<commit_message>
Previa a cambios mayores en la estructura de las tareas
</commit_message>
<xml_diff>
--- a/fwo/FWO_Agus.docx
+++ b/fwo/FWO_Agus.docx
@@ -192,7 +192,6 @@
           <w:docPart w:val="58130462207047A9808CB352CB713721"/>
         </w:placeholder>
       </w:sdtPr>
-      <w:sdtEndPr/>
       <w:sdtContent>
         <w:p>
           <w:pPr>
@@ -1079,13 +1078,7 @@
             <w:rPr>
               <w:lang w:val="en-US"/>
             </w:rPr>
-            <w:t xml:space="preserve">, whereas species that associate with a limited number of partners or with partners that </w:t>
-          </w:r>
-          <w:r>
-            <w:rPr>
-              <w:lang w:val="en-US"/>
-            </w:rPr>
-            <w:t>only sporadically occur in nature, are expected to have a narrow distribution</w:t>
+            <w:t>, whereas species that associate with a limited number of partners or with partners that only sporadically occur in nature, are expected to have a narrow distribution</w:t>
           </w:r>
           <w:r>
             <w:rPr>
@@ -1717,7 +1710,25 @@
             <w:rPr>
               <w:lang w:val="en-US"/>
             </w:rPr>
-            <w:t>considerably</w:t>
+            <w:t xml:space="preserve">considerably </w:t>
+          </w:r>
+          <w:r>
+            <w:rPr>
+              <w:lang w:val="en-US"/>
+            </w:rPr>
+            <w:t>through the canopy of</w:t>
+          </w:r>
+          <w:r>
+            <w:rPr>
+              <w:lang w:val="en-US"/>
+            </w:rPr>
+            <w:t xml:space="preserve"> the forest</w:t>
+          </w:r>
+          <w:r>
+            <w:rPr>
+              <w:lang w:val="en-US"/>
+            </w:rPr>
+            <w:t>.</w:t>
           </w:r>
           <w:r>
             <w:rPr>
@@ -1729,30 +1740,6 @@
             <w:rPr>
               <w:lang w:val="en-US"/>
             </w:rPr>
-            <w:t>through the canopy of</w:t>
-          </w:r>
-          <w:r>
-            <w:rPr>
-              <w:lang w:val="en-US"/>
-            </w:rPr>
-            <w:t xml:space="preserve"> the forest</w:t>
-          </w:r>
-          <w:r>
-            <w:rPr>
-              <w:lang w:val="en-US"/>
-            </w:rPr>
-            <w:t>.</w:t>
-          </w:r>
-          <w:r>
-            <w:rPr>
-              <w:lang w:val="en-US"/>
-            </w:rPr>
-            <w:t xml:space="preserve"> </w:t>
-          </w:r>
-          <w:r>
-            <w:rPr>
-              <w:lang w:val="en-US"/>
-            </w:rPr>
             <w:t xml:space="preserve">To cope with these variable light conditions, epiphytes </w:t>
           </w:r>
           <w:r>
@@ -1771,13 +1758,7 @@
             <w:rPr>
               <w:lang w:val="en-US"/>
             </w:rPr>
-            <w:t xml:space="preserve">to regulate their photosynthetic capacity and </w:t>
-          </w:r>
-          <w:r>
-            <w:rPr>
-              <w:lang w:val="en-US"/>
-            </w:rPr>
-            <w:t>growth rate</w:t>
+            <w:t>to regulate their photosynthetic capacity and growth rate</w:t>
           </w:r>
           <w:r>
             <w:rPr>
@@ -5388,17 +5369,13 @@
           <w:docPart w:val="BF54DFE9335F4BBDAEA6E735AFDF4A32"/>
         </w:placeholder>
       </w:sdtPr>
-      <w:sdtEndPr/>
       <w:sdtContent>
         <w:p>
           <w:pPr>
-            <w:widowControl w:val="0"/>
-            <w:autoSpaceDE w:val="0"/>
-            <w:autoSpaceDN w:val="0"/>
-            <w:adjustRightInd w:val="0"/>
             <w:spacing w:after="0" w:line="240" w:lineRule="auto"/>
             <w:jc w:val="both"/>
             <w:rPr>
+              <w:rFonts w:cs="Calibri"/>
               <w:lang w:val="en-US"/>
             </w:rPr>
           </w:pPr>
@@ -5466,13 +5443,7 @@
             <w:rPr>
               <w:lang w:val="en-US"/>
             </w:rPr>
-            <w:t>T</w:t>
-          </w:r>
-          <w:r>
-            <w:rPr>
-              <w:lang w:val="en-US"/>
-            </w:rPr>
-            <w:t>o this end</w:t>
+            <w:t>To this end</w:t>
           </w:r>
           <w:r>
             <w:rPr>
@@ -5496,7 +5467,19 @@
             <w:rPr>
               <w:lang w:val="en-US"/>
             </w:rPr>
-            <w:t>work</w:t>
+            <w:t xml:space="preserve">work </w:t>
+          </w:r>
+          <w:r>
+            <w:rPr>
+              <w:lang w:val="en-US"/>
+            </w:rPr>
+            <w:t>in different</w:t>
+          </w:r>
+          <w:r>
+            <w:rPr>
+              <w:lang w:val="en-US"/>
+            </w:rPr>
+            <w:t xml:space="preserve"> forest types</w:t>
           </w:r>
           <w:r>
             <w:rPr>
@@ -5508,13 +5491,13 @@
             <w:rPr>
               <w:lang w:val="en-US"/>
             </w:rPr>
-            <w:t>in different</w:t>
-          </w:r>
-          <w:r>
-            <w:rPr>
-              <w:lang w:val="en-US"/>
-            </w:rPr>
-            <w:t xml:space="preserve"> forest types</w:t>
+            <w:t xml:space="preserve">across the </w:t>
+          </w:r>
+          <w:r>
+            <w:rPr>
+              <w:lang w:val="en-US"/>
+            </w:rPr>
+            <w:t>Colombian Andes</w:t>
           </w:r>
           <w:r>
             <w:rPr>
@@ -5526,13 +5509,43 @@
             <w:rPr>
               <w:lang w:val="en-US"/>
             </w:rPr>
-            <w:t xml:space="preserve">across the </w:t>
-          </w:r>
-          <w:r>
-            <w:rPr>
-              <w:lang w:val="en-US"/>
-            </w:rPr>
-            <w:t>Colombian Andes</w:t>
+            <w:t xml:space="preserve">(Fig. </w:t>
+          </w:r>
+          <w:r>
+            <w:rPr>
+              <w:lang w:val="en-US"/>
+            </w:rPr>
+            <w:t>2</w:t>
+          </w:r>
+          <w:r>
+            <w:rPr>
+              <w:lang w:val="en-US"/>
+            </w:rPr>
+            <w:t>)</w:t>
+          </w:r>
+          <w:r>
+            <w:rPr>
+              <w:lang w:val="en-US"/>
+            </w:rPr>
+            <w:t>. In WP 2, I will investigate the distribution of free-living mycorrhizal fungi over a local gradient of light (H2) represented by three trunk heights. Field sampling for this WP will be conducted in dry-humid transition forest</w:t>
+          </w:r>
+          <w:r>
+            <w:rPr>
+              <w:lang w:val="en-US"/>
+            </w:rPr>
+            <w:t>s</w:t>
+          </w:r>
+          <w:r>
+            <w:rPr>
+              <w:lang w:val="en-US"/>
+            </w:rPr>
+            <w:t>. In WP 3, I will assess whether mycorrhizal fungi communities change between the seedling and the adult stages of epiphytic orchids (H3) and infer potential underlying ecological mechanisms (H4). To this end, I will perform seed germination experiments in dry-humid transition forest plots</w:t>
+          </w:r>
+          <w:r>
+            <w:rPr>
+              <w:lang w:val="en-US"/>
+            </w:rPr>
+            <w:t>.</w:t>
           </w:r>
           <w:r>
             <w:rPr>
@@ -5542,42 +5555,71 @@
           </w:r>
           <w:r>
             <w:rPr>
-              <w:lang w:val="en-US"/>
-            </w:rPr>
-            <w:t xml:space="preserve">(Fig. </w:t>
-          </w:r>
-          <w:r>
-            <w:rPr>
-              <w:lang w:val="en-US"/>
-            </w:rPr>
-            <w:t>2</w:t>
-          </w:r>
-          <w:r>
-            <w:rPr>
-              <w:lang w:val="en-US"/>
-            </w:rPr>
-            <w:t>)</w:t>
-          </w:r>
-          <w:r>
-            <w:rPr>
-              <w:lang w:val="en-US"/>
-            </w:rPr>
-            <w:t>. In WP 2, I will investigate the distribution of free-living mycorrhizal fungi over a local gradient of light (H2) represented by three trunk heights. Field sampling for this WP will be conducted in dry-humid transition forest</w:t>
-          </w:r>
-          <w:r>
-            <w:rPr>
+              <w:rFonts w:cs="Calibri"/>
+              <w:lang w:val="en-US"/>
+            </w:rPr>
+            <w:t>Each</w:t>
+          </w:r>
+          <w:r>
+            <w:rPr>
+              <w:rFonts w:cs="Calibri"/>
+              <w:lang w:val="en-US"/>
+            </w:rPr>
+            <w:t xml:space="preserve"> WP will produce a </w:t>
+          </w:r>
+          <w:r>
+            <w:rPr>
+              <w:rFonts w:cs="Calibri"/>
+              <w:lang w:val="en-US"/>
+            </w:rPr>
+            <w:t>research paper</w:t>
+          </w:r>
+          <w:r>
+            <w:rPr>
+              <w:rFonts w:cs="Calibri"/>
+              <w:lang w:val="en-US"/>
+            </w:rPr>
+            <w:t xml:space="preserve"> (</w:t>
+          </w:r>
+          <w:r>
+            <w:rPr>
+              <w:rFonts w:cs="Calibri"/>
+              <w:i/>
+              <w:lang w:val="en-US"/>
+            </w:rPr>
+            <w:t>Deliverables 1, 2, and 3, respectively</w:t>
+          </w:r>
+          <w:r>
+            <w:rPr>
+              <w:rFonts w:cs="Calibri"/>
+              <w:lang w:val="en-US"/>
+            </w:rPr>
+            <w:t xml:space="preserve">) </w:t>
+          </w:r>
+          <w:r>
+            <w:rPr>
+              <w:rFonts w:cs="Calibri"/>
+              <w:lang w:val="en-US"/>
+            </w:rPr>
+            <w:t>that I will submit</w:t>
+          </w:r>
+          <w:r>
+            <w:rPr>
+              <w:rFonts w:cs="Calibri"/>
+              <w:lang w:val="en-US"/>
+            </w:rPr>
+            <w:t xml:space="preserve"> to high-impact scientific journal</w:t>
+          </w:r>
+          <w:r>
+            <w:rPr>
+              <w:rFonts w:cs="Calibri"/>
               <w:lang w:val="en-US"/>
             </w:rPr>
             <w:t>s</w:t>
           </w:r>
           <w:r>
             <w:rPr>
-              <w:lang w:val="en-US"/>
-            </w:rPr>
-            <w:t>. In WP 3, I will assess whether mycorrhizal fungi communities change between the seedling and the adult stages of epiphytic orchids (H3) and infer potential underlying ecological mechanisms (H4). To this end, I will perform seed germination experiments in dry-humid transition forest plots</w:t>
-          </w:r>
-          <w:r>
-            <w:rPr>
+              <w:rFonts w:cs="Calibri"/>
               <w:lang w:val="en-US"/>
             </w:rPr>
             <w:t>.</w:t>
@@ -5645,6 +5687,7 @@
             <w:rPr>
               <w:lang w:val="en-US"/>
             </w:rPr>
+            <w:lastRenderedPageBreak/>
             <w:t xml:space="preserve">It is reasonable to assume that </w:t>
           </w:r>
           <w:r>
@@ -5688,15 +5731,7 @@
               <w:b/>
               <w:lang w:val="en-US"/>
             </w:rPr>
-            <w:t xml:space="preserve">partner </w:t>
-          </w:r>
-          <w:r>
-            <w:rPr>
-              <w:b/>
-              <w:lang w:val="en-US"/>
-            </w:rPr>
-            <w:lastRenderedPageBreak/>
-            <w:t xml:space="preserve">availability in the substrate </w:t>
+            <w:t xml:space="preserve">partner availability in the substrate </w:t>
           </w:r>
           <w:r>
             <w:rPr>
@@ -5824,6 +5859,53 @@
               <w:lang w:val="en-US"/>
             </w:rPr>
             <w:t>han highly-specialized species.</w:t>
+          </w:r>
+        </w:p>
+        <w:p>
+          <w:pPr>
+            <w:spacing w:after="0" w:line="240" w:lineRule="auto"/>
+            <w:jc w:val="both"/>
+            <w:rPr>
+              <w:lang w:val="en-US"/>
+            </w:rPr>
+          </w:pPr>
+        </w:p>
+        <w:p>
+          <w:pPr>
+            <w:spacing w:after="0" w:line="240" w:lineRule="auto"/>
+            <w:jc w:val="both"/>
+            <w:rPr>
+              <w:i/>
+              <w:lang w:val="en-US"/>
+            </w:rPr>
+          </w:pPr>
+          <w:r>
+            <w:rPr>
+              <w:i/>
+              <w:lang w:val="en-US"/>
+            </w:rPr>
+            <w:t xml:space="preserve">Task 1.1 </w:t>
+          </w:r>
+          <w:r>
+            <w:rPr>
+              <w:i/>
+              <w:lang w:val="en-US"/>
+            </w:rPr>
+            <w:t>S</w:t>
+          </w:r>
+          <w:r>
+            <w:rPr>
+              <w:i/>
+              <w:lang w:val="en-US"/>
+            </w:rPr>
+            <w:t>ampling</w:t>
+          </w:r>
+          <w:r>
+            <w:rPr>
+              <w:i/>
+              <w:lang w:val="en-US"/>
+            </w:rPr>
+            <w:t xml:space="preserve"> natural communities of epiphytic orchids</w:t>
           </w:r>
         </w:p>
         <w:p>
@@ -5831,12 +5913,6 @@
             <w:spacing w:after="0" w:line="240" w:lineRule="auto"/>
             <w:jc w:val="both"/>
           </w:pPr>
-          <w:r>
-            <w:rPr>
-              <w:lang w:val="en-US"/>
-            </w:rPr>
-            <w:tab/>
-          </w:r>
           <w:r>
             <w:rPr>
               <w:lang w:val="en-US"/>
@@ -6035,6 +6111,7 @@
         </w:p>
         <w:p>
           <w:pPr>
+            <w:widowControl w:val="0"/>
             <w:spacing w:after="0" w:line="240" w:lineRule="auto"/>
             <w:jc w:val="both"/>
             <w:rPr>
@@ -6083,7 +6160,126 @@
             <w:rPr>
               <w:lang w:val="en-US"/>
             </w:rPr>
-            <w:t xml:space="preserve"> in orchid roots (mycorrhizal fungi breadth). With this information, I will be able to test H1, which states that the influence of partner availability on epiphytic orchid distribution depends on partner breadth and abiotic conditions.</w:t>
+            <w:t xml:space="preserve"> in orchid roots (mycorrhizal fungi breadth). </w:t>
+          </w:r>
+          <w:r>
+            <w:rPr>
+              <w:lang w:val="en-US"/>
+            </w:rPr>
+            <w:t xml:space="preserve">I will </w:t>
+          </w:r>
+          <w:r>
+            <w:rPr>
+              <w:b/>
+              <w:lang w:val="en-US"/>
+            </w:rPr>
+            <w:t>identify orchids and host trees</w:t>
+          </w:r>
+          <w:r>
+            <w:rPr>
+              <w:lang w:val="en-US"/>
+            </w:rPr>
+            <w:t xml:space="preserve"> with the help of a local taxonomist (Nhora Ospina, Universidad del Valle, Cali) and confirm ambiguous tree and orchid records using genetic barcoding.</w:t>
+          </w:r>
+          <w:r>
+            <w:rPr>
+              <w:lang w:val="en-US"/>
+            </w:rPr>
+            <w:t xml:space="preserve"> </w:t>
+          </w:r>
+          <w:r>
+            <w:rPr>
+              <w:lang w:val="en-US"/>
+            </w:rPr>
+            <w:t xml:space="preserve">Since mycorrhizal fungi are microscopic and may form complex interactions with both host trees and orchids, I will combine </w:t>
+          </w:r>
+          <w:r>
+            <w:rPr>
+              <w:b/>
+              <w:lang w:val="en-US"/>
+            </w:rPr>
+            <w:t>meta-barcoding of mycorrhizal DNA</w:t>
+          </w:r>
+          <w:r>
+            <w:rPr>
+              <w:lang w:val="en-US"/>
+            </w:rPr>
+            <w:t xml:space="preserve"> with </w:t>
+          </w:r>
+          <w:r>
+            <w:rPr>
+              <w:b/>
+              <w:lang w:val="en-US"/>
+            </w:rPr>
+            <w:t>network analysis tools</w:t>
+          </w:r>
+          <w:r>
+            <w:rPr>
+              <w:rStyle w:val="Refdenotaalpie"/>
+            </w:rPr>
+            <w:footnoteReference w:id="1"/>
+          </w:r>
+          <w:r>
+            <w:rPr>
+              <w:lang w:val="en-US"/>
+            </w:rPr>
+            <w:t xml:space="preserve"> to assess mycorrhizal partner breadth</w:t>
+          </w:r>
+          <w:r>
+            <w:rPr>
+              <w:rStyle w:val="Refdenotaalpie"/>
+            </w:rPr>
+            <w:t xml:space="preserve"> </w:t>
+          </w:r>
+          <w:r>
+            <w:fldChar w:fldCharType="begin" w:fldLock="1"/>
+          </w:r>
+          <w:r>
+            <w:instrText>ADDIN CSL_CITATION {"citationItems":[{"id":"ITEM-1","itemData":{"DOI":"10.1111/j.1469-8137.2011.03796.x","ISBN":"1469-8137","ISSN":"0028646X","PMID":"21668874","abstract":"* •The specificity of orchids for their fungi can vary substantially, from highly specialist interactions to more generalist interactions, but little is known about the evolutionary history of the mycorrhizal specificity of orchids. * •Here, we used a network analysis approach to investigate orchid mycorrhizal associations in 16 species of the genus Orchis sampled across 11 different regions in Europe. We first examined in detail the structure of the network of associations and then tested for a phylogenetic signal in mycorrhizal specificity and identified the fungi with which the orchids associated. * •We found 20 different fungal lineages that associated with species of the genus Orchis, most of them being related to members of the Tulasnellaceae (84.33% of all identified associations) and a smaller proportion being related to members of the Ceratobasidiaceae (9.97%). Species associations formed a nested network that is built on asymmetric links among species. Evolution of mycorrhizal specificity in Orchis closely resembles a Brownian motion process, and the interaction between Orchis and Tulasnellaceae fungi is significantly influenced by the phylogenetic relationships between the Orchis species. * •Our results provide evidence of the presence of phylogenetic conservatism in mycorrhizal specificity in orchids and demonstrate that evolutionary processes may be an important factor in generating patterns of mycorrhizal associations.","author":[{"dropping-particle":"","family":"Jacquemyn","given":"Hans","non-dropping-particle":"","parse-names":false,"suffix":""},{"dropping-particle":"","family":"Merckx","given":"Vincent","non-dropping-particle":"","parse-names":false,"suffix":""},{"dropping-particle":"","family":"Brys","given":"Rein","non-dropping-particle":"","parse-names":false,"suffix":""},{"dropping-particle":"","family":"Tyteca","given":"Daniel","non-dropping-particle":"","parse-names":false,"suffix":""},{"dropping-particle":"","family":"Cammue","given":"Bruno P.A.","non-dropping-particle":"","parse-names":false,"suffix":""},{"dropping-particle":"","family":"Honnay","given":"Olivier","non-dropping-particle":"","parse-names":false,"suffix":""},{"dropping-particle":"","family":"Lievens","given":"Bart","non-dropping-particle":"","parse-names":false,"suffix":""}],"container-title":"New Phytologist","id":"ITEM-1","issue":"2","issued":{"date-parts":[["2011"]]},"page":"518-528","title":"Analysis of network architecture reveals phylogenetic constraints on mycorrhizal specificity in the genus Orchis (Orchidaceae)","type":"article-journal","volume":"192"},"uris":["http://www.mendeley.com/documents/?uuid=75007bf2-5964-461b-af7e-41a9590f532e"]},{"id":"ITEM-2","itemData":{"DOI":"10.1111/nph.13281","ISBN":"1469-8137","ISSN":"14698137","PMID":"25614926","abstract":"Multispecies assemblages often consist of a complex network of interactions. Describing the architecture of these networks is a first step in understanding the stability and persistence of these species-rich communities. Whereas a large body of research has been devoted to the description of above-ground interactions, much less attention has been paid to below-ground interactions, probably because of difficulties to adequately assess the nature and diversity of interactions occurring below the ground. In this study, we used 454 amplicon pyrosequencing to investigate the architecture of the network between mycorrhizal fungi and 20 orchid species co-occurring in a species-rich Mediterranean grasslands. We found 100 different fungal operational taxonomic units (OTUs) known to be mycorrhi- zal in orchids, most of which were members related to the genera Ceratobasidium and Tulasnella. The network of interactions was significantly compartmentalized (M= 0.589, P = 0.001), but not significantly nested (N= 0.74, NODF= 10.58; P &gt; 0.05). Relative nested- ness was negative (N* =?0.014), also suggesting the existence of isolated groups of interact- ing species. Compartmentalization is a typical feature of ecological systems showing high interaction intimacy, and may reflect strong specialization between orchids and fungi resulting from physiological, physical or spatial constraints.","author":[{"dropping-particle":"","family":"Jacquemyn","given":"Hans","non-dropping-particle":"","parse-names":false,"suffix":""},{"dropping-particle":"","family":"Brys","given":"Rein","non-dropping-particle":"","parse-names":false,"suffix":""},{"dropping-particle":"","family":"Waud","given":"Michael","non-dropping-particle":"","parse-names":false,"suffix":""},{"dropping-particle":"","family":"Busschaert","given":"Pieter","non-dropping-particle":"","parse-names":false,"suffix":""},{"dropping-particle":"","family":"Lievens","given":"Bart","non-dropping-particle":"","parse-names":false,"suffix":""}],"container-title":"New Phytologist","id":"ITEM-2","issue":"3","issued":{"date-parts":[["2015"]]},"page":"1127-1134","title":"Mycorrhizal networks and coexistence in species-rich orchid communities","type":"article-journal","volume":"206"},"uris":["http://www.mendeley.com/documents/?uuid=c19e1a8a-f25b-44b3-a330-00b646a51ac3"]}],"mendeley":{"formattedCitation":"(Jacquemyn &lt;i&gt;et al.&lt;/i&gt;, 2011, 2015)","plainTextFormattedCitation":"(Jacquemyn et al., 2011, 2015)","previouslyFormattedCitation":"(Jacquemyn &lt;i&gt;et al.&lt;/i&gt;, 2011, 2015)"},"properties":{"noteIndex":0},"schema":"https://github.com/citation-style-language/schema/raw/master/csl-citation.json"}</w:instrText>
+          </w:r>
+          <w:r>
+            <w:fldChar w:fldCharType="separate"/>
+          </w:r>
+          <w:r>
+            <w:rPr>
+              <w:noProof/>
+            </w:rPr>
+            <w:t xml:space="preserve">(Jacquemyn </w:t>
+          </w:r>
+          <w:r>
+            <w:rPr>
+              <w:i/>
+              <w:noProof/>
+            </w:rPr>
+            <w:t>et al.</w:t>
+          </w:r>
+          <w:r>
+            <w:rPr>
+              <w:noProof/>
+            </w:rPr>
+            <w:t>, 2011, 2015)</w:t>
+          </w:r>
+          <w:r>
+            <w:fldChar w:fldCharType="end"/>
+          </w:r>
+          <w:r>
+            <w:rPr>
+              <w:lang w:val="en-US"/>
+            </w:rPr>
+            <w:t xml:space="preserve">. </w:t>
+          </w:r>
+          <w:r>
+            <w:rPr>
+              <w:lang w:val="en-US"/>
+            </w:rPr>
+            <w:t xml:space="preserve">With this information, I will be able to test H1, which states that the influence of partner availability on epiphytic orchid distribution </w:t>
+          </w:r>
+          <w:r>
+            <w:rPr>
+              <w:lang w:val="en-US"/>
+            </w:rPr>
+            <w:lastRenderedPageBreak/>
+            <w:t>depends on partner breadth and abiotic conditions.</w:t>
           </w:r>
         </w:p>
         <w:p>
@@ -6113,7 +6309,21 @@
               <w:i/>
               <w:lang w:val="en-US"/>
             </w:rPr>
-            <w:t xml:space="preserve">Task 1.1 </w:t>
+            <w:t>Task 1.</w:t>
+          </w:r>
+          <w:r>
+            <w:rPr>
+              <w:i/>
+              <w:lang w:val="en-US"/>
+            </w:rPr>
+            <w:t>2</w:t>
+          </w:r>
+          <w:r>
+            <w:rPr>
+              <w:i/>
+              <w:lang w:val="en-US"/>
+            </w:rPr>
+            <w:t xml:space="preserve"> </w:t>
           </w:r>
           <w:r>
             <w:rPr>
@@ -6236,21 +6446,21 @@
               <w:i/>
               <w:lang w:val="en-US"/>
             </w:rPr>
-            <w:t>Task 1.2 Assessing p</w:t>
+            <w:t>Task 1.3</w:t>
           </w:r>
           <w:r>
             <w:rPr>
               <w:i/>
               <w:lang w:val="en-US"/>
             </w:rPr>
-            <w:t>artner breadth</w:t>
-          </w:r>
-          <w:r>
-            <w:rPr>
-              <w:b/>
-              <w:lang w:val="en-US"/>
-            </w:rPr>
             <w:t xml:space="preserve"> </w:t>
+          </w:r>
+          <w:r>
+            <w:rPr>
+              <w:i/>
+              <w:lang w:val="en-US"/>
+            </w:rPr>
+            <w:t>Identifying mycorrhiza with molecular analyses</w:t>
           </w:r>
         </w:p>
         <w:p>
@@ -6266,58 +6476,16 @@
             <w:rPr>
               <w:lang w:val="en-US"/>
             </w:rPr>
-            <w:t xml:space="preserve">Since mycorrhizal fungi are microscopic and may form complex interactions with both host trees </w:t>
-          </w:r>
-          <w:r>
-            <w:rPr>
-              <w:lang w:val="en-US"/>
-            </w:rPr>
-            <w:lastRenderedPageBreak/>
-            <w:t xml:space="preserve">and orchids, I will combine </w:t>
-          </w:r>
-          <w:r>
-            <w:rPr>
-              <w:b/>
-              <w:lang w:val="en-US"/>
-            </w:rPr>
-            <w:t>meta-barcoding of mycorrhizal DNA</w:t>
-          </w:r>
-          <w:r>
-            <w:rPr>
-              <w:lang w:val="en-US"/>
-            </w:rPr>
-            <w:t xml:space="preserve"> with </w:t>
-          </w:r>
-          <w:r>
-            <w:rPr>
-              <w:b/>
-              <w:lang w:val="en-US"/>
-            </w:rPr>
-            <w:t>network analysis tools</w:t>
-          </w:r>
-          <w:r>
-            <w:rPr>
-              <w:rStyle w:val="Refdenotaalpie"/>
-            </w:rPr>
-            <w:footnoteReference w:id="1"/>
-          </w:r>
-          <w:r>
-            <w:rPr>
-              <w:lang w:val="en-US"/>
-            </w:rPr>
-            <w:t xml:space="preserve"> to assess mycorrhizal partner breadth</w:t>
-          </w:r>
-          <w:r>
-            <w:rPr>
-              <w:rStyle w:val="Refdenotaalpie"/>
-            </w:rPr>
+            <w:t>An individual orchid can host 1-30 different fungal partners</w:t>
+          </w:r>
+          <w:r>
             <w:t xml:space="preserve"> </w:t>
           </w:r>
           <w:r>
             <w:fldChar w:fldCharType="begin" w:fldLock="1"/>
           </w:r>
           <w:r>
-            <w:instrText>ADDIN CSL_CITATION {"citationItems":[{"id":"ITEM-1","itemData":{"DOI":"10.1111/j.1469-8137.2011.03796.x","ISBN":"1469-8137","ISSN":"0028646X","PMID":"21668874","abstract":"* •The specificity of orchids for their fungi can vary substantially, from highly specialist interactions to more generalist interactions, but little is known about the evolutionary history of the mycorrhizal specificity of orchids. * •Here, we used a network analysis approach to investigate orchid mycorrhizal associations in 16 species of the genus Orchis sampled across 11 different regions in Europe. We first examined in detail the structure of the network of associations and then tested for a phylogenetic signal in mycorrhizal specificity and identified the fungi with which the orchids associated. * •We found 20 different fungal lineages that associated with species of the genus Orchis, most of them being related to members of the Tulasnellaceae (84.33% of all identified associations) and a smaller proportion being related to members of the Ceratobasidiaceae (9.97%). Species associations formed a nested network that is built on asymmetric links among species. Evolution of mycorrhizal specificity in Orchis closely resembles a Brownian motion process, and the interaction between Orchis and Tulasnellaceae fungi is significantly influenced by the phylogenetic relationships between the Orchis species. * •Our results provide evidence of the presence of phylogenetic conservatism in mycorrhizal specificity in orchids and demonstrate that evolutionary processes may be an important factor in generating patterns of mycorrhizal associations.","author":[{"dropping-particle":"","family":"Jacquemyn","given":"Hans","non-dropping-particle":"","parse-names":false,"suffix":""},{"dropping-particle":"","family":"Merckx","given":"Vincent","non-dropping-particle":"","parse-names":false,"suffix":""},{"dropping-particle":"","family":"Brys","given":"Rein","non-dropping-particle":"","parse-names":false,"suffix":""},{"dropping-particle":"","family":"Tyteca","given":"Daniel","non-dropping-particle":"","parse-names":false,"suffix":""},{"dropping-particle":"","family":"Cammue","given":"Bruno P.A.","non-dropping-particle":"","parse-names":false,"suffix":""},{"dropping-particle":"","family":"Honnay","given":"Olivier","non-dropping-particle":"","parse-names":false,"suffix":""},{"dropping-particle":"","family":"Lievens","given":"Bart","non-dropping-particle":"","parse-names":false,"suffix":""}],"container-title":"New Phytologist","id":"ITEM-1","issue":"2","issued":{"date-parts":[["2011"]]},"page":"518-528","title":"Analysis of network architecture reveals phylogenetic constraints on mycorrhizal specificity in the genus Orchis (Orchidaceae)","type":"article-journal","volume":"192"},"uris":["http://www.mendeley.com/documents/?uuid=75007bf2-5964-461b-af7e-41a9590f532e"]},{"id":"ITEM-2","itemData":{"DOI":"10.1111/nph.13281","ISBN":"1469-8137","ISSN":"14698137","PMID":"25614926","abstract":"Multispecies assemblages often consist of a complex network of interactions. Describing the architecture of these networks is a first step in understanding the stability and persistence of these species-rich communities. Whereas a large body of research has been devoted to the description of above-ground interactions, much less attention has been paid to below-ground interactions, probably because of difficulties to adequately assess the nature and diversity of interactions occurring below the ground. In this study, we used 454 amplicon pyrosequencing to investigate the architecture of the network between mycorrhizal fungi and 20 orchid species co-occurring in a species-rich Mediterranean grasslands. We found 100 different fungal operational taxonomic units (OTUs) known to be mycorrhi- zal in orchids, most of which were members related to the genera Ceratobasidium and Tulasnella. The network of interactions was significantly compartmentalized (M= 0.589, P = 0.001), but not significantly nested (N= 0.74, NODF= 10.58; P &gt; 0.05). Relative nested- ness was negative (N* =?0.014), also suggesting the existence of isolated groups of interact- ing species. Compartmentalization is a typical feature of ecological systems showing high interaction intimacy, and may reflect strong specialization between orchids and fungi resulting from physiological, physical or spatial constraints.","author":[{"dropping-particle":"","family":"Jacquemyn","given":"Hans","non-dropping-particle":"","parse-names":false,"suffix":""},{"dropping-particle":"","family":"Brys","given":"Rein","non-dropping-particle":"","parse-names":false,"suffix":""},{"dropping-particle":"","family":"Waud","given":"Michael","non-dropping-particle":"","parse-names":false,"suffix":""},{"dropping-particle":"","family":"Busschaert","given":"Pieter","non-dropping-particle":"","parse-names":false,"suffix":""},{"dropping-particle":"","family":"Lievens","given":"Bart","non-dropping-particle":"","parse-names":false,"suffix":""}],"container-title":"New Phytologist","id":"ITEM-2","issue":"3","issued":{"date-parts":[["2015"]]},"page":"1127-1134","title":"Mycorrhizal networks and coexistence in species-rich orchid communities","type":"article-journal","volume":"206"},"uris":["http://www.mendeley.com/documents/?uuid=c19e1a8a-f25b-44b3-a330-00b646a51ac3"]}],"mendeley":{"formattedCitation":"(Jacquemyn &lt;i&gt;et al.&lt;/i&gt;, 2011, 2015)","plainTextFormattedCitation":"(Jacquemyn et al., 2011, 2015)","previouslyFormattedCitation":"(Jacquemyn &lt;i&gt;et al.&lt;/i&gt;, 2011, 2015)"},"properties":{"noteIndex":0},"schema":"https://github.com/citation-style-language/schema/raw/master/csl-citation.json"}</w:instrText>
+            <w:instrText>ADDIN CSL_CITATION {"citationItems":[{"id":"ITEM-1","itemData":{"author":[{"dropping-particle":"","family":"Herrera","given":"P","non-dropping-particle":"","parse-names":false,"suffix":""}],"id":"ITEM-1","issued":{"date-parts":[["2018"]]},"publisher":"Universidad Rey Juan Carlos","title":"Interacción entre orquídeas epífitas y hongos micorrízicos en bosques tropicales del Sur de Ecuador","type":"thesis"},"uris":["http://www.mendeley.com/documents/?uuid=fb017cc0-c1c4-4cab-8fea-365ae0a43605"]}],"mendeley":{"formattedCitation":"(Herrera, 2018)","plainTextFormattedCitation":"(Herrera, 2018)","previouslyFormattedCitation":"(Herrera, 2018)"},"properties":{"noteIndex":0},"schema":"https://github.com/citation-style-language/schema/raw/master/csl-citation.json"}</w:instrText>
           </w:r>
           <w:r>
             <w:fldChar w:fldCharType="separate"/>
@@ -6326,144 +6494,109 @@
             <w:rPr>
               <w:noProof/>
             </w:rPr>
-            <w:t xml:space="preserve">(Jacquemyn </w:t>
+            <w:t>(Herrera, 2018)</w:t>
+          </w:r>
+          <w:r>
+            <w:fldChar w:fldCharType="end"/>
+          </w:r>
+          <w:r>
+            <w:rPr>
+              <w:lang w:val="en-US"/>
+            </w:rPr>
+            <w:t xml:space="preserve">. To accurately describe </w:t>
+          </w:r>
+          <w:r>
+            <w:rPr>
+              <w:b/>
+              <w:lang w:val="en-US"/>
+            </w:rPr>
+            <w:t>mycorrhizal diversity</w:t>
+          </w:r>
+          <w:r>
+            <w:rPr>
+              <w:lang w:val="en-US"/>
+            </w:rPr>
+            <w:t xml:space="preserve"> associated with each individual plant</w:t>
+          </w:r>
+          <w:r>
+            <w:rPr>
+              <w:lang w:val="en-US"/>
+            </w:rPr>
+            <w:t xml:space="preserve"> </w:t>
+          </w:r>
+          <w:r>
+            <w:rPr>
+              <w:lang w:val="en-US"/>
+            </w:rPr>
+            <w:t>I will extract DNA from 0.5 g mycorrhizal root fragments using UltraClean Plant DNA Isolation Kit (Mo Bio Laboratories Inc., CA, USA). I will use two complementary primer pairs (ITS3/ITS4OF and ITS86F/ITS4) for detailed characterization of diverse orchid mycorrhizal communities</w:t>
+          </w:r>
+          <w:r>
+            <w:rPr>
+              <w:lang w:val="en-US"/>
+            </w:rPr>
+            <w:t xml:space="preserve"> </w:t>
+          </w:r>
+          <w:r>
+            <w:rPr>
+              <w:lang w:val="en-US"/>
+            </w:rPr>
+            <w:fldChar w:fldCharType="begin" w:fldLock="1"/>
+          </w:r>
+          <w:r>
+            <w:rPr>
+              <w:lang w:val="en-US"/>
+            </w:rPr>
+            <w:instrText>ADDIN CSL_CITATION {"citationItems":[{"id":"ITEM-1","itemData":{"DOI":"10.1111/1755-0998.12229","ISSN":"1755-098X","abstract":"Abstract Although the number of studies investigating mycorrhizal associations in orchids has increased in recent years, the fungal communities associating with orchids and how they differ between species and sites remain unclear. Recent research has indicated that individual orchid plants may associate with several fungi concurrently, implying that to study mycorrhizal associations in orchids the fungal community should be assessed, rather than the presence of individual dominant fungal species or strains. High-throughput sequencing methods, such as 454 pyrosequencing, are increasingly used as the primary tool for such analyses. However, many studies combine universal primers from previous phylogenetic or ecological studies to generate amplicons suitable for 454 pyrosequencing without first critically evaluating their performance, potentially resulting in biased fungal community descriptions. Here, following in silico primer analysis we evaluated the performance of different combinations of existing PCR primers to characterize orchid mycorrhizal communities using 454 pyrosequencing by analysis of both an artificially assembled community of mycorrhizal fungi isolated from diverse orchid species and root samples from three different orchid species (Anacamptis morio, Ophrys tenthredinifera and Serapias lingua). Our results indicate that primer pairs ITS3/ITS4OF and ITS86F/ITS4, targeting the internal transcribed spacer-2 (ITS-2) region, outperformed other tested primer pairs in terms of number of reads, number of operational taxonomic units recovered from the artificial community and number of different orchid mycorrhizal associating families detected in the orchid samples. Additionally, we show the complementary specificity of both primer pairs, making them highly suitable for tandem use when studying the diversity of orchid mycorrhizal communities.","author":[{"dropping-particle":"","family":"Waud","given":"Michael","non-dropping-particle":"","parse-names":false,"suffix":""},{"dropping-particle":"","family":"Busschaert","given":"Pieter","non-dropping-particle":"","parse-names":false,"suffix":""},{"dropping-particle":"","family":"Ruyters","given":"Stefan","non-dropping-particle":"","parse-names":false,"suffix":""},{"dropping-particle":"","family":"Jacquemyn","given":"Hans","non-dropping-particle":"","parse-names":false,"suffix":""},{"dropping-particle":"","family":"Lievens","given":"Bart","non-dropping-particle":"","parse-names":false,"suffix":""}],"container-title":"Molecular Ecology Resources","id":"ITEM-1","issue":"4","issued":{"date-parts":[["2014","1","25"]]},"note":"doi: 10.1111/1755-0998.12229","page":"679-699","publisher":"John Wiley &amp; Sons, Ltd (10.1111)","title":"Impact of primer choice on characterization of orchid mycorrhizal communities using 454 pyrosequencing","type":"article-journal","volume":"14"},"uris":["http://www.mendeley.com/documents/?uuid=36cc536e-5ff3-44bb-86d2-cf15b63d0f33"]}],"mendeley":{"formattedCitation":"(Waud &lt;i&gt;et al.&lt;/i&gt;, 2014)","plainTextFormattedCitation":"(Waud et al., 2014)","previouslyFormattedCitation":"(Waud &lt;i&gt;et al.&lt;/i&gt;, 2014)"},"properties":{"noteIndex":0},"schema":"https://github.com/citation-style-language/schema/raw/master/csl-citation.json"}</w:instrText>
+          </w:r>
+          <w:r>
+            <w:rPr>
+              <w:lang w:val="en-US"/>
+            </w:rPr>
+            <w:fldChar w:fldCharType="separate"/>
+          </w:r>
+          <w:r>
+            <w:rPr>
+              <w:noProof/>
+              <w:lang w:val="en-US"/>
+            </w:rPr>
+            <w:t xml:space="preserve">(Waud </w:t>
           </w:r>
           <w:r>
             <w:rPr>
               <w:i/>
               <w:noProof/>
+              <w:lang w:val="en-US"/>
             </w:rPr>
             <w:t>et al.</w:t>
           </w:r>
           <w:r>
             <w:rPr>
               <w:noProof/>
-            </w:rPr>
-            <w:t>, 2011, 2015)</w:t>
-          </w:r>
-          <w:r>
+              <w:lang w:val="en-US"/>
+            </w:rPr>
+            <w:t>, 2014)</w:t>
+          </w:r>
+          <w:r>
+            <w:rPr>
+              <w:lang w:val="en-US"/>
+            </w:rPr>
             <w:fldChar w:fldCharType="end"/>
           </w:r>
           <w:r>
             <w:rPr>
               <w:lang w:val="en-US"/>
             </w:rPr>
-            <w:t>. An individual orchid can host 1-30 different fungal partners</w:t>
-          </w:r>
-          <w:r>
-            <w:t xml:space="preserve"> </w:t>
-          </w:r>
-          <w:r>
-            <w:fldChar w:fldCharType="begin" w:fldLock="1"/>
-          </w:r>
-          <w:r>
-            <w:instrText>ADDIN CSL_CITATION {"citationItems":[{"id":"ITEM-1","itemData":{"author":[{"dropping-particle":"","family":"Herrera","given":"P","non-dropping-particle":"","parse-names":false,"suffix":""}],"id":"ITEM-1","issued":{"date-parts":[["2018"]]},"publisher":"Universidad Rey Juan Carlos","title":"Interacción entre orquídeas epífitas y hongos micorrízicos en bosques tropicales del Sur de Ecuador","type":"thesis"},"uris":["http://www.mendeley.com/documents/?uuid=fb017cc0-c1c4-4cab-8fea-365ae0a43605"]}],"mendeley":{"formattedCitation":"(Herrera, 2018)","plainTextFormattedCitation":"(Herrera, 2018)","previouslyFormattedCitation":"(Herrera, 2018)"},"properties":{"noteIndex":0},"schema":"https://github.com/citation-style-language/schema/raw/master/csl-citation.json"}</w:instrText>
-          </w:r>
-          <w:r>
-            <w:fldChar w:fldCharType="separate"/>
-          </w:r>
-          <w:r>
-            <w:rPr>
-              <w:noProof/>
-            </w:rPr>
-            <w:t>(Herrera, 2018)</w:t>
-          </w:r>
-          <w:r>
-            <w:fldChar w:fldCharType="end"/>
-          </w:r>
-          <w:r>
-            <w:rPr>
-              <w:lang w:val="en-US"/>
-            </w:rPr>
-            <w:t xml:space="preserve">. To accurately describe </w:t>
-          </w:r>
-          <w:r>
-            <w:rPr>
-              <w:b/>
-              <w:lang w:val="en-US"/>
-            </w:rPr>
-            <w:t>mycorrhizal diversity</w:t>
-          </w:r>
-          <w:r>
-            <w:rPr>
-              <w:lang w:val="en-US"/>
-            </w:rPr>
-            <w:t xml:space="preserve"> associated with each individual plant</w:t>
-          </w:r>
-          <w:r>
-            <w:rPr>
-              <w:lang w:val="en-US"/>
-            </w:rPr>
-            <w:t xml:space="preserve"> </w:t>
-          </w:r>
-          <w:r>
-            <w:rPr>
-              <w:lang w:val="en-US"/>
-            </w:rPr>
-            <w:t>I will extract DNA from 0.5 g mycorrhizal root fragments using UltraClean Plant DNA Isolation Kit (Mo Bio Laboratories Inc., CA, USA). I will use two complementary primer pairs (ITS3/ITS4OF and ITS86F/ITS4) for detailed characterization of diverse orchid mycorrhizal communities</w:t>
-          </w:r>
-          <w:r>
-            <w:rPr>
-              <w:lang w:val="en-US"/>
-            </w:rPr>
-            <w:t xml:space="preserve"> </w:t>
-          </w:r>
-          <w:r>
-            <w:rPr>
-              <w:lang w:val="en-US"/>
-            </w:rPr>
-            <w:fldChar w:fldCharType="begin" w:fldLock="1"/>
-          </w:r>
-          <w:r>
-            <w:rPr>
-              <w:lang w:val="en-US"/>
-            </w:rPr>
-            <w:instrText>ADDIN CSL_CITATION {"citationItems":[{"id":"ITEM-1","itemData":{"DOI":"10.1111/1755-0998.12229","ISSN":"1755-098X","abstract":"Abstract Although the number of studies investigating mycorrhizal associations in orchids has increased in recent years, the fungal communities associating with orchids and how they differ between species and sites remain unclear. Recent research has indicated that individual orchid plants may associate with several fungi concurrently, implying that to study mycorrhizal associations in orchids the fungal community should be assessed, rather than the presence of individual dominant fungal species or strains. High-throughput sequencing methods, such as 454 pyrosequencing, are increasingly used as the primary tool for such analyses. However, many studies combine universal primers from previous phylogenetic or ecological studies to generate amplicons suitable for 454 pyrosequencing without first critically evaluating their performance, potentially resulting in biased fungal community descriptions. Here, following in silico primer analysis we evaluated the performance of different combinations of existing PCR primers to characterize orchid mycorrhizal communities using 454 pyrosequencing by analysis of both an artificially assembled community of mycorrhizal fungi isolated from diverse orchid species and root samples from three different orchid species (Anacamptis morio, Ophrys tenthredinifera and Serapias lingua). Our results indicate that primer pairs ITS3/ITS4OF and ITS86F/ITS4, targeting the internal transcribed spacer-2 (ITS-2) region, outperformed other tested primer pairs in terms of number of reads, number of operational taxonomic units recovered from the artificial community and number of different orchid mycorrhizal associating families detected in the orchid samples. Additionally, we show the complementary specificity of both primer pairs, making them highly suitable for tandem use when studying the diversity of orchid mycorrhizal communities.","author":[{"dropping-particle":"","family":"Waud","given":"Michael","non-dropping-particle":"","parse-names":false,"suffix":""},{"dropping-particle":"","family":"Busschaert","given":"Pieter","non-dropping-particle":"","parse-names":false,"suffix":""},{"dropping-particle":"","family":"Ruyters","given":"Stefan","non-dropping-particle":"","parse-names":false,"suffix":""},{"dropping-particle":"","family":"Jacquemyn","given":"Hans","non-dropping-particle":"","parse-names":false,"suffix":""},{"dropping-particle":"","family":"Lievens","given":"Bart","non-dropping-particle":"","parse-names":false,"suffix":""}],"container-title":"Molecular Ecology Resources","id":"ITEM-1","issue":"4","issued":{"date-parts":[["2014","1","25"]]},"note":"doi: 10.1111/1755-0998.12229","page":"679-699","publisher":"John Wiley &amp; Sons, Ltd (10.1111)","title":"Impact of primer choice on characterization of orchid mycorrhizal communities using 454 pyrosequencing","type":"article-journal","volume":"14"},"uris":["http://www.mendeley.com/documents/?uuid=36cc536e-5ff3-44bb-86d2-cf15b63d0f33"]}],"mendeley":{"formattedCitation":"(Waud &lt;i&gt;et al.&lt;/i&gt;, 2014)","plainTextFormattedCitation":"(Waud et al., 2014)","previouslyFormattedCitation":"(Waud &lt;i&gt;et al.&lt;/i&gt;, 2014)"},"properties":{"noteIndex":0},"schema":"https://github.com/citation-style-language/schema/raw/master/csl-citation.json"}</w:instrText>
-          </w:r>
-          <w:r>
-            <w:rPr>
-              <w:lang w:val="en-US"/>
-            </w:rPr>
-            <w:fldChar w:fldCharType="separate"/>
-          </w:r>
-          <w:r>
-            <w:rPr>
-              <w:noProof/>
-              <w:lang w:val="en-US"/>
-            </w:rPr>
-            <w:t xml:space="preserve">(Waud </w:t>
-          </w:r>
-          <w:r>
-            <w:rPr>
-              <w:i/>
-              <w:noProof/>
-              <w:lang w:val="en-US"/>
-            </w:rPr>
-            <w:t>et al.</w:t>
-          </w:r>
-          <w:r>
-            <w:rPr>
-              <w:noProof/>
-              <w:lang w:val="en-US"/>
-            </w:rPr>
-            <w:t>, 2014)</w:t>
-          </w:r>
-          <w:r>
-            <w:rPr>
-              <w:lang w:val="en-US"/>
-            </w:rPr>
-            <w:fldChar w:fldCharType="end"/>
-          </w:r>
-          <w:r>
-            <w:rPr>
-              <w:lang w:val="en-US"/>
-            </w:rPr>
-            <w:t xml:space="preserve">. I will use Illumina sequencing to obtain mycorrhizal operational taxonomic units (OTUs), which are </w:t>
+            <w:t xml:space="preserve">. I will use Illumina sequencing to obtain mycorrhizal operational taxonomic units (OTUs), which </w:t>
+          </w:r>
+          <w:r>
+            <w:rPr>
+              <w:lang w:val="en-US"/>
+            </w:rPr>
+            <w:t xml:space="preserve">are </w:t>
           </w:r>
           <w:r>
             <w:rPr>
               <w:rFonts w:cs="Arial"/>
-              <w:color w:val="222222"/>
               <w:shd w:val="clear" w:color="auto" w:fill="FFFFFF"/>
               <w:lang w:val="en-US"/>
             </w:rPr>
@@ -6473,20 +6606,7 @@
             <w:rPr>
               <w:lang w:val="en-US"/>
             </w:rPr>
-            <w:t xml:space="preserve">. I will </w:t>
-          </w:r>
-          <w:r>
-            <w:rPr>
-              <w:b/>
-              <w:lang w:val="en-US"/>
-            </w:rPr>
-            <w:t>identify orchids and host trees</w:t>
-          </w:r>
-          <w:r>
-            <w:rPr>
-              <w:lang w:val="en-US"/>
-            </w:rPr>
-            <w:t xml:space="preserve"> with the help of a local taxonomist (Nhora Ospina, Universidad del Valle, Cali) and confirm ambiguous tree and orchid records using genetic barcoding.</w:t>
+            <w:t>.</w:t>
           </w:r>
         </w:p>
         <w:p>
@@ -6520,7 +6640,14 @@
               <w:i/>
               <w:lang w:val="en-US"/>
             </w:rPr>
-            <w:t xml:space="preserve">Task 1.3 </w:t>
+            <w:t>Task 1.4</w:t>
+          </w:r>
+          <w:r>
+            <w:rPr>
+              <w:i/>
+              <w:lang w:val="en-US"/>
+            </w:rPr>
+            <w:t xml:space="preserve"> </w:t>
           </w:r>
           <w:r>
             <w:rPr>
@@ -7140,12 +7267,18 @@
             <w:rPr>
               <w:lang w:val="en-US" w:eastAsia="en-GB"/>
             </w:rPr>
-            <w:t>A high modularity indicates there are subsets of strongly connected species interlinked through a few interactions</w:t>
+            <w:t>In the context of network analysis, a</w:t>
           </w:r>
           <w:r>
             <w:rPr>
               <w:lang w:val="en-US" w:eastAsia="en-GB"/>
             </w:rPr>
+            <w:t xml:space="preserve"> high modularity indicates there are subsets of strongly connected species interlinked through a few interactions</w:t>
+          </w:r>
+          <w:r>
+            <w:rPr>
+              <w:lang w:val="en-US" w:eastAsia="en-GB"/>
+            </w:rPr>
             <w:t xml:space="preserve"> </w:t>
           </w:r>
           <w:r>
@@ -7189,7 +7322,19 @@
             <w:rPr>
               <w:lang w:val="en-US" w:eastAsia="en-GB"/>
             </w:rPr>
-            <w:t xml:space="preserve">. A high nestedness indicates </w:t>
+            <w:t xml:space="preserve">. </w:t>
+          </w:r>
+          <w:r>
+            <w:rPr>
+              <w:lang w:val="en-US" w:eastAsia="en-GB"/>
+            </w:rPr>
+            <w:t xml:space="preserve">A </w:t>
+          </w:r>
+          <w:r>
+            <w:rPr>
+              <w:lang w:val="en-US" w:eastAsia="en-GB"/>
+            </w:rPr>
+            <w:t xml:space="preserve">high nestedness indicates </w:t>
           </w:r>
           <w:r>
             <w:rPr>
@@ -7581,12 +7726,24 @@
             <w:rPr>
               <w:lang w:val="en-US" w:eastAsia="en-GB"/>
             </w:rPr>
-            <w:t xml:space="preserve">I expect nestedness and specialization to vary between forests. In cloud forests, </w:t>
+            <w:t xml:space="preserve">I expect </w:t>
           </w:r>
           <w:r>
             <w:rPr>
               <w:lang w:val="en-US" w:eastAsia="en-GB"/>
             </w:rPr>
+            <w:t xml:space="preserve">network </w:t>
+          </w:r>
+          <w:r>
+            <w:rPr>
+              <w:lang w:val="en-US" w:eastAsia="en-GB"/>
+            </w:rPr>
+            <w:t xml:space="preserve">nestedness and specialization to vary between forests. In cloud forests, </w:t>
+          </w:r>
+          <w:r>
+            <w:rPr>
+              <w:lang w:val="en-US" w:eastAsia="en-GB"/>
+            </w:rPr>
             <w:t xml:space="preserve">where </w:t>
           </w:r>
           <w:r>
@@ -7678,12 +7835,19 @@
             <w:rPr>
               <w:lang w:val="en-US" w:eastAsia="en-GB"/>
             </w:rPr>
-            <w:t>, from generalists to specialist</w:t>
+            <w:t xml:space="preserve">, from generalists to </w:t>
           </w:r>
           <w:r>
             <w:rPr>
               <w:lang w:val="en-US" w:eastAsia="en-GB"/>
             </w:rPr>
+            <w:lastRenderedPageBreak/>
+            <w:t>specialist</w:t>
+          </w:r>
+          <w:r>
+            <w:rPr>
+              <w:lang w:val="en-US" w:eastAsia="en-GB"/>
+            </w:rPr>
             <w:t>s</w:t>
           </w:r>
           <w:r>
@@ -7696,43 +7860,31 @@
             <w:rPr>
               <w:lang w:val="en-US" w:eastAsia="en-GB"/>
             </w:rPr>
-            <w:t xml:space="preserve"> The reason is that </w:t>
+            <w:t xml:space="preserve"> The reason is that generalization </w:t>
           </w:r>
           <w:r>
             <w:rPr>
               <w:lang w:val="en-US" w:eastAsia="en-GB"/>
             </w:rPr>
-            <w:t xml:space="preserve">generalization </w:t>
+            <w:t>often</w:t>
           </w:r>
           <w:r>
             <w:rPr>
               <w:lang w:val="en-US" w:eastAsia="en-GB"/>
             </w:rPr>
-            <w:t>often</w:t>
+            <w:t xml:space="preserve"> allow</w:t>
           </w:r>
           <w:r>
             <w:rPr>
               <w:lang w:val="en-US" w:eastAsia="en-GB"/>
             </w:rPr>
-            <w:t xml:space="preserve"> allow</w:t>
+            <w:t>s</w:t>
           </w:r>
           <w:r>
             <w:rPr>
               <w:lang w:val="en-US" w:eastAsia="en-GB"/>
             </w:rPr>
-            <w:t>s</w:t>
-          </w:r>
-          <w:r>
-            <w:rPr>
-              <w:lang w:val="en-US" w:eastAsia="en-GB"/>
-            </w:rPr>
-            <w:t xml:space="preserve"> plants to use a wider variety of microsites</w:t>
-          </w:r>
-          <w:r>
-            <w:rPr>
-              <w:lang w:val="en-US" w:eastAsia="en-GB"/>
-            </w:rPr>
-            <w:t xml:space="preserve"> </w:t>
+            <w:t xml:space="preserve"> plants to use a wider variety of microsites </w:t>
           </w:r>
           <w:r>
             <w:rPr>
@@ -7953,7 +8105,6 @@
               <w:b/>
               <w:lang w:val="en-US"/>
             </w:rPr>
-            <w:lastRenderedPageBreak/>
             <w:t>WP2 Assessing how mycorrhizal fungi are distributed over the host tree trunk.</w:t>
           </w:r>
         </w:p>
@@ -8234,7 +8385,14 @@
               <w:i/>
               <w:lang w:val="en-US"/>
             </w:rPr>
-            <w:t xml:space="preserve"> Variation in mycorrhizal communities</w:t>
+            <w:t xml:space="preserve"> Assessing v</w:t>
+          </w:r>
+          <w:r>
+            <w:rPr>
+              <w:i/>
+              <w:lang w:val="en-US"/>
+            </w:rPr>
+            <w:t>ariation in mycorrhizal communities</w:t>
           </w:r>
         </w:p>
         <w:p>
@@ -8245,7 +8403,6 @@
               <w:lang w:val="en-US"/>
             </w:rPr>
           </w:pPr>
-          <w:bookmarkStart w:id="3" w:name="_GoBack"/>
           <w:r>
             <w:rPr>
               <w:lang w:val="en-US"/>
@@ -8382,14 +8539,13 @@
             <w:rPr>
               <w:lang w:val="en-US"/>
             </w:rPr>
-            <w:t xml:space="preserve">. The proportion of mycorrhizal fungi actually interacting with orchids will be identified by combining three pieces of information: 1) OTUs lists derived from the regional scanning in WP 1, 2) the mycorrhizal fungi associated to the adult orchids present nearby, and 3) the mycorrhizal fungi identified from seedlings </w:t>
-          </w:r>
-          <w:bookmarkEnd w:id="3"/>
-          <w:r>
-            <w:rPr>
-              <w:lang w:val="en-US"/>
-            </w:rPr>
-            <w:t xml:space="preserve">derived from </w:t>
+            <w:t xml:space="preserve">. The proportion of mycorrhizal fungi actually interacting with orchids will be identified by combining three pieces of information: 1) OTUs lists derived from the regional scanning in WP 1, 2) the mycorrhizal fungi </w:t>
+          </w:r>
+          <w:r>
+            <w:rPr>
+              <w:lang w:val="en-US"/>
+            </w:rPr>
+            <w:t xml:space="preserve">associated to the adult orchids present nearby, and 3) the mycorrhizal fungi identified from seedlings derived from </w:t>
           </w:r>
           <w:r>
             <w:rPr>
@@ -8410,7 +8566,6 @@
             <w:spacing w:after="0" w:line="240" w:lineRule="auto"/>
             <w:jc w:val="both"/>
             <w:rPr>
-              <w:ins w:id="4" w:author="agustina ventre" w:date="2018-11-29T14:34:00Z"/>
               <w:lang w:val="en-US"/>
             </w:rPr>
           </w:pPr>
@@ -8420,229 +8575,197 @@
             <w:spacing w:after="0" w:line="240" w:lineRule="auto"/>
             <w:jc w:val="both"/>
             <w:rPr>
-              <w:ins w:id="5" w:author="agustina ventre" w:date="2018-11-29T14:34:00Z"/>
               <w:i/>
               <w:lang w:val="en-US"/>
             </w:rPr>
           </w:pPr>
-          <w:ins w:id="6" w:author="agustina ventre" w:date="2018-11-29T14:34:00Z">
-            <w:r>
-              <w:rPr>
-                <w:i/>
-                <w:lang w:val="en-US"/>
-              </w:rPr>
-              <w:t>Task 2.2 Mycorrhizal fungi associated to adult orchids</w:t>
-            </w:r>
-          </w:ins>
+          <w:r>
+            <w:rPr>
+              <w:i/>
+              <w:lang w:val="en-US"/>
+            </w:rPr>
+            <w:t xml:space="preserve">Task 2.2 </w:t>
+          </w:r>
+          <w:r>
+            <w:rPr>
+              <w:i/>
+              <w:lang w:val="en-US"/>
+            </w:rPr>
+            <w:t>Collecting root fragments from a</w:t>
+          </w:r>
+          <w:r>
+            <w:rPr>
+              <w:i/>
+              <w:lang w:val="en-US"/>
+            </w:rPr>
+            <w:t>dult orchids</w:t>
+          </w:r>
         </w:p>
         <w:p>
           <w:pPr>
             <w:spacing w:after="0" w:line="240" w:lineRule="auto"/>
             <w:jc w:val="both"/>
             <w:rPr>
-              <w:ins w:id="7" w:author="agustina ventre" w:date="2018-11-29T14:34:00Z"/>
               <w:i/>
               <w:lang w:val="en-US"/>
             </w:rPr>
           </w:pPr>
-          <w:moveToRangeStart w:id="8" w:author="agustina ventre" w:date="2018-11-29T14:35:00Z" w:name="move531265437"/>
-          <w:moveTo w:id="9" w:author="agustina ventre" w:date="2018-11-29T14:35:00Z">
-            <w:r>
-              <w:rPr>
-                <w:rFonts w:cs="Calibri"/>
-                <w:lang w:val="en-US"/>
-              </w:rPr>
-              <w:t>T</w:t>
-            </w:r>
-            <w:r>
-              <w:rPr>
-                <w:rFonts w:cs="Calibri"/>
-                <w:lang w:val="en-GB"/>
-              </w:rPr>
-              <w:t xml:space="preserve">o </w:t>
-            </w:r>
-            <w:r>
-              <w:rPr>
-                <w:rFonts w:cs="Calibri"/>
-                <w:lang w:val="en-GB"/>
-              </w:rPr>
-              <w:t>identify mycorrhizal fungi in the adult stage</w:t>
-            </w:r>
-            <w:r>
-              <w:rPr>
-                <w:rFonts w:cs="Calibri"/>
-                <w:lang w:val="en-GB"/>
-              </w:rPr>
-              <w:t xml:space="preserve">, I will sample </w:t>
-            </w:r>
-            <w:r>
-              <w:rPr>
-                <w:rFonts w:cs="Calibri"/>
-                <w:lang w:val="en-GB"/>
-              </w:rPr>
-              <w:t xml:space="preserve">the 20 trees at </w:t>
-            </w:r>
-            <w:r>
-              <w:rPr>
-                <w:rFonts w:cs="Calibri"/>
-                <w:lang w:val="en-GB"/>
-              </w:rPr>
-              <w:t>the three heights for the 4 species selected</w:t>
-            </w:r>
-            <w:r>
-              <w:rPr>
-                <w:rFonts w:cs="Calibri"/>
-                <w:lang w:val="en-GB"/>
-              </w:rPr>
-              <w:t>,</w:t>
-            </w:r>
-            <w:r>
-              <w:rPr>
-                <w:rFonts w:cs="Calibri"/>
-                <w:lang w:val="en-GB"/>
-              </w:rPr>
-              <w:t xml:space="preserve"> and collect 3 root fragments in 3-5 adult individuals </w:t>
-            </w:r>
-            <w:r>
-              <w:rPr>
-                <w:rFonts w:cs="Calibri"/>
-                <w:lang w:val="en-GB"/>
-              </w:rPr>
-              <w:t xml:space="preserve">(Fig </w:t>
-            </w:r>
-            <w:r>
-              <w:rPr>
-                <w:rFonts w:cs="Calibri"/>
-                <w:lang w:val="en-GB"/>
-              </w:rPr>
-              <w:t>4</w:t>
-            </w:r>
-            <w:r>
-              <w:rPr>
-                <w:rFonts w:cs="Calibri"/>
-                <w:lang w:val="en-GB"/>
-              </w:rPr>
-              <w:t>a)</w:t>
-            </w:r>
-            <w:r>
-              <w:rPr>
-                <w:rFonts w:cs="Calibri"/>
-                <w:lang w:val="en-GB"/>
-              </w:rPr>
-              <w:t>.</w:t>
-            </w:r>
-          </w:moveTo>
-          <w:moveToRangeEnd w:id="8"/>
-          <w:ins w:id="10" w:author="agustina ventre" w:date="2018-11-29T14:35:00Z">
-            <w:r>
-              <w:rPr>
-                <w:rFonts w:cs="Calibri"/>
-                <w:lang w:val="en-GB"/>
-              </w:rPr>
-              <w:t xml:space="preserve"> </w:t>
-            </w:r>
-          </w:ins>
-          <w:ins w:id="11" w:author="agustina ventre" w:date="2018-11-29T14:36:00Z">
-            <w:r>
-              <w:rPr>
-                <w:rFonts w:cs="Calibri"/>
-                <w:lang w:val="en-GB"/>
-              </w:rPr>
-              <w:t xml:space="preserve">I will extract </w:t>
-            </w:r>
-            <w:r>
-              <w:rPr>
-                <w:lang w:val="en-US"/>
-              </w:rPr>
-              <w:t>f</w:t>
-            </w:r>
-            <w:r>
-              <w:rPr>
-                <w:lang w:val="en-US"/>
-              </w:rPr>
-              <w:t xml:space="preserve">ungal DNA and </w:t>
-            </w:r>
-            <w:r>
-              <w:rPr>
-                <w:lang w:val="en-US"/>
-              </w:rPr>
-              <w:t>analyze the sequences</w:t>
-            </w:r>
-            <w:r>
-              <w:rPr>
-                <w:lang w:val="en-US"/>
-              </w:rPr>
-              <w:t xml:space="preserve"> as described in WP 1.</w:t>
-            </w:r>
-            <w:r>
-              <w:rPr>
-                <w:lang w:val="en-US"/>
-              </w:rPr>
-              <w:t xml:space="preserve"> </w:t>
-            </w:r>
-            <w:r>
-              <w:rPr>
-                <w:rFonts w:cs="Calibri"/>
-                <w:lang w:val="en-GB"/>
-              </w:rPr>
-              <w:t xml:space="preserve">During this sampling, I will </w:t>
-            </w:r>
-            <w:r>
-              <w:rPr>
-                <w:rFonts w:cs="Calibri"/>
-                <w:lang w:val="en-GB"/>
-              </w:rPr>
-              <w:t xml:space="preserve">also </w:t>
-            </w:r>
-            <w:r>
-              <w:rPr>
-                <w:rFonts w:cs="Calibri"/>
-                <w:lang w:val="en-GB"/>
-              </w:rPr>
-              <w:t xml:space="preserve">collect </w:t>
-            </w:r>
-            <w:r>
-              <w:rPr>
-                <w:rFonts w:cs="Calibri"/>
-                <w:lang w:val="en-US"/>
-              </w:rPr>
-              <w:t>ripe capsules of these species</w:t>
-            </w:r>
-            <w:r>
-              <w:rPr>
-                <w:rFonts w:cs="Calibri"/>
-                <w:lang w:val="en-US"/>
-              </w:rPr>
-              <w:t xml:space="preserve"> in order to obtain the seeds for </w:t>
-            </w:r>
-          </w:ins>
-          <w:ins w:id="12" w:author="agustina ventre" w:date="2018-11-29T14:37:00Z">
-            <w:r>
-              <w:rPr>
-                <w:rFonts w:cs="Calibri"/>
-                <w:lang w:val="en-US"/>
-              </w:rPr>
-              <w:t>setting the germination assays</w:t>
-            </w:r>
-          </w:ins>
-          <w:ins w:id="13" w:author="agustina ventre" w:date="2018-11-29T14:36:00Z">
-            <w:r>
-              <w:rPr>
-                <w:rFonts w:cs="Calibri"/>
-                <w:lang w:val="en-US"/>
-              </w:rPr>
-              <w:t xml:space="preserve"> </w:t>
-            </w:r>
-          </w:ins>
-          <w:ins w:id="14" w:author="agustina ventre" w:date="2018-11-29T14:37:00Z">
-            <w:r>
-              <w:rPr>
-                <w:rFonts w:cs="Calibri"/>
-                <w:lang w:val="en-US"/>
-              </w:rPr>
-              <w:t>(Task 2.3).</w:t>
-            </w:r>
-          </w:ins>
+          <w:r>
+            <w:rPr>
+              <w:rFonts w:cs="Calibri"/>
+              <w:lang w:val="en-US"/>
+            </w:rPr>
+            <w:t>T</w:t>
+          </w:r>
+          <w:r>
+            <w:rPr>
+              <w:rFonts w:cs="Calibri"/>
+              <w:lang w:val="en-GB"/>
+            </w:rPr>
+            <w:t xml:space="preserve">o </w:t>
+          </w:r>
+          <w:r>
+            <w:rPr>
+              <w:rFonts w:cs="Calibri"/>
+              <w:lang w:val="en-GB"/>
+            </w:rPr>
+            <w:t>identify mycorrhizal fungi in the adult stage</w:t>
+          </w:r>
+          <w:r>
+            <w:rPr>
+              <w:rFonts w:cs="Calibri"/>
+              <w:lang w:val="en-GB"/>
+            </w:rPr>
+            <w:t xml:space="preserve">, I will sample </w:t>
+          </w:r>
+          <w:r>
+            <w:rPr>
+              <w:rFonts w:cs="Calibri"/>
+              <w:lang w:val="en-GB"/>
+            </w:rPr>
+            <w:t xml:space="preserve">the 20 trees at </w:t>
+          </w:r>
+          <w:r>
+            <w:rPr>
+              <w:rFonts w:cs="Calibri"/>
+              <w:lang w:val="en-GB"/>
+            </w:rPr>
+            <w:t>the three heights for the 4 species selected</w:t>
+          </w:r>
+          <w:r>
+            <w:rPr>
+              <w:rFonts w:cs="Calibri"/>
+              <w:lang w:val="en-GB"/>
+            </w:rPr>
+            <w:t>,</w:t>
+          </w:r>
+          <w:r>
+            <w:rPr>
+              <w:rFonts w:cs="Calibri"/>
+              <w:lang w:val="en-GB"/>
+            </w:rPr>
+            <w:t xml:space="preserve"> and collect 3 root fragments in 3-5 adult individuals </w:t>
+          </w:r>
+          <w:r>
+            <w:rPr>
+              <w:rFonts w:cs="Calibri"/>
+              <w:lang w:val="en-GB"/>
+            </w:rPr>
+            <w:t xml:space="preserve">(Fig </w:t>
+          </w:r>
+          <w:r>
+            <w:rPr>
+              <w:rFonts w:cs="Calibri"/>
+              <w:lang w:val="en-GB"/>
+            </w:rPr>
+            <w:t>4</w:t>
+          </w:r>
+          <w:r>
+            <w:rPr>
+              <w:rFonts w:cs="Calibri"/>
+              <w:lang w:val="en-GB"/>
+            </w:rPr>
+            <w:t>a)</w:t>
+          </w:r>
+          <w:r>
+            <w:rPr>
+              <w:rFonts w:cs="Calibri"/>
+              <w:lang w:val="en-GB"/>
+            </w:rPr>
+            <w:t>.</w:t>
+          </w:r>
+          <w:r>
+            <w:rPr>
+              <w:rFonts w:cs="Calibri"/>
+              <w:lang w:val="en-GB"/>
+            </w:rPr>
+            <w:t xml:space="preserve"> I will extract </w:t>
+          </w:r>
+          <w:r>
+            <w:rPr>
+              <w:lang w:val="en-US"/>
+            </w:rPr>
+            <w:t>f</w:t>
+          </w:r>
+          <w:r>
+            <w:rPr>
+              <w:lang w:val="en-US"/>
+            </w:rPr>
+            <w:t xml:space="preserve">ungal DNA and </w:t>
+          </w:r>
+          <w:r>
+            <w:rPr>
+              <w:lang w:val="en-US"/>
+            </w:rPr>
+            <w:t>analyze the sequences</w:t>
+          </w:r>
+          <w:r>
+            <w:rPr>
+              <w:lang w:val="en-US"/>
+            </w:rPr>
+            <w:t xml:space="preserve"> as described in WP 1.</w:t>
+          </w:r>
+          <w:r>
+            <w:rPr>
+              <w:lang w:val="en-US"/>
+            </w:rPr>
+            <w:t xml:space="preserve"> </w:t>
+          </w:r>
+          <w:r>
+            <w:rPr>
+              <w:rFonts w:cs="Calibri"/>
+              <w:lang w:val="en-GB"/>
+            </w:rPr>
+            <w:t xml:space="preserve">During this sampling, I will </w:t>
+          </w:r>
+          <w:r>
+            <w:rPr>
+              <w:rFonts w:cs="Calibri"/>
+              <w:lang w:val="en-GB"/>
+            </w:rPr>
+            <w:t xml:space="preserve">also </w:t>
+          </w:r>
+          <w:r>
+            <w:rPr>
+              <w:rFonts w:cs="Calibri"/>
+              <w:lang w:val="en-GB"/>
+            </w:rPr>
+            <w:t xml:space="preserve">collect </w:t>
+          </w:r>
+          <w:r>
+            <w:rPr>
+              <w:rFonts w:cs="Calibri"/>
+              <w:lang w:val="en-US"/>
+            </w:rPr>
+            <w:t>ripe capsules of these species</w:t>
+          </w:r>
+          <w:r>
+            <w:rPr>
+              <w:rFonts w:cs="Calibri"/>
+              <w:lang w:val="en-US"/>
+            </w:rPr>
+            <w:t xml:space="preserve"> in order to obtain the seeds for setting the germination assays (Task 2.3).</w:t>
+          </w:r>
         </w:p>
         <w:p>
           <w:pPr>
@@ -8651,11 +8774,6 @@
             <w:rPr>
               <w:i/>
               <w:lang w:val="en-US"/>
-              <w:rPrChange w:id="15" w:author="agustina ventre" w:date="2018-11-29T14:34:00Z">
-                <w:rPr>
-                  <w:lang w:val="en-US"/>
-                </w:rPr>
-              </w:rPrChange>
             </w:rPr>
           </w:pPr>
         </w:p>
@@ -8675,29 +8793,18 @@
             </w:rPr>
             <w:t>Task 2.</w:t>
           </w:r>
-          <w:ins w:id="16" w:author="agustina ventre" w:date="2018-11-29T14:33:00Z">
-            <w:r>
-              <w:rPr>
-                <w:i/>
-                <w:lang w:val="en-US"/>
-              </w:rPr>
-              <w:t>3</w:t>
-            </w:r>
-          </w:ins>
-          <w:del w:id="17" w:author="agustina ventre" w:date="2018-11-29T14:33:00Z">
-            <w:r>
-              <w:rPr>
-                <w:i/>
-                <w:lang w:val="en-US"/>
-              </w:rPr>
-              <w:delText>2</w:delText>
-            </w:r>
-          </w:del>
           <w:r>
             <w:rPr>
               <w:i/>
               <w:lang w:val="en-US"/>
             </w:rPr>
+            <w:t>3</w:t>
+          </w:r>
+          <w:r>
+            <w:rPr>
+              <w:i/>
+              <w:lang w:val="en-US"/>
+            </w:rPr>
             <w:t xml:space="preserve"> </w:t>
           </w:r>
           <w:r>
@@ -8705,7 +8812,26 @@
               <w:i/>
               <w:lang w:val="en-US"/>
             </w:rPr>
-            <w:t>In-situ germination assays</w:t>
+            <w:t xml:space="preserve">Setting </w:t>
+          </w:r>
+          <w:r>
+            <w:rPr>
+              <w:lang w:val="en-US"/>
+            </w:rPr>
+            <w:t>i</w:t>
+          </w:r>
+          <w:r>
+            <w:rPr>
+              <w:lang w:val="en-US"/>
+            </w:rPr>
+            <w:t>n-situ</w:t>
+          </w:r>
+          <w:r>
+            <w:rPr>
+              <w:i/>
+              <w:lang w:val="en-US"/>
+            </w:rPr>
+            <w:t xml:space="preserve"> germination assays</w:t>
           </w:r>
         </w:p>
         <w:p>
@@ -8721,128 +8847,13 @@
               <w:lang w:val="en-US"/>
             </w:rPr>
           </w:pPr>
-          <w:moveFromRangeStart w:id="18" w:author="agustina ventre" w:date="2018-11-29T14:35:00Z" w:name="move531265437"/>
-          <w:moveFrom w:id="19" w:author="agustina ventre" w:date="2018-11-29T14:35:00Z">
-            <w:r>
-              <w:rPr>
-                <w:rFonts w:cs="Calibri"/>
-                <w:lang w:val="en-US"/>
-              </w:rPr>
-              <w:t>T</w:t>
-            </w:r>
-            <w:r>
-              <w:rPr>
-                <w:rFonts w:cs="Calibri"/>
-                <w:lang w:val="en-GB"/>
-              </w:rPr>
-              <w:t xml:space="preserve">o </w:t>
-            </w:r>
-            <w:r>
-              <w:rPr>
-                <w:rFonts w:cs="Calibri"/>
-                <w:lang w:val="en-GB"/>
-              </w:rPr>
-              <w:t>identify mycorrhizal fungi in the adult stage</w:t>
-            </w:r>
-            <w:r>
-              <w:rPr>
-                <w:rFonts w:cs="Calibri"/>
-                <w:lang w:val="en-GB"/>
-              </w:rPr>
-              <w:t xml:space="preserve">, I will sample </w:t>
-            </w:r>
-            <w:r>
-              <w:rPr>
-                <w:rFonts w:cs="Calibri"/>
-                <w:lang w:val="en-GB"/>
-              </w:rPr>
-              <w:t xml:space="preserve">the 20 trees at </w:t>
-            </w:r>
-            <w:r>
-              <w:rPr>
-                <w:rFonts w:cs="Calibri"/>
-                <w:lang w:val="en-GB"/>
-              </w:rPr>
-              <w:t>the three heights for the 4 species selected</w:t>
-            </w:r>
-            <w:r>
-              <w:rPr>
-                <w:rFonts w:cs="Calibri"/>
-                <w:lang w:val="en-GB"/>
-              </w:rPr>
-              <w:t>,</w:t>
-            </w:r>
-            <w:r>
-              <w:rPr>
-                <w:rFonts w:cs="Calibri"/>
-                <w:lang w:val="en-GB"/>
-              </w:rPr>
-              <w:t xml:space="preserve"> and collect 3 root fragments in 3-5 adult individuals </w:t>
-            </w:r>
-            <w:r>
-              <w:rPr>
-                <w:rFonts w:cs="Calibri"/>
-                <w:lang w:val="en-GB"/>
-              </w:rPr>
-              <w:t xml:space="preserve">(Fig </w:t>
-            </w:r>
-            <w:r>
-              <w:rPr>
-                <w:rFonts w:cs="Calibri"/>
-                <w:lang w:val="en-GB"/>
-              </w:rPr>
-              <w:t>4</w:t>
-            </w:r>
-            <w:r>
-              <w:rPr>
-                <w:rFonts w:cs="Calibri"/>
-                <w:lang w:val="en-GB"/>
-              </w:rPr>
-              <w:t>a)</w:t>
-            </w:r>
-            <w:r>
-              <w:rPr>
-                <w:rFonts w:cs="Calibri"/>
-                <w:lang w:val="en-GB"/>
-              </w:rPr>
-              <w:t xml:space="preserve">. </w:t>
-            </w:r>
-          </w:moveFrom>
-          <w:moveFromRangeEnd w:id="18"/>
-          <w:del w:id="20" w:author="agustina ventre" w:date="2018-11-29T14:36:00Z">
-            <w:r>
-              <w:rPr>
-                <w:rFonts w:cs="Calibri"/>
-                <w:lang w:val="en-GB"/>
-              </w:rPr>
-              <w:delText xml:space="preserve">During this sampling, I will collect </w:delText>
-            </w:r>
-            <w:r>
-              <w:rPr>
-                <w:rFonts w:cs="Calibri"/>
-                <w:lang w:val="en-US"/>
-              </w:rPr>
-              <w:delText xml:space="preserve">ripe capsules of these species </w:delText>
-            </w:r>
-          </w:del>
-          <w:del w:id="21" w:author="agustina ventre" w:date="2018-11-29T14:37:00Z">
-            <w:r>
-              <w:rPr>
-                <w:rFonts w:cs="Calibri"/>
-                <w:lang w:val="en-US"/>
-              </w:rPr>
-              <w:delText>and</w:delText>
-            </w:r>
-          </w:del>
-          <w:ins w:id="22" w:author="agustina ventre" w:date="2018-11-29T14:37:00Z">
-            <w:r>
-              <w:rPr>
-                <w:rFonts w:cs="Calibri"/>
-                <w:lang w:val="en-US"/>
-              </w:rPr>
-              <w:t>I will</w:t>
-            </w:r>
-          </w:ins>
+          <w:r>
+            <w:rPr>
+              <w:rFonts w:cs="Calibri"/>
+              <w:lang w:val="en-US"/>
+            </w:rPr>
+            <w:t>I will</w:t>
+          </w:r>
           <w:r>
             <w:rPr>
               <w:rFonts w:cs="Calibri"/>
@@ -8850,15 +8861,13 @@
             </w:rPr>
             <w:t xml:space="preserve"> extract the seeds </w:t>
           </w:r>
-          <w:ins w:id="23" w:author="agustina ventre" w:date="2018-11-29T14:37:00Z">
-            <w:r>
-              <w:rPr>
-                <w:rFonts w:cs="Calibri"/>
-                <w:lang w:val="en-US"/>
-              </w:rPr>
-              <w:t xml:space="preserve">from the capsules </w:t>
-            </w:r>
-          </w:ins>
+          <w:r>
+            <w:rPr>
+              <w:rFonts w:cs="Calibri"/>
+              <w:lang w:val="en-US"/>
+            </w:rPr>
+            <w:t xml:space="preserve">from the capsules </w:t>
+          </w:r>
           <w:r>
             <w:rPr>
               <w:rFonts w:cs="Calibri"/>
@@ -9088,7 +9097,14 @@
               <w:rFonts w:cs="Calibri"/>
               <w:lang w:val="en-US"/>
             </w:rPr>
-            <w:t xml:space="preserve"> heights in 10 trees per plot (720 seed packets in total)</w:t>
+            <w:t xml:space="preserve"> heights in 10 trees per plot (720 seed </w:t>
+          </w:r>
+          <w:r>
+            <w:rPr>
+              <w:rFonts w:cs="Calibri"/>
+              <w:lang w:val="en-US"/>
+            </w:rPr>
+            <w:t>packets in total)</w:t>
           </w:r>
           <w:r>
             <w:rPr>
@@ -9116,28 +9132,7 @@
               <w:rFonts w:cs="Calibri"/>
               <w:lang w:val="en-US"/>
             </w:rPr>
-            <w:t>. This experiment will be monitored every three months by a member of Dr. Flanagan's lab. Eight to ten months after sowing I will harvest the seedlings (</w:t>
-          </w:r>
-          <w:r>
-            <w:rPr>
-              <w:rFonts w:cs="Calibri"/>
-              <w:lang w:val="en-US"/>
-            </w:rPr>
-            <w:t xml:space="preserve">Fig. </w:t>
-          </w:r>
-          <w:r>
-            <w:rPr>
-              <w:rFonts w:cs="Calibri"/>
-              <w:lang w:val="en-US"/>
-            </w:rPr>
-            <w:t>4</w:t>
-          </w:r>
-          <w:r>
-            <w:rPr>
-              <w:rFonts w:cs="Calibri"/>
-              <w:lang w:val="en-US"/>
-            </w:rPr>
-            <w:t>c) to collect protocorm fragments for mycorrhizal DNA extraction and sequencing, which will be performed as described in WP 1.</w:t>
+            <w:t xml:space="preserve">. This experiment will be monitored every three months by a member of Dr. Flanagan's lab. </w:t>
           </w:r>
         </w:p>
         <w:p>
@@ -9156,6 +9151,7 @@
         </w:p>
         <w:p>
           <w:pPr>
+            <w:widowControl w:val="0"/>
             <w:autoSpaceDE w:val="0"/>
             <w:autoSpaceDN w:val="0"/>
             <w:adjustRightInd w:val="0"/>
@@ -9163,6 +9159,152 @@
             <w:jc w:val="both"/>
             <w:rPr>
               <w:rFonts w:cs="Calibri"/>
+              <w:lang w:val="en-US"/>
+            </w:rPr>
+          </w:pPr>
+          <w:r>
+            <w:rPr>
+              <w:rFonts w:cs="Calibri"/>
+              <w:lang w:val="en-US"/>
+            </w:rPr>
+            <w:t xml:space="preserve">Task 2.4 </w:t>
+          </w:r>
+          <w:r>
+            <w:rPr>
+              <w:i/>
+              <w:lang w:val="en-US"/>
+            </w:rPr>
+            <w:t xml:space="preserve">Collecting </w:t>
+          </w:r>
+          <w:r>
+            <w:rPr>
+              <w:i/>
+              <w:lang w:val="en-US"/>
+            </w:rPr>
+            <w:t>protocorm fragments</w:t>
+          </w:r>
+        </w:p>
+        <w:p>
+          <w:pPr>
+            <w:widowControl w:val="0"/>
+            <w:autoSpaceDE w:val="0"/>
+            <w:autoSpaceDN w:val="0"/>
+            <w:adjustRightInd w:val="0"/>
+            <w:spacing w:after="0" w:line="240" w:lineRule="auto"/>
+            <w:jc w:val="both"/>
+            <w:rPr>
+              <w:rFonts w:cs="Calibri"/>
+              <w:lang w:val="en-US"/>
+            </w:rPr>
+          </w:pPr>
+          <w:r>
+            <w:rPr>
+              <w:rFonts w:cs="Calibri"/>
+              <w:lang w:val="en-US"/>
+            </w:rPr>
+            <w:t>Eight to ten months after sowing I will harvest the seedlings (</w:t>
+          </w:r>
+          <w:r>
+            <w:rPr>
+              <w:rFonts w:cs="Calibri"/>
+              <w:lang w:val="en-US"/>
+            </w:rPr>
+            <w:t xml:space="preserve">Fig. </w:t>
+          </w:r>
+          <w:r>
+            <w:rPr>
+              <w:rFonts w:cs="Calibri"/>
+              <w:lang w:val="en-US"/>
+            </w:rPr>
+            <w:t>4</w:t>
+          </w:r>
+          <w:r>
+            <w:rPr>
+              <w:rFonts w:cs="Calibri"/>
+              <w:lang w:val="en-US"/>
+            </w:rPr>
+            <w:t>c) to collect protocorm fragments</w:t>
+          </w:r>
+          <w:r>
+            <w:rPr>
+              <w:rFonts w:cs="Calibri"/>
+              <w:lang w:val="en-US"/>
+            </w:rPr>
+            <w:t>.</w:t>
+          </w:r>
+          <w:r>
+            <w:rPr>
+              <w:rFonts w:cs="Calibri"/>
+              <w:lang w:val="en-US"/>
+            </w:rPr>
+            <w:t xml:space="preserve"> </w:t>
+          </w:r>
+          <w:r>
+            <w:rPr>
+              <w:rFonts w:cs="Calibri"/>
+              <w:lang w:val="en-US"/>
+            </w:rPr>
+            <w:t>M</w:t>
+          </w:r>
+          <w:r>
+            <w:rPr>
+              <w:rFonts w:cs="Calibri"/>
+              <w:lang w:val="en-US"/>
+            </w:rPr>
+            <w:t xml:space="preserve">ycorrhizal DNA extraction and sequencing will be performed as described in </w:t>
+          </w:r>
+          <w:r>
+            <w:rPr>
+              <w:rFonts w:cs="Calibri"/>
+              <w:lang w:val="en-US"/>
+            </w:rPr>
+            <w:t>Task 1.3 (</w:t>
+          </w:r>
+          <w:r>
+            <w:rPr>
+              <w:rFonts w:cs="Calibri"/>
+              <w:lang w:val="en-US"/>
+            </w:rPr>
+            <w:t>WP 1</w:t>
+          </w:r>
+          <w:r>
+            <w:rPr>
+              <w:rFonts w:cs="Calibri"/>
+              <w:lang w:val="en-US"/>
+            </w:rPr>
+            <w:t>)</w:t>
+          </w:r>
+          <w:r>
+            <w:rPr>
+              <w:rFonts w:cs="Calibri"/>
+              <w:lang w:val="en-US"/>
+            </w:rPr>
+            <w:t>.</w:t>
+          </w:r>
+        </w:p>
+        <w:p>
+          <w:pPr>
+            <w:widowControl w:val="0"/>
+            <w:autoSpaceDE w:val="0"/>
+            <w:autoSpaceDN w:val="0"/>
+            <w:adjustRightInd w:val="0"/>
+            <w:spacing w:after="0" w:line="240" w:lineRule="auto"/>
+            <w:jc w:val="both"/>
+            <w:rPr>
+              <w:rFonts w:cs="Calibri"/>
+              <w:lang w:val="en-US"/>
+            </w:rPr>
+          </w:pPr>
+        </w:p>
+        <w:p>
+          <w:pPr>
+            <w:autoSpaceDE w:val="0"/>
+            <w:autoSpaceDN w:val="0"/>
+            <w:adjustRightInd w:val="0"/>
+            <w:spacing w:after="0" w:line="240" w:lineRule="auto"/>
+            <w:jc w:val="both"/>
+            <w:rPr>
+              <w:rFonts w:cs="Calibri"/>
               <w:noProof/>
               <w:lang w:val="en-GB" w:eastAsia="en-GB"/>
             </w:rPr>
@@ -9173,6 +9315,7 @@
               <w:noProof/>
               <w:lang w:val="en-GB" w:eastAsia="en-GB"/>
             </w:rPr>
+            <w:lastRenderedPageBreak/>
             <w:drawing>
               <wp:inline distT="0" distB="0" distL="0" distR="0" wp14:anchorId="31F7072D" wp14:editId="23EF021E">
                 <wp:extent cx="5464175" cy="1660525"/>
@@ -9264,26 +9407,14 @@
             </w:rPr>
             <w:t xml:space="preserve"> </w:t>
           </w:r>
-          <w:ins w:id="24" w:author="agustina ventre" w:date="2018-11-29T12:58:00Z">
-            <w:r>
-              <w:rPr>
-                <w:rFonts w:cs="Calibri"/>
-                <w:b/>
-                <w:lang w:val="en-US"/>
-              </w:rPr>
-              <w:t>4</w:t>
-            </w:r>
-          </w:ins>
-          <w:del w:id="25" w:author="agustina ventre" w:date="2018-11-29T12:58:00Z">
-            <w:r>
-              <w:rPr>
-                <w:rFonts w:cs="Calibri"/>
-                <w:b/>
-                <w:lang w:val="en-US"/>
-              </w:rPr>
-              <w:delText>3</w:delText>
-            </w:r>
-          </w:del>
+          <w:r>
+            <w:rPr>
+              <w:rFonts w:cs="Calibri"/>
+              <w:b/>
+              <w:lang w:val="en-US"/>
+            </w:rPr>
+            <w:t>4</w:t>
+          </w:r>
           <w:r>
             <w:rPr>
               <w:rFonts w:cs="Calibri"/>
@@ -9388,26 +9519,14 @@
             </w:rPr>
             <w:t>Task 2.</w:t>
           </w:r>
-          <w:del w:id="26" w:author="agustina ventre" w:date="2018-11-29T14:34:00Z">
-            <w:r>
-              <w:rPr>
-                <w:rFonts w:cs="Calibri"/>
-                <w:i/>
-                <w:lang w:val="en-US"/>
-              </w:rPr>
-              <w:delText>3</w:delText>
-            </w:r>
-          </w:del>
-          <w:ins w:id="27" w:author="agustina ventre" w:date="2018-11-29T14:34:00Z">
-            <w:r>
-              <w:rPr>
-                <w:rFonts w:cs="Calibri"/>
-                <w:i/>
-                <w:lang w:val="en-US"/>
-              </w:rPr>
-              <w:t>4</w:t>
-            </w:r>
-          </w:ins>
+          <w:r>
+            <w:rPr>
+              <w:rFonts w:cs="Calibri"/>
+              <w:i/>
+              <w:lang w:val="en-US"/>
+            </w:rPr>
+            <w:t>5</w:t>
+          </w:r>
           <w:r>
             <w:rPr>
               <w:rFonts w:cs="Calibri"/>
@@ -9434,36 +9553,42 @@
             <w:spacing w:after="0" w:line="240" w:lineRule="auto"/>
             <w:jc w:val="both"/>
             <w:rPr>
+              <w:lang w:val="en-US" w:eastAsia="en-GB"/>
+            </w:rPr>
+          </w:pPr>
+          <w:r>
+            <w:rPr>
+              <w:rFonts w:cs="Calibri"/>
+              <w:lang w:val="en-GB"/>
+            </w:rPr>
+            <w:t xml:space="preserve">With this information, </w:t>
+          </w:r>
+          <w:r>
+            <w:rPr>
+              <w:lang w:val="en-US"/>
+            </w:rPr>
+            <w:t xml:space="preserve">I will be able to test H2, which states that the availability of free-living fungi changes over the vertical gradient of light. To this end, </w:t>
+          </w:r>
+          <w:r>
+            <w:rPr>
+              <w:rFonts w:cs="Calibri"/>
+              <w:lang w:val="en-GB"/>
+            </w:rPr>
+            <w:t xml:space="preserve">I will first </w:t>
+          </w:r>
+          <w:r>
+            <w:rPr>
               <w:rFonts w:cs="Times-Roman"/>
               <w:lang w:val="en-US"/>
             </w:rPr>
-          </w:pPr>
-          <w:r>
-            <w:rPr>
-              <w:rFonts w:cs="Calibri"/>
-              <w:lang w:val="en-GB"/>
-            </w:rPr>
-            <w:t xml:space="preserve">With this information, </w:t>
-          </w:r>
-          <w:r>
-            <w:rPr>
-              <w:lang w:val="en-US"/>
-            </w:rPr>
-            <w:t xml:space="preserve">I will be able to test H2, which states that the availability of free-living fungi changes over the vertical gradient of light. To this end, </w:t>
-          </w:r>
-          <w:r>
-            <w:rPr>
-              <w:rFonts w:cs="Calibri"/>
-              <w:lang w:val="en-GB"/>
-            </w:rPr>
-            <w:t xml:space="preserve">I will first </w:t>
+            <w:t>describe mycorrhiza community composition</w:t>
           </w:r>
           <w:r>
             <w:rPr>
               <w:rFonts w:cs="Times-Roman"/>
               <w:lang w:val="en-US"/>
             </w:rPr>
-            <w:t xml:space="preserve">describe mycorrhiza community composition, richness and turnover across tree heights. I will perform non-metric multidimensional scaling (NMDS) </w:t>
+            <w:t xml:space="preserve">, richness and turnover across tree heights. I will perform non-metric multidimensional scaling (NMDS) </w:t>
           </w:r>
           <w:r>
             <w:rPr>
@@ -9617,31 +9742,19 @@
             <w:rPr>
               <w:lang w:val="en-US" w:eastAsia="en-GB"/>
             </w:rPr>
-            <w:t xml:space="preserve">. Second, I will test whether mycorrhizal fungi communities vary over the tree </w:t>
+            <w:t xml:space="preserve">. Second, I will test whether mycorrhizal fungi communities vary over the tree trunk </w:t>
           </w:r>
           <w:r>
             <w:rPr>
               <w:lang w:val="en-US" w:eastAsia="en-GB"/>
             </w:rPr>
-            <w:t xml:space="preserve">trunk </w:t>
+            <w:t xml:space="preserve">by </w:t>
           </w:r>
           <w:r>
             <w:rPr>
               <w:lang w:val="en-US" w:eastAsia="en-GB"/>
             </w:rPr>
-            <w:t xml:space="preserve">by </w:t>
-          </w:r>
-          <w:r>
-            <w:rPr>
-              <w:lang w:val="en-US" w:eastAsia="en-GB"/>
-            </w:rPr>
-            <w:t xml:space="preserve">building </w:t>
-          </w:r>
-          <w:r>
-            <w:rPr>
-              <w:lang w:val="en-US" w:eastAsia="en-GB"/>
-            </w:rPr>
-            <w:t>linear models controlled by the host tree species.</w:t>
+            <w:t>building linear models controlled by the host tree species.</w:t>
           </w:r>
         </w:p>
         <w:p>
@@ -9708,30 +9821,102 @@
             <w:rPr>
               <w:lang w:val="en-US"/>
             </w:rPr>
-            <w:t xml:space="preserve">species and experimental design as in WP2. I will compare the diversity and composition of mycorrhizal fungi communities extracted from seedling and adult roots. </w:t>
-          </w:r>
-          <w:r>
-            <w:rPr>
-              <w:rFonts w:cs="Calibri"/>
-              <w:lang w:val="en-US"/>
-            </w:rPr>
-            <w:t xml:space="preserve">In particular, to test the hypothesis that </w:t>
-          </w:r>
-          <w:r>
-            <w:rPr>
-              <w:lang w:val="en-US"/>
-            </w:rPr>
-            <w:t>seedlings will have a greater diversity of mycorrhizal fungi than adults (</w:t>
-          </w:r>
-          <w:r>
-            <w:rPr>
-              <w:b/>
-              <w:lang w:val="en-US"/>
-              <w:rPrChange w:id="28" w:author="agustina ventre" w:date="2018-11-29T15:00:00Z">
-                <w:rPr>
-                  <w:lang w:val="en-US"/>
-                </w:rPr>
-              </w:rPrChange>
+            <w:t xml:space="preserve">species and experimental design as in WP2. I will compare the </w:t>
+          </w:r>
+          <w:r>
+            <w:rPr>
+              <w:b/>
+              <w:lang w:val="en-US"/>
+            </w:rPr>
+            <w:t>richness</w:t>
+          </w:r>
+          <w:r>
+            <w:rPr>
+              <w:lang w:val="en-US"/>
+            </w:rPr>
+            <w:t xml:space="preserve"> and </w:t>
+          </w:r>
+          <w:r>
+            <w:rPr>
+              <w:b/>
+              <w:lang w:val="en-US"/>
+            </w:rPr>
+            <w:t>composition</w:t>
+          </w:r>
+          <w:r>
+            <w:rPr>
+              <w:lang w:val="en-US"/>
+            </w:rPr>
+            <w:t xml:space="preserve"> of mycorrhizal fungi communities extracted from </w:t>
+          </w:r>
+          <w:r>
+            <w:rPr>
+              <w:b/>
+              <w:lang w:val="en-US"/>
+            </w:rPr>
+            <w:t xml:space="preserve">seedling </w:t>
+          </w:r>
+          <w:r>
+            <w:rPr>
+              <w:lang w:val="en-US"/>
+            </w:rPr>
+            <w:t>and</w:t>
+          </w:r>
+          <w:r>
+            <w:rPr>
+              <w:b/>
+              <w:lang w:val="en-US"/>
+            </w:rPr>
+            <w:t xml:space="preserve"> adult </w:t>
+          </w:r>
+          <w:r>
+            <w:rPr>
+              <w:lang w:val="en-US"/>
+            </w:rPr>
+            <w:t>roots</w:t>
+          </w:r>
+          <w:r>
+            <w:rPr>
+              <w:lang w:val="en-US"/>
+            </w:rPr>
+            <w:t xml:space="preserve">. </w:t>
+          </w:r>
+          <w:r>
+            <w:rPr>
+              <w:rFonts w:cs="Calibri"/>
+              <w:lang w:val="en-US"/>
+            </w:rPr>
+            <w:t>T</w:t>
+          </w:r>
+          <w:r>
+            <w:rPr>
+              <w:rFonts w:cs="Calibri"/>
+              <w:lang w:val="en-US"/>
+            </w:rPr>
+            <w:t xml:space="preserve">o test the hypothesis that </w:t>
+          </w:r>
+          <w:r>
+            <w:rPr>
+              <w:lang w:val="en-US"/>
+            </w:rPr>
+            <w:t xml:space="preserve">seedlings will have a greater </w:t>
+          </w:r>
+          <w:r>
+            <w:rPr>
+              <w:lang w:val="en-US"/>
+            </w:rPr>
+            <w:t>richness</w:t>
+          </w:r>
+          <w:r>
+            <w:rPr>
+              <w:lang w:val="en-US"/>
+            </w:rPr>
+            <w:t xml:space="preserve"> of mycorrhizal fungi than adults (</w:t>
+          </w:r>
+          <w:r>
+            <w:rPr>
+              <w:b/>
+              <w:lang w:val="en-US"/>
             </w:rPr>
             <w:t>H3</w:t>
           </w:r>
@@ -9746,7 +9931,38 @@
               <w:rFonts w:cs="Calibri"/>
               <w:lang w:val="en-US"/>
             </w:rPr>
-            <w:t>, I will calculate mycorrhizal OTU diversity in seedlings and adults for each species, and test whether seedlings associate with a higher diversity of fungi. A confirmation of this hypothesis would indicate that seedlings are more generalist than adults, suggesting that the establishment of mycorrhizal associations is opportunistic during early life stages.</w:t>
+            <w:t xml:space="preserve">, I will calculate </w:t>
+          </w:r>
+          <w:r>
+            <w:rPr>
+              <w:rFonts w:cs="Calibri"/>
+              <w:b/>
+              <w:lang w:val="en-US"/>
+            </w:rPr>
+            <w:t xml:space="preserve">mycorrhizal OTU </w:t>
+          </w:r>
+          <w:r>
+            <w:rPr>
+              <w:rFonts w:cs="Calibri"/>
+              <w:b/>
+              <w:lang w:val="en-US"/>
+            </w:rPr>
+            <w:t>richness</w:t>
+          </w:r>
+          <w:r>
+            <w:rPr>
+              <w:rFonts w:cs="Calibri"/>
+              <w:b/>
+              <w:lang w:val="en-US"/>
+            </w:rPr>
+            <w:t xml:space="preserve"> in seedlings and adults</w:t>
+          </w:r>
+          <w:r>
+            <w:rPr>
+              <w:rFonts w:cs="Calibri"/>
+              <w:lang w:val="en-US"/>
+            </w:rPr>
+            <w:t xml:space="preserve"> for each species.</w:t>
           </w:r>
         </w:p>
         <w:p>
@@ -9754,7 +9970,6 @@
             <w:spacing w:after="0" w:line="240" w:lineRule="auto"/>
             <w:jc w:val="both"/>
             <w:rPr>
-              <w:ins w:id="29" w:author="Hans Jacquemyn" w:date="2018-11-28T15:48:00Z"/>
               <w:rFonts w:cs="Calibri"/>
               <w:lang w:val="en-US"/>
             </w:rPr>
@@ -9765,143 +9980,105 @@
             <w:spacing w:after="0" w:line="240" w:lineRule="auto"/>
             <w:jc w:val="both"/>
             <w:rPr>
-              <w:ins w:id="30" w:author="agustina ventre" w:date="2018-11-29T14:30:00Z"/>
               <w:rFonts w:cs="Calibri"/>
               <w:i/>
               <w:lang w:val="en-US"/>
-              <w:rPrChange w:id="31" w:author="agustina ventre" w:date="2018-11-29T14:45:00Z">
-                <w:rPr>
-                  <w:ins w:id="32" w:author="agustina ventre" w:date="2018-11-29T14:30:00Z"/>
-                  <w:rFonts w:cs="Calibri"/>
-                  <w:lang w:val="en-US"/>
-                </w:rPr>
-              </w:rPrChange>
             </w:rPr>
           </w:pPr>
-          <w:commentRangeStart w:id="33"/>
-          <w:ins w:id="34" w:author="Hans Jacquemyn" w:date="2018-11-28T15:48:00Z">
-            <w:del w:id="35" w:author="agustina ventre" w:date="2018-11-29T14:45:00Z">
-              <w:r>
-                <w:rPr>
-                  <w:rFonts w:cs="Calibri"/>
-                  <w:i/>
-                  <w:lang w:val="en-US"/>
-                  <w:rPrChange w:id="36" w:author="agustina ventre" w:date="2018-11-29T14:45:00Z">
-                    <w:rPr>
-                      <w:rFonts w:cs="Calibri"/>
-                      <w:lang w:val="en-US"/>
-                    </w:rPr>
-                  </w:rPrChange>
-                </w:rPr>
-                <w:delText xml:space="preserve">Task 3.1 </w:delText>
-              </w:r>
-            </w:del>
-            <w:r>
-              <w:rPr>
-                <w:rFonts w:cs="Calibri"/>
-                <w:i/>
-                <w:lang w:val="en-US"/>
-                <w:rPrChange w:id="37" w:author="agustina ventre" w:date="2018-11-29T14:45:00Z">
-                  <w:rPr>
-                    <w:rFonts w:cs="Calibri"/>
-                    <w:lang w:val="en-US"/>
-                  </w:rPr>
-                </w:rPrChange>
-              </w:rPr>
-              <w:t>Sampling</w:t>
-            </w:r>
-          </w:ins>
+          <w:r>
+            <w:rPr>
+              <w:rFonts w:cs="Calibri"/>
+              <w:i/>
+              <w:lang w:val="en-US"/>
+            </w:rPr>
+            <w:t>Sampling</w:t>
+          </w:r>
+          <w:r>
+            <w:rPr>
+              <w:rFonts w:cs="Calibri"/>
+              <w:i/>
+              <w:lang w:val="en-US"/>
+            </w:rPr>
+            <w:t xml:space="preserve"> - </w:t>
+          </w:r>
+          <w:r>
+            <w:rPr>
+              <w:rFonts w:cs="Calibri"/>
+              <w:lang w:val="en-US"/>
+            </w:rPr>
+            <w:t>I will use the data collected in WP2</w:t>
+          </w:r>
+          <w:r>
+            <w:rPr>
+              <w:rFonts w:cs="Calibri"/>
+              <w:lang w:val="en-US"/>
+            </w:rPr>
+            <w:t xml:space="preserve"> </w:t>
+          </w:r>
+          <w:r>
+            <w:rPr>
+              <w:rFonts w:cs="Calibri"/>
+              <w:lang w:val="en-US"/>
+            </w:rPr>
+            <w:t>for the four species selected</w:t>
+          </w:r>
+          <w:r>
+            <w:rPr>
+              <w:rFonts w:cs="Calibri"/>
+              <w:lang w:val="en-US"/>
+            </w:rPr>
+            <w:t xml:space="preserve">: OTUs obtained from adult orchid roots in </w:t>
+          </w:r>
+          <w:r>
+            <w:rPr>
+              <w:rFonts w:cs="Calibri"/>
+              <w:i/>
+              <w:lang w:val="en-US"/>
+            </w:rPr>
+            <w:t>Task 2.2</w:t>
+          </w:r>
+          <w:r>
+            <w:rPr>
+              <w:rFonts w:cs="Calibri"/>
+              <w:lang w:val="en-US"/>
+            </w:rPr>
+            <w:t xml:space="preserve">, and OTUs obtained from seedling roots </w:t>
+          </w:r>
+          <w:r>
+            <w:rPr>
+              <w:rFonts w:cs="Calibri"/>
+              <w:lang w:val="en-US"/>
+            </w:rPr>
+            <w:t xml:space="preserve">from germination assays </w:t>
+          </w:r>
+          <w:r>
+            <w:rPr>
+              <w:rFonts w:cs="Calibri"/>
+              <w:lang w:val="en-US"/>
+            </w:rPr>
+            <w:t xml:space="preserve">in </w:t>
+          </w:r>
+          <w:r>
+            <w:rPr>
+              <w:rFonts w:cs="Calibri"/>
+              <w:i/>
+              <w:lang w:val="en-US"/>
+            </w:rPr>
+            <w:t>Task 2.3</w:t>
+          </w:r>
+          <w:r>
+            <w:rPr>
+              <w:rFonts w:cs="Calibri"/>
+              <w:lang w:val="en-US"/>
+            </w:rPr>
+            <w:t>.</w:t>
+          </w:r>
         </w:p>
         <w:p>
           <w:pPr>
             <w:spacing w:after="0" w:line="240" w:lineRule="auto"/>
             <w:jc w:val="both"/>
             <w:rPr>
-              <w:ins w:id="38" w:author="Hans Jacquemyn" w:date="2018-11-28T15:49:00Z"/>
-              <w:rFonts w:cs="Calibri"/>
-              <w:lang w:val="en-US"/>
-            </w:rPr>
-          </w:pPr>
-          <w:ins w:id="39" w:author="agustina ventre" w:date="2018-11-29T14:43:00Z">
-            <w:r>
-              <w:rPr>
-                <w:rFonts w:cs="Calibri"/>
-                <w:lang w:val="en-US"/>
-              </w:rPr>
-              <w:t>I will use the</w:t>
-            </w:r>
-          </w:ins>
-          <w:ins w:id="40" w:author="agustina ventre" w:date="2018-11-29T14:47:00Z">
-            <w:r>
-              <w:rPr>
-                <w:rFonts w:cs="Calibri"/>
-                <w:lang w:val="en-US"/>
-              </w:rPr>
-              <w:t xml:space="preserve"> data collected in WP2:</w:t>
-            </w:r>
-          </w:ins>
-          <w:ins w:id="41" w:author="agustina ventre" w:date="2018-11-29T14:43:00Z">
-            <w:r>
-              <w:rPr>
-                <w:rFonts w:cs="Calibri"/>
-                <w:lang w:val="en-US"/>
-              </w:rPr>
-              <w:t xml:space="preserve"> OTUs </w:t>
-            </w:r>
-          </w:ins>
-          <w:ins w:id="42" w:author="agustina ventre" w:date="2018-11-29T14:47:00Z">
-            <w:r>
-              <w:rPr>
-                <w:rFonts w:cs="Calibri"/>
-                <w:lang w:val="en-US"/>
-              </w:rPr>
-              <w:t xml:space="preserve">obtained </w:t>
-            </w:r>
-          </w:ins>
-          <w:ins w:id="43" w:author="agustina ventre" w:date="2018-11-29T14:43:00Z">
-            <w:r>
-              <w:rPr>
-                <w:rFonts w:cs="Calibri"/>
-                <w:lang w:val="en-US"/>
-              </w:rPr>
-              <w:t>from adult orchid roots in Task 2.2</w:t>
-            </w:r>
-          </w:ins>
-          <w:ins w:id="44" w:author="agustina ventre" w:date="2018-11-29T14:44:00Z">
-            <w:r>
-              <w:rPr>
-                <w:rFonts w:cs="Calibri"/>
-                <w:lang w:val="en-US"/>
-              </w:rPr>
-              <w:t xml:space="preserve">, and </w:t>
-            </w:r>
-          </w:ins>
-          <w:ins w:id="45" w:author="agustina ventre" w:date="2018-11-29T14:47:00Z">
-            <w:r>
-              <w:rPr>
-                <w:rFonts w:cs="Calibri"/>
-                <w:lang w:val="en-US"/>
-              </w:rPr>
-              <w:t>OTUs obtained</w:t>
-            </w:r>
-          </w:ins>
-          <w:ins w:id="46" w:author="agustina ventre" w:date="2018-11-29T14:44:00Z">
-            <w:r>
-              <w:rPr>
-                <w:rFonts w:cs="Calibri"/>
-                <w:lang w:val="en-US"/>
-              </w:rPr>
-              <w:t xml:space="preserve"> from seedling roots in Task 2.3.</w:t>
-            </w:r>
-          </w:ins>
-        </w:p>
-        <w:p>
-          <w:pPr>
-            <w:spacing w:after="0" w:line="240" w:lineRule="auto"/>
-            <w:jc w:val="both"/>
-            <w:rPr>
-              <w:ins w:id="47" w:author="Hans Jacquemyn" w:date="2018-11-28T15:49:00Z"/>
-              <w:del w:id="48" w:author="agustina ventre" w:date="2018-11-29T14:48:00Z"/>
               <w:rFonts w:cs="Calibri"/>
               <w:lang w:val="en-US"/>
             </w:rPr>
@@ -9912,119 +10089,165 @@
             <w:spacing w:after="0" w:line="240" w:lineRule="auto"/>
             <w:jc w:val="both"/>
             <w:rPr>
-              <w:ins w:id="49" w:author="Hans Jacquemyn" w:date="2018-11-28T15:49:00Z"/>
-              <w:del w:id="50" w:author="agustina ventre" w:date="2018-11-29T14:48:00Z"/>
-              <w:rFonts w:cs="Calibri"/>
+              <w:rFonts w:cs="Calibri"/>
+              <w:i/>
               <w:lang w:val="en-US"/>
             </w:rPr>
           </w:pPr>
-          <w:ins w:id="51" w:author="Hans Jacquemyn" w:date="2018-11-28T15:49:00Z">
-            <w:del w:id="52" w:author="agustina ventre" w:date="2018-11-29T14:48:00Z">
-              <w:r>
-                <w:rPr>
-                  <w:rFonts w:cs="Calibri"/>
-                  <w:lang w:val="en-US"/>
-                </w:rPr>
-                <w:delText>Task 3.2</w:delText>
-              </w:r>
-            </w:del>
-          </w:ins>
+          <w:r>
+            <w:rPr>
+              <w:rFonts w:cs="Calibri"/>
+              <w:i/>
+              <w:lang w:val="en-US"/>
+            </w:rPr>
+            <w:t>Task 3.</w:t>
+          </w:r>
+          <w:r>
+            <w:rPr>
+              <w:rFonts w:cs="Calibri"/>
+              <w:i/>
+              <w:lang w:val="en-US"/>
+            </w:rPr>
+            <w:t>1</w:t>
+          </w:r>
+          <w:r>
+            <w:rPr>
+              <w:rFonts w:cs="Calibri"/>
+              <w:i/>
+              <w:lang w:val="en-US"/>
+            </w:rPr>
+            <w:t xml:space="preserve"> Data analysis</w:t>
+          </w:r>
         </w:p>
         <w:p>
           <w:pPr>
             <w:spacing w:after="0" w:line="240" w:lineRule="auto"/>
             <w:jc w:val="both"/>
             <w:rPr>
-              <w:ins w:id="53" w:author="Hans Jacquemyn" w:date="2018-11-28T15:49:00Z"/>
               <w:rFonts w:cs="Calibri"/>
               <w:lang w:val="en-US"/>
             </w:rPr>
           </w:pPr>
+          <w:r>
+            <w:rPr>
+              <w:rFonts w:cs="Calibri"/>
+              <w:lang w:val="en-US"/>
+            </w:rPr>
+            <w:t xml:space="preserve">I will </w:t>
+          </w:r>
+          <w:r>
+            <w:rPr>
+              <w:rFonts w:cs="Calibri"/>
+              <w:lang w:val="en-US"/>
+            </w:rPr>
+            <w:t>estimate</w:t>
+          </w:r>
+          <w:r>
+            <w:rPr>
+              <w:rFonts w:cs="Calibri"/>
+              <w:lang w:val="en-US"/>
+            </w:rPr>
+            <w:t xml:space="preserve"> </w:t>
+          </w:r>
+          <w:r>
+            <w:rPr>
+              <w:rFonts w:cs="Calibri"/>
+              <w:b/>
+              <w:lang w:val="en-US"/>
+            </w:rPr>
+            <w:t xml:space="preserve">mycorrhizal OTU </w:t>
+          </w:r>
+          <w:r>
+            <w:rPr>
+              <w:rFonts w:cs="Calibri"/>
+              <w:b/>
+              <w:lang w:val="en-US"/>
+            </w:rPr>
+            <w:t>richness</w:t>
+          </w:r>
+          <w:r>
+            <w:rPr>
+              <w:rFonts w:cs="Calibri"/>
+              <w:b/>
+              <w:lang w:val="en-US"/>
+            </w:rPr>
+            <w:t xml:space="preserve"> in seedlings and adults</w:t>
+          </w:r>
+          <w:r>
+            <w:rPr>
+              <w:rFonts w:cs="Calibri"/>
+              <w:lang w:val="en-US"/>
+            </w:rPr>
+            <w:t xml:space="preserve"> for each species</w:t>
+          </w:r>
+          <w:r>
+            <w:rPr>
+              <w:rFonts w:cs="Calibri"/>
+              <w:lang w:val="en-US"/>
+            </w:rPr>
+            <w:t xml:space="preserve">, and </w:t>
+          </w:r>
+          <w:r>
+            <w:rPr>
+              <w:lang w:val="en-US" w:eastAsia="en-GB"/>
+            </w:rPr>
+            <w:t xml:space="preserve">I will test whether </w:t>
+          </w:r>
+          <w:r>
+            <w:rPr>
+              <w:lang w:val="en-US"/>
+            </w:rPr>
+            <w:t xml:space="preserve">seedlings </w:t>
+          </w:r>
+          <w:r>
+            <w:rPr>
+              <w:lang w:val="en-US"/>
+            </w:rPr>
+            <w:t xml:space="preserve">have a greater </w:t>
+          </w:r>
+          <w:r>
+            <w:rPr>
+              <w:lang w:val="en-US"/>
+            </w:rPr>
+            <w:t>richness</w:t>
+          </w:r>
+          <w:r>
+            <w:rPr>
+              <w:lang w:val="en-US"/>
+            </w:rPr>
+            <w:t xml:space="preserve"> of mycorrhizal fungi than adults </w:t>
+          </w:r>
+          <w:r>
+            <w:rPr>
+              <w:lang w:val="en-US" w:eastAsia="en-GB"/>
+            </w:rPr>
+            <w:t xml:space="preserve">by </w:t>
+          </w:r>
+          <w:r>
+            <w:rPr>
+              <w:lang w:val="en-US" w:eastAsia="en-GB"/>
+            </w:rPr>
+            <w:t>building linear models.</w:t>
+          </w:r>
+          <w:r>
+            <w:rPr>
+              <w:lang w:val="en-US" w:eastAsia="en-GB"/>
+            </w:rPr>
+            <w:t xml:space="preserve"> I expect seedlings to associate with a greater number of fungi OTUs. </w:t>
+          </w:r>
+          <w:r>
+            <w:rPr>
+              <w:rFonts w:cs="Calibri"/>
+              <w:lang w:val="en-US"/>
+            </w:rPr>
+            <w:t>A confirmation of this hypothesis would indicate that seedlings are more generalist than adults, suggesting that the establishment of mycorrhizal associations is opportunistic during early life stages.</w:t>
+          </w:r>
         </w:p>
         <w:p>
           <w:pPr>
             <w:spacing w:after="0" w:line="240" w:lineRule="auto"/>
             <w:jc w:val="both"/>
             <w:rPr>
-              <w:ins w:id="54" w:author="agustina ventre" w:date="2018-11-29T15:00:00Z"/>
-              <w:rFonts w:cs="Calibri"/>
-              <w:lang w:val="en-US"/>
-            </w:rPr>
-          </w:pPr>
-          <w:ins w:id="55" w:author="Hans Jacquemyn" w:date="2018-11-28T15:49:00Z">
-            <w:r>
-              <w:rPr>
-                <w:rFonts w:cs="Calibri"/>
-                <w:lang w:val="en-US"/>
-              </w:rPr>
-              <w:t>Task 3.</w:t>
-            </w:r>
-          </w:ins>
-          <w:ins w:id="56" w:author="agustina ventre" w:date="2018-11-29T14:48:00Z">
-            <w:r>
-              <w:rPr>
-                <w:rFonts w:cs="Calibri"/>
-                <w:lang w:val="en-US"/>
-              </w:rPr>
-              <w:t>1</w:t>
-            </w:r>
-          </w:ins>
-          <w:ins w:id="57" w:author="Hans Jacquemyn" w:date="2018-11-28T15:49:00Z">
-            <w:del w:id="58" w:author="agustina ventre" w:date="2018-11-29T14:48:00Z">
-              <w:r>
-                <w:rPr>
-                  <w:rFonts w:cs="Calibri"/>
-                  <w:lang w:val="en-US"/>
-                </w:rPr>
-                <w:delText>3</w:delText>
-              </w:r>
-            </w:del>
-            <w:r>
-              <w:rPr>
-                <w:rFonts w:cs="Calibri"/>
-                <w:lang w:val="en-US"/>
-              </w:rPr>
-              <w:t xml:space="preserve"> Data analysis</w:t>
-            </w:r>
-          </w:ins>
-          <w:commentRangeEnd w:id="33"/>
-          <w:ins w:id="59" w:author="Hans Jacquemyn" w:date="2018-11-28T15:59:00Z">
-            <w:r>
-              <w:rPr>
-                <w:rStyle w:val="Refdecomentario"/>
-              </w:rPr>
-              <w:commentReference w:id="33"/>
-            </w:r>
-          </w:ins>
-        </w:p>
-        <w:p>
-          <w:pPr>
-            <w:spacing w:after="0" w:line="240" w:lineRule="auto"/>
-            <w:jc w:val="both"/>
-            <w:rPr>
-              <w:ins w:id="60" w:author="Hans Jacquemyn" w:date="2018-11-28T15:48:00Z"/>
-              <w:rFonts w:cs="Calibri"/>
-              <w:lang w:val="en-US"/>
-            </w:rPr>
-          </w:pPr>
-        </w:p>
-        <w:p>
-          <w:pPr>
-            <w:spacing w:after="0" w:line="240" w:lineRule="auto"/>
-            <w:jc w:val="both"/>
-            <w:rPr>
-              <w:ins w:id="61" w:author="Hans Jacquemyn" w:date="2018-11-28T15:48:00Z"/>
-              <w:rFonts w:cs="Calibri"/>
-              <w:lang w:val="en-US"/>
-            </w:rPr>
-          </w:pPr>
-        </w:p>
-        <w:p>
-          <w:pPr>
-            <w:spacing w:after="0" w:line="240" w:lineRule="auto"/>
-            <w:jc w:val="both"/>
-            <w:rPr>
-              <w:del w:id="62" w:author="agustina ventre" w:date="2018-11-29T14:40:00Z"/>
               <w:rFonts w:cs="Calibri"/>
               <w:lang w:val="en-US"/>
             </w:rPr>
@@ -10039,7 +10262,70 @@
             <w:spacing w:after="0" w:line="240" w:lineRule="auto"/>
             <w:jc w:val="both"/>
             <w:rPr>
-              <w:del w:id="63" w:author="agustina ventre" w:date="2018-11-29T14:40:00Z"/>
+              <w:rFonts w:cs="Calibri"/>
+              <w:lang w:val="en-US"/>
+            </w:rPr>
+          </w:pPr>
+          <w:r>
+            <w:rPr>
+              <w:rFonts w:cs="Calibri"/>
+              <w:lang w:val="en-US"/>
+            </w:rPr>
+            <w:t>To test the hypothesis that ontogenetic partner turnover occurs through sampling effects rather than complementarity (</w:t>
+          </w:r>
+          <w:r>
+            <w:rPr>
+              <w:rFonts w:cs="Calibri"/>
+              <w:b/>
+              <w:lang w:val="en-US"/>
+            </w:rPr>
+            <w:t>H4</w:t>
+          </w:r>
+          <w:r>
+            <w:rPr>
+              <w:rFonts w:cs="Calibri"/>
+              <w:lang w:val="en-US"/>
+            </w:rPr>
+            <w:t xml:space="preserve">), I will calculate OTU </w:t>
+          </w:r>
+          <w:r>
+            <w:rPr>
+              <w:rFonts w:cs="Calibri"/>
+              <w:lang w:val="en-US"/>
+            </w:rPr>
+            <w:t xml:space="preserve">composition </w:t>
+          </w:r>
+          <w:r>
+            <w:rPr>
+              <w:rFonts w:cs="Calibri"/>
+              <w:lang w:val="en-US"/>
+            </w:rPr>
+            <w:t>turnover from seedlings to adults</w:t>
+          </w:r>
+          <w:r>
+            <w:rPr>
+              <w:rFonts w:cs="Calibri"/>
+              <w:lang w:val="en-US"/>
+            </w:rPr>
+            <w:t>.</w:t>
+          </w:r>
+          <w:r>
+            <w:rPr>
+              <w:rFonts w:cs="Calibri"/>
+              <w:lang w:val="en-US"/>
+            </w:rPr>
+            <w:t xml:space="preserve"> </w:t>
+          </w:r>
+        </w:p>
+        <w:p>
+          <w:pPr>
+            <w:widowControl w:val="0"/>
+            <w:autoSpaceDE w:val="0"/>
+            <w:autoSpaceDN w:val="0"/>
+            <w:adjustRightInd w:val="0"/>
+            <w:spacing w:after="0" w:line="240" w:lineRule="auto"/>
+            <w:jc w:val="both"/>
+            <w:rPr>
               <w:rFonts w:cs="Calibri"/>
               <w:lang w:val="en-US"/>
             </w:rPr>
@@ -10055,149 +10341,56 @@
             <w:jc w:val="both"/>
             <w:rPr>
               <w:rFonts w:cs="Calibri"/>
-              <w:lang w:val="en-GB"/>
+              <w:lang w:val="en-US"/>
             </w:rPr>
           </w:pPr>
           <w:r>
             <w:rPr>
               <w:rFonts w:cs="Calibri"/>
-              <w:lang w:val="en-US"/>
-            </w:rPr>
-            <w:t>To test the hypothesis that ontogenetic partner turnover occurs through sampling effects rather than complementarity (</w:t>
-          </w:r>
-          <w:r>
-            <w:rPr>
-              <w:rFonts w:cs="Calibri"/>
-              <w:b/>
-              <w:lang w:val="en-US"/>
-              <w:rPrChange w:id="64" w:author="agustina ventre" w:date="2018-11-29T15:00:00Z">
-                <w:rPr>
-                  <w:rFonts w:cs="Calibri"/>
-                  <w:lang w:val="en-US"/>
-                </w:rPr>
-              </w:rPrChange>
-            </w:rPr>
-            <w:t>H4</w:t>
-          </w:r>
-          <w:r>
-            <w:rPr>
-              <w:rFonts w:cs="Calibri"/>
-              <w:lang w:val="en-US"/>
-            </w:rPr>
-            <w:t>), I will calculate OTU turnover from seedlings to adults for each species, and partition total OTU turnover into its nestedness and replacement components</w:t>
-          </w:r>
-          <w:r>
-            <w:rPr>
-              <w:rFonts w:cs="Calibri"/>
-              <w:lang w:val="en-US"/>
-            </w:rPr>
-            <w:t xml:space="preserve"> </w:t>
-          </w:r>
-          <w:r>
-            <w:rPr>
-              <w:rFonts w:cs="Calibri"/>
-              <w:lang w:val="en-US"/>
-            </w:rPr>
-            <w:fldChar w:fldCharType="begin" w:fldLock="1"/>
-          </w:r>
-          <w:r>
-            <w:rPr>
-              <w:rFonts w:cs="Calibri"/>
-              <w:lang w:val="en-US"/>
-            </w:rPr>
-            <w:instrText>ADDIN CSL_CITATION {"citationItems":[{"id":"ITEM-1","itemData":{"DOI":"10.1111/2041-210X.12310","ISBN":"2041-210X","ISSN":"2041210X","abstract":"* Novel algorithms have been recently developed to estimate alpha and partition beta diversity in all their dimensions (taxon, phylogenetic and functional diversity – TD, PD and FD), whether communities are completely sampled or not. * The R package BAT – Biodiversity Assessment Tools – performs a number of analyses based on either species identities (TD) or trees depicting species relationships (PD and FD). Functions include building randomized accumulation curves for alpha and beta diversity, alpha diversity estimation from incomplete samples and the partitioning of beta diversity in its replacement and richness difference components. * All functions allow the rarefaction of communities. Estimation methods include curve-fitting and nonparametric algorithms. Beta diversity indices include the Jaccard and Sørensen families of measures and deal with both incidence and abundance data. Two auxiliary functions that allow judging the efficiency of the algorithms are also included. * Several examples are shown using the data included in the package, which demonstrate the usefulness of the different methods. The BAT package constitutes an open platform for further development of new biodiversity assessment tools.","author":[{"dropping-particle":"","family":"Cardoso","given":"Pedro","non-dropping-particle":"","parse-names":false,"suffix":""},{"dropping-particle":"","family":"Rigal","given":"François","non-dropping-particle":"","parse-names":false,"suffix":""},{"dropping-particle":"","family":"Carvalho","given":"José C.","non-dropping-particle":"","parse-names":false,"suffix":""}],"container-title":"Methods in Ecology and Evolution","id":"ITEM-1","issue":"2","issued":{"date-parts":[["2015"]]},"page":"232-236","title":"BAT - Biodiversity Assessment Tools, an R package for the measurement and estimation of alpha and beta taxon, phylogenetic and functional diversity","type":"article-journal","volume":"6"},"uris":["http://www.mendeley.com/documents/?uuid=fbd7f936-0ae4-48ed-88f2-b183e2e473ca"]}],"mendeley":{"formattedCitation":"(Cardoso &lt;i&gt;et al.&lt;/i&gt;, 2015)","plainTextFormattedCitation":"(Cardoso et al., 2015)","previouslyFormattedCitation":"(Cardoso &lt;i&gt;et al.&lt;/i&gt;, 2015)"},"properties":{"noteIndex":0},"schema":"https://github.com/citation-style-language/schema/raw/master/csl-citation.json"}</w:instrText>
-          </w:r>
-          <w:r>
-            <w:rPr>
-              <w:rFonts w:cs="Calibri"/>
-              <w:lang w:val="en-US"/>
-            </w:rPr>
-            <w:fldChar w:fldCharType="separate"/>
-          </w:r>
-          <w:r>
-            <w:rPr>
-              <w:rFonts w:cs="Calibri"/>
-              <w:noProof/>
-              <w:lang w:val="en-US"/>
-            </w:rPr>
-            <w:t xml:space="preserve">(Cardoso </w:t>
-          </w:r>
-          <w:r>
-            <w:rPr>
-              <w:rFonts w:cs="Calibri"/>
               <w:i/>
-              <w:noProof/>
-              <w:lang w:val="en-US"/>
-            </w:rPr>
-            <w:t>et al.</w:t>
-          </w:r>
-          <w:r>
-            <w:rPr>
-              <w:rFonts w:cs="Calibri"/>
-              <w:noProof/>
-              <w:lang w:val="en-US"/>
-            </w:rPr>
-            <w:t>, 2015)</w:t>
-          </w:r>
-          <w:r>
-            <w:rPr>
-              <w:rFonts w:cs="Calibri"/>
-              <w:lang w:val="en-US"/>
-            </w:rPr>
-            <w:fldChar w:fldCharType="end"/>
-          </w:r>
-          <w:r>
-            <w:rPr>
-              <w:rFonts w:cs="Calibri"/>
-              <w:lang w:val="en-US"/>
-            </w:rPr>
-            <w:t>. I expect nestedness to represent a greater proportion of OTU turnover (</w:t>
-          </w:r>
-          <w:r>
-            <w:rPr>
-              <w:rFonts w:cs="Calibri"/>
-              <w:lang w:val="en-US"/>
-            </w:rPr>
-            <w:t xml:space="preserve">Fig. </w:t>
-          </w:r>
-          <w:ins w:id="65" w:author="agustina ventre" w:date="2018-11-29T13:02:00Z">
-            <w:r>
-              <w:rPr>
-                <w:rFonts w:cs="Calibri"/>
-                <w:lang w:val="en-US"/>
-              </w:rPr>
-              <w:t>1</w:t>
-            </w:r>
-          </w:ins>
-          <w:del w:id="66" w:author="agustina ventre" w:date="2018-11-29T13:02:00Z">
-            <w:r>
-              <w:rPr>
-                <w:rFonts w:cs="Calibri"/>
-                <w:lang w:val="en-US"/>
-              </w:rPr>
-              <w:delText>4</w:delText>
-            </w:r>
-          </w:del>
-          <w:r>
-            <w:rPr>
-              <w:rFonts w:cs="Calibri"/>
-              <w:lang w:val="en-US"/>
-            </w:rPr>
-            <w:t>c</w:t>
-          </w:r>
-          <w:r>
-            <w:rPr>
-              <w:rFonts w:cs="Calibri"/>
-              <w:lang w:val="en-US"/>
-            </w:rPr>
-            <w:t>). This result would support the general hypothesis that switching partners over ontogeny is a risky strategy.</w:t>
+              <w:lang w:val="en-US"/>
+            </w:rPr>
+            <w:t>Sampling</w:t>
+          </w:r>
+          <w:r>
+            <w:rPr>
+              <w:rFonts w:cs="Calibri"/>
+              <w:i/>
+              <w:lang w:val="en-US"/>
+            </w:rPr>
+            <w:t xml:space="preserve"> - </w:t>
+          </w:r>
+          <w:r>
+            <w:rPr>
+              <w:rFonts w:cs="Calibri"/>
+              <w:lang w:val="en-US"/>
+            </w:rPr>
+            <w:t>I will use the data collected in WP2</w:t>
+          </w:r>
+          <w:r>
+            <w:rPr>
+              <w:rFonts w:cs="Calibri"/>
+              <w:lang w:val="en-US"/>
+            </w:rPr>
+            <w:t xml:space="preserve"> for the four species selected</w:t>
+          </w:r>
+          <w:r>
+            <w:rPr>
+              <w:rFonts w:cs="Calibri"/>
+              <w:lang w:val="en-US"/>
+            </w:rPr>
+            <w:t xml:space="preserve">: OTUs obtained from adult orchid roots in Task 2.2, and OTUs obtained from seedling roots from germination assays in Task 2.3. </w:t>
           </w:r>
         </w:p>
         <w:p>
           <w:pPr>
+            <w:widowControl w:val="0"/>
+            <w:autoSpaceDE w:val="0"/>
+            <w:autoSpaceDN w:val="0"/>
+            <w:adjustRightInd w:val="0"/>
             <w:spacing w:after="0" w:line="240" w:lineRule="auto"/>
-            <w:rPr>
-              <w:ins w:id="67" w:author="agustina ventre" w:date="2018-11-29T14:59:00Z"/>
+            <w:jc w:val="both"/>
+            <w:rPr>
               <w:rFonts w:cs="Calibri"/>
               <w:lang w:val="en-US"/>
             </w:rPr>
@@ -10205,29 +10398,321 @@
         </w:p>
         <w:p>
           <w:pPr>
+            <w:widowControl w:val="0"/>
+            <w:autoSpaceDE w:val="0"/>
+            <w:autoSpaceDN w:val="0"/>
+            <w:adjustRightInd w:val="0"/>
             <w:spacing w:after="0" w:line="240" w:lineRule="auto"/>
             <w:jc w:val="both"/>
             <w:rPr>
-              <w:ins w:id="68" w:author="agustina ventre" w:date="2018-11-29T15:00:00Z"/>
-              <w:rFonts w:cs="Calibri"/>
+              <w:rFonts w:cs="Calibri"/>
+              <w:i/>
               <w:lang w:val="en-US"/>
             </w:rPr>
           </w:pPr>
-          <w:ins w:id="69" w:author="agustina ventre" w:date="2018-11-29T15:00:00Z">
-            <w:r>
-              <w:rPr>
-                <w:rFonts w:cs="Calibri"/>
-                <w:lang w:val="en-US"/>
-              </w:rPr>
-              <w:t>Task 3.2 Data analysis</w:t>
-            </w:r>
-            <w:r>
-              <w:rPr>
-                <w:rStyle w:val="Refdecomentario"/>
-              </w:rPr>
-              <w:commentReference w:id="70"/>
-            </w:r>
-          </w:ins>
+          <w:r>
+            <w:rPr>
+              <w:rFonts w:cs="Calibri"/>
+              <w:i/>
+              <w:lang w:val="en-US"/>
+            </w:rPr>
+            <w:lastRenderedPageBreak/>
+            <w:t>Task 3.2 Data analysis</w:t>
+          </w:r>
+        </w:p>
+        <w:p>
+          <w:pPr>
+            <w:widowControl w:val="0"/>
+            <w:autoSpaceDE w:val="0"/>
+            <w:autoSpaceDN w:val="0"/>
+            <w:adjustRightInd w:val="0"/>
+            <w:spacing w:after="0" w:line="240" w:lineRule="auto"/>
+            <w:jc w:val="both"/>
+            <w:rPr>
+              <w:rFonts w:cs="Calibri"/>
+              <w:lang w:val="en-GB"/>
+            </w:rPr>
+          </w:pPr>
+          <w:r>
+            <w:rPr>
+              <w:rFonts w:cs="Calibri"/>
+              <w:lang w:val="en-US"/>
+            </w:rPr>
+            <w:t xml:space="preserve">I will </w:t>
+          </w:r>
+          <w:r>
+            <w:rPr>
+              <w:rFonts w:cs="Calibri"/>
+              <w:lang w:val="en-US"/>
+            </w:rPr>
+            <w:t>obtain</w:t>
+          </w:r>
+          <w:r>
+            <w:rPr>
+              <w:rFonts w:cs="Calibri"/>
+              <w:lang w:val="en-US"/>
+            </w:rPr>
+            <w:t xml:space="preserve"> </w:t>
+          </w:r>
+          <w:r>
+            <w:rPr>
+              <w:rFonts w:cs="Calibri"/>
+              <w:b/>
+              <w:lang w:val="en-US"/>
+            </w:rPr>
+            <w:t xml:space="preserve">mycorrhizal OTU </w:t>
+          </w:r>
+          <w:r>
+            <w:rPr>
+              <w:rFonts w:cs="Calibri"/>
+              <w:b/>
+              <w:lang w:val="en-US"/>
+            </w:rPr>
+            <w:t>composition</w:t>
+          </w:r>
+          <w:r>
+            <w:rPr>
+              <w:rFonts w:cs="Calibri"/>
+              <w:b/>
+              <w:lang w:val="en-US"/>
+            </w:rPr>
+            <w:t xml:space="preserve"> in seedlings and adults</w:t>
+          </w:r>
+          <w:r>
+            <w:rPr>
+              <w:rFonts w:cs="Calibri"/>
+              <w:lang w:val="en-US"/>
+            </w:rPr>
+            <w:t xml:space="preserve"> for each species</w:t>
+          </w:r>
+          <w:r>
+            <w:rPr>
+              <w:rFonts w:cs="Calibri"/>
+              <w:lang w:val="en-US"/>
+            </w:rPr>
+            <w:t>.</w:t>
+          </w:r>
+          <w:r>
+            <w:rPr>
+              <w:rFonts w:cs="Calibri"/>
+              <w:lang w:val="en-US"/>
+            </w:rPr>
+            <w:t xml:space="preserve"> </w:t>
+          </w:r>
+          <w:r>
+            <w:rPr>
+              <w:rFonts w:cs="Calibri"/>
+              <w:lang w:val="en-US"/>
+            </w:rPr>
+            <w:t>I will assess OTU turnover between both developmental stages</w:t>
+          </w:r>
+          <w:r>
+            <w:rPr>
+              <w:rFonts w:cs="Calibri"/>
+              <w:lang w:val="en-US"/>
+            </w:rPr>
+            <w:t>,</w:t>
+          </w:r>
+          <w:r>
+            <w:rPr>
+              <w:rFonts w:cs="Calibri"/>
+              <w:lang w:val="en-US"/>
+            </w:rPr>
+            <w:t xml:space="preserve"> and p</w:t>
+          </w:r>
+          <w:r>
+            <w:rPr>
+              <w:rFonts w:cs="Calibri"/>
+              <w:lang w:val="en-US"/>
+            </w:rPr>
+            <w:t>artition total turnover into its nestedness and replacement components</w:t>
+          </w:r>
+          <w:r>
+            <w:rPr>
+              <w:rFonts w:cs="Calibri"/>
+              <w:lang w:val="en-US"/>
+            </w:rPr>
+            <w:t xml:space="preserve"> </w:t>
+          </w:r>
+          <w:r>
+            <w:rPr>
+              <w:rFonts w:cs="Calibri"/>
+              <w:lang w:val="en-US"/>
+            </w:rPr>
+            <w:fldChar w:fldCharType="begin" w:fldLock="1"/>
+          </w:r>
+          <w:r>
+            <w:rPr>
+              <w:rFonts w:cs="Calibri"/>
+              <w:lang w:val="en-US"/>
+            </w:rPr>
+            <w:instrText>ADDIN CSL_CITATION {"citationItems":[{"id":"ITEM-1","itemData":{"DOI":"10.1111/2041-210X.12310","ISBN":"2041-210X","ISSN":"2041210X","abstract":"* Novel algorithms have been recently developed to estimate alpha and partition beta diversity in all their dimensions (taxon, phylogenetic and functional diversity – TD, PD and FD), whether communities are completely sampled or not. * The R package BAT – Biodiversity Assessment Tools – performs a number of analyses based on either species identities (TD) or trees depicting species relationships (PD and FD). Functions include building randomized accumulation curves for alpha and beta diversity, alpha diversity estimation from incomplete samples and the partitioning of beta diversity in its replacement and richness difference components. * All functions allow the rarefaction of communities. Estimation methods include curve-fitting and nonparametric algorithms. Beta diversity indices include the Jaccard and Sørensen families of measures and deal with both incidence and abundance data. Two auxiliary functions that allow judging the efficiency of the algorithms are also included. * Several examples are shown using the data included in the package, which demonstrate the usefulness of the different methods. The BAT package constitutes an open platform for further development of new biodiversity assessment tools.","author":[{"dropping-particle":"","family":"Cardoso","given":"Pedro","non-dropping-particle":"","parse-names":false,"suffix":""},{"dropping-particle":"","family":"Rigal","given":"François","non-dropping-particle":"","parse-names":false,"suffix":""},{"dropping-particle":"","family":"Carvalho","given":"José C.","non-dropping-particle":"","parse-names":false,"suffix":""}],"container-title":"Methods in Ecology and Evolution","id":"ITEM-1","issue":"2","issued":{"date-parts":[["2015"]]},"page":"232-236","title":"BAT - Biodiversity Assessment Tools, an R package for the measurement and estimation of alpha and beta taxon, phylogenetic and functional diversity","type":"article-journal","volume":"6"},"uris":["http://www.mendeley.com/documents/?uuid=fbd7f936-0ae4-48ed-88f2-b183e2e473ca"]}],"mendeley":{"formattedCitation":"(Cardoso &lt;i&gt;et al.&lt;/i&gt;, 2015)","plainTextFormattedCitation":"(Cardoso et al., 2015)","previouslyFormattedCitation":"(Cardoso &lt;i&gt;et al.&lt;/i&gt;, 2015)"},"properties":{"noteIndex":0},"schema":"https://github.com/citation-style-language/schema/raw/master/csl-citation.json"}</w:instrText>
+          </w:r>
+          <w:r>
+            <w:rPr>
+              <w:rFonts w:cs="Calibri"/>
+              <w:lang w:val="en-US"/>
+            </w:rPr>
+            <w:fldChar w:fldCharType="separate"/>
+          </w:r>
+          <w:r>
+            <w:rPr>
+              <w:rFonts w:cs="Calibri"/>
+              <w:noProof/>
+              <w:lang w:val="en-US"/>
+            </w:rPr>
+            <w:t xml:space="preserve">(Cardoso </w:t>
+          </w:r>
+          <w:r>
+            <w:rPr>
+              <w:rFonts w:cs="Calibri"/>
+              <w:i/>
+              <w:noProof/>
+              <w:lang w:val="en-US"/>
+            </w:rPr>
+            <w:t>et al.</w:t>
+          </w:r>
+          <w:r>
+            <w:rPr>
+              <w:rFonts w:cs="Calibri"/>
+              <w:noProof/>
+              <w:lang w:val="en-US"/>
+            </w:rPr>
+            <w:t>, 2015)</w:t>
+          </w:r>
+          <w:r>
+            <w:rPr>
+              <w:rFonts w:cs="Calibri"/>
+              <w:lang w:val="en-US"/>
+            </w:rPr>
+            <w:fldChar w:fldCharType="end"/>
+          </w:r>
+          <w:r>
+            <w:rPr>
+              <w:rFonts w:cs="Calibri"/>
+              <w:lang w:val="en-US"/>
+            </w:rPr>
+            <w:t xml:space="preserve">. </w:t>
+          </w:r>
+          <w:r>
+            <w:rPr>
+              <w:rFonts w:cs="Calibri"/>
+              <w:lang w:val="en-US"/>
+            </w:rPr>
+            <w:t>High</w:t>
+          </w:r>
+          <w:r>
+            <w:rPr>
+              <w:rFonts w:cs="Calibri"/>
+              <w:lang w:val="en-US"/>
+            </w:rPr>
+            <w:t xml:space="preserve"> nestedness </w:t>
+          </w:r>
+          <w:r>
+            <w:rPr>
+              <w:rFonts w:cs="Calibri"/>
+              <w:lang w:val="en-US"/>
+            </w:rPr>
+            <w:t>values indicate</w:t>
+          </w:r>
+          <w:r>
+            <w:rPr>
+              <w:rFonts w:cs="Calibri"/>
+              <w:lang w:val="en-US"/>
+            </w:rPr>
+            <w:t xml:space="preserve"> </w:t>
+          </w:r>
+          <w:r>
+            <w:rPr>
+              <w:rFonts w:cs="Calibri"/>
+              <w:lang w:val="en-US"/>
+            </w:rPr>
+            <w:t xml:space="preserve">that adults associate with a subset of seedlings' OTUs, whereas high replacement values indicate that adults associate with a set of </w:t>
+          </w:r>
+          <w:r>
+            <w:rPr>
+              <w:rFonts w:cs="Calibri"/>
+              <w:lang w:val="en-US"/>
+            </w:rPr>
+            <w:t xml:space="preserve">OTUs that are absent in seedlings. </w:t>
+          </w:r>
+          <w:r>
+            <w:rPr>
+              <w:rFonts w:cs="Calibri"/>
+              <w:lang w:val="en-US"/>
+            </w:rPr>
+            <w:t xml:space="preserve">I expect nestedness to represent a greater proportion of OTU turnover </w:t>
+          </w:r>
+          <w:r>
+            <w:rPr>
+              <w:rFonts w:cs="Calibri"/>
+              <w:lang w:val="en-US"/>
+            </w:rPr>
+            <w:t xml:space="preserve">than replacement </w:t>
+          </w:r>
+          <w:r>
+            <w:rPr>
+              <w:rFonts w:cs="Calibri"/>
+              <w:lang w:val="en-US"/>
+            </w:rPr>
+            <w:t>(</w:t>
+          </w:r>
+          <w:r>
+            <w:rPr>
+              <w:rFonts w:cs="Calibri"/>
+              <w:lang w:val="en-US"/>
+            </w:rPr>
+            <w:t xml:space="preserve">Fig. </w:t>
+          </w:r>
+          <w:r>
+            <w:rPr>
+              <w:rFonts w:cs="Calibri"/>
+              <w:lang w:val="en-US"/>
+            </w:rPr>
+            <w:t>1</w:t>
+          </w:r>
+          <w:r>
+            <w:rPr>
+              <w:rFonts w:cs="Calibri"/>
+              <w:lang w:val="en-US"/>
+            </w:rPr>
+            <w:t>c</w:t>
+          </w:r>
+          <w:r>
+            <w:rPr>
+              <w:rFonts w:cs="Calibri"/>
+              <w:lang w:val="en-US"/>
+            </w:rPr>
+            <w:t xml:space="preserve">). This result would </w:t>
+          </w:r>
+          <w:r>
+            <w:rPr>
+              <w:rFonts w:cs="Calibri"/>
+              <w:lang w:val="en-US"/>
+            </w:rPr>
+            <w:t xml:space="preserve">indicate that mycorrhyzal turnover over the ontogeny is due to sampling effects instead of total complementarity, thereby </w:t>
+          </w:r>
+          <w:r>
+            <w:rPr>
+              <w:rFonts w:cs="Calibri"/>
+              <w:lang w:val="en-US"/>
+            </w:rPr>
+            <w:t>support</w:t>
+          </w:r>
+          <w:r>
+            <w:rPr>
+              <w:rFonts w:cs="Calibri"/>
+              <w:lang w:val="en-US"/>
+            </w:rPr>
+            <w:t>ing</w:t>
+          </w:r>
+          <w:r>
+            <w:rPr>
+              <w:rFonts w:cs="Calibri"/>
+              <w:lang w:val="en-US"/>
+            </w:rPr>
+            <w:t xml:space="preserve"> the general hypothesis that switching partners over ontogeny is a risky strategy.</w:t>
+          </w:r>
         </w:p>
         <w:p>
           <w:pPr>
@@ -10251,7 +10736,6 @@
               <w:lang w:val="en-US"/>
             </w:rPr>
           </w:pPr>
-          <w:commentRangeStart w:id="71"/>
           <w:r>
             <w:rPr>
               <w:rFonts w:cs="Calibri"/>
@@ -10323,7 +10807,21 @@
               <w:rFonts w:cs="TimesNewRomanPSMT"/>
               <w:lang w:val="en-US"/>
             </w:rPr>
-            <w:t>) and four deliverables (</w:t>
+            <w:t xml:space="preserve">) and </w:t>
+          </w:r>
+          <w:r>
+            <w:rPr>
+              <w:rFonts w:cs="TimesNewRomanPSMT"/>
+              <w:lang w:val="en-US"/>
+            </w:rPr>
+            <w:t>three</w:t>
+          </w:r>
+          <w:r>
+            <w:rPr>
+              <w:rFonts w:cs="TimesNewRomanPSMT"/>
+              <w:lang w:val="en-US"/>
+            </w:rPr>
+            <w:t xml:space="preserve"> deliverables (</w:t>
           </w:r>
           <w:r>
             <w:rPr>
@@ -10423,13 +10921,6 @@
             </w:rPr>
             <w:t xml:space="preserve"> Gantt chart showing work packages (WP), milestones (M) and deliverables (D) of the project. Blue: research packages; yellow: training</w:t>
           </w:r>
-          <w:commentRangeEnd w:id="71"/>
-          <w:r>
-            <w:rPr>
-              <w:rStyle w:val="Refdecomentario"/>
-            </w:rPr>
-            <w:commentReference w:id="71"/>
-          </w:r>
           <w:r>
             <w:rPr>
               <w:rFonts w:cs="ArialNarrow"/>
@@ -10455,7 +10946,6 @@
               <w:noProof/>
               <w:lang w:val="en-GB" w:eastAsia="en-GB"/>
             </w:rPr>
-            <w:lastRenderedPageBreak/>
             <w:drawing>
               <wp:inline distT="0" distB="0" distL="0" distR="0" wp14:anchorId="577DA1A1" wp14:editId="403C30E1">
                 <wp:extent cx="5579745" cy="1230430"/>
@@ -10474,7 +10964,7 @@
                         </pic:cNvPicPr>
                       </pic:nvPicPr>
                       <pic:blipFill>
-                        <a:blip r:embed="rId19">
+                        <a:blip r:embed="rId17">
                           <a:extLst>
                             <a:ext uri="{28A0092B-C50C-407E-A947-70E740481C1C}">
                               <a14:useLocalDpi xmlns:a14="http://schemas.microsoft.com/office/drawing/2010/main" val="0"/>
@@ -10538,18 +11028,8 @@
         </w:rPr>
         <w:t>References</w:t>
       </w:r>
-    </w:p>
-    <w:p>
-      <w:pPr>
-        <w:spacing w:after="0" w:line="240" w:lineRule="auto"/>
-        <w:jc w:val="both"/>
-        <w:rPr>
-          <w:rFonts w:eastAsia="Times New Roman" w:cs="Calibri"/>
-          <w:bCs/>
-          <w:color w:val="00B0F0"/>
-          <w:lang w:val="en-GB" w:eastAsia="nl-BE"/>
-        </w:rPr>
-      </w:pPr>
+      <w:bookmarkStart w:id="3" w:name="_GoBack"/>
+      <w:bookmarkEnd w:id="3"/>
     </w:p>
     <w:sdt>
       <w:sdtPr>
@@ -10558,7 +11038,6 @@
           <w:docPart w:val="7C79C30BEE5848F78F0EFBED6FD0F603"/>
         </w:placeholder>
       </w:sdtPr>
-      <w:sdtEndPr/>
       <w:sdtContent>
         <w:p>
           <w:pPr>
@@ -10567,6 +11046,7 @@
             <w:autoSpaceDN w:val="0"/>
             <w:adjustRightInd w:val="0"/>
             <w:spacing w:after="0" w:line="240" w:lineRule="auto"/>
+            <w:jc w:val="both"/>
             <w:rPr>
               <w:rFonts w:ascii="Calibri" w:hAnsi="Calibri" w:cs="Times New Roman"/>
               <w:noProof/>
@@ -10644,6 +11124,7 @@
             <w:autoSpaceDN w:val="0"/>
             <w:adjustRightInd w:val="0"/>
             <w:spacing w:after="0" w:line="240" w:lineRule="auto"/>
+            <w:jc w:val="both"/>
             <w:rPr>
               <w:rFonts w:ascii="Calibri" w:hAnsi="Calibri" w:cs="Times New Roman"/>
               <w:noProof/>
@@ -10730,6 +11211,7 @@
             <w:autoSpaceDN w:val="0"/>
             <w:adjustRightInd w:val="0"/>
             <w:spacing w:after="0" w:line="240" w:lineRule="auto"/>
+            <w:jc w:val="both"/>
             <w:rPr>
               <w:rFonts w:ascii="Calibri" w:hAnsi="Calibri" w:cs="Times New Roman"/>
               <w:noProof/>
@@ -10798,6 +11280,7 @@
             <w:autoSpaceDN w:val="0"/>
             <w:adjustRightInd w:val="0"/>
             <w:spacing w:after="0" w:line="240" w:lineRule="auto"/>
+            <w:jc w:val="both"/>
             <w:rPr>
               <w:rFonts w:ascii="Calibri" w:hAnsi="Calibri" w:cs="Times New Roman"/>
               <w:noProof/>
@@ -10884,6 +11367,7 @@
             <w:autoSpaceDN w:val="0"/>
             <w:adjustRightInd w:val="0"/>
             <w:spacing w:after="0" w:line="240" w:lineRule="auto"/>
+            <w:jc w:val="both"/>
             <w:rPr>
               <w:rFonts w:ascii="Calibri" w:hAnsi="Calibri" w:cs="Times New Roman"/>
               <w:noProof/>
@@ -10934,6 +11418,7 @@
             <w:autoSpaceDN w:val="0"/>
             <w:adjustRightInd w:val="0"/>
             <w:spacing w:after="0" w:line="240" w:lineRule="auto"/>
+            <w:jc w:val="both"/>
             <w:rPr>
               <w:rFonts w:ascii="Calibri" w:hAnsi="Calibri" w:cs="Times New Roman"/>
               <w:noProof/>
@@ -11002,6 +11487,7 @@
             <w:autoSpaceDN w:val="0"/>
             <w:adjustRightInd w:val="0"/>
             <w:spacing w:after="0" w:line="240" w:lineRule="auto"/>
+            <w:jc w:val="both"/>
             <w:rPr>
               <w:rFonts w:ascii="Calibri" w:hAnsi="Calibri" w:cs="Times New Roman"/>
               <w:noProof/>
@@ -11088,6 +11574,7 @@
             <w:autoSpaceDN w:val="0"/>
             <w:adjustRightInd w:val="0"/>
             <w:spacing w:after="0" w:line="240" w:lineRule="auto"/>
+            <w:jc w:val="both"/>
             <w:rPr>
               <w:rFonts w:ascii="Calibri" w:hAnsi="Calibri" w:cs="Times New Roman"/>
               <w:noProof/>
@@ -11174,6 +11661,7 @@
             <w:autoSpaceDN w:val="0"/>
             <w:adjustRightInd w:val="0"/>
             <w:spacing w:after="0" w:line="240" w:lineRule="auto"/>
+            <w:jc w:val="both"/>
             <w:rPr>
               <w:rFonts w:ascii="Calibri" w:hAnsi="Calibri" w:cs="Times New Roman"/>
               <w:noProof/>
@@ -11260,6 +11748,7 @@
             <w:autoSpaceDN w:val="0"/>
             <w:adjustRightInd w:val="0"/>
             <w:spacing w:after="0" w:line="240" w:lineRule="auto"/>
+            <w:jc w:val="both"/>
             <w:rPr>
               <w:rFonts w:ascii="Calibri" w:hAnsi="Calibri" w:cs="Times New Roman"/>
               <w:noProof/>
@@ -11346,6 +11835,7 @@
             <w:autoSpaceDN w:val="0"/>
             <w:adjustRightInd w:val="0"/>
             <w:spacing w:after="0" w:line="240" w:lineRule="auto"/>
+            <w:jc w:val="both"/>
             <w:rPr>
               <w:rFonts w:ascii="Calibri" w:hAnsi="Calibri" w:cs="Times New Roman"/>
               <w:noProof/>
@@ -11396,6 +11886,7 @@
             <w:autoSpaceDN w:val="0"/>
             <w:adjustRightInd w:val="0"/>
             <w:spacing w:after="0" w:line="240" w:lineRule="auto"/>
+            <w:jc w:val="both"/>
             <w:rPr>
               <w:rFonts w:ascii="Calibri" w:hAnsi="Calibri" w:cs="Times New Roman"/>
               <w:noProof/>
@@ -11482,6 +11973,7 @@
             <w:autoSpaceDN w:val="0"/>
             <w:adjustRightInd w:val="0"/>
             <w:spacing w:after="0" w:line="240" w:lineRule="auto"/>
+            <w:jc w:val="both"/>
             <w:rPr>
               <w:rFonts w:ascii="Calibri" w:hAnsi="Calibri" w:cs="Times New Roman"/>
               <w:noProof/>
@@ -11496,6 +11988,7 @@
               <w:noProof/>
               <w:szCs w:val="24"/>
             </w:rPr>
+            <w:lastRenderedPageBreak/>
             <w:t>Dunn RR, Harris NC, Colwell RK, Koh LP, Sodhi NS</w:t>
           </w:r>
           <w:r>
@@ -11532,6 +12025,7 @@
             <w:autoSpaceDN w:val="0"/>
             <w:adjustRightInd w:val="0"/>
             <w:spacing w:after="0" w:line="240" w:lineRule="auto"/>
+            <w:jc w:val="both"/>
             <w:rPr>
               <w:rFonts w:ascii="Calibri" w:hAnsi="Calibri" w:cs="Times New Roman"/>
               <w:noProof/>
@@ -11582,6 +12076,7 @@
             <w:autoSpaceDN w:val="0"/>
             <w:adjustRightInd w:val="0"/>
             <w:spacing w:after="0" w:line="240" w:lineRule="auto"/>
+            <w:jc w:val="both"/>
             <w:rPr>
               <w:rFonts w:ascii="Calibri" w:hAnsi="Calibri" w:cs="Times New Roman"/>
               <w:noProof/>
@@ -11668,6 +12163,7 @@
             <w:autoSpaceDN w:val="0"/>
             <w:adjustRightInd w:val="0"/>
             <w:spacing w:after="0" w:line="240" w:lineRule="auto"/>
+            <w:jc w:val="both"/>
             <w:rPr>
               <w:rFonts w:ascii="Calibri" w:hAnsi="Calibri" w:cs="Times New Roman"/>
               <w:noProof/>
@@ -11754,6 +12250,7 @@
             <w:autoSpaceDN w:val="0"/>
             <w:adjustRightInd w:val="0"/>
             <w:spacing w:after="0" w:line="240" w:lineRule="auto"/>
+            <w:jc w:val="both"/>
             <w:rPr>
               <w:rFonts w:ascii="Calibri" w:hAnsi="Calibri" w:cs="Times New Roman"/>
               <w:noProof/>
@@ -11840,6 +12337,7 @@
             <w:autoSpaceDN w:val="0"/>
             <w:adjustRightInd w:val="0"/>
             <w:spacing w:after="0" w:line="240" w:lineRule="auto"/>
+            <w:jc w:val="both"/>
             <w:rPr>
               <w:rFonts w:ascii="Calibri" w:hAnsi="Calibri" w:cs="Times New Roman"/>
               <w:noProof/>
@@ -11908,6 +12406,7 @@
             <w:autoSpaceDN w:val="0"/>
             <w:adjustRightInd w:val="0"/>
             <w:spacing w:after="0" w:line="240" w:lineRule="auto"/>
+            <w:jc w:val="both"/>
             <w:rPr>
               <w:rFonts w:ascii="Calibri" w:hAnsi="Calibri" w:cs="Times New Roman"/>
               <w:noProof/>
@@ -11958,6 +12457,7 @@
             <w:autoSpaceDN w:val="0"/>
             <w:adjustRightInd w:val="0"/>
             <w:spacing w:after="0" w:line="240" w:lineRule="auto"/>
+            <w:jc w:val="both"/>
             <w:rPr>
               <w:rFonts w:ascii="Calibri" w:hAnsi="Calibri" w:cs="Times New Roman"/>
               <w:noProof/>
@@ -11998,16 +12498,7 @@
               <w:noProof/>
               <w:szCs w:val="24"/>
             </w:rPr>
-            <w:t xml:space="preserve">. Generalism in the interaction of </w:t>
-          </w:r>
-          <w:r>
-            <w:rPr>
-              <w:rFonts w:ascii="Calibri" w:hAnsi="Calibri" w:cs="Times New Roman"/>
-              <w:noProof/>
-              <w:szCs w:val="24"/>
-            </w:rPr>
-            <w:lastRenderedPageBreak/>
-            <w:t xml:space="preserve">Tulasnellaceae mycobionts with orchids characterizes a biodiversity hotspot in the tropical Andes of Southern Ecuador. </w:t>
+            <w:t xml:space="preserve">. Generalism in the interaction of Tulasnellaceae mycobionts with orchids characterizes a biodiversity hotspot in the tropical Andes of Southern Ecuador. </w:t>
           </w:r>
           <w:r>
             <w:rPr>
@@ -12053,6 +12544,7 @@
             <w:autoSpaceDN w:val="0"/>
             <w:adjustRightInd w:val="0"/>
             <w:spacing w:after="0" w:line="240" w:lineRule="auto"/>
+            <w:jc w:val="both"/>
             <w:rPr>
               <w:rFonts w:ascii="Calibri" w:hAnsi="Calibri" w:cs="Times New Roman"/>
               <w:noProof/>
@@ -12139,6 +12631,7 @@
             <w:autoSpaceDN w:val="0"/>
             <w:adjustRightInd w:val="0"/>
             <w:spacing w:after="0" w:line="240" w:lineRule="auto"/>
+            <w:jc w:val="both"/>
             <w:rPr>
               <w:rFonts w:ascii="Calibri" w:hAnsi="Calibri" w:cs="Times New Roman"/>
               <w:noProof/>
@@ -12225,6 +12718,7 @@
             <w:autoSpaceDN w:val="0"/>
             <w:adjustRightInd w:val="0"/>
             <w:spacing w:after="0" w:line="240" w:lineRule="auto"/>
+            <w:jc w:val="both"/>
             <w:rPr>
               <w:rFonts w:ascii="Calibri" w:hAnsi="Calibri" w:cs="Times New Roman"/>
               <w:noProof/>
@@ -12311,6 +12805,7 @@
             <w:autoSpaceDN w:val="0"/>
             <w:adjustRightInd w:val="0"/>
             <w:spacing w:after="0" w:line="240" w:lineRule="auto"/>
+            <w:jc w:val="both"/>
             <w:rPr>
               <w:rFonts w:ascii="Calibri" w:hAnsi="Calibri" w:cs="Times New Roman"/>
               <w:noProof/>
@@ -12379,6 +12874,7 @@
             <w:autoSpaceDN w:val="0"/>
             <w:adjustRightInd w:val="0"/>
             <w:spacing w:after="0" w:line="240" w:lineRule="auto"/>
+            <w:jc w:val="both"/>
             <w:rPr>
               <w:rFonts w:ascii="Calibri" w:hAnsi="Calibri" w:cs="Times New Roman"/>
               <w:noProof/>
@@ -12465,6 +12961,7 @@
             <w:autoSpaceDN w:val="0"/>
             <w:adjustRightInd w:val="0"/>
             <w:spacing w:after="0" w:line="240" w:lineRule="auto"/>
+            <w:jc w:val="both"/>
             <w:rPr>
               <w:rFonts w:ascii="Calibri" w:hAnsi="Calibri" w:cs="Times New Roman"/>
               <w:noProof/>
@@ -12551,6 +13048,7 @@
             <w:autoSpaceDN w:val="0"/>
             <w:adjustRightInd w:val="0"/>
             <w:spacing w:after="0" w:line="240" w:lineRule="auto"/>
+            <w:jc w:val="both"/>
             <w:rPr>
               <w:rFonts w:ascii="Calibri" w:hAnsi="Calibri" w:cs="Times New Roman"/>
               <w:noProof/>
@@ -12637,6 +13135,7 @@
             <w:autoSpaceDN w:val="0"/>
             <w:adjustRightInd w:val="0"/>
             <w:spacing w:after="0" w:line="240" w:lineRule="auto"/>
+            <w:jc w:val="both"/>
             <w:rPr>
               <w:rFonts w:ascii="Calibri" w:hAnsi="Calibri" w:cs="Times New Roman"/>
               <w:noProof/>
@@ -12705,6 +13204,7 @@
             <w:autoSpaceDN w:val="0"/>
             <w:adjustRightInd w:val="0"/>
             <w:spacing w:after="0" w:line="240" w:lineRule="auto"/>
+            <w:jc w:val="both"/>
             <w:rPr>
               <w:rFonts w:ascii="Calibri" w:hAnsi="Calibri" w:cs="Times New Roman"/>
               <w:noProof/>
@@ -12791,6 +13291,7 @@
             <w:autoSpaceDN w:val="0"/>
             <w:adjustRightInd w:val="0"/>
             <w:spacing w:after="0" w:line="240" w:lineRule="auto"/>
+            <w:jc w:val="both"/>
             <w:rPr>
               <w:rFonts w:ascii="Calibri" w:hAnsi="Calibri" w:cs="Times New Roman"/>
               <w:noProof/>
@@ -12877,6 +13378,7 @@
             <w:autoSpaceDN w:val="0"/>
             <w:adjustRightInd w:val="0"/>
             <w:spacing w:after="0" w:line="240" w:lineRule="auto"/>
+            <w:jc w:val="both"/>
             <w:rPr>
               <w:rFonts w:ascii="Calibri" w:hAnsi="Calibri" w:cs="Times New Roman"/>
               <w:noProof/>
@@ -12945,6 +13447,7 @@
             <w:autoSpaceDN w:val="0"/>
             <w:adjustRightInd w:val="0"/>
             <w:spacing w:after="0" w:line="240" w:lineRule="auto"/>
+            <w:jc w:val="both"/>
             <w:rPr>
               <w:rFonts w:ascii="Calibri" w:hAnsi="Calibri" w:cs="Times New Roman"/>
               <w:noProof/>
@@ -13031,6 +13534,7 @@
             <w:autoSpaceDN w:val="0"/>
             <w:adjustRightInd w:val="0"/>
             <w:spacing w:after="0" w:line="240" w:lineRule="auto"/>
+            <w:jc w:val="both"/>
             <w:rPr>
               <w:rFonts w:ascii="Calibri" w:hAnsi="Calibri" w:cs="Times New Roman"/>
               <w:noProof/>
@@ -13117,6 +13621,7 @@
             <w:autoSpaceDN w:val="0"/>
             <w:adjustRightInd w:val="0"/>
             <w:spacing w:after="0" w:line="240" w:lineRule="auto"/>
+            <w:jc w:val="both"/>
             <w:rPr>
               <w:rFonts w:ascii="Calibri" w:hAnsi="Calibri" w:cs="Times New Roman"/>
               <w:noProof/>
@@ -13185,6 +13690,7 @@
             <w:autoSpaceDN w:val="0"/>
             <w:adjustRightInd w:val="0"/>
             <w:spacing w:after="0" w:line="240" w:lineRule="auto"/>
+            <w:jc w:val="both"/>
             <w:rPr>
               <w:rFonts w:ascii="Calibri" w:hAnsi="Calibri" w:cs="Times New Roman"/>
               <w:noProof/>
@@ -13199,6 +13705,7 @@
               <w:noProof/>
               <w:szCs w:val="24"/>
             </w:rPr>
+            <w:lastRenderedPageBreak/>
             <w:t>Nathan R, Muller-landau HC</w:t>
           </w:r>
           <w:r>
@@ -13253,6 +13760,7 @@
             <w:autoSpaceDN w:val="0"/>
             <w:adjustRightInd w:val="0"/>
             <w:spacing w:after="0" w:line="240" w:lineRule="auto"/>
+            <w:jc w:val="both"/>
             <w:rPr>
               <w:rFonts w:ascii="Calibri" w:hAnsi="Calibri" w:cs="Times New Roman"/>
               <w:noProof/>
@@ -13321,6 +13829,7 @@
             <w:autoSpaceDN w:val="0"/>
             <w:adjustRightInd w:val="0"/>
             <w:spacing w:after="0" w:line="240" w:lineRule="auto"/>
+            <w:jc w:val="both"/>
             <w:rPr>
               <w:rFonts w:ascii="Calibri" w:hAnsi="Calibri" w:cs="Times New Roman"/>
               <w:noProof/>
@@ -13419,6 +13928,7 @@
             <w:autoSpaceDN w:val="0"/>
             <w:adjustRightInd w:val="0"/>
             <w:spacing w:after="0" w:line="240" w:lineRule="auto"/>
+            <w:jc w:val="both"/>
             <w:rPr>
               <w:rFonts w:ascii="Calibri" w:hAnsi="Calibri" w:cs="Times New Roman"/>
               <w:noProof/>
@@ -13469,6 +13979,7 @@
             <w:autoSpaceDN w:val="0"/>
             <w:adjustRightInd w:val="0"/>
             <w:spacing w:after="0" w:line="240" w:lineRule="auto"/>
+            <w:jc w:val="both"/>
             <w:rPr>
               <w:rFonts w:ascii="Calibri" w:hAnsi="Calibri" w:cs="Times New Roman"/>
               <w:noProof/>
@@ -13555,6 +14066,7 @@
             <w:autoSpaceDN w:val="0"/>
             <w:adjustRightInd w:val="0"/>
             <w:spacing w:after="0" w:line="240" w:lineRule="auto"/>
+            <w:jc w:val="both"/>
             <w:rPr>
               <w:rFonts w:ascii="Calibri" w:hAnsi="Calibri" w:cs="Times New Roman"/>
               <w:noProof/>
@@ -13641,6 +14153,7 @@
             <w:autoSpaceDN w:val="0"/>
             <w:adjustRightInd w:val="0"/>
             <w:spacing w:after="0" w:line="240" w:lineRule="auto"/>
+            <w:jc w:val="both"/>
             <w:rPr>
               <w:rFonts w:ascii="Calibri" w:hAnsi="Calibri" w:cs="Times New Roman"/>
               <w:noProof/>
@@ -13727,6 +14240,7 @@
             <w:autoSpaceDN w:val="0"/>
             <w:adjustRightInd w:val="0"/>
             <w:spacing w:after="0" w:line="240" w:lineRule="auto"/>
+            <w:jc w:val="both"/>
             <w:rPr>
               <w:rFonts w:ascii="Calibri" w:hAnsi="Calibri" w:cs="Times New Roman"/>
               <w:noProof/>
@@ -13767,16 +14281,7 @@
               <w:noProof/>
               <w:szCs w:val="24"/>
             </w:rPr>
-            <w:t xml:space="preserve">. The epiphytic habitat on a living host : reflections on the </w:t>
-          </w:r>
-          <w:r>
-            <w:rPr>
-              <w:rFonts w:ascii="Calibri" w:hAnsi="Calibri" w:cs="Times New Roman"/>
-              <w:noProof/>
-              <w:szCs w:val="24"/>
-            </w:rPr>
-            <w:lastRenderedPageBreak/>
-            <w:t>orchid – tree relationship. : 456–472.</w:t>
+            <w:t>. The epiphytic habitat on a living host : reflections on the orchid – tree relationship. : 456–472.</w:t>
           </w:r>
         </w:p>
         <w:p>
@@ -13786,6 +14291,7 @@
             <w:autoSpaceDN w:val="0"/>
             <w:adjustRightInd w:val="0"/>
             <w:spacing w:after="0" w:line="240" w:lineRule="auto"/>
+            <w:jc w:val="both"/>
             <w:rPr>
               <w:rFonts w:ascii="Calibri" w:hAnsi="Calibri" w:cs="Times New Roman"/>
               <w:noProof/>
@@ -13872,6 +14378,7 @@
             <w:autoSpaceDN w:val="0"/>
             <w:adjustRightInd w:val="0"/>
             <w:spacing w:after="0" w:line="240" w:lineRule="auto"/>
+            <w:jc w:val="both"/>
             <w:rPr>
               <w:rFonts w:ascii="Calibri" w:hAnsi="Calibri" w:cs="Times New Roman"/>
               <w:noProof/>
@@ -13958,6 +14465,7 @@
             <w:autoSpaceDN w:val="0"/>
             <w:adjustRightInd w:val="0"/>
             <w:spacing w:after="0" w:line="240" w:lineRule="auto"/>
+            <w:jc w:val="both"/>
             <w:rPr>
               <w:rFonts w:ascii="Calibri" w:hAnsi="Calibri" w:cs="Times New Roman"/>
               <w:noProof/>
@@ -14044,6 +14552,7 @@
             <w:autoSpaceDN w:val="0"/>
             <w:adjustRightInd w:val="0"/>
             <w:spacing w:after="0" w:line="240" w:lineRule="auto"/>
+            <w:jc w:val="both"/>
             <w:rPr>
               <w:rFonts w:ascii="Calibri" w:hAnsi="Calibri" w:cs="Times New Roman"/>
               <w:noProof/>
@@ -14130,6 +14639,7 @@
             <w:autoSpaceDN w:val="0"/>
             <w:adjustRightInd w:val="0"/>
             <w:spacing w:after="0" w:line="240" w:lineRule="auto"/>
+            <w:jc w:val="both"/>
             <w:rPr>
               <w:rFonts w:ascii="Calibri" w:hAnsi="Calibri" w:cs="Times New Roman"/>
               <w:noProof/>
@@ -14216,6 +14726,7 @@
             <w:autoSpaceDN w:val="0"/>
             <w:adjustRightInd w:val="0"/>
             <w:spacing w:after="0" w:line="240" w:lineRule="auto"/>
+            <w:jc w:val="both"/>
             <w:rPr>
               <w:rFonts w:ascii="Calibri" w:hAnsi="Calibri" w:cs="Times New Roman"/>
               <w:noProof/>
@@ -14302,9 +14813,9 @@
             <w:autoSpaceDN w:val="0"/>
             <w:adjustRightInd w:val="0"/>
             <w:spacing w:after="0" w:line="240" w:lineRule="auto"/>
-            <w:rPr>
-              <w:rFonts w:ascii="Calibri" w:hAnsi="Calibri"/>
-              <w:noProof/>
+            <w:jc w:val="both"/>
+            <w:rPr>
+              <w:lang w:val="en-US"/>
             </w:rPr>
           </w:pPr>
           <w:r>
@@ -14361,14 +14872,6 @@
             </w:rPr>
             <w:t>. Springer International Publishing.</w:t>
           </w:r>
-        </w:p>
-        <w:p>
-          <w:pPr>
-            <w:spacing w:after="0" w:line="240" w:lineRule="auto"/>
-            <w:rPr>
-              <w:lang w:val="en-US"/>
-            </w:rPr>
-          </w:pPr>
           <w:r>
             <w:fldChar w:fldCharType="end"/>
           </w:r>
@@ -14393,85 +14896,6 @@
     </w:sectPr>
   </w:body>
 </w:document>
-</file>
-
-<file path=word/comments.xml><?xml version="1.0" encoding="utf-8"?>
-<w:comments xmlns:wpc="http://schemas.microsoft.com/office/word/2010/wordprocessingCanvas" xmlns:mc="http://schemas.openxmlformats.org/markup-compatibility/2006" xmlns:o="urn:schemas-microsoft-com:office:office" xmlns:r="http://schemas.openxmlformats.org/officeDocument/2006/relationships" xmlns:m="http://schemas.openxmlformats.org/officeDocument/2006/math" xmlns:v="urn:schemas-microsoft-com:vml" xmlns:wp14="http://schemas.microsoft.com/office/word/2010/wordprocessingDrawing" xmlns:wp="http://schemas.openxmlformats.org/drawingml/2006/wordprocessingDrawing" xmlns:w10="urn:schemas-microsoft-com:office:word" xmlns:w="http://schemas.openxmlformats.org/wordprocessingml/2006/main" xmlns:w14="http://schemas.microsoft.com/office/word/2010/wordml" xmlns:w15="http://schemas.microsoft.com/office/word/2012/wordml" xmlns:wpg="http://schemas.microsoft.com/office/word/2010/wordprocessingGroup" xmlns:wpi="http://schemas.microsoft.com/office/word/2010/wordprocessingInk" xmlns:wne="http://schemas.microsoft.com/office/word/2006/wordml" xmlns:wps="http://schemas.microsoft.com/office/word/2010/wordprocessingShape" mc:Ignorable="w14 w15 wp14">
-  <w:comment w:id="33" w:author="Hans Jacquemyn" w:date="2018-11-28T15:59:00Z" w:initials="HJ">
-    <w:p>
-      <w:pPr>
-        <w:pStyle w:val="Textocomentario"/>
-        <w:rPr>
-          <w:lang w:val="en-US"/>
-        </w:rPr>
-      </w:pPr>
-      <w:r>
-        <w:rPr>
-          <w:rStyle w:val="Refdecomentario"/>
-        </w:rPr>
-        <w:annotationRef/>
-      </w:r>
-      <w:r>
-        <w:rPr>
-          <w:lang w:val="en-US"/>
-        </w:rPr>
-        <w:t xml:space="preserve">More information is needed here.  </w:t>
-      </w:r>
-    </w:p>
-  </w:comment>
-  <w:comment w:id="70" w:author="Hans Jacquemyn" w:date="2018-11-28T15:59:00Z" w:initials="HJ">
-    <w:p>
-      <w:pPr>
-        <w:pStyle w:val="Textocomentario"/>
-        <w:rPr>
-          <w:lang w:val="en-US"/>
-        </w:rPr>
-      </w:pPr>
-      <w:r>
-        <w:rPr>
-          <w:rStyle w:val="Refdecomentario"/>
-        </w:rPr>
-        <w:annotationRef/>
-      </w:r>
-      <w:r>
-        <w:rPr>
-          <w:lang w:val="en-US"/>
-        </w:rPr>
-        <w:t xml:space="preserve">More information is needed here.  </w:t>
-      </w:r>
-    </w:p>
-  </w:comment>
-  <w:comment w:id="71" w:author="agustina ventre" w:date="2018-11-28T11:54:00Z" w:initials="av">
-    <w:p>
-      <w:pPr>
-        <w:pStyle w:val="Textocomentario"/>
-        <w:rPr>
-          <w:lang w:val="en-US"/>
-        </w:rPr>
-      </w:pPr>
-      <w:r>
-        <w:rPr>
-          <w:rStyle w:val="Refdecomentario"/>
-        </w:rPr>
-        <w:annotationRef/>
-      </w:r>
-      <w:r>
-        <w:rPr>
-          <w:lang w:val="en-US"/>
-        </w:rPr>
-        <w:t>I need to fix this.</w:t>
-      </w:r>
-    </w:p>
-  </w:comment>
-</w:comments>
-</file>
-
-<file path=word/commentsExtended.xml><?xml version="1.0" encoding="utf-8"?>
-<w15:commentsEx xmlns:wpc="http://schemas.microsoft.com/office/word/2010/wordprocessingCanvas" xmlns:mc="http://schemas.openxmlformats.org/markup-compatibility/2006" xmlns:o="urn:schemas-microsoft-com:office:office" xmlns:r="http://schemas.openxmlformats.org/officeDocument/2006/relationships" xmlns:m="http://schemas.openxmlformats.org/officeDocument/2006/math" xmlns:v="urn:schemas-microsoft-com:vml" xmlns:wp14="http://schemas.microsoft.com/office/word/2010/wordprocessingDrawing" xmlns:wp="http://schemas.openxmlformats.org/drawingml/2006/wordprocessingDrawing" xmlns:w10="urn:schemas-microsoft-com:office:word" xmlns:w="http://schemas.openxmlformats.org/wordprocessingml/2006/main" xmlns:w14="http://schemas.microsoft.com/office/word/2010/wordml" xmlns:w15="http://schemas.microsoft.com/office/word/2012/wordml" xmlns:wpg="http://schemas.microsoft.com/office/word/2010/wordprocessingGroup" xmlns:wpi="http://schemas.microsoft.com/office/word/2010/wordprocessingInk" xmlns:wne="http://schemas.microsoft.com/office/word/2006/wordml" xmlns:wps="http://schemas.microsoft.com/office/word/2010/wordprocessingShape" mc:Ignorable="w14 w15 wp14">
-  <w15:commentEx w15:paraId="434989CF" w15:done="0"/>
-  <w15:commentEx w15:paraId="47BAF8E2" w15:done="0"/>
-  <w15:commentEx w15:paraId="5AABC816" w15:done="0"/>
-</w15:commentsEx>
 </file>
 
 <file path=word/endnotes.xml><?xml version="1.0" encoding="utf-8"?>
@@ -14890,17 +15314,6 @@
     <w:abstractNumId w:val="1"/>
   </w:num>
 </w:numbering>
-</file>
-
-<file path=word/people.xml><?xml version="1.0" encoding="utf-8"?>
-<w15:people xmlns:wpc="http://schemas.microsoft.com/office/word/2010/wordprocessingCanvas" xmlns:mc="http://schemas.openxmlformats.org/markup-compatibility/2006" xmlns:o="urn:schemas-microsoft-com:office:office" xmlns:r="http://schemas.openxmlformats.org/officeDocument/2006/relationships" xmlns:m="http://schemas.openxmlformats.org/officeDocument/2006/math" xmlns:v="urn:schemas-microsoft-com:vml" xmlns:wp14="http://schemas.microsoft.com/office/word/2010/wordprocessingDrawing" xmlns:wp="http://schemas.openxmlformats.org/drawingml/2006/wordprocessingDrawing" xmlns:w10="urn:schemas-microsoft-com:office:word" xmlns:w="http://schemas.openxmlformats.org/wordprocessingml/2006/main" xmlns:w14="http://schemas.microsoft.com/office/word/2010/wordml" xmlns:w15="http://schemas.microsoft.com/office/word/2012/wordml" xmlns:wpg="http://schemas.microsoft.com/office/word/2010/wordprocessingGroup" xmlns:wpi="http://schemas.microsoft.com/office/word/2010/wordprocessingInk" xmlns:wne="http://schemas.microsoft.com/office/word/2006/wordml" xmlns:wps="http://schemas.microsoft.com/office/word/2010/wordprocessingShape" mc:Ignorable="w14 w15 wp14">
-  <w15:person w15:author="agustina ventre">
-    <w15:presenceInfo w15:providerId="Windows Live" w15:userId="283f39f764de1133"/>
-  </w15:person>
-  <w15:person w15:author="Hans Jacquemyn">
-    <w15:presenceInfo w15:providerId="AD" w15:userId="S-1-5-21-4060015860-3155939536-3220560164-10321"/>
-  </w15:person>
-</w15:people>
 </file>
 
 <file path=word/styles.xml><?xml version="1.0" encoding="utf-8"?>
@@ -15967,13 +16380,13 @@
     <w:rsid w:val="005B6ECA"/>
     <w:rsid w:val="00604E3D"/>
     <w:rsid w:val="006979F4"/>
-    <w:rsid w:val="006A462E"/>
     <w:rsid w:val="007E5CB1"/>
     <w:rsid w:val="007F580C"/>
     <w:rsid w:val="00877F97"/>
     <w:rsid w:val="00CB0172"/>
     <w:rsid w:val="00D17C7F"/>
     <w:rsid w:val="00D22F0B"/>
+    <w:rsid w:val="00FB4BE1"/>
   </w:rsids>
   <m:mathPr>
     <m:mathFont m:val="Cambria Math"/>
@@ -16960,7 +17373,7 @@
 </file>
 
 <file path=customXml/itemProps4.xml><?xml version="1.0" encoding="utf-8"?>
-<ds:datastoreItem xmlns:ds="http://schemas.openxmlformats.org/officeDocument/2006/customXml" ds:itemID="{928CF27D-E693-43EA-814C-2F6739C8A31F}">
+<ds:datastoreItem xmlns:ds="http://schemas.openxmlformats.org/officeDocument/2006/customXml" ds:itemID="{CBF7BD70-163C-414E-914F-B954B32A9729}">
   <ds:schemaRefs>
     <ds:schemaRef ds:uri="http://schemas.openxmlformats.org/officeDocument/2006/bibliography"/>
   </ds:schemaRefs>

</xml_diff>

<commit_message>
Version a enviar a Hans
</commit_message>
<xml_diff>
--- a/fwo/FWO_Agus.docx
+++ b/fwo/FWO_Agus.docx
@@ -1180,7 +1180,7 @@
               <w:shd w:val="clear" w:color="auto" w:fill="FFFFFF"/>
               <w:lang w:val="en-US"/>
             </w:rPr>
-            <w:instrText>ADDIN CSL_CITATION {"citationItems":[{"id":"ITEM-1","itemData":{"DOI":"10.1111/j.1469-185X.1977.tb01347.x","ISSN":"1464-7931","abstract":"SUMMARY 1 According to ?Gause's hypothesis? a corollary of the process of evolution by natural selection is that in a community at equilibrium every species must occupy a different niche. Many botanists have found this idea improbable because they have ignored the processes of regeneration in plant communities. 2 Most plant communities are longer-lived than their constituent individual plants. When an individual dies, it may or may not be replaced by an individual of the same species. It is this replacement stage which is all-important to the argument presented. 3 Several mechanisms not involving regeneration also contribute to the maintenance of species-richness: (a).? differences in life-form coupled with the inability of larger plants to exhaust or cut off all resources, also the development of dependence-relationships, (b)? differences in phenology coupled with tolerance of suppression, (c)? fluctuations in the environment coupled with relatively small differences in competitive ability between many species, (d)? the ability of certain species-pairs to form stable mixtures because of a balance of intraspecific competition against interspecific competition, (e)? the production of substances more toxic to the producer-species than to the other species, (f)? differences in the primary limiting mineral nutrients or pore-sizes in the soil for neighbouring plants of different soecies, and (g)? differences in the competitive abilities of species dependent on their physiological age coupled with the uneven-age structure of many populations. 4 The mechanisms listed above do not go far to explain the indefinite persistence in mixture of the many species in the most species-rich communities known. 5 In contrast there seem to be almost limitless possibilities for differences between species in their requirements for regeneration, i.e. the replacement of the individual plants of one generation by those of the next. This idea is illustrated for tree species and it is emphasized that foresters were the first by a wide margin to appreciate its importance. 6 The processes involved in the successful invasion of a gap by a given plant species and some characters of the gap that may be important are summarized in Table 2. 7 The definition of a plant's niche requires recognition of four components: (a)? the habitat niche, (b)? the life-form niche, (c)? the phenological niche, and (d)? the regeneration niche. 8 A brief account is given of the patterns of regeneration in …","author":[{"dropping-particle":"","family":"Grubb","given":"P J","non-dropping-particle":"","parse-names":false,"suffix":""}],"container-title":"Biological Reviews","id":"ITEM-1","issue":"1","issued":{"date-parts":[["2018","11","29"]]},"note":"doi: 10.1111/j.1469-185X.1977.tb01347.x","page":"107-145","publisher":"John Wiley &amp; Sons, Ltd (10.1111)","title":"THE MAINTENANCE OF SPECIES-RICHNESS IN PLANT COMMUNITIES: THE IMPORTANCE OF THE REGENERATION NICHE","type":"article-journal","volume":"52"},"uris":["http://www.mendeley.com/documents/?uuid=a8b689e4-ba6f-4eff-bfdd-f77363787a7f"]}],"mendeley":{"formattedCitation":"(Grubb, 2018)","plainTextFormattedCitation":"(Grubb, 2018)","previouslyFormattedCitation":"(Grubb, 2018)"},"properties":{"noteIndex":0},"schema":"https://github.com/citation-style-language/schema/raw/master/csl-citation.json"}</w:instrText>
+            <w:instrText>ADDIN CSL_CITATION {"citationItems":[{"id":"ITEM-1","itemData":{"DOI":"10.1111/j.1469-185X.1977.tb01347.x","ISSN":"1464-7931","abstract":"SUMMARY 1 According to ?Gause's hypothesis? a corollary of the process of evolution by natural selection is that in a community at equilibrium every species must occupy a different niche. Many botanists have found this idea improbable because they have ignored the processes of regeneration in plant communities. 2 Most plant communities are longer-lived than their constituent individual plants. When an individual dies, it may or may not be replaced by an individual of the same species. It is this replacement stage which is all-important to the argument presented. 3 Several mechanisms not involving regeneration also contribute to the maintenance of species-richness: (a).? differences in life-form coupled with the inability of larger plants to exhaust or cut off all resources, also the development of dependence-relationships, (b)? differences in phenology coupled with tolerance of suppression, (c)? fluctuations in the environment coupled with relatively small differences in competitive ability between many species, (d)? the ability of certain species-pairs to form stable mixtures because of a balance of intraspecific competition against interspecific competition, (e)? the production of substances more toxic to the producer-species than to the other species, (f)? differences in the primary limiting mineral nutrients or pore-sizes in the soil for neighbouring plants of different soecies, and (g)? differences in the competitive abilities of species dependent on their physiological age coupled with the uneven-age structure of many populations. 4 The mechanisms listed above do not go far to explain the indefinite persistence in mixture of the many species in the most species-rich communities known. 5 In contrast there seem to be almost limitless possibilities for differences between species in their requirements for regeneration, i.e. the replacement of the individual plants of one generation by those of the next. This idea is illustrated for tree species and it is emphasized that foresters were the first by a wide margin to appreciate its importance. 6 The processes involved in the successful invasion of a gap by a given plant species and some characters of the gap that may be important are summarized in Table 2. 7 The definition of a plant's niche requires recognition of four components: (a)? the habitat niche, (b)? the life-form niche, (c)? the phenological niche, and (d)? the regeneration niche. 8 A brief account is given of the patterns of regeneration in …","author":[{"dropping-particle":"","family":"Grubb","given":"P J","non-dropping-particle":"","parse-names":false,"suffix":""}],"container-title":"Biological Reviews","id":"ITEM-1","issue":"1","issued":{"date-parts":[["2018","11","29"]]},"note":"doi: 10.1111/j.1469-185X.1977.tb01347.x","page":"107-145","publisher":"John Wiley &amp; Sons, Ltd (10.1111)","title":"The maintenance of species richness in plant communities: the importance of the regeneration niche","type":"article-journal","volume":"52"},"uris":["http://www.mendeley.com/documents/?uuid=a8b689e4-ba6f-4eff-bfdd-f77363787a7f"]}],"mendeley":{"formattedCitation":"(Grubb, 2018)","plainTextFormattedCitation":"(Grubb, 2018)","previouslyFormattedCitation":"(Grubb, 2018)"},"properties":{"noteIndex":0},"schema":"https://github.com/citation-style-language/schema/raw/master/csl-citation.json"}</w:instrText>
           </w:r>
           <w:r>
             <w:rPr>
@@ -2920,7 +2920,7 @@
             <w:rPr>
               <w:lang w:val="en-US"/>
             </w:rPr>
-            <w:instrText>ADDIN CSL_CITATION {"citationItems":[{"id":"ITEM-1","itemData":{"DOI":"10.3732/ajb.1200411","author":[{"dropping-particle":"","family":"Gowland","given":"KM","non-dropping-particle":"","parse-names":false,"suffix":""},{"dropping-particle":"","family":"Merwe","given":"MM","non-dropping-particle":"van der","parse-names":false,"suffix":""},{"dropping-particle":"","family":"Linde","given":"CC","non-dropping-particle":"","parse-names":false,"suffix":""},{"dropping-particle":"","family":"Clements","given":"MA","non-dropping-particle":"","parse-names":false,"suffix":""},{"dropping-particle":"","family":"Nicotra","given":"AB","non-dropping-particle":"","parse-names":false,"suffix":""}],"container-title":"American Journal of Botany","id":"ITEM-1","issue":"4","issued":{"date-parts":[["2013"]]},"page":"764-777","title":"THE HOST BIAS OF THREE EPIPHYTIC AERIDINAE ORCHID SPECIES IS REFLECTED, BUT NOT EXPLAINED, BY MYCORRHIZAL FUNGAL ASSOCIATIONS","type":"article-journal","volume":"100"},"uris":["http://www.mendeley.com/documents/?uuid=4244ef46-9855-4c1f-a2a7-c32b7073a125"]}],"mendeley":{"formattedCitation":"(Gowland &lt;i&gt;et al.&lt;/i&gt;, 2013)","plainTextFormattedCitation":"(Gowland et al., 2013)","previouslyFormattedCitation":"(Gowland &lt;i&gt;et al.&lt;/i&gt;, 2013)"},"properties":{"noteIndex":0},"schema":"https://github.com/citation-style-language/schema/raw/master/csl-citation.json"}</w:instrText>
+            <w:instrText>ADDIN CSL_CITATION {"citationItems":[{"id":"ITEM-1","itemData":{"DOI":"10.3732/ajb.1200411","author":[{"dropping-particle":"","family":"Gowland","given":"KM","non-dropping-particle":"","parse-names":false,"suffix":""},{"dropping-particle":"","family":"Merwe","given":"MM","non-dropping-particle":"van der","parse-names":false,"suffix":""},{"dropping-particle":"","family":"Linde","given":"CC","non-dropping-particle":"","parse-names":false,"suffix":""},{"dropping-particle":"","family":"Clements","given":"MA","non-dropping-particle":"","parse-names":false,"suffix":""},{"dropping-particle":"","family":"Nicotra","given":"AB","non-dropping-particle":"","parse-names":false,"suffix":""}],"container-title":"American Journal of Botany","id":"ITEM-1","issue":"4","issued":{"date-parts":[["2013"]]},"page":"764-777","title":"The host bias of three epiphytic Aeridinae orchid species is reflected, but not explained, by mycorrhizal fungal associations","type":"article-journal","volume":"100"},"uris":["http://www.mendeley.com/documents/?uuid=4244ef46-9855-4c1f-a2a7-c32b7073a125"]}],"mendeley":{"formattedCitation":"(Gowland &lt;i&gt;et al.&lt;/i&gt;, 2013)","plainTextFormattedCitation":"(Gowland et al., 2013)","previouslyFormattedCitation":"(Gowland &lt;i&gt;et al.&lt;/i&gt;, 2013)"},"properties":{"noteIndex":0},"schema":"https://github.com/citation-style-language/schema/raw/master/csl-citation.json"}</w:instrText>
           </w:r>
           <w:r>
             <w:rPr>
@@ -2998,7 +2998,7 @@
               <w:vertAlign w:val="superscript"/>
               <w:lang w:val="en-US"/>
             </w:rPr>
-            <w:instrText>ADDIN CSL_CITATION {"citationItems":[{"id":"ITEM-1","itemData":{"DOI":"10.3732/ajb.1200411","author":[{"dropping-particle":"","family":"Gowland","given":"KM","non-dropping-particle":"","parse-names":false,"suffix":""},{"dropping-particle":"","family":"Merwe","given":"MM","non-dropping-particle":"van der","parse-names":false,"suffix":""},{"dropping-particle":"","family":"Linde","given":"CC","non-dropping-particle":"","parse-names":false,"suffix":""},{"dropping-particle":"","family":"Clements","given":"MA","non-dropping-particle":"","parse-names":false,"suffix":""},{"dropping-particle":"","family":"Nicotra","given":"AB","non-dropping-particle":"","parse-names":false,"suffix":""}],"container-title":"American Journal of Botany","id":"ITEM-1","issue":"4","issued":{"date-parts":[["2013"]]},"page":"764-777","title":"THE HOST BIAS OF THREE EPIPHYTIC AERIDINAE ORCHID SPECIES IS REFLECTED, BUT NOT EXPLAINED, BY MYCORRHIZAL FUNGAL ASSOCIATIONS","type":"article-journal","volume":"100"},"uris":["http://www.mendeley.com/documents/?uuid=4244ef46-9855-4c1f-a2a7-c32b7073a125"]}],"mendeley":{"formattedCitation":"(Gowland &lt;i&gt;et al.&lt;/i&gt;, 2013)","plainTextFormattedCitation":"(Gowland et al., 2013)","previouslyFormattedCitation":"(Gowland &lt;i&gt;et al.&lt;/i&gt;, 2013)"},"properties":{"noteIndex":0},"schema":"https://github.com/citation-style-language/schema/raw/master/csl-citation.json"}</w:instrText>
+            <w:instrText>ADDIN CSL_CITATION {"citationItems":[{"id":"ITEM-1","itemData":{"DOI":"10.3732/ajb.1200411","author":[{"dropping-particle":"","family":"Gowland","given":"KM","non-dropping-particle":"","parse-names":false,"suffix":""},{"dropping-particle":"","family":"Merwe","given":"MM","non-dropping-particle":"van der","parse-names":false,"suffix":""},{"dropping-particle":"","family":"Linde","given":"CC","non-dropping-particle":"","parse-names":false,"suffix":""},{"dropping-particle":"","family":"Clements","given":"MA","non-dropping-particle":"","parse-names":false,"suffix":""},{"dropping-particle":"","family":"Nicotra","given":"AB","non-dropping-particle":"","parse-names":false,"suffix":""}],"container-title":"American Journal of Botany","id":"ITEM-1","issue":"4","issued":{"date-parts":[["2013"]]},"page":"764-777","title":"The host bias of three epiphytic Aeridinae orchid species is reflected, but not explained, by mycorrhizal fungal associations","type":"article-journal","volume":"100"},"uris":["http://www.mendeley.com/documents/?uuid=4244ef46-9855-4c1f-a2a7-c32b7073a125"]}],"mendeley":{"formattedCitation":"(Gowland &lt;i&gt;et al.&lt;/i&gt;, 2013)","plainTextFormattedCitation":"(Gowland et al., 2013)","previouslyFormattedCitation":"(Gowland &lt;i&gt;et al.&lt;/i&gt;, 2013)"},"properties":{"noteIndex":0},"schema":"https://github.com/citation-style-language/schema/raw/master/csl-citation.json"}</w:instrText>
           </w:r>
           <w:r>
             <w:rPr>
@@ -3141,7 +3141,7 @@
             <w:rPr>
               <w:lang w:val="en-US"/>
             </w:rPr>
-            <w:instrText>ADDIN CSL_CITATION {"citationItems":[{"id":"ITEM-1","itemData":{"DOI":"10.3732/ajb.1200411","author":[{"dropping-particle":"","family":"Gowland","given":"KM","non-dropping-particle":"","parse-names":false,"suffix":""},{"dropping-particle":"","family":"Merwe","given":"MM","non-dropping-particle":"van der","parse-names":false,"suffix":""},{"dropping-particle":"","family":"Linde","given":"CC","non-dropping-particle":"","parse-names":false,"suffix":""},{"dropping-particle":"","family":"Clements","given":"MA","non-dropping-particle":"","parse-names":false,"suffix":""},{"dropping-particle":"","family":"Nicotra","given":"AB","non-dropping-particle":"","parse-names":false,"suffix":""}],"container-title":"American Journal of Botany","id":"ITEM-1","issue":"4","issued":{"date-parts":[["2013"]]},"page":"764-777","title":"THE HOST BIAS OF THREE EPIPHYTIC AERIDINAE ORCHID SPECIES IS REFLECTED, BUT NOT EXPLAINED, BY MYCORRHIZAL FUNGAL ASSOCIATIONS","type":"article-journal","volume":"100"},"uris":["http://www.mendeley.com/documents/?uuid=4244ef46-9855-4c1f-a2a7-c32b7073a125"]}],"mendeley":{"formattedCitation":"(Gowland &lt;i&gt;et al.&lt;/i&gt;, 2013)","plainTextFormattedCitation":"(Gowland et al., 2013)","previouslyFormattedCitation":"(Gowland &lt;i&gt;et al.&lt;/i&gt;, 2013)"},"properties":{"noteIndex":0},"schema":"https://github.com/citation-style-language/schema/raw/master/csl-citation.json"}</w:instrText>
+            <w:instrText>ADDIN CSL_CITATION {"citationItems":[{"id":"ITEM-1","itemData":{"DOI":"10.3732/ajb.1200411","author":[{"dropping-particle":"","family":"Gowland","given":"KM","non-dropping-particle":"","parse-names":false,"suffix":""},{"dropping-particle":"","family":"Merwe","given":"MM","non-dropping-particle":"van der","parse-names":false,"suffix":""},{"dropping-particle":"","family":"Linde","given":"CC","non-dropping-particle":"","parse-names":false,"suffix":""},{"dropping-particle":"","family":"Clements","given":"MA","non-dropping-particle":"","parse-names":false,"suffix":""},{"dropping-particle":"","family":"Nicotra","given":"AB","non-dropping-particle":"","parse-names":false,"suffix":""}],"container-title":"American Journal of Botany","id":"ITEM-1","issue":"4","issued":{"date-parts":[["2013"]]},"page":"764-777","title":"The host bias of three epiphytic Aeridinae orchid species is reflected, but not explained, by mycorrhizal fungal associations","type":"article-journal","volume":"100"},"uris":["http://www.mendeley.com/documents/?uuid=4244ef46-9855-4c1f-a2a7-c32b7073a125"]}],"mendeley":{"formattedCitation":"(Gowland &lt;i&gt;et al.&lt;/i&gt;, 2013)","plainTextFormattedCitation":"(Gowland et al., 2013)","previouslyFormattedCitation":"(Gowland &lt;i&gt;et al.&lt;/i&gt;, 2013)"},"properties":{"noteIndex":0},"schema":"https://github.com/citation-style-language/schema/raw/master/csl-citation.json"}</w:instrText>
           </w:r>
           <w:r>
             <w:rPr>
@@ -7943,7 +7943,15 @@
             <w:rPr>
               <w:lang w:val="en-US" w:eastAsia="en-GB"/>
             </w:rPr>
-            <w:t xml:space="preserve">there will be a wide array of </w:t>
+            <w:t>there will be a wide array of</w:t>
+          </w:r>
+          <w:bookmarkStart w:id="4" w:name="_GoBack"/>
+          <w:bookmarkEnd w:id="4"/>
+          <w:r>
+            <w:rPr>
+              <w:lang w:val="en-US" w:eastAsia="en-GB"/>
+            </w:rPr>
+            <w:t xml:space="preserve"> </w:t>
           </w:r>
           <w:r>
             <w:rPr>
@@ -9776,7 +9784,7 @@
               <w:rFonts w:cs="Calibri"/>
               <w:lang w:val="en-US"/>
             </w:rPr>
-            <w:instrText>5.87% among seasons but also did vary among sites. This study is the first to report on the cultivation and restoration of an endangered epiphytic orchid species by in situ symbiotic seed germination and is likely to have broad application to the horticulture and conservation of the Orchidaceae.","author":[{"dropping-particle":"","family":"Shao","given":"Shi-Cheng","non-dropping-particle":"","parse-names":false,"suffix":""},{"dropping-particle":"","family":"Burgess","given":"Kevin S.","non-dropping-particle":"","parse-names":false,"suffix":""},{"dropping-particle":"","family":"Cruse-Sanders","given":"Jennifer M.","non-dropping-particle":"","parse-names":false,"suffix":""},{"dropping-particle":"","family":"Liu","given":"Qiang","non-dropping-particle":"","parse-names":false,"suffix":""},{"dropping-particle":"","family":"Fan","given":"Xu-Li","non-dropping-particle":"","parse-names":false,"suffix":""},{"dropping-particle":"","family":"Huang","given":"Hui","non-dropping-particle":"","parse-names":false,"suffix":""},{"dropping-particle":"","family":"Gao","given":"Jiang-Yun","non-dropping-particle":"","parse-names":false,"suffix":""}],"container-title":"Frontiers in Plant Science","id":"ITEM-1","issue":"June","issued":{"date-parts":[["2017"]]},"page":"1-10","title":"Using In Situ Symbiotic Seed Germination to Restore Over-collected Medicinal Orchids in Southwest China","type":"article-journal","volume":"8"},"uris":["http://www.mendeley.com/documents/?uuid=92df02c0-6baf-4891-8fa5-6311e778b506"]}],"mendeley":{"formattedCitation":"(Shao &lt;i&gt;et al.&lt;/i&gt;, 2017)","plainTextFormattedCitation":"(Shao et al., 2017)"},"properties":{"noteIndex":0},"schema":"https://github.com/citation-style-language/schema/raw/master/csl-citation.json"}</w:instrText>
+            <w:instrText>5.87% among seasons but also did vary among sites. This study is the first to report on the cultivation and restoration of an endangered epiphytic orchid species by in situ symbiotic seed germination and is likely to have broad application to the horticulture and conservation of the Orchidaceae.","author":[{"dropping-particle":"","family":"Shao","given":"Shi-Cheng","non-dropping-particle":"","parse-names":false,"suffix":""},{"dropping-particle":"","family":"Burgess","given":"Kevin S.","non-dropping-particle":"","parse-names":false,"suffix":""},{"dropping-particle":"","family":"Cruse-Sanders","given":"Jennifer M.","non-dropping-particle":"","parse-names":false,"suffix":""},{"dropping-particle":"","family":"Liu","given":"Qiang","non-dropping-particle":"","parse-names":false,"suffix":""},{"dropping-particle":"","family":"Fan","given":"Xu-Li","non-dropping-particle":"","parse-names":false,"suffix":""},{"dropping-particle":"","family":"Huang","given":"Hui","non-dropping-particle":"","parse-names":false,"suffix":""},{"dropping-particle":"","family":"Gao","given":"Jiang-Yun","non-dropping-particle":"","parse-names":false,"suffix":""}],"container-title":"Frontiers in Plant Science","id":"ITEM-1","issue":"June","issued":{"date-parts":[["2017"]]},"page":"1-10","title":"Using In Situ Symbiotic Seed Germination to Restore Over-collected Medicinal Orchids in Southwest China","type":"article-journal","volume":"8"},"uris":["http://www.mendeley.com/documents/?uuid=92df02c0-6baf-4891-8fa5-6311e778b506"]}],"mendeley":{"formattedCitation":"(Shao &lt;i&gt;et al.&lt;/i&gt;, 2017)","plainTextFormattedCitation":"(Shao et al., 2017)","previouslyFormattedCitation":"(Shao &lt;i&gt;et al.&lt;/i&gt;, 2017)"},"properties":{"noteIndex":0},"schema":"https://github.com/citation-style-language/schema/raw/master/csl-citation.json"}</w:instrText>
           </w:r>
           <w:r>
             <w:rPr>
@@ -11841,7 +11849,8 @@
             <w:rPr>
               <w:rFonts w:ascii="Calibri" w:hAnsi="Calibri" w:cs="Times New Roman"/>
               <w:noProof/>
-              <w:szCs w:val="24"/>
+              <w:sz w:val="20"/>
+              <w:szCs w:val="20"/>
             </w:rPr>
           </w:pPr>
           <w:r>
@@ -11859,7 +11868,8 @@
               <w:b/>
               <w:bCs/>
               <w:noProof/>
-              <w:szCs w:val="24"/>
+              <w:sz w:val="20"/>
+              <w:szCs w:val="20"/>
             </w:rPr>
             <w:t>Afkhami M, McIntyre P, Strauss S</w:t>
           </w:r>
@@ -11867,7 +11877,8 @@
             <w:rPr>
               <w:rFonts w:ascii="Calibri" w:hAnsi="Calibri" w:cs="Times New Roman"/>
               <w:noProof/>
-              <w:szCs w:val="24"/>
+              <w:sz w:val="20"/>
+              <w:szCs w:val="20"/>
             </w:rPr>
             <w:t xml:space="preserve">. </w:t>
           </w:r>
@@ -11877,7 +11888,8 @@
               <w:b/>
               <w:bCs/>
               <w:noProof/>
-              <w:szCs w:val="24"/>
+              <w:sz w:val="20"/>
+              <w:szCs w:val="20"/>
             </w:rPr>
             <w:t>2014</w:t>
           </w:r>
@@ -11885,7 +11897,8 @@
             <w:rPr>
               <w:rFonts w:ascii="Calibri" w:hAnsi="Calibri" w:cs="Times New Roman"/>
               <w:noProof/>
-              <w:szCs w:val="24"/>
+              <w:sz w:val="20"/>
+              <w:szCs w:val="20"/>
             </w:rPr>
             <w:t xml:space="preserve">. Mutualist-mediated effects on species ’ range limits across large geographic scales. </w:t>
           </w:r>
@@ -11895,7 +11908,8 @@
               <w:i/>
               <w:iCs/>
               <w:noProof/>
-              <w:szCs w:val="24"/>
+              <w:sz w:val="20"/>
+              <w:szCs w:val="20"/>
             </w:rPr>
             <w:t>Ecology Letters</w:t>
           </w:r>
@@ -11903,7 +11917,8 @@
             <w:rPr>
               <w:rFonts w:ascii="Calibri" w:hAnsi="Calibri" w:cs="Times New Roman"/>
               <w:noProof/>
-              <w:szCs w:val="24"/>
+              <w:sz w:val="20"/>
+              <w:szCs w:val="20"/>
             </w:rPr>
             <w:t>: 1265–1273.</w:t>
           </w:r>
@@ -11918,7 +11933,8 @@
             <w:rPr>
               <w:rFonts w:ascii="Calibri" w:hAnsi="Calibri" w:cs="Times New Roman"/>
               <w:noProof/>
-              <w:szCs w:val="24"/>
+              <w:sz w:val="20"/>
+              <w:szCs w:val="20"/>
             </w:rPr>
           </w:pPr>
           <w:r>
@@ -11927,7 +11943,8 @@
               <w:b/>
               <w:bCs/>
               <w:noProof/>
-              <w:szCs w:val="24"/>
+              <w:sz w:val="20"/>
+              <w:szCs w:val="20"/>
             </w:rPr>
             <w:t>De Bacco C, Power EA, Larremore DB, Moore C</w:t>
           </w:r>
@@ -11935,7 +11952,8 @@
             <w:rPr>
               <w:rFonts w:ascii="Calibri" w:hAnsi="Calibri" w:cs="Times New Roman"/>
               <w:noProof/>
-              <w:szCs w:val="24"/>
+              <w:sz w:val="20"/>
+              <w:szCs w:val="20"/>
             </w:rPr>
             <w:t xml:space="preserve">. </w:t>
           </w:r>
@@ -11945,7 +11963,8 @@
               <w:b/>
               <w:bCs/>
               <w:noProof/>
-              <w:szCs w:val="24"/>
+              <w:sz w:val="20"/>
+              <w:szCs w:val="20"/>
             </w:rPr>
             <w:t>2017</w:t>
           </w:r>
@@ -11953,7 +11972,8 @@
             <w:rPr>
               <w:rFonts w:ascii="Calibri" w:hAnsi="Calibri" w:cs="Times New Roman"/>
               <w:noProof/>
-              <w:szCs w:val="24"/>
+              <w:sz w:val="20"/>
+              <w:szCs w:val="20"/>
             </w:rPr>
             <w:t xml:space="preserve">. Community detection , link prediction , and layer interdependence in multilayer networks. </w:t>
           </w:r>
@@ -11963,7 +11983,8 @@
               <w:i/>
               <w:iCs/>
               <w:noProof/>
-              <w:szCs w:val="24"/>
+              <w:sz w:val="20"/>
+              <w:szCs w:val="20"/>
             </w:rPr>
             <w:t>Physical Review E</w:t>
           </w:r>
@@ -11971,7 +11992,8 @@
             <w:rPr>
               <w:rFonts w:ascii="Calibri" w:hAnsi="Calibri" w:cs="Times New Roman"/>
               <w:noProof/>
-              <w:szCs w:val="24"/>
+              <w:sz w:val="20"/>
+              <w:szCs w:val="20"/>
             </w:rPr>
             <w:t xml:space="preserve"> </w:t>
           </w:r>
@@ -11981,7 +12003,8 @@
               <w:b/>
               <w:bCs/>
               <w:noProof/>
-              <w:szCs w:val="24"/>
+              <w:sz w:val="20"/>
+              <w:szCs w:val="20"/>
             </w:rPr>
             <w:t>95</w:t>
           </w:r>
@@ -11989,7 +12012,8 @@
             <w:rPr>
               <w:rFonts w:ascii="Calibri" w:hAnsi="Calibri" w:cs="Times New Roman"/>
               <w:noProof/>
-              <w:szCs w:val="24"/>
+              <w:sz w:val="20"/>
+              <w:szCs w:val="20"/>
             </w:rPr>
             <w:t>: 042317.</w:t>
           </w:r>
@@ -12004,7 +12028,8 @@
             <w:rPr>
               <w:rFonts w:ascii="Calibri" w:hAnsi="Calibri" w:cs="Times New Roman"/>
               <w:noProof/>
-              <w:szCs w:val="24"/>
+              <w:sz w:val="20"/>
+              <w:szCs w:val="20"/>
             </w:rPr>
           </w:pPr>
           <w:r>
@@ -12013,7 +12038,8 @@
               <w:b/>
               <w:bCs/>
               <w:noProof/>
-              <w:szCs w:val="24"/>
+              <w:sz w:val="20"/>
+              <w:szCs w:val="20"/>
             </w:rPr>
             <w:t>Bascompte J, Jordano P, Melia CJ</w:t>
           </w:r>
@@ -12021,7 +12047,8 @@
             <w:rPr>
               <w:rFonts w:ascii="Calibri" w:hAnsi="Calibri" w:cs="Times New Roman"/>
               <w:noProof/>
-              <w:szCs w:val="24"/>
+              <w:sz w:val="20"/>
+              <w:szCs w:val="20"/>
             </w:rPr>
             <w:t xml:space="preserve">. </w:t>
           </w:r>
@@ -12031,7 +12058,8 @@
               <w:b/>
               <w:bCs/>
               <w:noProof/>
-              <w:szCs w:val="24"/>
+              <w:sz w:val="20"/>
+              <w:szCs w:val="20"/>
             </w:rPr>
             <w:t>2003</w:t>
           </w:r>
@@ -12039,7 +12067,8 @@
             <w:rPr>
               <w:rFonts w:ascii="Calibri" w:hAnsi="Calibri" w:cs="Times New Roman"/>
               <w:noProof/>
-              <w:szCs w:val="24"/>
+              <w:sz w:val="20"/>
+              <w:szCs w:val="20"/>
             </w:rPr>
             <w:t xml:space="preserve">. The nested assembly of plant – animal mutualistic networks. </w:t>
           </w:r>
@@ -12049,7 +12078,8 @@
               <w:b/>
               <w:bCs/>
               <w:noProof/>
-              <w:szCs w:val="24"/>
+              <w:sz w:val="20"/>
+              <w:szCs w:val="20"/>
             </w:rPr>
             <w:t>100</w:t>
           </w:r>
@@ -12057,7 +12087,8 @@
             <w:rPr>
               <w:rFonts w:ascii="Calibri" w:hAnsi="Calibri" w:cs="Times New Roman"/>
               <w:noProof/>
-              <w:szCs w:val="24"/>
+              <w:sz w:val="20"/>
+              <w:szCs w:val="20"/>
             </w:rPr>
             <w:t>: 9383–9387.</w:t>
           </w:r>
@@ -12072,7 +12103,8 @@
             <w:rPr>
               <w:rFonts w:ascii="Calibri" w:hAnsi="Calibri" w:cs="Times New Roman"/>
               <w:noProof/>
-              <w:szCs w:val="24"/>
+              <w:sz w:val="20"/>
+              <w:szCs w:val="20"/>
             </w:rPr>
           </w:pPr>
           <w:r>
@@ -12081,7 +12113,8 @@
               <w:b/>
               <w:bCs/>
               <w:noProof/>
-              <w:szCs w:val="24"/>
+              <w:sz w:val="20"/>
+              <w:szCs w:val="20"/>
             </w:rPr>
             <w:t>Batstone RT, Carscadden KA, Afkhami ME, Frederickson ME</w:t>
           </w:r>
@@ -12089,7 +12122,8 @@
             <w:rPr>
               <w:rFonts w:ascii="Calibri" w:hAnsi="Calibri" w:cs="Times New Roman"/>
               <w:noProof/>
-              <w:szCs w:val="24"/>
+              <w:sz w:val="20"/>
+              <w:szCs w:val="20"/>
             </w:rPr>
             <w:t xml:space="preserve">. </w:t>
           </w:r>
@@ -12099,7 +12133,8 @@
               <w:b/>
               <w:bCs/>
               <w:noProof/>
-              <w:szCs w:val="24"/>
+              <w:sz w:val="20"/>
+              <w:szCs w:val="20"/>
             </w:rPr>
             <w:t>2018</w:t>
           </w:r>
@@ -12107,7 +12142,8 @@
             <w:rPr>
               <w:rFonts w:ascii="Calibri" w:hAnsi="Calibri" w:cs="Times New Roman"/>
               <w:noProof/>
-              <w:szCs w:val="24"/>
+              <w:sz w:val="20"/>
+              <w:szCs w:val="20"/>
             </w:rPr>
             <w:t xml:space="preserve">. Using niche breadth theory to explain generalization in mutualisms. </w:t>
           </w:r>
@@ -12117,7 +12153,8 @@
               <w:i/>
               <w:iCs/>
               <w:noProof/>
-              <w:szCs w:val="24"/>
+              <w:sz w:val="20"/>
+              <w:szCs w:val="20"/>
             </w:rPr>
             <w:t>Ecology</w:t>
           </w:r>
@@ -12125,7 +12162,8 @@
             <w:rPr>
               <w:rFonts w:ascii="Calibri" w:hAnsi="Calibri" w:cs="Times New Roman"/>
               <w:noProof/>
-              <w:szCs w:val="24"/>
+              <w:sz w:val="20"/>
+              <w:szCs w:val="20"/>
             </w:rPr>
             <w:t xml:space="preserve"> </w:t>
           </w:r>
@@ -12135,7 +12173,8 @@
               <w:b/>
               <w:bCs/>
               <w:noProof/>
-              <w:szCs w:val="24"/>
+              <w:sz w:val="20"/>
+              <w:szCs w:val="20"/>
             </w:rPr>
             <w:t>99</w:t>
           </w:r>
@@ -12143,7 +12182,8 @@
             <w:rPr>
               <w:rFonts w:ascii="Calibri" w:hAnsi="Calibri" w:cs="Times New Roman"/>
               <w:noProof/>
-              <w:szCs w:val="24"/>
+              <w:sz w:val="20"/>
+              <w:szCs w:val="20"/>
             </w:rPr>
             <w:t>: 1039–1050.</w:t>
           </w:r>
@@ -12158,7 +12198,8 @@
             <w:rPr>
               <w:rFonts w:ascii="Calibri" w:hAnsi="Calibri" w:cs="Times New Roman"/>
               <w:noProof/>
-              <w:szCs w:val="24"/>
+              <w:sz w:val="20"/>
+              <w:szCs w:val="20"/>
             </w:rPr>
           </w:pPr>
           <w:r>
@@ -12167,7 +12208,8 @@
               <w:b/>
               <w:bCs/>
               <w:noProof/>
-              <w:szCs w:val="24"/>
+              <w:sz w:val="20"/>
+              <w:szCs w:val="20"/>
             </w:rPr>
             <w:lastRenderedPageBreak/>
             <w:t>Batty AL, Dixon KW, Brundrett M, Sivasithamparam K</w:t>
@@ -12176,7 +12218,8 @@
             <w:rPr>
               <w:rFonts w:ascii="Calibri" w:hAnsi="Calibri" w:cs="Times New Roman"/>
               <w:noProof/>
-              <w:szCs w:val="24"/>
+              <w:sz w:val="20"/>
+              <w:szCs w:val="20"/>
             </w:rPr>
             <w:t xml:space="preserve">. </w:t>
           </w:r>
@@ -12186,7 +12229,8 @@
               <w:b/>
               <w:bCs/>
               <w:noProof/>
-              <w:szCs w:val="24"/>
+              <w:sz w:val="20"/>
+              <w:szCs w:val="20"/>
             </w:rPr>
             <w:t>2001</w:t>
           </w:r>
@@ -12194,7 +12238,8 @@
             <w:rPr>
               <w:rFonts w:ascii="Calibri" w:hAnsi="Calibri" w:cs="Times New Roman"/>
               <w:noProof/>
-              <w:szCs w:val="24"/>
+              <w:sz w:val="20"/>
+              <w:szCs w:val="20"/>
             </w:rPr>
             <w:t>. Constraints to symbiotic germination of terrestrial orchid seed in a mediterranean bushland. : 511–520.</w:t>
           </w:r>
@@ -12209,7 +12254,8 @@
             <w:rPr>
               <w:rFonts w:ascii="Calibri" w:hAnsi="Calibri" w:cs="Times New Roman"/>
               <w:noProof/>
-              <w:szCs w:val="24"/>
+              <w:sz w:val="20"/>
+              <w:szCs w:val="20"/>
             </w:rPr>
           </w:pPr>
           <w:r>
@@ -12218,7 +12264,8 @@
               <w:b/>
               <w:bCs/>
               <w:noProof/>
-              <w:szCs w:val="24"/>
+              <w:sz w:val="20"/>
+              <w:szCs w:val="20"/>
             </w:rPr>
             <w:t>Benzing DH</w:t>
           </w:r>
@@ -12226,7 +12273,8 @@
             <w:rPr>
               <w:rFonts w:ascii="Calibri" w:hAnsi="Calibri" w:cs="Times New Roman"/>
               <w:noProof/>
-              <w:szCs w:val="24"/>
+              <w:sz w:val="20"/>
+              <w:szCs w:val="20"/>
             </w:rPr>
             <w:t xml:space="preserve">. </w:t>
           </w:r>
@@ -12236,7 +12284,8 @@
               <w:b/>
               <w:bCs/>
               <w:noProof/>
-              <w:szCs w:val="24"/>
+              <w:sz w:val="20"/>
+              <w:szCs w:val="20"/>
             </w:rPr>
             <w:t>1990</w:t>
           </w:r>
@@ -12244,7 +12293,8 @@
             <w:rPr>
               <w:rFonts w:ascii="Calibri" w:hAnsi="Calibri" w:cs="Times New Roman"/>
               <w:noProof/>
-              <w:szCs w:val="24"/>
+              <w:sz w:val="20"/>
+              <w:szCs w:val="20"/>
             </w:rPr>
             <w:t xml:space="preserve">. </w:t>
           </w:r>
@@ -12254,7 +12304,8 @@
               <w:i/>
               <w:iCs/>
               <w:noProof/>
-              <w:szCs w:val="24"/>
+              <w:sz w:val="20"/>
+              <w:szCs w:val="20"/>
             </w:rPr>
             <w:t>Vascular epiphytes: General Biology and Related Biota</w:t>
           </w:r>
@@ -12262,7 +12313,8 @@
             <w:rPr>
               <w:rFonts w:ascii="Calibri" w:hAnsi="Calibri" w:cs="Times New Roman"/>
               <w:noProof/>
-              <w:szCs w:val="24"/>
+              <w:sz w:val="20"/>
+              <w:szCs w:val="20"/>
             </w:rPr>
             <w:t>. Cambridge: Cambridge University Press.</w:t>
           </w:r>
@@ -12277,7 +12329,8 @@
             <w:rPr>
               <w:rFonts w:ascii="Calibri" w:hAnsi="Calibri" w:cs="Times New Roman"/>
               <w:noProof/>
-              <w:szCs w:val="24"/>
+              <w:sz w:val="20"/>
+              <w:szCs w:val="20"/>
             </w:rPr>
           </w:pPr>
           <w:r>
@@ -12286,7 +12339,8 @@
               <w:b/>
               <w:bCs/>
               <w:noProof/>
-              <w:szCs w:val="24"/>
+              <w:sz w:val="20"/>
+              <w:szCs w:val="20"/>
             </w:rPr>
             <w:t>Bidartondo M, Read D</w:t>
           </w:r>
@@ -12294,7 +12348,8 @@
             <w:rPr>
               <w:rFonts w:ascii="Calibri" w:hAnsi="Calibri" w:cs="Times New Roman"/>
               <w:noProof/>
-              <w:szCs w:val="24"/>
+              <w:sz w:val="20"/>
+              <w:szCs w:val="20"/>
             </w:rPr>
             <w:t xml:space="preserve">. </w:t>
           </w:r>
@@ -12304,7 +12359,8 @@
               <w:b/>
               <w:bCs/>
               <w:noProof/>
-              <w:szCs w:val="24"/>
+              <w:sz w:val="20"/>
+              <w:szCs w:val="20"/>
             </w:rPr>
             <w:t>2008</w:t>
           </w:r>
@@ -12312,7 +12368,8 @@
             <w:rPr>
               <w:rFonts w:ascii="Calibri" w:hAnsi="Calibri" w:cs="Times New Roman"/>
               <w:noProof/>
-              <w:szCs w:val="24"/>
+              <w:sz w:val="20"/>
+              <w:szCs w:val="20"/>
             </w:rPr>
             <w:t xml:space="preserve">. Fungal specificity bottlenecks during orchid germination and development. </w:t>
           </w:r>
@@ -12322,7 +12379,8 @@
               <w:i/>
               <w:iCs/>
               <w:noProof/>
-              <w:szCs w:val="24"/>
+              <w:sz w:val="20"/>
+              <w:szCs w:val="20"/>
             </w:rPr>
             <w:t>Molecular Ecology</w:t>
           </w:r>
@@ -12330,7 +12388,8 @@
             <w:rPr>
               <w:rFonts w:ascii="Calibri" w:hAnsi="Calibri" w:cs="Times New Roman"/>
               <w:noProof/>
-              <w:szCs w:val="24"/>
+              <w:sz w:val="20"/>
+              <w:szCs w:val="20"/>
             </w:rPr>
             <w:t xml:space="preserve"> </w:t>
           </w:r>
@@ -12340,7 +12399,8 @@
               <w:b/>
               <w:bCs/>
               <w:noProof/>
-              <w:szCs w:val="24"/>
+              <w:sz w:val="20"/>
+              <w:szCs w:val="20"/>
             </w:rPr>
             <w:t>17</w:t>
           </w:r>
@@ -12348,7 +12408,8 @@
             <w:rPr>
               <w:rFonts w:ascii="Calibri" w:hAnsi="Calibri" w:cs="Times New Roman"/>
               <w:noProof/>
-              <w:szCs w:val="24"/>
+              <w:sz w:val="20"/>
+              <w:szCs w:val="20"/>
             </w:rPr>
             <w:t>: 3707–3716.</w:t>
           </w:r>
@@ -12363,7 +12424,8 @@
             <w:rPr>
               <w:rFonts w:ascii="Calibri" w:hAnsi="Calibri" w:cs="Times New Roman"/>
               <w:noProof/>
-              <w:szCs w:val="24"/>
+              <w:sz w:val="20"/>
+              <w:szCs w:val="20"/>
             </w:rPr>
           </w:pPr>
           <w:r>
@@ -12372,7 +12434,8 @@
               <w:b/>
               <w:bCs/>
               <w:noProof/>
-              <w:szCs w:val="24"/>
+              <w:sz w:val="20"/>
+              <w:szCs w:val="20"/>
             </w:rPr>
             <w:t>Blüthgen N, Menzel F, Blüthgen N</w:t>
           </w:r>
@@ -12380,7 +12443,8 @@
             <w:rPr>
               <w:rFonts w:ascii="Calibri" w:hAnsi="Calibri" w:cs="Times New Roman"/>
               <w:noProof/>
-              <w:szCs w:val="24"/>
+              <w:sz w:val="20"/>
+              <w:szCs w:val="20"/>
             </w:rPr>
             <w:t xml:space="preserve">. </w:t>
           </w:r>
@@ -12390,7 +12454,8 @@
               <w:b/>
               <w:bCs/>
               <w:noProof/>
-              <w:szCs w:val="24"/>
+              <w:sz w:val="20"/>
+              <w:szCs w:val="20"/>
             </w:rPr>
             <w:t>2006</w:t>
           </w:r>
@@ -12398,7 +12463,8 @@
             <w:rPr>
               <w:rFonts w:ascii="Calibri" w:hAnsi="Calibri" w:cs="Times New Roman"/>
               <w:noProof/>
-              <w:szCs w:val="24"/>
+              <w:sz w:val="20"/>
+              <w:szCs w:val="20"/>
             </w:rPr>
             <w:t xml:space="preserve">. Measuring specialization in species interaction networks. </w:t>
           </w:r>
@@ -12408,7 +12474,8 @@
               <w:i/>
               <w:iCs/>
               <w:noProof/>
-              <w:szCs w:val="24"/>
+              <w:sz w:val="20"/>
+              <w:szCs w:val="20"/>
             </w:rPr>
             <w:t>BMC Ecology</w:t>
           </w:r>
@@ -12416,7 +12483,8 @@
             <w:rPr>
               <w:rFonts w:ascii="Calibri" w:hAnsi="Calibri" w:cs="Times New Roman"/>
               <w:noProof/>
-              <w:szCs w:val="24"/>
+              <w:sz w:val="20"/>
+              <w:szCs w:val="20"/>
             </w:rPr>
             <w:t xml:space="preserve"> </w:t>
           </w:r>
@@ -12426,7 +12494,8 @@
               <w:b/>
               <w:bCs/>
               <w:noProof/>
-              <w:szCs w:val="24"/>
+              <w:sz w:val="20"/>
+              <w:szCs w:val="20"/>
             </w:rPr>
             <w:t>6</w:t>
           </w:r>
@@ -12434,7 +12503,8 @@
             <w:rPr>
               <w:rFonts w:ascii="Calibri" w:hAnsi="Calibri" w:cs="Times New Roman"/>
               <w:noProof/>
-              <w:szCs w:val="24"/>
+              <w:sz w:val="20"/>
+              <w:szCs w:val="20"/>
             </w:rPr>
             <w:t>.</w:t>
           </w:r>
@@ -12449,7 +12519,8 @@
             <w:rPr>
               <w:rFonts w:ascii="Calibri" w:hAnsi="Calibri" w:cs="Times New Roman"/>
               <w:noProof/>
-              <w:szCs w:val="24"/>
+              <w:sz w:val="20"/>
+              <w:szCs w:val="20"/>
             </w:rPr>
           </w:pPr>
           <w:r>
@@ -12458,7 +12529,8 @@
               <w:b/>
               <w:bCs/>
               <w:noProof/>
-              <w:szCs w:val="24"/>
+              <w:sz w:val="20"/>
+              <w:szCs w:val="20"/>
             </w:rPr>
             <w:t>Burns KC, Zotz G</w:t>
           </w:r>
@@ -12466,7 +12538,8 @@
             <w:rPr>
               <w:rFonts w:ascii="Calibri" w:hAnsi="Calibri" w:cs="Times New Roman"/>
               <w:noProof/>
-              <w:szCs w:val="24"/>
+              <w:sz w:val="20"/>
+              <w:szCs w:val="20"/>
             </w:rPr>
             <w:t xml:space="preserve">. </w:t>
           </w:r>
@@ -12476,7 +12549,8 @@
               <w:b/>
               <w:bCs/>
               <w:noProof/>
-              <w:szCs w:val="24"/>
+              <w:sz w:val="20"/>
+              <w:szCs w:val="20"/>
             </w:rPr>
             <w:t>2010</w:t>
           </w:r>
@@ -12484,7 +12558,8 @@
             <w:rPr>
               <w:rFonts w:ascii="Calibri" w:hAnsi="Calibri" w:cs="Times New Roman"/>
               <w:noProof/>
-              <w:szCs w:val="24"/>
+              <w:sz w:val="20"/>
+              <w:szCs w:val="20"/>
             </w:rPr>
             <w:t xml:space="preserve">. A hierarchical framework for investigating epiphyte assemblages: networks, meta-communities, and scale. </w:t>
           </w:r>
@@ -12494,7 +12569,8 @@
               <w:i/>
               <w:iCs/>
               <w:noProof/>
-              <w:szCs w:val="24"/>
+              <w:sz w:val="20"/>
+              <w:szCs w:val="20"/>
             </w:rPr>
             <w:t>Ecology</w:t>
           </w:r>
@@ -12502,7 +12578,8 @@
             <w:rPr>
               <w:rFonts w:ascii="Calibri" w:hAnsi="Calibri" w:cs="Times New Roman"/>
               <w:noProof/>
-              <w:szCs w:val="24"/>
+              <w:sz w:val="20"/>
+              <w:szCs w:val="20"/>
             </w:rPr>
             <w:t xml:space="preserve"> </w:t>
           </w:r>
@@ -12512,7 +12589,8 @@
               <w:b/>
               <w:bCs/>
               <w:noProof/>
-              <w:szCs w:val="24"/>
+              <w:sz w:val="20"/>
+              <w:szCs w:val="20"/>
             </w:rPr>
             <w:t>91</w:t>
           </w:r>
@@ -12520,7 +12598,8 @@
             <w:rPr>
               <w:rFonts w:ascii="Calibri" w:hAnsi="Calibri" w:cs="Times New Roman"/>
               <w:noProof/>
-              <w:szCs w:val="24"/>
+              <w:sz w:val="20"/>
+              <w:szCs w:val="20"/>
             </w:rPr>
             <w:t>: 377–385.</w:t>
           </w:r>
@@ -12535,7 +12614,8 @@
             <w:rPr>
               <w:rFonts w:ascii="Calibri" w:hAnsi="Calibri" w:cs="Times New Roman"/>
               <w:noProof/>
-              <w:szCs w:val="24"/>
+              <w:sz w:val="20"/>
+              <w:szCs w:val="20"/>
             </w:rPr>
           </w:pPr>
           <w:r>
@@ -12544,7 +12624,8 @@
               <w:b/>
               <w:bCs/>
               <w:noProof/>
-              <w:szCs w:val="24"/>
+              <w:sz w:val="20"/>
+              <w:szCs w:val="20"/>
             </w:rPr>
             <w:t>Cardoso P, Rigal F, Carvalho JC</w:t>
           </w:r>
@@ -12552,7 +12633,8 @@
             <w:rPr>
               <w:rFonts w:ascii="Calibri" w:hAnsi="Calibri" w:cs="Times New Roman"/>
               <w:noProof/>
-              <w:szCs w:val="24"/>
+              <w:sz w:val="20"/>
+              <w:szCs w:val="20"/>
             </w:rPr>
             <w:t xml:space="preserve">. </w:t>
           </w:r>
@@ -12562,7 +12644,8 @@
               <w:b/>
               <w:bCs/>
               <w:noProof/>
-              <w:szCs w:val="24"/>
+              <w:sz w:val="20"/>
+              <w:szCs w:val="20"/>
             </w:rPr>
             <w:t>2015</w:t>
           </w:r>
@@ -12570,7 +12653,8 @@
             <w:rPr>
               <w:rFonts w:ascii="Calibri" w:hAnsi="Calibri" w:cs="Times New Roman"/>
               <w:noProof/>
-              <w:szCs w:val="24"/>
+              <w:sz w:val="20"/>
+              <w:szCs w:val="20"/>
             </w:rPr>
             <w:t xml:space="preserve">. BAT - Biodiversity Assessment Tools, an R package for the measurement and estimation of alpha and beta taxon, phylogenetic and functional diversity. </w:t>
           </w:r>
@@ -12580,7 +12664,8 @@
               <w:i/>
               <w:iCs/>
               <w:noProof/>
-              <w:szCs w:val="24"/>
+              <w:sz w:val="20"/>
+              <w:szCs w:val="20"/>
             </w:rPr>
             <w:t>Methods in Ecology and Evolution</w:t>
           </w:r>
@@ -12588,7 +12673,8 @@
             <w:rPr>
               <w:rFonts w:ascii="Calibri" w:hAnsi="Calibri" w:cs="Times New Roman"/>
               <w:noProof/>
-              <w:szCs w:val="24"/>
+              <w:sz w:val="20"/>
+              <w:szCs w:val="20"/>
             </w:rPr>
             <w:t xml:space="preserve"> </w:t>
           </w:r>
@@ -12598,7 +12684,8 @@
               <w:b/>
               <w:bCs/>
               <w:noProof/>
-              <w:szCs w:val="24"/>
+              <w:sz w:val="20"/>
+              <w:szCs w:val="20"/>
             </w:rPr>
             <w:t>6</w:t>
           </w:r>
@@ -12606,7 +12693,8 @@
             <w:rPr>
               <w:rFonts w:ascii="Calibri" w:hAnsi="Calibri" w:cs="Times New Roman"/>
               <w:noProof/>
-              <w:szCs w:val="24"/>
+              <w:sz w:val="20"/>
+              <w:szCs w:val="20"/>
             </w:rPr>
             <w:t>: 232–236.</w:t>
           </w:r>
@@ -12621,7 +12709,8 @@
             <w:rPr>
               <w:rFonts w:ascii="Calibri" w:hAnsi="Calibri" w:cs="Times New Roman"/>
               <w:noProof/>
-              <w:szCs w:val="24"/>
+              <w:sz w:val="20"/>
+              <w:szCs w:val="20"/>
             </w:rPr>
           </w:pPr>
           <w:r>
@@ -12630,7 +12719,8 @@
               <w:b/>
               <w:bCs/>
               <w:noProof/>
-              <w:szCs w:val="24"/>
+              <w:sz w:val="20"/>
+              <w:szCs w:val="20"/>
             </w:rPr>
             <w:t>Clements M</w:t>
           </w:r>
@@ -12638,7 +12728,8 @@
             <w:rPr>
               <w:rFonts w:ascii="Calibri" w:hAnsi="Calibri" w:cs="Times New Roman"/>
               <w:noProof/>
-              <w:szCs w:val="24"/>
+              <w:sz w:val="20"/>
+              <w:szCs w:val="20"/>
             </w:rPr>
             <w:t xml:space="preserve">. </w:t>
           </w:r>
@@ -12648,7 +12739,8 @@
               <w:b/>
               <w:bCs/>
               <w:noProof/>
-              <w:szCs w:val="24"/>
+              <w:sz w:val="20"/>
+              <w:szCs w:val="20"/>
             </w:rPr>
             <w:t>1987</w:t>
           </w:r>
@@ -12656,7 +12748,8 @@
             <w:rPr>
               <w:rFonts w:ascii="Calibri" w:hAnsi="Calibri" w:cs="Times New Roman"/>
               <w:noProof/>
-              <w:szCs w:val="24"/>
+              <w:sz w:val="20"/>
+              <w:szCs w:val="20"/>
             </w:rPr>
             <w:t>. Orchid-fungus-host associations of epiphytic orchids. In: Saito K, Tanaka R, eds. Proceedings of the 12th World Orchid Conference. Tokyo.</w:t>
           </w:r>
@@ -12671,7 +12764,8 @@
             <w:rPr>
               <w:rFonts w:ascii="Calibri" w:hAnsi="Calibri" w:cs="Times New Roman"/>
               <w:noProof/>
-              <w:szCs w:val="24"/>
+              <w:sz w:val="20"/>
+              <w:szCs w:val="20"/>
             </w:rPr>
           </w:pPr>
           <w:r>
@@ -12680,7 +12774,8 @@
               <w:b/>
               <w:bCs/>
               <w:noProof/>
-              <w:szCs w:val="24"/>
+              <w:sz w:val="20"/>
+              <w:szCs w:val="20"/>
             </w:rPr>
             <w:t>Denslow JS</w:t>
           </w:r>
@@ -12688,7 +12783,8 @@
             <w:rPr>
               <w:rFonts w:ascii="Calibri" w:hAnsi="Calibri" w:cs="Times New Roman"/>
               <w:noProof/>
-              <w:szCs w:val="24"/>
+              <w:sz w:val="20"/>
+              <w:szCs w:val="20"/>
             </w:rPr>
             <w:t xml:space="preserve">. </w:t>
           </w:r>
@@ -12698,7 +12794,8 @@
               <w:b/>
               <w:bCs/>
               <w:noProof/>
-              <w:szCs w:val="24"/>
+              <w:sz w:val="20"/>
+              <w:szCs w:val="20"/>
             </w:rPr>
             <w:t>1980</w:t>
           </w:r>
@@ -12706,7 +12803,8 @@
             <w:rPr>
               <w:rFonts w:ascii="Calibri" w:hAnsi="Calibri" w:cs="Times New Roman"/>
               <w:noProof/>
-              <w:szCs w:val="24"/>
+              <w:sz w:val="20"/>
+              <w:szCs w:val="20"/>
             </w:rPr>
             <w:t xml:space="preserve">. Gap partitioning among tropical rainforest trees. </w:t>
           </w:r>
@@ -12716,7 +12814,8 @@
               <w:i/>
               <w:iCs/>
               <w:noProof/>
-              <w:szCs w:val="24"/>
+              <w:sz w:val="20"/>
+              <w:szCs w:val="20"/>
             </w:rPr>
             <w:t>Biotropica</w:t>
           </w:r>
@@ -12724,7 +12823,8 @@
             <w:rPr>
               <w:rFonts w:ascii="Calibri" w:hAnsi="Calibri" w:cs="Times New Roman"/>
               <w:noProof/>
-              <w:szCs w:val="24"/>
+              <w:sz w:val="20"/>
+              <w:szCs w:val="20"/>
             </w:rPr>
             <w:t xml:space="preserve"> </w:t>
           </w:r>
@@ -12734,7 +12834,8 @@
               <w:b/>
               <w:bCs/>
               <w:noProof/>
-              <w:szCs w:val="24"/>
+              <w:sz w:val="20"/>
+              <w:szCs w:val="20"/>
             </w:rPr>
             <w:t>12</w:t>
           </w:r>
@@ -12742,7 +12843,8 @@
             <w:rPr>
               <w:rFonts w:ascii="Calibri" w:hAnsi="Calibri" w:cs="Times New Roman"/>
               <w:noProof/>
-              <w:szCs w:val="24"/>
+              <w:sz w:val="20"/>
+              <w:szCs w:val="20"/>
             </w:rPr>
             <w:t>: 47–55.</w:t>
           </w:r>
@@ -12757,7 +12859,8 @@
             <w:rPr>
               <w:rFonts w:ascii="Calibri" w:hAnsi="Calibri" w:cs="Times New Roman"/>
               <w:noProof/>
-              <w:szCs w:val="24"/>
+              <w:sz w:val="20"/>
+              <w:szCs w:val="20"/>
             </w:rPr>
           </w:pPr>
           <w:r>
@@ -12766,7 +12869,8 @@
               <w:b/>
               <w:bCs/>
               <w:noProof/>
-              <w:szCs w:val="24"/>
+              <w:sz w:val="20"/>
+              <w:szCs w:val="20"/>
             </w:rPr>
             <w:t>Dunn RR, Harris NC, Colwell RK, Koh LP, Sodhi NS</w:t>
           </w:r>
@@ -12774,7 +12878,8 @@
             <w:rPr>
               <w:rFonts w:ascii="Calibri" w:hAnsi="Calibri" w:cs="Times New Roman"/>
               <w:noProof/>
-              <w:szCs w:val="24"/>
+              <w:sz w:val="20"/>
+              <w:szCs w:val="20"/>
             </w:rPr>
             <w:t xml:space="preserve">. </w:t>
           </w:r>
@@ -12784,7 +12889,8 @@
               <w:b/>
               <w:bCs/>
               <w:noProof/>
-              <w:szCs w:val="24"/>
+              <w:sz w:val="20"/>
+              <w:szCs w:val="20"/>
             </w:rPr>
             <w:t>2009</w:t>
           </w:r>
@@ -12792,7 +12898,8 @@
             <w:rPr>
               <w:rFonts w:ascii="Calibri" w:hAnsi="Calibri" w:cs="Times New Roman"/>
               <w:noProof/>
-              <w:szCs w:val="24"/>
+              <w:sz w:val="20"/>
+              <w:szCs w:val="20"/>
             </w:rPr>
             <w:t>. The sixth mass coextinction : are most endangered species parasites and mutualists ? : 3037–3045.</w:t>
           </w:r>
@@ -12807,7 +12914,8 @@
             <w:rPr>
               <w:rFonts w:ascii="Calibri" w:hAnsi="Calibri" w:cs="Times New Roman"/>
               <w:noProof/>
-              <w:szCs w:val="24"/>
+              <w:sz w:val="20"/>
+              <w:szCs w:val="20"/>
             </w:rPr>
           </w:pPr>
           <w:r>
@@ -12816,7 +12924,8 @@
               <w:b/>
               <w:bCs/>
               <w:noProof/>
-              <w:szCs w:val="24"/>
+              <w:sz w:val="20"/>
+              <w:szCs w:val="20"/>
             </w:rPr>
             <w:t>Eriksson O, Ehrlén J</w:t>
           </w:r>
@@ -12824,7 +12933,8 @@
             <w:rPr>
               <w:rFonts w:ascii="Calibri" w:hAnsi="Calibri" w:cs="Times New Roman"/>
               <w:noProof/>
-              <w:szCs w:val="24"/>
+              <w:sz w:val="20"/>
+              <w:szCs w:val="20"/>
             </w:rPr>
             <w:t xml:space="preserve">. </w:t>
           </w:r>
@@ -12834,7 +12944,8 @@
               <w:b/>
               <w:bCs/>
               <w:noProof/>
-              <w:szCs w:val="24"/>
+              <w:sz w:val="20"/>
+              <w:szCs w:val="20"/>
             </w:rPr>
             <w:t>2009</w:t>
           </w:r>
@@ -12842,7 +12953,8 @@
             <w:rPr>
               <w:rFonts w:ascii="Calibri" w:hAnsi="Calibri" w:cs="Times New Roman"/>
               <w:noProof/>
-              <w:szCs w:val="24"/>
+              <w:sz w:val="20"/>
+              <w:szCs w:val="20"/>
             </w:rPr>
             <w:t>. Seedling recruitment and population ecology. In: Leck M, Parker V, Simpson R, eds. Seedling Ecology and Evolution. Cambridge University Press.</w:t>
           </w:r>
@@ -12857,7 +12969,8 @@
             <w:rPr>
               <w:rFonts w:ascii="Calibri" w:hAnsi="Calibri" w:cs="Times New Roman"/>
               <w:noProof/>
-              <w:szCs w:val="24"/>
+              <w:sz w:val="20"/>
+              <w:szCs w:val="20"/>
             </w:rPr>
           </w:pPr>
           <w:r>
@@ -12866,7 +12979,8 @@
               <w:b/>
               <w:bCs/>
               <w:noProof/>
-              <w:szCs w:val="24"/>
+              <w:sz w:val="20"/>
+              <w:szCs w:val="20"/>
             </w:rPr>
             <w:t>Frederickson ME</w:t>
           </w:r>
@@ -12874,7 +12988,8 @@
             <w:rPr>
               <w:rFonts w:ascii="Calibri" w:hAnsi="Calibri" w:cs="Times New Roman"/>
               <w:noProof/>
-              <w:szCs w:val="24"/>
+              <w:sz w:val="20"/>
+              <w:szCs w:val="20"/>
             </w:rPr>
             <w:t xml:space="preserve">. </w:t>
           </w:r>
@@ -12884,7 +12999,8 @@
               <w:b/>
               <w:bCs/>
               <w:noProof/>
-              <w:szCs w:val="24"/>
+              <w:sz w:val="20"/>
+              <w:szCs w:val="20"/>
             </w:rPr>
             <w:t>2013</w:t>
           </w:r>
@@ -12892,7 +13008,8 @@
             <w:rPr>
               <w:rFonts w:ascii="Calibri" w:hAnsi="Calibri" w:cs="Times New Roman"/>
               <w:noProof/>
-              <w:szCs w:val="24"/>
+              <w:sz w:val="20"/>
+              <w:szCs w:val="20"/>
             </w:rPr>
             <w:t xml:space="preserve">. Rethinking Mutualism Stability: Cheaters and the Evolution of Sanctions. </w:t>
           </w:r>
@@ -12902,7 +13019,8 @@
               <w:i/>
               <w:iCs/>
               <w:noProof/>
-              <w:szCs w:val="24"/>
+              <w:sz w:val="20"/>
+              <w:szCs w:val="20"/>
             </w:rPr>
             <w:t>The Quarterly Review of Biology</w:t>
           </w:r>
@@ -12910,7 +13028,8 @@
             <w:rPr>
               <w:rFonts w:ascii="Calibri" w:hAnsi="Calibri" w:cs="Times New Roman"/>
               <w:noProof/>
-              <w:szCs w:val="24"/>
+              <w:sz w:val="20"/>
+              <w:szCs w:val="20"/>
             </w:rPr>
             <w:t xml:space="preserve"> </w:t>
           </w:r>
@@ -12920,7 +13039,8 @@
               <w:b/>
               <w:bCs/>
               <w:noProof/>
-              <w:szCs w:val="24"/>
+              <w:sz w:val="20"/>
+              <w:szCs w:val="20"/>
             </w:rPr>
             <w:t>88</w:t>
           </w:r>
@@ -12928,7 +13048,8 @@
             <w:rPr>
               <w:rFonts w:ascii="Calibri" w:hAnsi="Calibri" w:cs="Times New Roman"/>
               <w:noProof/>
-              <w:szCs w:val="24"/>
+              <w:sz w:val="20"/>
+              <w:szCs w:val="20"/>
             </w:rPr>
             <w:t>: 269–295.</w:t>
           </w:r>
@@ -12943,7 +13064,8 @@
             <w:rPr>
               <w:rFonts w:ascii="Calibri" w:hAnsi="Calibri" w:cs="Times New Roman"/>
               <w:noProof/>
-              <w:szCs w:val="24"/>
+              <w:sz w:val="20"/>
+              <w:szCs w:val="20"/>
             </w:rPr>
           </w:pPr>
           <w:r>
@@ -12952,7 +13074,8 @@
               <w:b/>
               <w:bCs/>
               <w:noProof/>
-              <w:szCs w:val="24"/>
+              <w:sz w:val="20"/>
+              <w:szCs w:val="20"/>
             </w:rPr>
             <w:t>Gowland K, van der Merwe M, Linde C, Clements M, Nicotra A</w:t>
           </w:r>
@@ -12960,7 +13083,8 @@
             <w:rPr>
               <w:rFonts w:ascii="Calibri" w:hAnsi="Calibri" w:cs="Times New Roman"/>
               <w:noProof/>
-              <w:szCs w:val="24"/>
+              <w:sz w:val="20"/>
+              <w:szCs w:val="20"/>
             </w:rPr>
             <w:t xml:space="preserve">. </w:t>
           </w:r>
@@ -12970,7 +13094,8 @@
               <w:b/>
               <w:bCs/>
               <w:noProof/>
-              <w:szCs w:val="24"/>
+              <w:sz w:val="20"/>
+              <w:szCs w:val="20"/>
             </w:rPr>
             <w:t>2013</w:t>
           </w:r>
@@ -12978,9 +13103,10 @@
             <w:rPr>
               <w:rFonts w:ascii="Calibri" w:hAnsi="Calibri" w:cs="Times New Roman"/>
               <w:noProof/>
-              <w:szCs w:val="24"/>
-            </w:rPr>
-            <w:t xml:space="preserve">. THE HOST BIAS OF THREE EPIPHYTIC AERIDINAE ORCHID SPECIES IS REFLECTED, BUT NOT EXPLAINED, BY MYCORRHIZAL FUNGAL ASSOCIATIONS. </w:t>
+              <w:sz w:val="20"/>
+              <w:szCs w:val="20"/>
+            </w:rPr>
+            <w:t xml:space="preserve">. The host bias of three epiphytic Aeridinae orchid species is reflected, but not explained, by mycorrhizal fungal associations. </w:t>
           </w:r>
           <w:r>
             <w:rPr>
@@ -12988,7 +13114,8 @@
               <w:i/>
               <w:iCs/>
               <w:noProof/>
-              <w:szCs w:val="24"/>
+              <w:sz w:val="20"/>
+              <w:szCs w:val="20"/>
             </w:rPr>
             <w:t>American Journal of Botany</w:t>
           </w:r>
@@ -12996,7 +13123,8 @@
             <w:rPr>
               <w:rFonts w:ascii="Calibri" w:hAnsi="Calibri" w:cs="Times New Roman"/>
               <w:noProof/>
-              <w:szCs w:val="24"/>
+              <w:sz w:val="20"/>
+              <w:szCs w:val="20"/>
             </w:rPr>
             <w:t xml:space="preserve"> </w:t>
           </w:r>
@@ -13006,7 +13134,8 @@
               <w:b/>
               <w:bCs/>
               <w:noProof/>
-              <w:szCs w:val="24"/>
+              <w:sz w:val="20"/>
+              <w:szCs w:val="20"/>
             </w:rPr>
             <w:t>100</w:t>
           </w:r>
@@ -13014,7 +13143,8 @@
             <w:rPr>
               <w:rFonts w:ascii="Calibri" w:hAnsi="Calibri" w:cs="Times New Roman"/>
               <w:noProof/>
-              <w:szCs w:val="24"/>
+              <w:sz w:val="20"/>
+              <w:szCs w:val="20"/>
             </w:rPr>
             <w:t>: 764–777.</w:t>
           </w:r>
@@ -13029,7 +13159,8 @@
             <w:rPr>
               <w:rFonts w:ascii="Calibri" w:hAnsi="Calibri" w:cs="Times New Roman"/>
               <w:noProof/>
-              <w:szCs w:val="24"/>
+              <w:sz w:val="20"/>
+              <w:szCs w:val="20"/>
             </w:rPr>
           </w:pPr>
           <w:r>
@@ -13038,7 +13169,8 @@
               <w:b/>
               <w:bCs/>
               <w:noProof/>
-              <w:szCs w:val="24"/>
+              <w:sz w:val="20"/>
+              <w:szCs w:val="20"/>
             </w:rPr>
             <w:t>Grubb PJ</w:t>
           </w:r>
@@ -13046,7 +13178,8 @@
             <w:rPr>
               <w:rFonts w:ascii="Calibri" w:hAnsi="Calibri" w:cs="Times New Roman"/>
               <w:noProof/>
-              <w:szCs w:val="24"/>
+              <w:sz w:val="20"/>
+              <w:szCs w:val="20"/>
             </w:rPr>
             <w:t xml:space="preserve">. </w:t>
           </w:r>
@@ -13056,7 +13189,8 @@
               <w:b/>
               <w:bCs/>
               <w:noProof/>
-              <w:szCs w:val="24"/>
+              <w:sz w:val="20"/>
+              <w:szCs w:val="20"/>
             </w:rPr>
             <w:t>2018</w:t>
           </w:r>
@@ -13064,9 +13198,10 @@
             <w:rPr>
               <w:rFonts w:ascii="Calibri" w:hAnsi="Calibri" w:cs="Times New Roman"/>
               <w:noProof/>
-              <w:szCs w:val="24"/>
-            </w:rPr>
-            <w:t xml:space="preserve">. THE MAINTENANCE OF SPECIES-RICHNESS IN PLANT COMMUNITIES: THE IMPORTANCE OF THE REGENERATION NICHE. </w:t>
+              <w:sz w:val="20"/>
+              <w:szCs w:val="20"/>
+            </w:rPr>
+            <w:t xml:space="preserve">. The maintenance of species richness in plant communities: the importance of the regeneration niche. </w:t>
           </w:r>
           <w:r>
             <w:rPr>
@@ -13074,7 +13209,8 @@
               <w:i/>
               <w:iCs/>
               <w:noProof/>
-              <w:szCs w:val="24"/>
+              <w:sz w:val="20"/>
+              <w:szCs w:val="20"/>
             </w:rPr>
             <w:t>Biological Reviews</w:t>
           </w:r>
@@ -13082,7 +13218,8 @@
             <w:rPr>
               <w:rFonts w:ascii="Calibri" w:hAnsi="Calibri" w:cs="Times New Roman"/>
               <w:noProof/>
-              <w:szCs w:val="24"/>
+              <w:sz w:val="20"/>
+              <w:szCs w:val="20"/>
             </w:rPr>
             <w:t xml:space="preserve"> </w:t>
           </w:r>
@@ -13092,7 +13229,8 @@
               <w:b/>
               <w:bCs/>
               <w:noProof/>
-              <w:szCs w:val="24"/>
+              <w:sz w:val="20"/>
+              <w:szCs w:val="20"/>
             </w:rPr>
             <w:t>52</w:t>
           </w:r>
@@ -13100,7 +13238,8 @@
             <w:rPr>
               <w:rFonts w:ascii="Calibri" w:hAnsi="Calibri" w:cs="Times New Roman"/>
               <w:noProof/>
-              <w:szCs w:val="24"/>
+              <w:sz w:val="20"/>
+              <w:szCs w:val="20"/>
             </w:rPr>
             <w:t>: 107–145.</w:t>
           </w:r>
@@ -13115,7 +13254,8 @@
             <w:rPr>
               <w:rFonts w:ascii="Calibri" w:hAnsi="Calibri" w:cs="Times New Roman"/>
               <w:noProof/>
-              <w:szCs w:val="24"/>
+              <w:sz w:val="20"/>
+              <w:szCs w:val="20"/>
             </w:rPr>
           </w:pPr>
           <w:r>
@@ -13124,7 +13264,8 @@
               <w:b/>
               <w:bCs/>
               <w:noProof/>
-              <w:szCs w:val="24"/>
+              <w:sz w:val="20"/>
+              <w:szCs w:val="20"/>
             </w:rPr>
             <w:t>Harper JL</w:t>
           </w:r>
@@ -13132,7 +13273,8 @@
             <w:rPr>
               <w:rFonts w:ascii="Calibri" w:hAnsi="Calibri" w:cs="Times New Roman"/>
               <w:noProof/>
-              <w:szCs w:val="24"/>
+              <w:sz w:val="20"/>
+              <w:szCs w:val="20"/>
             </w:rPr>
             <w:t xml:space="preserve">. </w:t>
           </w:r>
@@ -13142,7 +13284,8 @@
               <w:b/>
               <w:bCs/>
               <w:noProof/>
-              <w:szCs w:val="24"/>
+              <w:sz w:val="20"/>
+              <w:szCs w:val="20"/>
             </w:rPr>
             <w:t>1977</w:t>
           </w:r>
@@ -13150,7 +13293,8 @@
             <w:rPr>
               <w:rFonts w:ascii="Calibri" w:hAnsi="Calibri" w:cs="Times New Roman"/>
               <w:noProof/>
-              <w:szCs w:val="24"/>
+              <w:sz w:val="20"/>
+              <w:szCs w:val="20"/>
             </w:rPr>
             <w:t xml:space="preserve">. </w:t>
           </w:r>
@@ -13160,7 +13304,8 @@
               <w:i/>
               <w:iCs/>
               <w:noProof/>
-              <w:szCs w:val="24"/>
+              <w:sz w:val="20"/>
+              <w:szCs w:val="20"/>
             </w:rPr>
             <w:t>Population Biology of Plants</w:t>
           </w:r>
@@ -13168,7 +13313,8 @@
             <w:rPr>
               <w:rFonts w:ascii="Calibri" w:hAnsi="Calibri" w:cs="Times New Roman"/>
               <w:noProof/>
-              <w:szCs w:val="24"/>
+              <w:sz w:val="20"/>
+              <w:szCs w:val="20"/>
             </w:rPr>
             <w:t>. New York: Academic Press.</w:t>
           </w:r>
@@ -13183,7 +13329,8 @@
             <w:rPr>
               <w:rFonts w:ascii="Calibri" w:hAnsi="Calibri" w:cs="Times New Roman"/>
               <w:noProof/>
-              <w:szCs w:val="24"/>
+              <w:sz w:val="20"/>
+              <w:szCs w:val="20"/>
             </w:rPr>
           </w:pPr>
           <w:r>
@@ -13192,7 +13339,8 @@
               <w:b/>
               <w:bCs/>
               <w:noProof/>
-              <w:szCs w:val="24"/>
+              <w:sz w:val="20"/>
+              <w:szCs w:val="20"/>
             </w:rPr>
             <w:t>Herrera P</w:t>
           </w:r>
@@ -13200,7 +13348,8 @@
             <w:rPr>
               <w:rFonts w:ascii="Calibri" w:hAnsi="Calibri" w:cs="Times New Roman"/>
               <w:noProof/>
-              <w:szCs w:val="24"/>
+              <w:sz w:val="20"/>
+              <w:szCs w:val="20"/>
             </w:rPr>
             <w:t xml:space="preserve">. </w:t>
           </w:r>
@@ -13210,7 +13359,8 @@
               <w:b/>
               <w:bCs/>
               <w:noProof/>
-              <w:szCs w:val="24"/>
+              <w:sz w:val="20"/>
+              <w:szCs w:val="20"/>
             </w:rPr>
             <w:t>2018</w:t>
           </w:r>
@@ -13218,7 +13368,8 @@
             <w:rPr>
               <w:rFonts w:ascii="Calibri" w:hAnsi="Calibri" w:cs="Times New Roman"/>
               <w:noProof/>
-              <w:szCs w:val="24"/>
+              <w:sz w:val="20"/>
+              <w:szCs w:val="20"/>
             </w:rPr>
             <w:t>. Interacción entre orquídeas epífitas y hongos micorrízicos en bosques tropicales del Sur de Ecuador.</w:t>
           </w:r>
@@ -13233,7 +13384,8 @@
             <w:rPr>
               <w:rFonts w:ascii="Calibri" w:hAnsi="Calibri" w:cs="Times New Roman"/>
               <w:noProof/>
-              <w:szCs w:val="24"/>
+              <w:sz w:val="20"/>
+              <w:szCs w:val="20"/>
             </w:rPr>
           </w:pPr>
           <w:r>
@@ -13242,7 +13394,8 @@
               <w:b/>
               <w:bCs/>
               <w:noProof/>
-              <w:szCs w:val="24"/>
+              <w:sz w:val="20"/>
+              <w:szCs w:val="20"/>
             </w:rPr>
             <w:t>Herrera P, Kottke I, Molina MC, Méndez M, Suárez JP</w:t>
           </w:r>
@@ -13250,7 +13403,8 @@
             <w:rPr>
               <w:rFonts w:ascii="Calibri" w:hAnsi="Calibri" w:cs="Times New Roman"/>
               <w:noProof/>
-              <w:szCs w:val="24"/>
+              <w:sz w:val="20"/>
+              <w:szCs w:val="20"/>
             </w:rPr>
             <w:t xml:space="preserve">. </w:t>
           </w:r>
@@ -13260,7 +13414,8 @@
               <w:b/>
               <w:bCs/>
               <w:noProof/>
-              <w:szCs w:val="24"/>
+              <w:sz w:val="20"/>
+              <w:szCs w:val="20"/>
             </w:rPr>
             <w:t>2018</w:t>
           </w:r>
@@ -13268,7 +13423,8 @@
             <w:rPr>
               <w:rFonts w:ascii="Calibri" w:hAnsi="Calibri" w:cs="Times New Roman"/>
               <w:noProof/>
-              <w:szCs w:val="24"/>
+              <w:sz w:val="20"/>
+              <w:szCs w:val="20"/>
             </w:rPr>
             <w:t xml:space="preserve">. Generalism in the interaction of Tulasnellaceae mycobionts with orchids characterizes a biodiversity hotspot in the tropical Andes of Southern Ecuador. </w:t>
           </w:r>
@@ -13278,7 +13434,8 @@
               <w:i/>
               <w:iCs/>
               <w:noProof/>
-              <w:szCs w:val="24"/>
+              <w:sz w:val="20"/>
+              <w:szCs w:val="20"/>
             </w:rPr>
             <w:t>Mycoscience</w:t>
           </w:r>
@@ -13286,7 +13443,8 @@
             <w:rPr>
               <w:rFonts w:ascii="Calibri" w:hAnsi="Calibri" w:cs="Times New Roman"/>
               <w:noProof/>
-              <w:szCs w:val="24"/>
+              <w:sz w:val="20"/>
+              <w:szCs w:val="20"/>
             </w:rPr>
             <w:t xml:space="preserve"> </w:t>
           </w:r>
@@ -13296,7 +13454,8 @@
               <w:b/>
               <w:bCs/>
               <w:noProof/>
-              <w:szCs w:val="24"/>
+              <w:sz w:val="20"/>
+              <w:szCs w:val="20"/>
             </w:rPr>
             <w:t>59</w:t>
           </w:r>
@@ -13304,7 +13463,8 @@
             <w:rPr>
               <w:rFonts w:ascii="Calibri" w:hAnsi="Calibri" w:cs="Times New Roman"/>
               <w:noProof/>
-              <w:szCs w:val="24"/>
+              <w:sz w:val="20"/>
+              <w:szCs w:val="20"/>
             </w:rPr>
             <w:t>: 38–48.</w:t>
           </w:r>
@@ -13319,7 +13479,8 @@
             <w:rPr>
               <w:rFonts w:ascii="Calibri" w:hAnsi="Calibri" w:cs="Times New Roman"/>
               <w:noProof/>
-              <w:szCs w:val="24"/>
+              <w:sz w:val="20"/>
+              <w:szCs w:val="20"/>
             </w:rPr>
           </w:pPr>
           <w:r>
@@ -13328,7 +13489,8 @@
               <w:b/>
               <w:bCs/>
               <w:noProof/>
-              <w:szCs w:val="24"/>
+              <w:sz w:val="20"/>
+              <w:szCs w:val="20"/>
             </w:rPr>
             <w:t>Jacquemyn H, Brys R, Merckx VSFT, Waud M, Lievens B, Wiegand T</w:t>
           </w:r>
@@ -13336,7 +13498,8 @@
             <w:rPr>
               <w:rFonts w:ascii="Calibri" w:hAnsi="Calibri" w:cs="Times New Roman"/>
               <w:noProof/>
-              <w:szCs w:val="24"/>
+              <w:sz w:val="20"/>
+              <w:szCs w:val="20"/>
             </w:rPr>
             <w:t xml:space="preserve">. </w:t>
           </w:r>
@@ -13346,7 +13509,8 @@
               <w:b/>
               <w:bCs/>
               <w:noProof/>
-              <w:szCs w:val="24"/>
+              <w:sz w:val="20"/>
+              <w:szCs w:val="20"/>
             </w:rPr>
             <w:t>2014</w:t>
           </w:r>
@@ -13354,7 +13518,8 @@
             <w:rPr>
               <w:rFonts w:ascii="Calibri" w:hAnsi="Calibri" w:cs="Times New Roman"/>
               <w:noProof/>
-              <w:szCs w:val="24"/>
+              <w:sz w:val="20"/>
+              <w:szCs w:val="20"/>
             </w:rPr>
             <w:t xml:space="preserve">. Coexisting orchid species have distinct mycorrhizal communities and display strong spatial segregation. </w:t>
           </w:r>
@@ -13364,7 +13529,8 @@
               <w:i/>
               <w:iCs/>
               <w:noProof/>
-              <w:szCs w:val="24"/>
+              <w:sz w:val="20"/>
+              <w:szCs w:val="20"/>
             </w:rPr>
             <w:t>New Phytologist</w:t>
           </w:r>
@@ -13372,7 +13538,8 @@
             <w:rPr>
               <w:rFonts w:ascii="Calibri" w:hAnsi="Calibri" w:cs="Times New Roman"/>
               <w:noProof/>
-              <w:szCs w:val="24"/>
+              <w:sz w:val="20"/>
+              <w:szCs w:val="20"/>
             </w:rPr>
             <w:t xml:space="preserve"> </w:t>
           </w:r>
@@ -13382,7 +13549,8 @@
               <w:b/>
               <w:bCs/>
               <w:noProof/>
-              <w:szCs w:val="24"/>
+              <w:sz w:val="20"/>
+              <w:szCs w:val="20"/>
             </w:rPr>
             <w:t>202</w:t>
           </w:r>
@@ -13390,7 +13558,8 @@
             <w:rPr>
               <w:rFonts w:ascii="Calibri" w:hAnsi="Calibri" w:cs="Times New Roman"/>
               <w:noProof/>
-              <w:szCs w:val="24"/>
+              <w:sz w:val="20"/>
+              <w:szCs w:val="20"/>
             </w:rPr>
             <w:t>: 616–627.</w:t>
           </w:r>
@@ -13405,7 +13574,8 @@
             <w:rPr>
               <w:rFonts w:ascii="Calibri" w:hAnsi="Calibri" w:cs="Times New Roman"/>
               <w:noProof/>
-              <w:szCs w:val="24"/>
+              <w:sz w:val="20"/>
+              <w:szCs w:val="20"/>
             </w:rPr>
           </w:pPr>
           <w:r>
@@ -13414,7 +13584,8 @@
               <w:b/>
               <w:bCs/>
               <w:noProof/>
-              <w:szCs w:val="24"/>
+              <w:sz w:val="20"/>
+              <w:szCs w:val="20"/>
             </w:rPr>
             <w:t>Jacquemyn H, Brys R, Waud M, Busschaert P, Lievens B</w:t>
           </w:r>
@@ -13422,7 +13593,8 @@
             <w:rPr>
               <w:rFonts w:ascii="Calibri" w:hAnsi="Calibri" w:cs="Times New Roman"/>
               <w:noProof/>
-              <w:szCs w:val="24"/>
+              <w:sz w:val="20"/>
+              <w:szCs w:val="20"/>
             </w:rPr>
             <w:t xml:space="preserve">. </w:t>
           </w:r>
@@ -13432,7 +13604,8 @@
               <w:b/>
               <w:bCs/>
               <w:noProof/>
-              <w:szCs w:val="24"/>
+              <w:sz w:val="20"/>
+              <w:szCs w:val="20"/>
             </w:rPr>
             <w:t>2015</w:t>
           </w:r>
@@ -13440,7 +13613,8 @@
             <w:rPr>
               <w:rFonts w:ascii="Calibri" w:hAnsi="Calibri" w:cs="Times New Roman"/>
               <w:noProof/>
-              <w:szCs w:val="24"/>
+              <w:sz w:val="20"/>
+              <w:szCs w:val="20"/>
             </w:rPr>
             <w:t xml:space="preserve">. Mycorrhizal networks and coexistence in species-rich orchid communities. </w:t>
           </w:r>
@@ -13450,7 +13624,8 @@
               <w:i/>
               <w:iCs/>
               <w:noProof/>
-              <w:szCs w:val="24"/>
+              <w:sz w:val="20"/>
+              <w:szCs w:val="20"/>
             </w:rPr>
             <w:t>New Phytologist</w:t>
           </w:r>
@@ -13458,7 +13633,8 @@
             <w:rPr>
               <w:rFonts w:ascii="Calibri" w:hAnsi="Calibri" w:cs="Times New Roman"/>
               <w:noProof/>
-              <w:szCs w:val="24"/>
+              <w:sz w:val="20"/>
+              <w:szCs w:val="20"/>
             </w:rPr>
             <w:t xml:space="preserve"> </w:t>
           </w:r>
@@ -13468,7 +13644,8 @@
               <w:b/>
               <w:bCs/>
               <w:noProof/>
-              <w:szCs w:val="24"/>
+              <w:sz w:val="20"/>
+              <w:szCs w:val="20"/>
             </w:rPr>
             <w:t>206</w:t>
           </w:r>
@@ -13476,7 +13653,8 @@
             <w:rPr>
               <w:rFonts w:ascii="Calibri" w:hAnsi="Calibri" w:cs="Times New Roman"/>
               <w:noProof/>
-              <w:szCs w:val="24"/>
+              <w:sz w:val="20"/>
+              <w:szCs w:val="20"/>
             </w:rPr>
             <w:t>: 1127–1134.</w:t>
           </w:r>
@@ -13491,7 +13669,8 @@
             <w:rPr>
               <w:rFonts w:ascii="Calibri" w:hAnsi="Calibri" w:cs="Times New Roman"/>
               <w:noProof/>
-              <w:szCs w:val="24"/>
+              <w:sz w:val="20"/>
+              <w:szCs w:val="20"/>
             </w:rPr>
           </w:pPr>
           <w:r>
@@ -13500,7 +13679,8 @@
               <w:b/>
               <w:bCs/>
               <w:noProof/>
-              <w:szCs w:val="24"/>
+              <w:sz w:val="20"/>
+              <w:szCs w:val="20"/>
             </w:rPr>
             <w:t>Jacquemyn H, Merckx V, Brys R, Tyteca D, Cammue BPA, Honnay O, Lievens B</w:t>
           </w:r>
@@ -13508,7 +13688,8 @@
             <w:rPr>
               <w:rFonts w:ascii="Calibri" w:hAnsi="Calibri" w:cs="Times New Roman"/>
               <w:noProof/>
-              <w:szCs w:val="24"/>
+              <w:sz w:val="20"/>
+              <w:szCs w:val="20"/>
             </w:rPr>
             <w:t xml:space="preserve">. </w:t>
           </w:r>
@@ -13518,7 +13699,8 @@
               <w:b/>
               <w:bCs/>
               <w:noProof/>
-              <w:szCs w:val="24"/>
+              <w:sz w:val="20"/>
+              <w:szCs w:val="20"/>
             </w:rPr>
             <w:t>2011</w:t>
           </w:r>
@@ -13526,7 +13708,8 @@
             <w:rPr>
               <w:rFonts w:ascii="Calibri" w:hAnsi="Calibri" w:cs="Times New Roman"/>
               <w:noProof/>
-              <w:szCs w:val="24"/>
+              <w:sz w:val="20"/>
+              <w:szCs w:val="20"/>
             </w:rPr>
             <w:t xml:space="preserve">. Analysis of network architecture reveals phylogenetic constraints on mycorrhizal specificity in the genus Orchis (Orchidaceae). </w:t>
           </w:r>
@@ -13536,7 +13719,8 @@
               <w:i/>
               <w:iCs/>
               <w:noProof/>
-              <w:szCs w:val="24"/>
+              <w:sz w:val="20"/>
+              <w:szCs w:val="20"/>
             </w:rPr>
             <w:t>New Phytologist</w:t>
           </w:r>
@@ -13544,7 +13728,8 @@
             <w:rPr>
               <w:rFonts w:ascii="Calibri" w:hAnsi="Calibri" w:cs="Times New Roman"/>
               <w:noProof/>
-              <w:szCs w:val="24"/>
+              <w:sz w:val="20"/>
+              <w:szCs w:val="20"/>
             </w:rPr>
             <w:t xml:space="preserve"> </w:t>
           </w:r>
@@ -13554,7 +13739,8 @@
               <w:b/>
               <w:bCs/>
               <w:noProof/>
-              <w:szCs w:val="24"/>
+              <w:sz w:val="20"/>
+              <w:szCs w:val="20"/>
             </w:rPr>
             <w:t>192</w:t>
           </w:r>
@@ -13562,7 +13748,8 @@
             <w:rPr>
               <w:rFonts w:ascii="Calibri" w:hAnsi="Calibri" w:cs="Times New Roman"/>
               <w:noProof/>
-              <w:szCs w:val="24"/>
+              <w:sz w:val="20"/>
+              <w:szCs w:val="20"/>
             </w:rPr>
             <w:t>: 518–528.</w:t>
           </w:r>
@@ -13577,7 +13764,8 @@
             <w:rPr>
               <w:rFonts w:ascii="Calibri" w:hAnsi="Calibri" w:cs="Times New Roman"/>
               <w:noProof/>
-              <w:szCs w:val="24"/>
+              <w:sz w:val="20"/>
+              <w:szCs w:val="20"/>
             </w:rPr>
           </w:pPr>
           <w:r>
@@ -13586,7 +13774,8 @@
               <w:b/>
               <w:bCs/>
               <w:noProof/>
-              <w:szCs w:val="24"/>
+              <w:sz w:val="20"/>
+              <w:szCs w:val="20"/>
             </w:rPr>
             <w:t>Jacquemyn H, Waud M, Merckx VSFT, Brys R, Tyteca D, Hedrén M, Lievens B</w:t>
           </w:r>
@@ -13594,7 +13783,8 @@
             <w:rPr>
               <w:rFonts w:ascii="Calibri" w:hAnsi="Calibri" w:cs="Times New Roman"/>
               <w:noProof/>
-              <w:szCs w:val="24"/>
+              <w:sz w:val="20"/>
+              <w:szCs w:val="20"/>
             </w:rPr>
             <w:t xml:space="preserve">. </w:t>
           </w:r>
@@ -13604,7 +13794,8 @@
               <w:b/>
               <w:bCs/>
               <w:noProof/>
-              <w:szCs w:val="24"/>
+              <w:sz w:val="20"/>
+              <w:szCs w:val="20"/>
             </w:rPr>
             <w:t>2016</w:t>
           </w:r>
@@ -13612,7 +13803,8 @@
             <w:rPr>
               <w:rFonts w:ascii="Calibri" w:hAnsi="Calibri" w:cs="Times New Roman"/>
               <w:noProof/>
-              <w:szCs w:val="24"/>
+              <w:sz w:val="20"/>
+              <w:szCs w:val="20"/>
             </w:rPr>
             <w:t xml:space="preserve">. Habitat-driven variation in mycorrhizal communities in the terrestrial orchid genus Dactylorhiza. </w:t>
           </w:r>
@@ -13622,7 +13814,8 @@
               <w:i/>
               <w:iCs/>
               <w:noProof/>
-              <w:szCs w:val="24"/>
+              <w:sz w:val="20"/>
+              <w:szCs w:val="20"/>
             </w:rPr>
             <w:t>Nature Publishing Group</w:t>
           </w:r>
@@ -13630,7 +13823,8 @@
             <w:rPr>
               <w:rFonts w:ascii="Calibri" w:hAnsi="Calibri" w:cs="Times New Roman"/>
               <w:noProof/>
-              <w:szCs w:val="24"/>
+              <w:sz w:val="20"/>
+              <w:szCs w:val="20"/>
             </w:rPr>
             <w:t>: 1–9.</w:t>
           </w:r>
@@ -13645,7 +13839,8 @@
             <w:rPr>
               <w:rFonts w:ascii="Calibri" w:hAnsi="Calibri" w:cs="Times New Roman"/>
               <w:noProof/>
-              <w:szCs w:val="24"/>
+              <w:sz w:val="20"/>
+              <w:szCs w:val="20"/>
             </w:rPr>
           </w:pPr>
           <w:r>
@@ -13654,7 +13849,8 @@
               <w:b/>
               <w:bCs/>
               <w:noProof/>
-              <w:szCs w:val="24"/>
+              <w:sz w:val="20"/>
+              <w:szCs w:val="20"/>
             </w:rPr>
             <w:t>Jersáková J, Malinová T</w:t>
           </w:r>
@@ -13662,7 +13858,8 @@
             <w:rPr>
               <w:rFonts w:ascii="Calibri" w:hAnsi="Calibri" w:cs="Times New Roman"/>
               <w:noProof/>
-              <w:szCs w:val="24"/>
+              <w:sz w:val="20"/>
+              <w:szCs w:val="20"/>
             </w:rPr>
             <w:t xml:space="preserve">. </w:t>
           </w:r>
@@ -13672,7 +13869,8 @@
               <w:b/>
               <w:bCs/>
               <w:noProof/>
-              <w:szCs w:val="24"/>
+              <w:sz w:val="20"/>
+              <w:szCs w:val="20"/>
             </w:rPr>
             <w:t>2007</w:t>
           </w:r>
@@ -13680,7 +13878,8 @@
             <w:rPr>
               <w:rFonts w:ascii="Calibri" w:hAnsi="Calibri" w:cs="Times New Roman"/>
               <w:noProof/>
-              <w:szCs w:val="24"/>
+              <w:sz w:val="20"/>
+              <w:szCs w:val="20"/>
             </w:rPr>
             <w:t xml:space="preserve">. Spatial aspects of seed dispersal and seedling recruitment in orchids. </w:t>
           </w:r>
@@ -13690,7 +13889,8 @@
               <w:i/>
               <w:iCs/>
               <w:noProof/>
-              <w:szCs w:val="24"/>
+              <w:sz w:val="20"/>
+              <w:szCs w:val="20"/>
             </w:rPr>
             <w:t>New Phytologist</w:t>
           </w:r>
@@ -13698,7 +13898,8 @@
             <w:rPr>
               <w:rFonts w:ascii="Calibri" w:hAnsi="Calibri" w:cs="Times New Roman"/>
               <w:noProof/>
-              <w:szCs w:val="24"/>
+              <w:sz w:val="20"/>
+              <w:szCs w:val="20"/>
             </w:rPr>
             <w:t xml:space="preserve"> </w:t>
           </w:r>
@@ -13708,7 +13909,8 @@
               <w:b/>
               <w:bCs/>
               <w:noProof/>
-              <w:szCs w:val="24"/>
+              <w:sz w:val="20"/>
+              <w:szCs w:val="20"/>
             </w:rPr>
             <w:t>176</w:t>
           </w:r>
@@ -13716,7 +13918,8 @@
             <w:rPr>
               <w:rFonts w:ascii="Calibri" w:hAnsi="Calibri" w:cs="Times New Roman"/>
               <w:noProof/>
-              <w:szCs w:val="24"/>
+              <w:sz w:val="20"/>
+              <w:szCs w:val="20"/>
             </w:rPr>
             <w:t>: 237–241.</w:t>
           </w:r>
@@ -13731,7 +13934,8 @@
             <w:rPr>
               <w:rFonts w:ascii="Calibri" w:hAnsi="Calibri" w:cs="Times New Roman"/>
               <w:noProof/>
-              <w:szCs w:val="24"/>
+              <w:sz w:val="20"/>
+              <w:szCs w:val="20"/>
             </w:rPr>
           </w:pPr>
           <w:r>
@@ -13740,7 +13944,8 @@
               <w:b/>
               <w:bCs/>
               <w:noProof/>
-              <w:szCs w:val="24"/>
+              <w:sz w:val="20"/>
+              <w:szCs w:val="20"/>
             </w:rPr>
             <w:t>Kéfi S, Miele V, Wieters EA, Navarrete SA, Berlow EL</w:t>
           </w:r>
@@ -13748,7 +13953,8 @@
             <w:rPr>
               <w:rFonts w:ascii="Calibri" w:hAnsi="Calibri" w:cs="Times New Roman"/>
               <w:noProof/>
-              <w:szCs w:val="24"/>
+              <w:sz w:val="20"/>
+              <w:szCs w:val="20"/>
             </w:rPr>
             <w:t xml:space="preserve">. </w:t>
           </w:r>
@@ -13758,7 +13964,8 @@
               <w:b/>
               <w:bCs/>
               <w:noProof/>
-              <w:szCs w:val="24"/>
+              <w:sz w:val="20"/>
+              <w:szCs w:val="20"/>
             </w:rPr>
             <w:t>2016</w:t>
           </w:r>
@@ -13766,7 +13973,8 @@
             <w:rPr>
               <w:rFonts w:ascii="Calibri" w:hAnsi="Calibri" w:cs="Times New Roman"/>
               <w:noProof/>
-              <w:szCs w:val="24"/>
+              <w:sz w:val="20"/>
+              <w:szCs w:val="20"/>
             </w:rPr>
             <w:t xml:space="preserve">. How Structured Is the Entangled Bank? The Surprisingly Simple Organization of Multiplex Ecological Networks Leads to Increased Persistence and Resilience. </w:t>
           </w:r>
@@ -13776,7 +13984,8 @@
               <w:i/>
               <w:iCs/>
               <w:noProof/>
-              <w:szCs w:val="24"/>
+              <w:sz w:val="20"/>
+              <w:szCs w:val="20"/>
             </w:rPr>
             <w:t>PLoS Biology</w:t>
           </w:r>
@@ -13784,7 +13993,8 @@
             <w:rPr>
               <w:rFonts w:ascii="Calibri" w:hAnsi="Calibri" w:cs="Times New Roman"/>
               <w:noProof/>
-              <w:szCs w:val="24"/>
+              <w:sz w:val="20"/>
+              <w:szCs w:val="20"/>
             </w:rPr>
             <w:t xml:space="preserve"> </w:t>
           </w:r>
@@ -13794,7 +14004,8 @@
               <w:b/>
               <w:bCs/>
               <w:noProof/>
-              <w:szCs w:val="24"/>
+              <w:sz w:val="20"/>
+              <w:szCs w:val="20"/>
             </w:rPr>
             <w:t>14</w:t>
           </w:r>
@@ -13802,7 +14013,8 @@
             <w:rPr>
               <w:rFonts w:ascii="Calibri" w:hAnsi="Calibri" w:cs="Times New Roman"/>
               <w:noProof/>
-              <w:szCs w:val="24"/>
+              <w:sz w:val="20"/>
+              <w:szCs w:val="20"/>
             </w:rPr>
             <w:t>: e1002527.</w:t>
           </w:r>
@@ -13817,7 +14029,8 @@
             <w:rPr>
               <w:rFonts w:ascii="Calibri" w:hAnsi="Calibri" w:cs="Times New Roman"/>
               <w:noProof/>
-              <w:szCs w:val="24"/>
+              <w:sz w:val="20"/>
+              <w:szCs w:val="20"/>
             </w:rPr>
           </w:pPr>
           <w:r>
@@ -13826,7 +14039,8 @@
               <w:b/>
               <w:bCs/>
               <w:noProof/>
-              <w:szCs w:val="24"/>
+              <w:sz w:val="20"/>
+              <w:szCs w:val="20"/>
             </w:rPr>
             <w:t>Kivelä M, Arenas A, Barthelemy M, Gleeson JP, Moreno Y, Porter MA</w:t>
           </w:r>
@@ -13834,7 +14048,8 @@
             <w:rPr>
               <w:rFonts w:ascii="Calibri" w:hAnsi="Calibri" w:cs="Times New Roman"/>
               <w:noProof/>
-              <w:szCs w:val="24"/>
+              <w:sz w:val="20"/>
+              <w:szCs w:val="20"/>
             </w:rPr>
             <w:t xml:space="preserve">. </w:t>
           </w:r>
@@ -13844,7 +14059,8 @@
               <w:b/>
               <w:bCs/>
               <w:noProof/>
-              <w:szCs w:val="24"/>
+              <w:sz w:val="20"/>
+              <w:szCs w:val="20"/>
             </w:rPr>
             <w:t>2014</w:t>
           </w:r>
@@ -13852,18 +14068,10 @@
             <w:rPr>
               <w:rFonts w:ascii="Calibri" w:hAnsi="Calibri" w:cs="Times New Roman"/>
               <w:noProof/>
-              <w:szCs w:val="24"/>
-            </w:rPr>
-            <w:t xml:space="preserve">. Multilayer </w:t>
-          </w:r>
-          <w:r>
-            <w:rPr>
-              <w:rFonts w:ascii="Calibri" w:hAnsi="Calibri" w:cs="Times New Roman"/>
-              <w:noProof/>
-              <w:szCs w:val="24"/>
-            </w:rPr>
-            <w:lastRenderedPageBreak/>
-            <w:t xml:space="preserve">networks. </w:t>
+              <w:sz w:val="20"/>
+              <w:szCs w:val="20"/>
+            </w:rPr>
+            <w:t xml:space="preserve">. Multilayer networks. </w:t>
           </w:r>
           <w:r>
             <w:rPr>
@@ -13871,7 +14079,8 @@
               <w:i/>
               <w:iCs/>
               <w:noProof/>
-              <w:szCs w:val="24"/>
+              <w:sz w:val="20"/>
+              <w:szCs w:val="20"/>
             </w:rPr>
             <w:t>Journal of Complex Networks</w:t>
           </w:r>
@@ -13879,7 +14088,8 @@
             <w:rPr>
               <w:rFonts w:ascii="Calibri" w:hAnsi="Calibri" w:cs="Times New Roman"/>
               <w:noProof/>
-              <w:szCs w:val="24"/>
+              <w:sz w:val="20"/>
+              <w:szCs w:val="20"/>
             </w:rPr>
             <w:t xml:space="preserve"> </w:t>
           </w:r>
@@ -13889,7 +14099,8 @@
               <w:b/>
               <w:bCs/>
               <w:noProof/>
-              <w:szCs w:val="24"/>
+              <w:sz w:val="20"/>
+              <w:szCs w:val="20"/>
             </w:rPr>
             <w:t>2</w:t>
           </w:r>
@@ -13897,7 +14108,8 @@
             <w:rPr>
               <w:rFonts w:ascii="Calibri" w:hAnsi="Calibri" w:cs="Times New Roman"/>
               <w:noProof/>
-              <w:szCs w:val="24"/>
+              <w:sz w:val="20"/>
+              <w:szCs w:val="20"/>
             </w:rPr>
             <w:t>: 203–271.</w:t>
           </w:r>
@@ -13912,7 +14124,8 @@
             <w:rPr>
               <w:rFonts w:ascii="Calibri" w:hAnsi="Calibri" w:cs="Times New Roman"/>
               <w:noProof/>
-              <w:szCs w:val="24"/>
+              <w:sz w:val="20"/>
+              <w:szCs w:val="20"/>
             </w:rPr>
           </w:pPr>
           <w:r>
@@ -13921,7 +14134,8 @@
               <w:b/>
               <w:bCs/>
               <w:noProof/>
-              <w:szCs w:val="24"/>
+              <w:sz w:val="20"/>
+              <w:szCs w:val="20"/>
             </w:rPr>
             <w:t>Krebs C</w:t>
           </w:r>
@@ -13929,7 +14143,8 @@
             <w:rPr>
               <w:rFonts w:ascii="Calibri" w:hAnsi="Calibri" w:cs="Times New Roman"/>
               <w:noProof/>
-              <w:szCs w:val="24"/>
+              <w:sz w:val="20"/>
+              <w:szCs w:val="20"/>
             </w:rPr>
             <w:t xml:space="preserve">. </w:t>
           </w:r>
@@ -13939,7 +14154,8 @@
               <w:b/>
               <w:bCs/>
               <w:noProof/>
-              <w:szCs w:val="24"/>
+              <w:sz w:val="20"/>
+              <w:szCs w:val="20"/>
             </w:rPr>
             <w:t>1972</w:t>
           </w:r>
@@ -13947,7 +14163,8 @@
             <w:rPr>
               <w:rFonts w:ascii="Calibri" w:hAnsi="Calibri" w:cs="Times New Roman"/>
               <w:noProof/>
-              <w:szCs w:val="24"/>
+              <w:sz w:val="20"/>
+              <w:szCs w:val="20"/>
             </w:rPr>
             <w:t xml:space="preserve">. </w:t>
           </w:r>
@@ -13957,7 +14174,8 @@
               <w:i/>
               <w:iCs/>
               <w:noProof/>
-              <w:szCs w:val="24"/>
+              <w:sz w:val="20"/>
+              <w:szCs w:val="20"/>
             </w:rPr>
             <w:t>Ecology: the experimental analysis of distribution and abundance.</w:t>
           </w:r>
@@ -13965,7 +14183,8 @@
             <w:rPr>
               <w:rFonts w:ascii="Calibri" w:hAnsi="Calibri" w:cs="Times New Roman"/>
               <w:noProof/>
-              <w:szCs w:val="24"/>
+              <w:sz w:val="20"/>
+              <w:szCs w:val="20"/>
             </w:rPr>
             <w:t xml:space="preserve"> New York: Harper &amp; Row New York.</w:t>
           </w:r>
@@ -13980,7 +14199,8 @@
             <w:rPr>
               <w:rFonts w:ascii="Calibri" w:hAnsi="Calibri" w:cs="Times New Roman"/>
               <w:noProof/>
-              <w:szCs w:val="24"/>
+              <w:sz w:val="20"/>
+              <w:szCs w:val="20"/>
             </w:rPr>
           </w:pPr>
           <w:r>
@@ -13989,7 +14209,8 @@
               <w:b/>
               <w:bCs/>
               <w:noProof/>
-              <w:szCs w:val="24"/>
+              <w:sz w:val="20"/>
+              <w:szCs w:val="20"/>
             </w:rPr>
             <w:t>Leake JR</w:t>
           </w:r>
@@ -13997,7 +14218,8 @@
             <w:rPr>
               <w:rFonts w:ascii="Calibri" w:hAnsi="Calibri" w:cs="Times New Roman"/>
               <w:noProof/>
-              <w:szCs w:val="24"/>
+              <w:sz w:val="20"/>
+              <w:szCs w:val="20"/>
             </w:rPr>
             <w:t xml:space="preserve">. </w:t>
           </w:r>
@@ -14007,7 +14229,8 @@
               <w:b/>
               <w:bCs/>
               <w:noProof/>
-              <w:szCs w:val="24"/>
+              <w:sz w:val="20"/>
+              <w:szCs w:val="20"/>
             </w:rPr>
             <w:t>1994</w:t>
           </w:r>
@@ -14015,7 +14238,8 @@
             <w:rPr>
               <w:rFonts w:ascii="Calibri" w:hAnsi="Calibri" w:cs="Times New Roman"/>
               <w:noProof/>
-              <w:szCs w:val="24"/>
+              <w:sz w:val="20"/>
+              <w:szCs w:val="20"/>
             </w:rPr>
             <w:t xml:space="preserve">. The biology of myco-heterotrophic ('saprophytic’) plants. </w:t>
           </w:r>
@@ -14025,7 +14249,8 @@
               <w:i/>
               <w:iCs/>
               <w:noProof/>
-              <w:szCs w:val="24"/>
+              <w:sz w:val="20"/>
+              <w:szCs w:val="20"/>
             </w:rPr>
             <w:t>New Phytologist</w:t>
           </w:r>
@@ -14033,7 +14258,8 @@
             <w:rPr>
               <w:rFonts w:ascii="Calibri" w:hAnsi="Calibri" w:cs="Times New Roman"/>
               <w:noProof/>
-              <w:szCs w:val="24"/>
+              <w:sz w:val="20"/>
+              <w:szCs w:val="20"/>
             </w:rPr>
             <w:t xml:space="preserve"> </w:t>
           </w:r>
@@ -14043,7 +14269,8 @@
               <w:b/>
               <w:bCs/>
               <w:noProof/>
-              <w:szCs w:val="24"/>
+              <w:sz w:val="20"/>
+              <w:szCs w:val="20"/>
             </w:rPr>
             <w:t>69</w:t>
           </w:r>
@@ -14051,7 +14278,8 @@
             <w:rPr>
               <w:rFonts w:ascii="Calibri" w:hAnsi="Calibri" w:cs="Times New Roman"/>
               <w:noProof/>
-              <w:szCs w:val="24"/>
+              <w:sz w:val="20"/>
+              <w:szCs w:val="20"/>
             </w:rPr>
             <w:t>: 171–216.</w:t>
           </w:r>
@@ -14066,7 +14294,8 @@
             <w:rPr>
               <w:rFonts w:ascii="Calibri" w:hAnsi="Calibri" w:cs="Times New Roman"/>
               <w:noProof/>
-              <w:szCs w:val="24"/>
+              <w:sz w:val="20"/>
+              <w:szCs w:val="20"/>
             </w:rPr>
           </w:pPr>
           <w:r>
@@ -14075,7 +14304,8 @@
               <w:b/>
               <w:bCs/>
               <w:noProof/>
-              <w:szCs w:val="24"/>
+              <w:sz w:val="20"/>
+              <w:szCs w:val="20"/>
             </w:rPr>
             <w:t>Lusk CH</w:t>
           </w:r>
@@ -14083,7 +14313,8 @@
             <w:rPr>
               <w:rFonts w:ascii="Calibri" w:hAnsi="Calibri" w:cs="Times New Roman"/>
               <w:noProof/>
-              <w:szCs w:val="24"/>
+              <w:sz w:val="20"/>
+              <w:szCs w:val="20"/>
             </w:rPr>
             <w:t xml:space="preserve">. </w:t>
           </w:r>
@@ -14093,7 +14324,8 @@
               <w:b/>
               <w:bCs/>
               <w:noProof/>
-              <w:szCs w:val="24"/>
+              <w:sz w:val="20"/>
+              <w:szCs w:val="20"/>
             </w:rPr>
             <w:t>1995</w:t>
           </w:r>
@@ -14101,7 +14333,8 @@
             <w:rPr>
               <w:rFonts w:ascii="Calibri" w:hAnsi="Calibri" w:cs="Times New Roman"/>
               <w:noProof/>
-              <w:szCs w:val="24"/>
+              <w:sz w:val="20"/>
+              <w:szCs w:val="20"/>
             </w:rPr>
             <w:t xml:space="preserve">. Seed Size, Establishment Sites and Species Coexistence in a Chilean Rain Forest. </w:t>
           </w:r>
@@ -14111,7 +14344,8 @@
               <w:i/>
               <w:iCs/>
               <w:noProof/>
-              <w:szCs w:val="24"/>
+              <w:sz w:val="20"/>
+              <w:szCs w:val="20"/>
             </w:rPr>
             <w:t>Journal of Vegetation Science</w:t>
           </w:r>
@@ -14119,7 +14353,8 @@
             <w:rPr>
               <w:rFonts w:ascii="Calibri" w:hAnsi="Calibri" w:cs="Times New Roman"/>
               <w:noProof/>
-              <w:szCs w:val="24"/>
+              <w:sz w:val="20"/>
+              <w:szCs w:val="20"/>
             </w:rPr>
             <w:t xml:space="preserve"> </w:t>
           </w:r>
@@ -14129,7 +14364,8 @@
               <w:b/>
               <w:bCs/>
               <w:noProof/>
-              <w:szCs w:val="24"/>
+              <w:sz w:val="20"/>
+              <w:szCs w:val="20"/>
             </w:rPr>
             <w:t>6</w:t>
           </w:r>
@@ -14137,7 +14373,8 @@
             <w:rPr>
               <w:rFonts w:ascii="Calibri" w:hAnsi="Calibri" w:cs="Times New Roman"/>
               <w:noProof/>
-              <w:szCs w:val="24"/>
+              <w:sz w:val="20"/>
+              <w:szCs w:val="20"/>
             </w:rPr>
             <w:t>: 249–256.</w:t>
           </w:r>
@@ -14152,7 +14389,8 @@
             <w:rPr>
               <w:rFonts w:ascii="Calibri" w:hAnsi="Calibri" w:cs="Times New Roman"/>
               <w:noProof/>
-              <w:szCs w:val="24"/>
+              <w:sz w:val="20"/>
+              <w:szCs w:val="20"/>
             </w:rPr>
           </w:pPr>
           <w:r>
@@ -14161,15 +14399,18 @@
               <w:b/>
               <w:bCs/>
               <w:noProof/>
-              <w:szCs w:val="24"/>
-            </w:rPr>
+              <w:sz w:val="20"/>
+              <w:szCs w:val="20"/>
+            </w:rPr>
+            <w:lastRenderedPageBreak/>
             <w:t>Magurran A</w:t>
           </w:r>
           <w:r>
             <w:rPr>
               <w:rFonts w:ascii="Calibri" w:hAnsi="Calibri" w:cs="Times New Roman"/>
               <w:noProof/>
-              <w:szCs w:val="24"/>
+              <w:sz w:val="20"/>
+              <w:szCs w:val="20"/>
             </w:rPr>
             <w:t xml:space="preserve">. </w:t>
           </w:r>
@@ -14179,7 +14420,8 @@
               <w:b/>
               <w:bCs/>
               <w:noProof/>
-              <w:szCs w:val="24"/>
+              <w:sz w:val="20"/>
+              <w:szCs w:val="20"/>
             </w:rPr>
             <w:t>2004</w:t>
           </w:r>
@@ -14187,7 +14429,8 @@
             <w:rPr>
               <w:rFonts w:ascii="Calibri" w:hAnsi="Calibri" w:cs="Times New Roman"/>
               <w:noProof/>
-              <w:szCs w:val="24"/>
+              <w:sz w:val="20"/>
+              <w:szCs w:val="20"/>
             </w:rPr>
             <w:t xml:space="preserve">. </w:t>
           </w:r>
@@ -14197,7 +14440,8 @@
               <w:i/>
               <w:iCs/>
               <w:noProof/>
-              <w:szCs w:val="24"/>
+              <w:sz w:val="20"/>
+              <w:szCs w:val="20"/>
             </w:rPr>
             <w:t>Measuring biological diversity</w:t>
           </w:r>
@@ -14205,7 +14449,8 @@
             <w:rPr>
               <w:rFonts w:ascii="Calibri" w:hAnsi="Calibri" w:cs="Times New Roman"/>
               <w:noProof/>
-              <w:szCs w:val="24"/>
+              <w:sz w:val="20"/>
+              <w:szCs w:val="20"/>
             </w:rPr>
             <w:t>. Oxford: Blackwell.</w:t>
           </w:r>
@@ -14220,7 +14465,8 @@
             <w:rPr>
               <w:rFonts w:ascii="Calibri" w:hAnsi="Calibri" w:cs="Times New Roman"/>
               <w:noProof/>
-              <w:szCs w:val="24"/>
+              <w:sz w:val="20"/>
+              <w:szCs w:val="20"/>
             </w:rPr>
           </w:pPr>
           <w:r>
@@ -14229,7 +14475,8 @@
               <w:b/>
               <w:bCs/>
               <w:noProof/>
-              <w:szCs w:val="24"/>
+              <w:sz w:val="20"/>
+              <w:szCs w:val="20"/>
             </w:rPr>
             <w:t>Martos F, Munoz F, Pailler T, Kottke I, Gonneau C, Selosse MA</w:t>
           </w:r>
@@ -14237,7 +14484,8 @@
             <w:rPr>
               <w:rFonts w:ascii="Calibri" w:hAnsi="Calibri" w:cs="Times New Roman"/>
               <w:noProof/>
-              <w:szCs w:val="24"/>
+              <w:sz w:val="20"/>
+              <w:szCs w:val="20"/>
             </w:rPr>
             <w:t xml:space="preserve">. </w:t>
           </w:r>
@@ -14247,7 +14495,8 @@
               <w:b/>
               <w:bCs/>
               <w:noProof/>
-              <w:szCs w:val="24"/>
+              <w:sz w:val="20"/>
+              <w:szCs w:val="20"/>
             </w:rPr>
             <w:t>2012</w:t>
           </w:r>
@@ -14255,7 +14504,8 @@
             <w:rPr>
               <w:rFonts w:ascii="Calibri" w:hAnsi="Calibri" w:cs="Times New Roman"/>
               <w:noProof/>
-              <w:szCs w:val="24"/>
+              <w:sz w:val="20"/>
+              <w:szCs w:val="20"/>
             </w:rPr>
             <w:t xml:space="preserve">. The role of epiphytism in architecture and evolutionary constraint within mycorrhizal networks of tropical orchids. </w:t>
           </w:r>
@@ -14265,7 +14515,8 @@
               <w:i/>
               <w:iCs/>
               <w:noProof/>
-              <w:szCs w:val="24"/>
+              <w:sz w:val="20"/>
+              <w:szCs w:val="20"/>
             </w:rPr>
             <w:t>Molecular Ecology</w:t>
           </w:r>
@@ -14273,7 +14524,8 @@
             <w:rPr>
               <w:rFonts w:ascii="Calibri" w:hAnsi="Calibri" w:cs="Times New Roman"/>
               <w:noProof/>
-              <w:szCs w:val="24"/>
+              <w:sz w:val="20"/>
+              <w:szCs w:val="20"/>
             </w:rPr>
             <w:t xml:space="preserve"> </w:t>
           </w:r>
@@ -14283,7 +14535,8 @@
               <w:b/>
               <w:bCs/>
               <w:noProof/>
-              <w:szCs w:val="24"/>
+              <w:sz w:val="20"/>
+              <w:szCs w:val="20"/>
             </w:rPr>
             <w:t>21</w:t>
           </w:r>
@@ -14291,7 +14544,8 @@
             <w:rPr>
               <w:rFonts w:ascii="Calibri" w:hAnsi="Calibri" w:cs="Times New Roman"/>
               <w:noProof/>
-              <w:szCs w:val="24"/>
+              <w:sz w:val="20"/>
+              <w:szCs w:val="20"/>
             </w:rPr>
             <w:t>: 5098–5109.</w:t>
           </w:r>
@@ -14306,7 +14560,8 @@
             <w:rPr>
               <w:rFonts w:ascii="Calibri" w:hAnsi="Calibri" w:cs="Times New Roman"/>
               <w:noProof/>
-              <w:szCs w:val="24"/>
+              <w:sz w:val="20"/>
+              <w:szCs w:val="20"/>
             </w:rPr>
           </w:pPr>
           <w:r>
@@ -14315,7 +14570,8 @@
               <w:b/>
               <w:bCs/>
               <w:noProof/>
-              <w:szCs w:val="24"/>
+              <w:sz w:val="20"/>
+              <w:szCs w:val="20"/>
             </w:rPr>
             <w:t>McCormick MK, Jacquemyn H</w:t>
           </w:r>
@@ -14323,7 +14579,8 @@
             <w:rPr>
               <w:rFonts w:ascii="Calibri" w:hAnsi="Calibri" w:cs="Times New Roman"/>
               <w:noProof/>
-              <w:szCs w:val="24"/>
+              <w:sz w:val="20"/>
+              <w:szCs w:val="20"/>
             </w:rPr>
             <w:t xml:space="preserve">. </w:t>
           </w:r>
@@ -14333,7 +14590,8 @@
               <w:b/>
               <w:bCs/>
               <w:noProof/>
-              <w:szCs w:val="24"/>
+              <w:sz w:val="20"/>
+              <w:szCs w:val="20"/>
             </w:rPr>
             <w:t>2014</w:t>
           </w:r>
@@ -14341,7 +14599,8 @@
             <w:rPr>
               <w:rFonts w:ascii="Calibri" w:hAnsi="Calibri" w:cs="Times New Roman"/>
               <w:noProof/>
-              <w:szCs w:val="24"/>
+              <w:sz w:val="20"/>
+              <w:szCs w:val="20"/>
             </w:rPr>
             <w:t xml:space="preserve">. What constrains the distribution of orchid populations? </w:t>
           </w:r>
@@ -14351,7 +14610,8 @@
               <w:i/>
               <w:iCs/>
               <w:noProof/>
-              <w:szCs w:val="24"/>
+              <w:sz w:val="20"/>
+              <w:szCs w:val="20"/>
             </w:rPr>
             <w:t>New Phytologist</w:t>
           </w:r>
@@ -14359,7 +14619,8 @@
             <w:rPr>
               <w:rFonts w:ascii="Calibri" w:hAnsi="Calibri" w:cs="Times New Roman"/>
               <w:noProof/>
-              <w:szCs w:val="24"/>
+              <w:sz w:val="20"/>
+              <w:szCs w:val="20"/>
             </w:rPr>
             <w:t xml:space="preserve"> </w:t>
           </w:r>
@@ -14369,7 +14630,8 @@
               <w:b/>
               <w:bCs/>
               <w:noProof/>
-              <w:szCs w:val="24"/>
+              <w:sz w:val="20"/>
+              <w:szCs w:val="20"/>
             </w:rPr>
             <w:t>202</w:t>
           </w:r>
@@ -14377,7 +14639,8 @@
             <w:rPr>
               <w:rFonts w:ascii="Calibri" w:hAnsi="Calibri" w:cs="Times New Roman"/>
               <w:noProof/>
-              <w:szCs w:val="24"/>
+              <w:sz w:val="20"/>
+              <w:szCs w:val="20"/>
             </w:rPr>
             <w:t>: 392–400.</w:t>
           </w:r>
@@ -14392,7 +14655,8 @@
             <w:rPr>
               <w:rFonts w:ascii="Calibri" w:hAnsi="Calibri" w:cs="Times New Roman"/>
               <w:noProof/>
-              <w:szCs w:val="24"/>
+              <w:sz w:val="20"/>
+              <w:szCs w:val="20"/>
             </w:rPr>
           </w:pPr>
           <w:r>
@@ -14401,7 +14665,8 @@
               <w:b/>
               <w:bCs/>
               <w:noProof/>
-              <w:szCs w:val="24"/>
+              <w:sz w:val="20"/>
+              <w:szCs w:val="20"/>
             </w:rPr>
             <w:t>McKendrick SL, Leake JR, Lee Taylor D, Read DJ</w:t>
           </w:r>
@@ -14409,7 +14674,8 @@
             <w:rPr>
               <w:rFonts w:ascii="Calibri" w:hAnsi="Calibri" w:cs="Times New Roman"/>
               <w:noProof/>
-              <w:szCs w:val="24"/>
+              <w:sz w:val="20"/>
+              <w:szCs w:val="20"/>
             </w:rPr>
             <w:t xml:space="preserve">. </w:t>
           </w:r>
@@ -14419,7 +14685,8 @@
               <w:b/>
               <w:bCs/>
               <w:noProof/>
-              <w:szCs w:val="24"/>
+              <w:sz w:val="20"/>
+              <w:szCs w:val="20"/>
             </w:rPr>
             <w:t>2002</w:t>
           </w:r>
@@ -14427,7 +14694,8 @@
             <w:rPr>
               <w:rFonts w:ascii="Calibri" w:hAnsi="Calibri" w:cs="Times New Roman"/>
               <w:noProof/>
-              <w:szCs w:val="24"/>
+              <w:sz w:val="20"/>
+              <w:szCs w:val="20"/>
             </w:rPr>
             <w:t xml:space="preserve">. Symbiotic germination and development of the myco-heterotrophic orchid Neottia nidus-avis in nature and its requirement for locally distributed Sebacina spp. </w:t>
           </w:r>
@@ -14437,7 +14705,8 @@
               <w:i/>
               <w:iCs/>
               <w:noProof/>
-              <w:szCs w:val="24"/>
+              <w:sz w:val="20"/>
+              <w:szCs w:val="20"/>
             </w:rPr>
             <w:t>New Phytologist</w:t>
           </w:r>
@@ -14445,7 +14714,8 @@
             <w:rPr>
               <w:rFonts w:ascii="Calibri" w:hAnsi="Calibri" w:cs="Times New Roman"/>
               <w:noProof/>
-              <w:szCs w:val="24"/>
+              <w:sz w:val="20"/>
+              <w:szCs w:val="20"/>
             </w:rPr>
             <w:t>: 233–247.</w:t>
           </w:r>
@@ -14460,7 +14730,8 @@
             <w:rPr>
               <w:rFonts w:ascii="Calibri" w:hAnsi="Calibri" w:cs="Times New Roman"/>
               <w:noProof/>
-              <w:szCs w:val="24"/>
+              <w:sz w:val="20"/>
+              <w:szCs w:val="20"/>
             </w:rPr>
           </w:pPr>
           <w:r>
@@ -14469,7 +14740,8 @@
               <w:b/>
               <w:bCs/>
               <w:noProof/>
-              <w:szCs w:val="24"/>
+              <w:sz w:val="20"/>
+              <w:szCs w:val="20"/>
             </w:rPr>
             <w:t>Nathan R, Muller-landau HC</w:t>
           </w:r>
@@ -14477,7 +14749,8 @@
             <w:rPr>
               <w:rFonts w:ascii="Calibri" w:hAnsi="Calibri" w:cs="Times New Roman"/>
               <w:noProof/>
-              <w:szCs w:val="24"/>
+              <w:sz w:val="20"/>
+              <w:szCs w:val="20"/>
             </w:rPr>
             <w:t xml:space="preserve">. </w:t>
           </w:r>
@@ -14487,7 +14760,8 @@
               <w:b/>
               <w:bCs/>
               <w:noProof/>
-              <w:szCs w:val="24"/>
+              <w:sz w:val="20"/>
+              <w:szCs w:val="20"/>
             </w:rPr>
             <w:t>2000</w:t>
           </w:r>
@@ -14495,7 +14769,8 @@
             <w:rPr>
               <w:rFonts w:ascii="Calibri" w:hAnsi="Calibri" w:cs="Times New Roman"/>
               <w:noProof/>
-              <w:szCs w:val="24"/>
+              <w:sz w:val="20"/>
+              <w:szCs w:val="20"/>
             </w:rPr>
             <w:t xml:space="preserve">. Spatial patterns of seed dispersal , their determinants and consequences for recruitment. </w:t>
           </w:r>
@@ -14505,7 +14780,8 @@
               <w:b/>
               <w:bCs/>
               <w:noProof/>
-              <w:szCs w:val="24"/>
+              <w:sz w:val="20"/>
+              <w:szCs w:val="20"/>
             </w:rPr>
             <w:t>15</w:t>
           </w:r>
@@ -14513,7 +14789,8 @@
             <w:rPr>
               <w:rFonts w:ascii="Calibri" w:hAnsi="Calibri" w:cs="Times New Roman"/>
               <w:noProof/>
-              <w:szCs w:val="24"/>
+              <w:sz w:val="20"/>
+              <w:szCs w:val="20"/>
             </w:rPr>
             <w:t>: 278–285.</w:t>
           </w:r>
@@ -14528,7 +14805,8 @@
             <w:rPr>
               <w:rFonts w:ascii="Calibri" w:hAnsi="Calibri" w:cs="Times New Roman"/>
               <w:noProof/>
-              <w:szCs w:val="24"/>
+              <w:sz w:val="20"/>
+              <w:szCs w:val="20"/>
             </w:rPr>
           </w:pPr>
           <w:r>
@@ -14537,7 +14815,8 @@
               <w:b/>
               <w:bCs/>
               <w:noProof/>
-              <w:szCs w:val="24"/>
+              <w:sz w:val="20"/>
+              <w:szCs w:val="20"/>
             </w:rPr>
             <w:t>Newman M</w:t>
           </w:r>
@@ -14545,7 +14824,8 @@
             <w:rPr>
               <w:rFonts w:ascii="Calibri" w:hAnsi="Calibri" w:cs="Times New Roman"/>
               <w:noProof/>
-              <w:szCs w:val="24"/>
+              <w:sz w:val="20"/>
+              <w:szCs w:val="20"/>
             </w:rPr>
             <w:t xml:space="preserve">. </w:t>
           </w:r>
@@ -14555,7 +14835,8 @@
               <w:b/>
               <w:bCs/>
               <w:noProof/>
-              <w:szCs w:val="24"/>
+              <w:sz w:val="20"/>
+              <w:szCs w:val="20"/>
             </w:rPr>
             <w:t>2018</w:t>
           </w:r>
@@ -14563,7 +14844,8 @@
             <w:rPr>
               <w:rFonts w:ascii="Calibri" w:hAnsi="Calibri" w:cs="Times New Roman"/>
               <w:noProof/>
-              <w:szCs w:val="24"/>
+              <w:sz w:val="20"/>
+              <w:szCs w:val="20"/>
             </w:rPr>
             <w:t xml:space="preserve">. </w:t>
           </w:r>
@@ -14573,7 +14855,8 @@
               <w:i/>
               <w:iCs/>
               <w:noProof/>
-              <w:szCs w:val="24"/>
+              <w:sz w:val="20"/>
+              <w:szCs w:val="20"/>
             </w:rPr>
             <w:t>Networks</w:t>
           </w:r>
@@ -14581,7 +14864,8 @@
             <w:rPr>
               <w:rFonts w:ascii="Calibri" w:hAnsi="Calibri" w:cs="Times New Roman"/>
               <w:noProof/>
-              <w:szCs w:val="24"/>
+              <w:sz w:val="20"/>
+              <w:szCs w:val="20"/>
             </w:rPr>
             <w:t>. Oxford: Oxford University Press.</w:t>
           </w:r>
@@ -14596,7 +14880,8 @@
             <w:rPr>
               <w:rFonts w:ascii="Calibri" w:hAnsi="Calibri" w:cs="Times New Roman"/>
               <w:noProof/>
-              <w:szCs w:val="24"/>
+              <w:sz w:val="20"/>
+              <w:szCs w:val="20"/>
             </w:rPr>
           </w:pPr>
           <w:r>
@@ -14605,7 +14890,8 @@
               <w:b/>
               <w:bCs/>
               <w:noProof/>
-              <w:szCs w:val="24"/>
+              <w:sz w:val="20"/>
+              <w:szCs w:val="20"/>
             </w:rPr>
             <w:t xml:space="preserve">Ogura-Tsujita Y, Gebauer G, Xu H, Fukasawa Y, Umata H, Tetsuka K, Kubota M, Schweiger JMI, Yamashita S, Maekawa N, </w:t>
           </w:r>
@@ -14617,7 +14903,8 @@
               <w:i/>
               <w:iCs/>
               <w:noProof/>
-              <w:szCs w:val="24"/>
+              <w:sz w:val="20"/>
+              <w:szCs w:val="20"/>
             </w:rPr>
             <w:t>et al.</w:t>
           </w:r>
@@ -14625,7 +14912,8 @@
             <w:rPr>
               <w:rFonts w:ascii="Calibri" w:hAnsi="Calibri" w:cs="Times New Roman"/>
               <w:noProof/>
-              <w:szCs w:val="24"/>
+              <w:sz w:val="20"/>
+              <w:szCs w:val="20"/>
             </w:rPr>
             <w:t xml:space="preserve"> </w:t>
           </w:r>
@@ -14635,7 +14923,8 @@
               <w:b/>
               <w:bCs/>
               <w:noProof/>
-              <w:szCs w:val="24"/>
+              <w:sz w:val="20"/>
+              <w:szCs w:val="20"/>
             </w:rPr>
             <w:t>2018</w:t>
           </w:r>
@@ -14643,19 +14932,10 @@
             <w:rPr>
               <w:rFonts w:ascii="Calibri" w:hAnsi="Calibri" w:cs="Times New Roman"/>
               <w:noProof/>
-              <w:szCs w:val="24"/>
-            </w:rPr>
-            <w:t>. The giant mycoheterotrophic orchid Erythrorchis altissima is associated mainly with a</w:t>
-          </w:r>
-          <w:bookmarkStart w:id="4" w:name="_GoBack"/>
-          <w:bookmarkEnd w:id="4"/>
-          <w:r>
-            <w:rPr>
-              <w:rFonts w:ascii="Calibri" w:hAnsi="Calibri" w:cs="Times New Roman"/>
-              <w:noProof/>
-              <w:szCs w:val="24"/>
-            </w:rPr>
-            <w:t xml:space="preserve"> divergent set of wood-decaying fungi. </w:t>
+              <w:sz w:val="20"/>
+              <w:szCs w:val="20"/>
+            </w:rPr>
+            <w:t xml:space="preserve">. The giant mycoheterotrophic orchid Erythrorchis altissima is associated mainly with a divergent set of wood-decaying fungi. </w:t>
           </w:r>
           <w:r>
             <w:rPr>
@@ -14663,7 +14943,8 @@
               <w:i/>
               <w:iCs/>
               <w:noProof/>
-              <w:szCs w:val="24"/>
+              <w:sz w:val="20"/>
+              <w:szCs w:val="20"/>
             </w:rPr>
             <w:t>Molecular Ecology</w:t>
           </w:r>
@@ -14671,7 +14952,8 @@
             <w:rPr>
               <w:rFonts w:ascii="Calibri" w:hAnsi="Calibri" w:cs="Times New Roman"/>
               <w:noProof/>
-              <w:szCs w:val="24"/>
+              <w:sz w:val="20"/>
+              <w:szCs w:val="20"/>
             </w:rPr>
             <w:t xml:space="preserve"> </w:t>
           </w:r>
@@ -14681,7 +14963,8 @@
               <w:b/>
               <w:bCs/>
               <w:noProof/>
-              <w:szCs w:val="24"/>
+              <w:sz w:val="20"/>
+              <w:szCs w:val="20"/>
             </w:rPr>
             <w:t>27</w:t>
           </w:r>
@@ -14689,7 +14972,8 @@
             <w:rPr>
               <w:rFonts w:ascii="Calibri" w:hAnsi="Calibri" w:cs="Times New Roman"/>
               <w:noProof/>
-              <w:szCs w:val="24"/>
+              <w:sz w:val="20"/>
+              <w:szCs w:val="20"/>
             </w:rPr>
             <w:t>: 1324–1337.</w:t>
           </w:r>
@@ -14704,7 +14988,8 @@
             <w:rPr>
               <w:rFonts w:ascii="Calibri" w:hAnsi="Calibri" w:cs="Times New Roman"/>
               <w:noProof/>
-              <w:szCs w:val="24"/>
+              <w:sz w:val="20"/>
+              <w:szCs w:val="20"/>
             </w:rPr>
           </w:pPr>
           <w:r>
@@ -14713,7 +14998,8 @@
               <w:b/>
               <w:bCs/>
               <w:noProof/>
-              <w:szCs w:val="24"/>
+              <w:sz w:val="20"/>
+              <w:szCs w:val="20"/>
             </w:rPr>
             <w:t>Olesen JM, Bascompte J, Dupont YL, Jordano P</w:t>
           </w:r>
@@ -14721,7 +15007,8 @@
             <w:rPr>
               <w:rFonts w:ascii="Calibri" w:hAnsi="Calibri" w:cs="Times New Roman"/>
               <w:noProof/>
-              <w:szCs w:val="24"/>
+              <w:sz w:val="20"/>
+              <w:szCs w:val="20"/>
             </w:rPr>
             <w:t xml:space="preserve">. </w:t>
           </w:r>
@@ -14731,7 +15018,8 @@
               <w:b/>
               <w:bCs/>
               <w:noProof/>
-              <w:szCs w:val="24"/>
+              <w:sz w:val="20"/>
+              <w:szCs w:val="20"/>
             </w:rPr>
             <w:t>2007</w:t>
           </w:r>
@@ -14739,7 +15027,8 @@
             <w:rPr>
               <w:rFonts w:ascii="Calibri" w:hAnsi="Calibri" w:cs="Times New Roman"/>
               <w:noProof/>
-              <w:szCs w:val="24"/>
+              <w:sz w:val="20"/>
+              <w:szCs w:val="20"/>
             </w:rPr>
             <w:t>. The modularity of pollination networks.</w:t>
           </w:r>
@@ -14754,7 +15043,8 @@
             <w:rPr>
               <w:rFonts w:ascii="Calibri" w:hAnsi="Calibri" w:cs="Times New Roman"/>
               <w:noProof/>
-              <w:szCs w:val="24"/>
+              <w:sz w:val="20"/>
+              <w:szCs w:val="20"/>
             </w:rPr>
           </w:pPr>
           <w:r>
@@ -14763,7 +15053,8 @@
               <w:b/>
               <w:bCs/>
               <w:noProof/>
-              <w:szCs w:val="24"/>
+              <w:sz w:val="20"/>
+              <w:szCs w:val="20"/>
             </w:rPr>
             <w:t>Otero JT, Aragón S, Ackerman JD</w:t>
           </w:r>
@@ -14771,7 +15062,8 @@
             <w:rPr>
               <w:rFonts w:ascii="Calibri" w:hAnsi="Calibri" w:cs="Times New Roman"/>
               <w:noProof/>
-              <w:szCs w:val="24"/>
+              <w:sz w:val="20"/>
+              <w:szCs w:val="20"/>
             </w:rPr>
             <w:t xml:space="preserve">. </w:t>
           </w:r>
@@ -14781,7 +15073,8 @@
               <w:b/>
               <w:bCs/>
               <w:noProof/>
-              <w:szCs w:val="24"/>
+              <w:sz w:val="20"/>
+              <w:szCs w:val="20"/>
             </w:rPr>
             <w:t>2007</w:t>
           </w:r>
@@ -14789,7 +15082,8 @@
             <w:rPr>
               <w:rFonts w:ascii="Calibri" w:hAnsi="Calibri" w:cs="Times New Roman"/>
               <w:noProof/>
-              <w:szCs w:val="24"/>
+              <w:sz w:val="20"/>
+              <w:szCs w:val="20"/>
             </w:rPr>
             <w:t xml:space="preserve">. Site variation in spatial aggregation and phorophyte preference in Psychilis monensis (Orchidaceae). </w:t>
           </w:r>
@@ -14799,7 +15093,8 @@
               <w:i/>
               <w:iCs/>
               <w:noProof/>
-              <w:szCs w:val="24"/>
+              <w:sz w:val="20"/>
+              <w:szCs w:val="20"/>
             </w:rPr>
             <w:t>Biotropica</w:t>
           </w:r>
@@ -14807,7 +15102,8 @@
             <w:rPr>
               <w:rFonts w:ascii="Calibri" w:hAnsi="Calibri" w:cs="Times New Roman"/>
               <w:noProof/>
-              <w:szCs w:val="24"/>
+              <w:sz w:val="20"/>
+              <w:szCs w:val="20"/>
             </w:rPr>
             <w:t xml:space="preserve"> </w:t>
           </w:r>
@@ -14817,7 +15113,8 @@
               <w:b/>
               <w:bCs/>
               <w:noProof/>
-              <w:szCs w:val="24"/>
+              <w:sz w:val="20"/>
+              <w:szCs w:val="20"/>
             </w:rPr>
             <w:t>39</w:t>
           </w:r>
@@ -14825,7 +15122,8 @@
             <w:rPr>
               <w:rFonts w:ascii="Calibri" w:hAnsi="Calibri" w:cs="Times New Roman"/>
               <w:noProof/>
-              <w:szCs w:val="24"/>
+              <w:sz w:val="20"/>
+              <w:szCs w:val="20"/>
             </w:rPr>
             <w:t>: 227–231.</w:t>
           </w:r>
@@ -14840,7 +15138,8 @@
             <w:rPr>
               <w:rFonts w:ascii="Calibri" w:hAnsi="Calibri" w:cs="Times New Roman"/>
               <w:noProof/>
-              <w:szCs w:val="24"/>
+              <w:sz w:val="20"/>
+              <w:szCs w:val="20"/>
             </w:rPr>
           </w:pPr>
           <w:r>
@@ -14849,7 +15148,8 @@
               <w:b/>
               <w:bCs/>
               <w:noProof/>
-              <w:szCs w:val="24"/>
+              <w:sz w:val="20"/>
+              <w:szCs w:val="20"/>
             </w:rPr>
             <w:t>Rasmussen HN</w:t>
           </w:r>
@@ -14857,7 +15157,8 @@
             <w:rPr>
               <w:rFonts w:ascii="Calibri" w:hAnsi="Calibri" w:cs="Times New Roman"/>
               <w:noProof/>
-              <w:szCs w:val="24"/>
+              <w:sz w:val="20"/>
+              <w:szCs w:val="20"/>
             </w:rPr>
             <w:t xml:space="preserve">. </w:t>
           </w:r>
@@ -14867,7 +15168,8 @@
               <w:b/>
               <w:bCs/>
               <w:noProof/>
-              <w:szCs w:val="24"/>
+              <w:sz w:val="20"/>
+              <w:szCs w:val="20"/>
             </w:rPr>
             <w:t>2002</w:t>
           </w:r>
@@ -14875,7 +15177,8 @@
             <w:rPr>
               <w:rFonts w:ascii="Calibri" w:hAnsi="Calibri" w:cs="Times New Roman"/>
               <w:noProof/>
-              <w:szCs w:val="24"/>
+              <w:sz w:val="20"/>
+              <w:szCs w:val="20"/>
             </w:rPr>
             <w:t xml:space="preserve">. Recent developments in the study of orchid mycorrhiza. </w:t>
           </w:r>
@@ -14885,7 +15188,8 @@
               <w:i/>
               <w:iCs/>
               <w:noProof/>
-              <w:szCs w:val="24"/>
+              <w:sz w:val="20"/>
+              <w:szCs w:val="20"/>
             </w:rPr>
             <w:t>Plant and Soil</w:t>
           </w:r>
@@ -14893,7 +15197,8 @@
             <w:rPr>
               <w:rFonts w:ascii="Calibri" w:hAnsi="Calibri" w:cs="Times New Roman"/>
               <w:noProof/>
-              <w:szCs w:val="24"/>
+              <w:sz w:val="20"/>
+              <w:szCs w:val="20"/>
             </w:rPr>
             <w:t xml:space="preserve"> </w:t>
           </w:r>
@@ -14903,7 +15208,8 @@
               <w:b/>
               <w:bCs/>
               <w:noProof/>
-              <w:szCs w:val="24"/>
+              <w:sz w:val="20"/>
+              <w:szCs w:val="20"/>
             </w:rPr>
             <w:t>244</w:t>
           </w:r>
@@ -14911,7 +15217,8 @@
             <w:rPr>
               <w:rFonts w:ascii="Calibri" w:hAnsi="Calibri" w:cs="Times New Roman"/>
               <w:noProof/>
-              <w:szCs w:val="24"/>
+              <w:sz w:val="20"/>
+              <w:szCs w:val="20"/>
             </w:rPr>
             <w:t>: 149–163.</w:t>
           </w:r>
@@ -14926,7 +15233,8 @@
             <w:rPr>
               <w:rFonts w:ascii="Calibri" w:hAnsi="Calibri" w:cs="Times New Roman"/>
               <w:noProof/>
-              <w:szCs w:val="24"/>
+              <w:sz w:val="20"/>
+              <w:szCs w:val="20"/>
             </w:rPr>
           </w:pPr>
           <w:r>
@@ -14935,7 +15243,8 @@
               <w:b/>
               <w:bCs/>
               <w:noProof/>
-              <w:szCs w:val="24"/>
+              <w:sz w:val="20"/>
+              <w:szCs w:val="20"/>
             </w:rPr>
             <w:t>Rasmussen HN, Dixon KW, Jersáková J, Tesitelová T</w:t>
           </w:r>
@@ -14943,7 +15252,8 @@
             <w:rPr>
               <w:rFonts w:ascii="Calibri" w:hAnsi="Calibri" w:cs="Times New Roman"/>
               <w:noProof/>
-              <w:szCs w:val="24"/>
+              <w:sz w:val="20"/>
+              <w:szCs w:val="20"/>
             </w:rPr>
             <w:t xml:space="preserve">. </w:t>
           </w:r>
@@ -14953,7 +15263,8 @@
               <w:b/>
               <w:bCs/>
               <w:noProof/>
-              <w:szCs w:val="24"/>
+              <w:sz w:val="20"/>
+              <w:szCs w:val="20"/>
             </w:rPr>
             <w:t>2015</w:t>
           </w:r>
@@ -14961,7 +15272,8 @@
             <w:rPr>
               <w:rFonts w:ascii="Calibri" w:hAnsi="Calibri" w:cs="Times New Roman"/>
               <w:noProof/>
-              <w:szCs w:val="24"/>
+              <w:sz w:val="20"/>
+              <w:szCs w:val="20"/>
             </w:rPr>
             <w:t xml:space="preserve">. Germination and seedling establishment in orchids : a complex of requirements. </w:t>
           </w:r>
@@ -14971,7 +15283,8 @@
               <w:i/>
               <w:iCs/>
               <w:noProof/>
-              <w:szCs w:val="24"/>
+              <w:sz w:val="20"/>
+              <w:szCs w:val="20"/>
             </w:rPr>
             <w:t>Annals of Botany</w:t>
           </w:r>
@@ -14979,7 +15292,8 @@
             <w:rPr>
               <w:rFonts w:ascii="Calibri" w:hAnsi="Calibri" w:cs="Times New Roman"/>
               <w:noProof/>
-              <w:szCs w:val="24"/>
+              <w:sz w:val="20"/>
+              <w:szCs w:val="20"/>
             </w:rPr>
             <w:t xml:space="preserve"> </w:t>
           </w:r>
@@ -14989,7 +15303,8 @@
               <w:b/>
               <w:bCs/>
               <w:noProof/>
-              <w:szCs w:val="24"/>
+              <w:sz w:val="20"/>
+              <w:szCs w:val="20"/>
             </w:rPr>
             <w:t>116</w:t>
           </w:r>
@@ -14997,7 +15312,8 @@
             <w:rPr>
               <w:rFonts w:ascii="Calibri" w:hAnsi="Calibri" w:cs="Times New Roman"/>
               <w:noProof/>
-              <w:szCs w:val="24"/>
+              <w:sz w:val="20"/>
+              <w:szCs w:val="20"/>
             </w:rPr>
             <w:t>: 391–402.</w:t>
           </w:r>
@@ -15012,7 +15328,8 @@
             <w:rPr>
               <w:rFonts w:ascii="Calibri" w:hAnsi="Calibri" w:cs="Times New Roman"/>
               <w:noProof/>
-              <w:szCs w:val="24"/>
+              <w:sz w:val="20"/>
+              <w:szCs w:val="20"/>
             </w:rPr>
           </w:pPr>
           <w:r>
@@ -15021,7 +15338,8 @@
               <w:b/>
               <w:bCs/>
               <w:noProof/>
-              <w:szCs w:val="24"/>
+              <w:sz w:val="20"/>
+              <w:szCs w:val="20"/>
             </w:rPr>
             <w:t>Rasmussen HN, Rasmussen FN</w:t>
           </w:r>
@@ -15029,7 +15347,8 @@
             <w:rPr>
               <w:rFonts w:ascii="Calibri" w:hAnsi="Calibri" w:cs="Times New Roman"/>
               <w:noProof/>
-              <w:szCs w:val="24"/>
+              <w:sz w:val="20"/>
+              <w:szCs w:val="20"/>
             </w:rPr>
             <w:t xml:space="preserve">. </w:t>
           </w:r>
@@ -15039,7 +15358,8 @@
               <w:b/>
               <w:bCs/>
               <w:noProof/>
-              <w:szCs w:val="24"/>
+              <w:sz w:val="20"/>
+              <w:szCs w:val="20"/>
             </w:rPr>
             <w:t>2018</w:t>
           </w:r>
@@ -15047,7 +15367,8 @@
             <w:rPr>
               <w:rFonts w:ascii="Calibri" w:hAnsi="Calibri" w:cs="Times New Roman"/>
               <w:noProof/>
-              <w:szCs w:val="24"/>
+              <w:sz w:val="20"/>
+              <w:szCs w:val="20"/>
             </w:rPr>
             <w:t>. The epiphytic habitat on a living host : reflections on the orchid – tree relationship. : 456–472.</w:t>
           </w:r>
@@ -15062,7 +15383,8 @@
             <w:rPr>
               <w:rFonts w:ascii="Calibri" w:hAnsi="Calibri" w:cs="Times New Roman"/>
               <w:noProof/>
-              <w:szCs w:val="24"/>
+              <w:sz w:val="20"/>
+              <w:szCs w:val="20"/>
             </w:rPr>
           </w:pPr>
           <w:r>
@@ -15071,7 +15393,8 @@
               <w:b/>
               <w:bCs/>
               <w:noProof/>
-              <w:szCs w:val="24"/>
+              <w:sz w:val="20"/>
+              <w:szCs w:val="20"/>
             </w:rPr>
             <w:t>Riofrío ML, Cruz D, Torres E, de La Cruz M, Iriondo JM, Suárez JP</w:t>
           </w:r>
@@ -15079,7 +15402,8 @@
             <w:rPr>
               <w:rFonts w:ascii="Calibri" w:hAnsi="Calibri" w:cs="Times New Roman"/>
               <w:noProof/>
-              <w:szCs w:val="24"/>
+              <w:sz w:val="20"/>
+              <w:szCs w:val="20"/>
             </w:rPr>
             <w:t xml:space="preserve">. </w:t>
           </w:r>
@@ -15089,7 +15413,8 @@
               <w:b/>
               <w:bCs/>
               <w:noProof/>
-              <w:szCs w:val="24"/>
+              <w:sz w:val="20"/>
+              <w:szCs w:val="20"/>
             </w:rPr>
             <w:t>2013</w:t>
           </w:r>
@@ -15097,7 +15422,8 @@
             <w:rPr>
               <w:rFonts w:ascii="Calibri" w:hAnsi="Calibri" w:cs="Times New Roman"/>
               <w:noProof/>
-              <w:szCs w:val="24"/>
+              <w:sz w:val="20"/>
+              <w:szCs w:val="20"/>
             </w:rPr>
             <w:t xml:space="preserve">. Mycorrhizal preferences and fine spatial structure of the epiphytic orchid Epidendrum rhopalostele. </w:t>
           </w:r>
@@ -15107,7 +15433,8 @@
               <w:i/>
               <w:iCs/>
               <w:noProof/>
-              <w:szCs w:val="24"/>
+              <w:sz w:val="20"/>
+              <w:szCs w:val="20"/>
             </w:rPr>
             <w:t>American Journal of Botany</w:t>
           </w:r>
@@ -15115,7 +15442,8 @@
             <w:rPr>
               <w:rFonts w:ascii="Calibri" w:hAnsi="Calibri" w:cs="Times New Roman"/>
               <w:noProof/>
-              <w:szCs w:val="24"/>
+              <w:sz w:val="20"/>
+              <w:szCs w:val="20"/>
             </w:rPr>
             <w:t xml:space="preserve"> </w:t>
           </w:r>
@@ -15125,7 +15453,8 @@
               <w:b/>
               <w:bCs/>
               <w:noProof/>
-              <w:szCs w:val="24"/>
+              <w:sz w:val="20"/>
+              <w:szCs w:val="20"/>
             </w:rPr>
             <w:t>100</w:t>
           </w:r>
@@ -15133,7 +15462,8 @@
             <w:rPr>
               <w:rFonts w:ascii="Calibri" w:hAnsi="Calibri" w:cs="Times New Roman"/>
               <w:noProof/>
-              <w:szCs w:val="24"/>
+              <w:sz w:val="20"/>
+              <w:szCs w:val="20"/>
             </w:rPr>
             <w:t>: 2339–2348.</w:t>
           </w:r>
@@ -15148,7 +15478,8 @@
             <w:rPr>
               <w:rFonts w:ascii="Calibri" w:hAnsi="Calibri" w:cs="Times New Roman"/>
               <w:noProof/>
-              <w:szCs w:val="24"/>
+              <w:sz w:val="20"/>
+              <w:szCs w:val="20"/>
             </w:rPr>
           </w:pPr>
           <w:r>
@@ -15157,7 +15488,8 @@
               <w:b/>
               <w:bCs/>
               <w:noProof/>
-              <w:szCs w:val="24"/>
+              <w:sz w:val="20"/>
+              <w:szCs w:val="20"/>
             </w:rPr>
             <w:t>Shao S-C, Burgess KS, Cruse-Sanders JM, Liu Q, Fan X-L, Huang H, Gao J-Y</w:t>
           </w:r>
@@ -15165,7 +15497,8 @@
             <w:rPr>
               <w:rFonts w:ascii="Calibri" w:hAnsi="Calibri" w:cs="Times New Roman"/>
               <w:noProof/>
-              <w:szCs w:val="24"/>
+              <w:sz w:val="20"/>
+              <w:szCs w:val="20"/>
             </w:rPr>
             <w:t xml:space="preserve">. </w:t>
           </w:r>
@@ -15175,7 +15508,8 @@
               <w:b/>
               <w:bCs/>
               <w:noProof/>
-              <w:szCs w:val="24"/>
+              <w:sz w:val="20"/>
+              <w:szCs w:val="20"/>
             </w:rPr>
             <w:t>2017</w:t>
           </w:r>
@@ -15183,7 +15517,8 @@
             <w:rPr>
               <w:rFonts w:ascii="Calibri" w:hAnsi="Calibri" w:cs="Times New Roman"/>
               <w:noProof/>
-              <w:szCs w:val="24"/>
+              <w:sz w:val="20"/>
+              <w:szCs w:val="20"/>
             </w:rPr>
             <w:t xml:space="preserve">. Using In Situ Symbiotic Seed Germination to Restore Over-collected Medicinal Orchids in Southwest China. </w:t>
           </w:r>
@@ -15193,7 +15528,8 @@
               <w:i/>
               <w:iCs/>
               <w:noProof/>
-              <w:szCs w:val="24"/>
+              <w:sz w:val="20"/>
+              <w:szCs w:val="20"/>
             </w:rPr>
             <w:t>Frontiers in Plant Science</w:t>
           </w:r>
@@ -15201,7 +15537,8 @@
             <w:rPr>
               <w:rFonts w:ascii="Calibri" w:hAnsi="Calibri" w:cs="Times New Roman"/>
               <w:noProof/>
-              <w:szCs w:val="24"/>
+              <w:sz w:val="20"/>
+              <w:szCs w:val="20"/>
             </w:rPr>
             <w:t xml:space="preserve"> </w:t>
           </w:r>
@@ -15211,7 +15548,8 @@
               <w:b/>
               <w:bCs/>
               <w:noProof/>
-              <w:szCs w:val="24"/>
+              <w:sz w:val="20"/>
+              <w:szCs w:val="20"/>
             </w:rPr>
             <w:t>8</w:t>
           </w:r>
@@ -15219,7 +15557,8 @@
             <w:rPr>
               <w:rFonts w:ascii="Calibri" w:hAnsi="Calibri" w:cs="Times New Roman"/>
               <w:noProof/>
-              <w:szCs w:val="24"/>
+              <w:sz w:val="20"/>
+              <w:szCs w:val="20"/>
             </w:rPr>
             <w:t>: 1–10.</w:t>
           </w:r>
@@ -15234,7 +15573,8 @@
             <w:rPr>
               <w:rFonts w:ascii="Calibri" w:hAnsi="Calibri" w:cs="Times New Roman"/>
               <w:noProof/>
-              <w:szCs w:val="24"/>
+              <w:sz w:val="20"/>
+              <w:szCs w:val="20"/>
             </w:rPr>
           </w:pPr>
           <w:r>
@@ -15243,7 +15583,8 @@
               <w:b/>
               <w:bCs/>
               <w:noProof/>
-              <w:szCs w:val="24"/>
+              <w:sz w:val="20"/>
+              <w:szCs w:val="20"/>
             </w:rPr>
             <w:t>Slatyer RA, Hirst M, Sexton JP</w:t>
           </w:r>
@@ -15251,7 +15592,8 @@
             <w:rPr>
               <w:rFonts w:ascii="Calibri" w:hAnsi="Calibri" w:cs="Times New Roman"/>
               <w:noProof/>
-              <w:szCs w:val="24"/>
+              <w:sz w:val="20"/>
+              <w:szCs w:val="20"/>
             </w:rPr>
             <w:t xml:space="preserve">. </w:t>
           </w:r>
@@ -15261,7 +15603,8 @@
               <w:b/>
               <w:bCs/>
               <w:noProof/>
-              <w:szCs w:val="24"/>
+              <w:sz w:val="20"/>
+              <w:szCs w:val="20"/>
             </w:rPr>
             <w:t>2013</w:t>
           </w:r>
@@ -15269,7 +15612,8 @@
             <w:rPr>
               <w:rFonts w:ascii="Calibri" w:hAnsi="Calibri" w:cs="Times New Roman"/>
               <w:noProof/>
-              <w:szCs w:val="24"/>
+              <w:sz w:val="20"/>
+              <w:szCs w:val="20"/>
             </w:rPr>
             <w:t xml:space="preserve">. Niche breadth predicts geographical range size: a general ecological pattern. </w:t>
           </w:r>
@@ -15279,7 +15623,8 @@
               <w:i/>
               <w:iCs/>
               <w:noProof/>
-              <w:szCs w:val="24"/>
+              <w:sz w:val="20"/>
+              <w:szCs w:val="20"/>
             </w:rPr>
             <w:t>Ecology Letters</w:t>
           </w:r>
@@ -15287,7 +15632,8 @@
             <w:rPr>
               <w:rFonts w:ascii="Calibri" w:hAnsi="Calibri" w:cs="Times New Roman"/>
               <w:noProof/>
-              <w:szCs w:val="24"/>
+              <w:sz w:val="20"/>
+              <w:szCs w:val="20"/>
             </w:rPr>
             <w:t xml:space="preserve"> </w:t>
           </w:r>
@@ -15297,7 +15643,8 @@
               <w:b/>
               <w:bCs/>
               <w:noProof/>
-              <w:szCs w:val="24"/>
+              <w:sz w:val="20"/>
+              <w:szCs w:val="20"/>
             </w:rPr>
             <w:t>16</w:t>
           </w:r>
@@ -15305,7 +15652,8 @@
             <w:rPr>
               <w:rFonts w:ascii="Calibri" w:hAnsi="Calibri" w:cs="Times New Roman"/>
               <w:noProof/>
-              <w:szCs w:val="24"/>
+              <w:sz w:val="20"/>
+              <w:szCs w:val="20"/>
             </w:rPr>
             <w:t>: 1104–1114.</w:t>
           </w:r>
@@ -15320,7 +15668,8 @@
             <w:rPr>
               <w:rFonts w:ascii="Calibri" w:hAnsi="Calibri" w:cs="Times New Roman"/>
               <w:noProof/>
-              <w:szCs w:val="24"/>
+              <w:sz w:val="20"/>
+              <w:szCs w:val="20"/>
             </w:rPr>
           </w:pPr>
           <w:r>
@@ -15329,7 +15678,8 @@
               <w:b/>
               <w:bCs/>
               <w:noProof/>
-              <w:szCs w:val="24"/>
+              <w:sz w:val="20"/>
+              <w:szCs w:val="20"/>
             </w:rPr>
             <w:t>Suárez JP, Kottke I</w:t>
           </w:r>
@@ -15337,7 +15687,8 @@
             <w:rPr>
               <w:rFonts w:ascii="Calibri" w:hAnsi="Calibri" w:cs="Times New Roman"/>
               <w:noProof/>
-              <w:szCs w:val="24"/>
+              <w:sz w:val="20"/>
+              <w:szCs w:val="20"/>
             </w:rPr>
             <w:t xml:space="preserve">. </w:t>
           </w:r>
@@ -15347,7 +15698,8 @@
               <w:b/>
               <w:bCs/>
               <w:noProof/>
-              <w:szCs w:val="24"/>
+              <w:sz w:val="20"/>
+              <w:szCs w:val="20"/>
             </w:rPr>
             <w:t>2016</w:t>
           </w:r>
@@ -15355,7 +15707,8 @@
             <w:rPr>
               <w:rFonts w:ascii="Calibri" w:hAnsi="Calibri" w:cs="Times New Roman"/>
               <w:noProof/>
-              <w:szCs w:val="24"/>
+              <w:sz w:val="20"/>
+              <w:szCs w:val="20"/>
             </w:rPr>
             <w:t xml:space="preserve">. Main fungal partners and different levels of specificity of orchid mycorrhizae in the tropical mountain forests of Ecuador. </w:t>
           </w:r>
@@ -15365,7 +15718,8 @@
               <w:i/>
               <w:iCs/>
               <w:noProof/>
-              <w:szCs w:val="24"/>
+              <w:sz w:val="20"/>
+              <w:szCs w:val="20"/>
             </w:rPr>
             <w:t>Lankesteriana</w:t>
           </w:r>
@@ -15373,7 +15727,8 @@
             <w:rPr>
               <w:rFonts w:ascii="Calibri" w:hAnsi="Calibri" w:cs="Times New Roman"/>
               <w:noProof/>
-              <w:szCs w:val="24"/>
+              <w:sz w:val="20"/>
+              <w:szCs w:val="20"/>
             </w:rPr>
             <w:t xml:space="preserve"> </w:t>
           </w:r>
@@ -15383,7 +15738,8 @@
               <w:b/>
               <w:bCs/>
               <w:noProof/>
-              <w:szCs w:val="24"/>
+              <w:sz w:val="20"/>
+              <w:szCs w:val="20"/>
             </w:rPr>
             <w:t>16</w:t>
           </w:r>
@@ -15391,7 +15747,8 @@
             <w:rPr>
               <w:rFonts w:ascii="Calibri" w:hAnsi="Calibri" w:cs="Times New Roman"/>
               <w:noProof/>
-              <w:szCs w:val="24"/>
+              <w:sz w:val="20"/>
+              <w:szCs w:val="20"/>
             </w:rPr>
             <w:t>: 299–305.</w:t>
           </w:r>
@@ -15406,7 +15763,8 @@
             <w:rPr>
               <w:rFonts w:ascii="Calibri" w:hAnsi="Calibri" w:cs="Times New Roman"/>
               <w:noProof/>
-              <w:szCs w:val="24"/>
+              <w:sz w:val="20"/>
+              <w:szCs w:val="20"/>
             </w:rPr>
           </w:pPr>
           <w:r>
@@ -15415,7 +15773,8 @@
               <w:b/>
               <w:bCs/>
               <w:noProof/>
-              <w:szCs w:val="24"/>
+              <w:sz w:val="20"/>
+              <w:szCs w:val="20"/>
             </w:rPr>
             <w:t>Wagner K, Mendieta-Leiva G, Zotz G</w:t>
           </w:r>
@@ -15423,7 +15782,8 @@
             <w:rPr>
               <w:rFonts w:ascii="Calibri" w:hAnsi="Calibri" w:cs="Times New Roman"/>
               <w:noProof/>
-              <w:szCs w:val="24"/>
+              <w:sz w:val="20"/>
+              <w:szCs w:val="20"/>
             </w:rPr>
             <w:t xml:space="preserve">. </w:t>
           </w:r>
@@ -15433,7 +15793,8 @@
               <w:b/>
               <w:bCs/>
               <w:noProof/>
-              <w:szCs w:val="24"/>
+              <w:sz w:val="20"/>
+              <w:szCs w:val="20"/>
             </w:rPr>
             <w:t>2015</w:t>
           </w:r>
@@ -15441,7 +15802,8 @@
             <w:rPr>
               <w:rFonts w:ascii="Calibri" w:hAnsi="Calibri" w:cs="Times New Roman"/>
               <w:noProof/>
-              <w:szCs w:val="24"/>
+              <w:sz w:val="20"/>
+              <w:szCs w:val="20"/>
             </w:rPr>
             <w:t xml:space="preserve">. Host specificity in vascular epiphytes: a review of methodology, empirical evidence and potential mechanisms. </w:t>
           </w:r>
@@ -15451,7 +15813,8 @@
               <w:i/>
               <w:iCs/>
               <w:noProof/>
-              <w:szCs w:val="24"/>
+              <w:sz w:val="20"/>
+              <w:szCs w:val="20"/>
             </w:rPr>
             <w:t>AoB PLANTS</w:t>
           </w:r>
@@ -15459,7 +15822,8 @@
             <w:rPr>
               <w:rFonts w:ascii="Calibri" w:hAnsi="Calibri" w:cs="Times New Roman"/>
               <w:noProof/>
-              <w:szCs w:val="24"/>
+              <w:sz w:val="20"/>
+              <w:szCs w:val="20"/>
             </w:rPr>
             <w:t xml:space="preserve"> </w:t>
           </w:r>
@@ -15469,7 +15833,8 @@
               <w:b/>
               <w:bCs/>
               <w:noProof/>
-              <w:szCs w:val="24"/>
+              <w:sz w:val="20"/>
+              <w:szCs w:val="20"/>
             </w:rPr>
             <w:t>7</w:t>
           </w:r>
@@ -15477,7 +15842,8 @@
             <w:rPr>
               <w:rFonts w:ascii="Calibri" w:hAnsi="Calibri" w:cs="Times New Roman"/>
               <w:noProof/>
-              <w:szCs w:val="24"/>
+              <w:sz w:val="20"/>
+              <w:szCs w:val="20"/>
             </w:rPr>
             <w:t>: plu092-plu092.</w:t>
           </w:r>
@@ -15492,7 +15858,8 @@
             <w:rPr>
               <w:rFonts w:ascii="Calibri" w:hAnsi="Calibri" w:cs="Times New Roman"/>
               <w:noProof/>
-              <w:szCs w:val="24"/>
+              <w:sz w:val="20"/>
+              <w:szCs w:val="20"/>
             </w:rPr>
           </w:pPr>
           <w:r>
@@ -15501,7 +15868,8 @@
               <w:b/>
               <w:bCs/>
               <w:noProof/>
-              <w:szCs w:val="24"/>
+              <w:sz w:val="20"/>
+              <w:szCs w:val="20"/>
             </w:rPr>
             <w:t>Waud M, Busschaert P, Ruyters S, Jacquemyn H, Lievens B</w:t>
           </w:r>
@@ -15509,7 +15877,8 @@
             <w:rPr>
               <w:rFonts w:ascii="Calibri" w:hAnsi="Calibri" w:cs="Times New Roman"/>
               <w:noProof/>
-              <w:szCs w:val="24"/>
+              <w:sz w:val="20"/>
+              <w:szCs w:val="20"/>
             </w:rPr>
             <w:t xml:space="preserve">. </w:t>
           </w:r>
@@ -15519,7 +15888,8 @@
               <w:b/>
               <w:bCs/>
               <w:noProof/>
-              <w:szCs w:val="24"/>
+              <w:sz w:val="20"/>
+              <w:szCs w:val="20"/>
             </w:rPr>
             <w:t>2014</w:t>
           </w:r>
@@ -15527,7 +15897,8 @@
             <w:rPr>
               <w:rFonts w:ascii="Calibri" w:hAnsi="Calibri" w:cs="Times New Roman"/>
               <w:noProof/>
-              <w:szCs w:val="24"/>
+              <w:sz w:val="20"/>
+              <w:szCs w:val="20"/>
             </w:rPr>
             <w:t xml:space="preserve">. Impact of primer choice on characterization of orchid mycorrhizal communities using 454 pyrosequencing. </w:t>
           </w:r>
@@ -15537,7 +15908,8 @@
               <w:i/>
               <w:iCs/>
               <w:noProof/>
-              <w:szCs w:val="24"/>
+              <w:sz w:val="20"/>
+              <w:szCs w:val="20"/>
             </w:rPr>
             <w:t>Molecular Ecology Resources</w:t>
           </w:r>
@@ -15545,7 +15917,8 @@
             <w:rPr>
               <w:rFonts w:ascii="Calibri" w:hAnsi="Calibri" w:cs="Times New Roman"/>
               <w:noProof/>
-              <w:szCs w:val="24"/>
+              <w:sz w:val="20"/>
+              <w:szCs w:val="20"/>
             </w:rPr>
             <w:t xml:space="preserve"> </w:t>
           </w:r>
@@ -15555,7 +15928,8 @@
               <w:b/>
               <w:bCs/>
               <w:noProof/>
-              <w:szCs w:val="24"/>
+              <w:sz w:val="20"/>
+              <w:szCs w:val="20"/>
             </w:rPr>
             <w:t>14</w:t>
           </w:r>
@@ -15563,7 +15937,8 @@
             <w:rPr>
               <w:rFonts w:ascii="Calibri" w:hAnsi="Calibri" w:cs="Times New Roman"/>
               <w:noProof/>
-              <w:szCs w:val="24"/>
+              <w:sz w:val="20"/>
+              <w:szCs w:val="20"/>
             </w:rPr>
             <w:t>: 679–699.</w:t>
           </w:r>
@@ -15576,7 +15951,8 @@
             <w:adjustRightInd w:val="0"/>
             <w:spacing w:after="0" w:line="240" w:lineRule="auto"/>
             <w:rPr>
-              <w:lang w:val="en-US"/>
+              <w:rFonts w:ascii="Calibri" w:hAnsi="Calibri"/>
+              <w:noProof/>
             </w:rPr>
           </w:pPr>
           <w:r>
@@ -15585,7 +15961,8 @@
               <w:b/>
               <w:bCs/>
               <w:noProof/>
-              <w:szCs w:val="24"/>
+              <w:sz w:val="20"/>
+              <w:szCs w:val="20"/>
             </w:rPr>
             <w:t>Zotz G</w:t>
           </w:r>
@@ -15593,7 +15970,8 @@
             <w:rPr>
               <w:rFonts w:ascii="Calibri" w:hAnsi="Calibri" w:cs="Times New Roman"/>
               <w:noProof/>
-              <w:szCs w:val="24"/>
+              <w:sz w:val="20"/>
+              <w:szCs w:val="20"/>
             </w:rPr>
             <w:t xml:space="preserve">. </w:t>
           </w:r>
@@ -15603,7 +15981,8 @@
               <w:b/>
               <w:bCs/>
               <w:noProof/>
-              <w:szCs w:val="24"/>
+              <w:sz w:val="20"/>
+              <w:szCs w:val="20"/>
             </w:rPr>
             <w:t>2016</w:t>
           </w:r>
@@ -15611,7 +15990,8 @@
             <w:rPr>
               <w:rFonts w:ascii="Calibri" w:hAnsi="Calibri" w:cs="Times New Roman"/>
               <w:noProof/>
-              <w:szCs w:val="24"/>
+              <w:sz w:val="20"/>
+              <w:szCs w:val="20"/>
             </w:rPr>
             <w:t xml:space="preserve">. </w:t>
           </w:r>
@@ -15621,7 +16001,8 @@
               <w:i/>
               <w:iCs/>
               <w:noProof/>
-              <w:szCs w:val="24"/>
+              <w:sz w:val="20"/>
+              <w:szCs w:val="20"/>
             </w:rPr>
             <w:t>Plants on Plants – The Biology of Vascular Epiphytes</w:t>
           </w:r>
@@ -15629,10 +16010,23 @@
             <w:rPr>
               <w:rFonts w:ascii="Calibri" w:hAnsi="Calibri" w:cs="Times New Roman"/>
               <w:noProof/>
-              <w:szCs w:val="24"/>
+              <w:sz w:val="20"/>
+              <w:szCs w:val="20"/>
             </w:rPr>
             <w:t>. Springer International Publishing.</w:t>
           </w:r>
+        </w:p>
+        <w:p>
+          <w:pPr>
+            <w:widowControl w:val="0"/>
+            <w:autoSpaceDE w:val="0"/>
+            <w:autoSpaceDN w:val="0"/>
+            <w:adjustRightInd w:val="0"/>
+            <w:spacing w:after="0" w:line="240" w:lineRule="auto"/>
+            <w:rPr>
+              <w:lang w:val="en-US"/>
+            </w:rPr>
+          </w:pPr>
           <w:r>
             <w:fldChar w:fldCharType="end"/>
           </w:r>
@@ -18146,7 +18540,7 @@
 </file>
 
 <file path=customXml/itemProps4.xml><?xml version="1.0" encoding="utf-8"?>
-<ds:datastoreItem xmlns:ds="http://schemas.openxmlformats.org/officeDocument/2006/customXml" ds:itemID="{F1D53F54-78A1-4C4C-911D-A93052F979C6}">
+<ds:datastoreItem xmlns:ds="http://schemas.openxmlformats.org/officeDocument/2006/customXml" ds:itemID="{64017AB4-56DC-4D5A-AB89-8D979E78B3F9}">
   <ds:schemaRefs>
     <ds:schemaRef ds:uri="http://schemas.openxmlformats.org/officeDocument/2006/bibliography"/>
   </ds:schemaRefs>

</xml_diff>

<commit_message>
final antes de agregar par de referencias bibliográficas
</commit_message>
<xml_diff>
--- a/fwo/FWO_Agus.docx
+++ b/fwo/FWO_Agus.docx
@@ -208,18 +208,30 @@
             <w:rPr>
               <w:lang w:val="en-US"/>
             </w:rPr>
-            <w:t xml:space="preserve"> distribution</w:t>
-          </w:r>
-          <w:r>
-            <w:rPr>
-              <w:lang w:val="en-US"/>
-            </w:rPr>
             <w:t xml:space="preserve"> </w:t>
           </w:r>
           <w:r>
             <w:rPr>
               <w:lang w:val="en-US"/>
             </w:rPr>
+            <w:t xml:space="preserve">large-scale </w:t>
+          </w:r>
+          <w:r>
+            <w:rPr>
+              <w:lang w:val="en-US"/>
+            </w:rPr>
+            <w:t>distribution</w:t>
+          </w:r>
+          <w:r>
+            <w:rPr>
+              <w:lang w:val="en-US"/>
+            </w:rPr>
+            <w:t xml:space="preserve"> </w:t>
+          </w:r>
+          <w:r>
+            <w:rPr>
+              <w:lang w:val="en-US"/>
+            </w:rPr>
             <w:t xml:space="preserve">of a species </w:t>
           </w:r>
           <w:r>
@@ -336,19 +348,25 @@
             <w:rPr>
               <w:lang w:val="en-US"/>
             </w:rPr>
-            <w:t>are temperature and humidity. At local scales, microsite conditions such as light and substrate physicochemical quality play an important role</w:t>
+            <w:t xml:space="preserve">are temperature and </w:t>
+          </w:r>
+          <w:r>
+            <w:rPr>
+              <w:lang w:val="en-US"/>
+            </w:rPr>
+            <w:t>precipitation</w:t>
+          </w:r>
+          <w:r>
+            <w:rPr>
+              <w:lang w:val="en-US"/>
+            </w:rPr>
+            <w:t>. At local scales, microsite conditions such as light and substrate physicochemical quality play an important role</w:t>
           </w:r>
           <w:r>
             <w:rPr>
               <w:lang w:val="en-US"/>
             </w:rPr>
             <w:t xml:space="preserve"> as well</w:t>
-          </w:r>
-          <w:r>
-            <w:rPr>
-              <w:lang w:val="en-US"/>
-            </w:rPr>
-            <w:t xml:space="preserve"> </w:t>
           </w:r>
           <w:r>
             <w:rPr>
@@ -3038,7 +3056,7 @@
               <w:rFonts w:cs="Calibri"/>
               <w:lang w:val="en-US"/>
             </w:rPr>
-            <w:t xml:space="preserve"> needs often change over ontogeny, and the successful transition from seedling (protocorm) to adult might depend on acquiring new mycorrhizal partners that help fullfill those new needs</w:t>
+            <w:t xml:space="preserve"> needs often change over ontogeny, and the successful transition from seedling (protocorm) to adult might depend on acquiring new mycorrhizal partners that help fulfill those new needs</w:t>
           </w:r>
           <w:bookmarkEnd w:id="2"/>
           <w:r>
@@ -4295,7 +4313,7 @@
                   </wp:anchor>
                 </w:drawing>
               </mc:Choice>
-              <mc:Fallback>
+              <mc:Fallback xmlns:w16se="http://schemas.microsoft.com/office/word/2015/wordml/symex" xmlns:cx1="http://schemas.microsoft.com/office/drawing/2015/9/8/chartex" xmlns:cx="http://schemas.microsoft.com/office/drawing/2014/chartex">
                 <w:pict>
                   <v:group w14:anchorId="59FC05A6" id="Grupo 14" o:spid="_x0000_s1026" style="position:absolute;left:0;text-align:left;margin-left:16.9pt;margin-top:83.5pt;width:410pt;height:122.1pt;z-index:251673600;mso-width-relative:margin;mso-height-relative:margin" coordsize="43466,13701" o:gfxdata="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">
                     <v:shapetype id="_x0000_t75" coordsize="21600,21600" o:spt="75" o:preferrelative="t" path="m@4@5l@4@11@9@11@9@5xe" filled="f" stroked="f">
@@ -5383,7 +5401,19 @@
             <w:rPr>
               <w:lang w:val="en-US"/>
             </w:rPr>
-            <w:t xml:space="preserve"> structured in three work packages (WP). </w:t>
+            <w:t xml:space="preserve"> structured in</w:t>
+          </w:r>
+          <w:r>
+            <w:rPr>
+              <w:lang w:val="en-US"/>
+            </w:rPr>
+            <w:t>to</w:t>
+          </w:r>
+          <w:r>
+            <w:rPr>
+              <w:lang w:val="en-US"/>
+            </w:rPr>
+            <w:t xml:space="preserve"> three work packages (WP). </w:t>
           </w:r>
           <w:r>
             <w:rPr>
@@ -5625,14 +5655,63 @@
               <w:rFonts w:cs="Calibri"/>
               <w:lang w:val="en-US"/>
             </w:rPr>
-            <w:t>that I will submit</w:t>
-          </w:r>
-          <w:r>
-            <w:rPr>
-              <w:rFonts w:cs="Calibri"/>
-              <w:lang w:val="en-US"/>
-            </w:rPr>
-            <w:t xml:space="preserve"> to high-impact scientific journals.</w:t>
+            <w:t xml:space="preserve">that will </w:t>
+          </w:r>
+          <w:r>
+            <w:rPr>
+              <w:rFonts w:cs="Calibri"/>
+              <w:lang w:val="en-US"/>
+            </w:rPr>
+            <w:t xml:space="preserve">be </w:t>
+          </w:r>
+          <w:r>
+            <w:rPr>
+              <w:rFonts w:cs="Calibri"/>
+              <w:lang w:val="en-US"/>
+            </w:rPr>
+            <w:t>submit</w:t>
+          </w:r>
+          <w:r>
+            <w:rPr>
+              <w:rFonts w:cs="Calibri"/>
+              <w:lang w:val="en-US"/>
+            </w:rPr>
+            <w:t>ted</w:t>
+          </w:r>
+          <w:r>
+            <w:rPr>
+              <w:rFonts w:cs="Calibri"/>
+              <w:lang w:val="en-US"/>
+            </w:rPr>
+            <w:t xml:space="preserve"> to high-impact scientific journals</w:t>
+          </w:r>
+          <w:r>
+            <w:rPr>
+              <w:rFonts w:cs="Calibri"/>
+              <w:lang w:val="en-US"/>
+            </w:rPr>
+            <w:t xml:space="preserve"> such </w:t>
+          </w:r>
+          <w:r>
+            <w:rPr>
+              <w:rFonts w:cs="Calibri"/>
+              <w:lang w:val="en-US"/>
+            </w:rPr>
+            <w:t xml:space="preserve">as </w:t>
+          </w:r>
+          <w:r>
+            <w:rPr>
+              <w:rFonts w:cs="Calibri"/>
+              <w:lang w:val="en-US"/>
+            </w:rPr>
+            <w:t>New Phytologist, Molecular Ecology or Ecology Letters</w:t>
+          </w:r>
+          <w:r>
+            <w:rPr>
+              <w:rFonts w:cs="Calibri"/>
+              <w:lang w:val="en-US"/>
+            </w:rPr>
+            <w:t>.</w:t>
           </w:r>
         </w:p>
         <w:p>
@@ -6004,7 +6083,37 @@
             <w:rPr>
               <w:lang w:val="en-US"/>
             </w:rPr>
-            <w:t xml:space="preserve">5 km apart and 10 host trees per plot. I will sample </w:t>
+            <w:t xml:space="preserve">that are at least </w:t>
+          </w:r>
+          <w:r>
+            <w:rPr>
+              <w:lang w:val="en-US"/>
+            </w:rPr>
+            <w:t xml:space="preserve">5 km apart and </w:t>
+          </w:r>
+          <w:r>
+            <w:rPr>
+              <w:lang w:val="en-US"/>
+            </w:rPr>
+            <w:t>contain &gt;</w:t>
+          </w:r>
+          <w:r>
+            <w:rPr>
+              <w:lang w:val="en-US"/>
+            </w:rPr>
+            <w:t xml:space="preserve">10 </w:t>
+          </w:r>
+          <w:r>
+            <w:rPr>
+              <w:lang w:val="en-US"/>
+            </w:rPr>
+            <w:t xml:space="preserve">different </w:t>
+          </w:r>
+          <w:r>
+            <w:rPr>
+              <w:lang w:val="en-US"/>
+            </w:rPr>
+            <w:t xml:space="preserve">host trees per plot. I will sample </w:t>
           </w:r>
           <w:r>
             <w:rPr>
@@ -6097,7 +6206,19 @@
             <w:rPr>
               <w:lang w:val="en-US"/>
             </w:rPr>
-            <w:t>on diversity inventories in the study locations, I expect to find approximately 120 orchid species in total (García-Revelo, S. unpubl.; Ospina, NH</w:t>
+            <w:t xml:space="preserve">on diversity inventories </w:t>
+          </w:r>
+          <w:r>
+            <w:rPr>
+              <w:lang w:val="en-US"/>
+            </w:rPr>
+            <w:t xml:space="preserve">conducted at </w:t>
+          </w:r>
+          <w:r>
+            <w:rPr>
+              <w:lang w:val="en-US"/>
+            </w:rPr>
+            <w:t>the study locations, I expect to find approximately 120 orchid species in total (García-Revelo, S. unpubl.; Ospina, NH</w:t>
           </w:r>
           <w:r>
             <w:rPr>
@@ -6183,7 +6304,7 @@
             <w:rPr>
               <w:lang w:val="en-US"/>
             </w:rPr>
-            <w:t xml:space="preserve">in case of doubt, will </w:t>
+            <w:t xml:space="preserve">in case of doubt will </w:t>
           </w:r>
           <w:r>
             <w:rPr>
@@ -6396,14 +6517,37 @@
                   </wp:anchor>
                 </w:drawing>
               </mc:Choice>
-              <mc:Fallback>
+              <mc:Fallback xmlns:w16se="http://schemas.microsoft.com/office/word/2015/wordml/symex" xmlns:cx1="http://schemas.microsoft.com/office/drawing/2015/9/8/chartex" xmlns:cx="http://schemas.microsoft.com/office/drawing/2014/chartex">
                 <w:pict>
                   <v:group w14:anchorId="3C50B38B" id="Grupo 13" o:spid="_x0000_s1029" style="position:absolute;left:0;text-align:left;margin-left:5.65pt;margin-top:1.5pt;width:430.25pt;height:108.55pt;z-index:251671552;mso-position-horizontal-relative:margin" coordsize="54639,13784" o:gfxdata="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">
-                    <v:shape id="Imagen 15" o:spid="_x0000_s1030" type="#_x0000_t75" style="position:absolute;top:68;width:37191;height:13716;visibility:visible;mso-wrap-style:square" o:gfxdata="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" stroked="t" strokecolor="black [3213]" strokeweight=".5pt">
+                    <v:shapetype id="_x0000_t75" coordsize="21600,21600" o:spt="75" o:preferrelative="t" path="m@4@5l@4@11@9@11@9@5xe" filled="f" stroked="f">
+                      <v:stroke joinstyle="miter"/>
+                      <v:formulas>
+                        <v:f eqn="if lineDrawn pixelLineWidth 0"/>
+                        <v:f eqn="sum @0 1 0"/>
+                        <v:f eqn="sum 0 0 @1"/>
+                        <v:f eqn="prod @2 1 2"/>
+                        <v:f eqn="prod @3 21600 pixelWidth"/>
+                        <v:f eqn="prod @3 21600 pixelHeight"/>
+                        <v:f eqn="sum @0 0 1"/>
+                        <v:f eqn="prod @6 1 2"/>
+                        <v:f eqn="prod @7 21600 pixelWidth"/>
+                        <v:f eqn="sum @8 21600 0"/>
+                        <v:f eqn="prod @7 21600 pixelHeight"/>
+                        <v:f eqn="sum @10 21600 0"/>
+                      </v:formulas>
+                      <v:path o:extrusionok="f" gradientshapeok="t" o:connecttype="rect"/>
+                      <o:lock v:ext="edit" aspectratio="t"/>
+                    </v:shapetype>
+                    <v:shape id="Imagen 15" o:spid="_x0000_s1030" type="#_x0000_t75" style="position:absolute;top:68;width:37191;height:13716;visibility:visible;mso-wrap-style:square" o:gfxdata="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" stroked="t" strokecolor="black [3213]" strokeweight=".5pt">
                       <v:imagedata r:id="rId15" o:title="" croptop="10414f" cropbottom="1694f"/>
                       <v:path arrowok="t"/>
                     </v:shape>
-                    <v:shape id="Cuadro de texto 2" o:spid="_x0000_s1031" type="#_x0000_t202" style="position:absolute;left:37190;width:17449;height:13779;visibility:visible;mso-wrap-style:square;v-text-anchor:top" o:gfxdata="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">
+                    <v:shapetype id="_x0000_t202" coordsize="21600,21600" o:spt="202" path="m,l,21600r21600,l21600,xe">
+                      <v:stroke joinstyle="miter"/>
+                      <v:path gradientshapeok="t" o:connecttype="rect"/>
+                    </v:shapetype>
+                    <v:shape id="Cuadro de texto 2" o:spid="_x0000_s1031" type="#_x0000_t202" style="position:absolute;left:37190;width:17449;height:13779;visibility:visible;mso-wrap-style:square;v-text-anchor:top" o:gfxdata="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">
                       <v:textbox>
                         <w:txbxContent>
                           <w:p>
@@ -6559,7 +6703,14 @@
             <w:rPr>
               <w:lang w:val="en-US"/>
             </w:rPr>
-            <w:t xml:space="preserve"> I will measure photosynthetically active radiation (PAR, mol·m</w:t>
+            <w:t xml:space="preserve"> I </w:t>
+          </w:r>
+          <w:r>
+            <w:rPr>
+              <w:lang w:val="en-US"/>
+            </w:rPr>
+            <w:lastRenderedPageBreak/>
+            <w:t>will measure photosynthetically active radiation (PAR, mol·m</w:t>
           </w:r>
           <w:r>
             <w:rPr>
@@ -6585,14 +6736,7 @@
             <w:rPr>
               <w:lang w:val="en-US"/>
             </w:rPr>
-            <w:t xml:space="preserve">) by taking three hemispheric photographs in each tree at 10 m, where orchid roots will be sampled. To improve PAR estimation </w:t>
-          </w:r>
-          <w:r>
-            <w:rPr>
-              <w:lang w:val="en-US"/>
-            </w:rPr>
-            <w:lastRenderedPageBreak/>
-            <w:t>accuracy, I will measure the diffuse to direct PAR ratio with BF5 diffuse PAR sensors (Delta-T Devices, UK) in three randomly chosen host trees.</w:t>
+            <w:t>) by taking three hemispheric photographs in each tree at 10 m, where orchid roots will be sampled. To improve PAR estimation accuracy, I will measure the diffuse to direct PAR ratio with BF5 diffuse PAR sensors (Delta-T Devices, UK) in three randomly chosen host trees.</w:t>
           </w:r>
           <w:r>
             <w:rPr>
@@ -7472,13 +7616,20 @@
               <w:rFonts w:cs="TimesNewRomanPSMT"/>
               <w:lang w:val="en-US"/>
             </w:rPr>
-            <w:t xml:space="preserve"> comprised of three types of nodes: i) epiphytic orchids, ii) mycorrhizal </w:t>
+            <w:t xml:space="preserve"> comprised of three types of nodes: i) epiphytic orchids, ii</w:t>
           </w:r>
           <w:r>
             <w:rPr>
               <w:rFonts w:cs="TimesNewRomanPSMT"/>
               <w:lang w:val="en-US"/>
             </w:rPr>
+            <w:t xml:space="preserve">) mycorrhizal </w:t>
+          </w:r>
+          <w:r>
+            <w:rPr>
+              <w:rFonts w:cs="TimesNewRomanPSMT"/>
+              <w:lang w:val="en-US"/>
+            </w:rPr>
             <w:t>OTUs</w:t>
           </w:r>
           <w:r>
@@ -7622,19 +7773,71 @@
             <w:fldChar w:fldCharType="end"/>
           </w:r>
           <w:r>
+            <w:rPr>
+              <w:lang w:val="en-US"/>
+            </w:rPr>
             <w:t>.</w:t>
           </w:r>
           <w:r>
             <w:rPr>
               <w:lang w:val="en-US"/>
             </w:rPr>
+            <w:t xml:space="preserve"> I will calculate these metrics using </w:t>
+          </w:r>
+          <w:r>
+            <w:rPr>
+              <w:lang w:val="en-US"/>
+            </w:rPr>
+            <w:t>muxViz</w:t>
+          </w:r>
+          <w:r>
+            <w:rPr>
+              <w:lang w:val="en-US"/>
+            </w:rPr>
+            <w:t>, a tool for analysing multiplex networks</w:t>
+          </w:r>
+          <w:r>
+            <w:rPr>
+              <w:lang w:val="en-US"/>
+            </w:rPr>
+            <w:t xml:space="preserve"> (</w:t>
+          </w:r>
+          <w:r>
+            <w:rPr>
+              <w:highlight w:val="yellow"/>
+              <w:lang w:val="en-US"/>
+            </w:rPr>
+            <w:t>Domenico et al. 2015</w:t>
+          </w:r>
+          <w:r>
+            <w:rPr>
+              <w:lang w:val="en-US"/>
+            </w:rPr>
+            <w:t>)</w:t>
+          </w:r>
+          <w:r>
+            <w:rPr>
+              <w:lang w:val="en-US"/>
+            </w:rPr>
+            <w:t xml:space="preserve">. </w:t>
+          </w:r>
+          <w:r>
+            <w:rPr>
+              <w:lang w:val="en-US"/>
+            </w:rPr>
             <w:t xml:space="preserve"> </w:t>
           </w:r>
           <w:r>
             <w:rPr>
               <w:lang w:val="en-US"/>
             </w:rPr>
-            <w:t>Tripartite network analysis is only recently being used to address multiple interactions and, despite the field evolves rapidly</w:t>
+            <w:t xml:space="preserve">Tripartite network analysis is only recently being used to address multiple interactions and, despite </w:t>
+          </w:r>
+          <w:r>
+            <w:rPr>
+              <w:lang w:val="en-US"/>
+            </w:rPr>
+            <w:t>the field evolves rapidly</w:t>
           </w:r>
           <w:r>
             <w:rPr>
@@ -7875,7 +8078,13 @@
             <w:rPr>
               <w:lang w:val="en-US" w:eastAsia="en-GB"/>
             </w:rPr>
-            <w:t xml:space="preserve">high nestedness indicates </w:t>
+            <w:t xml:space="preserve">high nestedness </w:t>
+          </w:r>
+          <w:r>
+            <w:rPr>
+              <w:lang w:val="en-US" w:eastAsia="en-GB"/>
+            </w:rPr>
+            <w:t xml:space="preserve">indicates </w:t>
           </w:r>
           <w:r>
             <w:rPr>
@@ -7916,7 +8125,57 @@
             <w:rPr>
               <w:lang w:val="en-US" w:eastAsia="en-GB"/>
             </w:rPr>
-            <w:t xml:space="preserve"> Partner breadth of a species can be quantified with the degree of interaction specialization at the species (d') and network (H') level</w:t>
+            <w:t xml:space="preserve"> </w:t>
+          </w:r>
+          <w:r>
+            <w:rPr>
+              <w:lang w:val="en-US" w:eastAsia="en-GB"/>
+            </w:rPr>
+            <w:t>For each network, I will calculate the degree of nestedness and modularity. In addition, I will also quantify the p</w:t>
+          </w:r>
+          <w:r>
+            <w:rPr>
+              <w:lang w:val="en-US" w:eastAsia="en-GB"/>
+            </w:rPr>
+            <w:t xml:space="preserve">artner breadth of a species </w:t>
+          </w:r>
+          <w:r>
+            <w:rPr>
+              <w:lang w:val="en-US" w:eastAsia="en-GB"/>
+            </w:rPr>
+            <w:t xml:space="preserve">by assessing </w:t>
+          </w:r>
+          <w:r>
+            <w:rPr>
+              <w:lang w:val="en-US" w:eastAsia="en-GB"/>
+            </w:rPr>
+            <w:t>the degree of interaction specialization at the species (</w:t>
+          </w:r>
+          <w:r>
+            <w:rPr>
+              <w:i/>
+              <w:lang w:val="en-US" w:eastAsia="en-GB"/>
+            </w:rPr>
+            <w:t>d</w:t>
+          </w:r>
+          <w:r>
+            <w:rPr>
+              <w:lang w:val="en-US" w:eastAsia="en-GB"/>
+            </w:rPr>
+            <w:t>') and network (</w:t>
+          </w:r>
+          <w:r>
+            <w:rPr>
+              <w:i/>
+              <w:lang w:val="en-US" w:eastAsia="en-GB"/>
+            </w:rPr>
+            <w:t>H</w:t>
+          </w:r>
+          <w:r>
+            <w:rPr>
+              <w:lang w:val="en-US" w:eastAsia="en-GB"/>
+            </w:rPr>
+            <w:t>') level</w:t>
           </w:r>
           <w:r>
             <w:fldChar w:fldCharType="begin" w:fldLock="1"/>
@@ -7946,6 +8205,44 @@
               <w:lang w:val="en-US" w:eastAsia="en-GB"/>
             </w:rPr>
             <w:t>.</w:t>
+          </w:r>
+          <w:r>
+            <w:rPr>
+              <w:lang w:val="en-US" w:eastAsia="en-GB"/>
+            </w:rPr>
+            <w:t xml:space="preserve"> All analyses will be performed using the bipartite package</w:t>
+          </w:r>
+          <w:r>
+            <w:rPr>
+              <w:lang w:val="en-US" w:eastAsia="en-GB"/>
+            </w:rPr>
+            <w:t xml:space="preserve"> </w:t>
+          </w:r>
+          <w:r>
+            <w:rPr>
+              <w:lang w:val="en-US" w:eastAsia="en-GB"/>
+            </w:rPr>
+            <w:t>(</w:t>
+          </w:r>
+          <w:r>
+            <w:rPr>
+              <w:highlight w:val="yellow"/>
+              <w:lang w:val="en-US" w:eastAsia="en-GB"/>
+            </w:rPr>
+            <w:t>Dormann et al. 2018</w:t>
+          </w:r>
+          <w:r>
+            <w:rPr>
+              <w:lang w:val="en-US" w:eastAsia="en-GB"/>
+            </w:rPr>
+            <w:t>) in R (</w:t>
+          </w:r>
+          <w:r>
+            <w:rPr>
+              <w:highlight w:val="yellow"/>
+              <w:lang w:val="en-US" w:eastAsia="en-GB"/>
+            </w:rPr>
+            <w:t>R Core Development Team, 2018)</w:t>
           </w:r>
         </w:p>
         <w:p>
@@ -7961,6 +8258,7 @@
             <w:rPr>
               <w:lang w:val="en-US" w:eastAsia="en-GB"/>
             </w:rPr>
+            <w:lastRenderedPageBreak/>
             <w:tab/>
           </w:r>
           <w:r>
@@ -8083,14 +8381,7 @@
             <w:rPr>
               <w:lang w:val="en-US" w:eastAsia="en-GB"/>
             </w:rPr>
-            <w:t xml:space="preserve">, from generalists to </w:t>
-          </w:r>
-          <w:r>
-            <w:rPr>
-              <w:lang w:val="en-US" w:eastAsia="en-GB"/>
-            </w:rPr>
-            <w:lastRenderedPageBreak/>
-            <w:t>specialist</w:t>
+            <w:t>, from generalists to specialist</w:t>
           </w:r>
           <w:r>
             <w:rPr>
@@ -8593,7 +8884,19 @@
             <w:rPr>
               <w:lang w:val="en-US"/>
             </w:rPr>
-            <w:t xml:space="preserve">variation in mycorrhizal communities, </w:t>
+            <w:t>variation in mycorrhizal communities</w:t>
+          </w:r>
+          <w:r>
+            <w:rPr>
+              <w:lang w:val="en-US"/>
+            </w:rPr>
+            <w:t xml:space="preserve"> between and within host tree species</w:t>
+          </w:r>
+          <w:r>
+            <w:rPr>
+              <w:lang w:val="en-US"/>
+            </w:rPr>
+            <w:t xml:space="preserve">, </w:t>
           </w:r>
           <w:r>
             <w:rPr>
@@ -8683,7 +8986,25 @@
             <w:rPr>
               <w:lang w:val="en-US"/>
             </w:rPr>
-            <w:t>measure light using hemispheric photography as described in WP 1. I will collect three bark samples per height to obtain bark fungi</w:t>
+            <w:t xml:space="preserve">measure light using hemispheric photography as described in WP 1. I will collect three bark samples per height to obtain </w:t>
+          </w:r>
+          <w:r>
+            <w:rPr>
+              <w:lang w:val="en-US"/>
+            </w:rPr>
+            <w:t>the</w:t>
+          </w:r>
+          <w:r>
+            <w:rPr>
+              <w:lang w:val="en-US"/>
+            </w:rPr>
+            <w:t xml:space="preserve"> fung</w:t>
+          </w:r>
+          <w:r>
+            <w:rPr>
+              <w:lang w:val="en-US"/>
+            </w:rPr>
+            <w:t>al communities that occur on the bark of trees</w:t>
           </w:r>
           <w:r>
             <w:rPr>
@@ -8713,7 +9034,13 @@
             <w:rPr>
               <w:lang w:val="en-US"/>
             </w:rPr>
-            <w:t xml:space="preserve">in different </w:t>
+            <w:t>at</w:t>
+          </w:r>
+          <w:r>
+            <w:rPr>
+              <w:lang w:val="en-US"/>
+            </w:rPr>
+            <w:t xml:space="preserve"> different </w:t>
           </w:r>
           <w:r>
             <w:rPr>
@@ -8749,7 +9076,7 @@
             <w:rPr>
               <w:lang w:val="en-US"/>
             </w:rPr>
-            <w:t>pieces of information: 1) OTUs lists derived from the regional scanning in WP 1,</w:t>
+            <w:t>pieces of information: 1) OTU lists derived from the regional scanning in WP 1,</w:t>
           </w:r>
           <w:r>
             <w:rPr>
@@ -8989,61 +9316,73 @@
             <w:spacing w:after="0" w:line="240" w:lineRule="auto"/>
             <w:jc w:val="both"/>
             <w:rPr>
+              <w:lang w:eastAsia="en-GB"/>
+            </w:rPr>
+          </w:pPr>
+          <w:r>
+            <w:rPr>
+              <w:rFonts w:cs="Calibri"/>
+              <w:lang w:val="en-GB"/>
+            </w:rPr>
+            <w:t xml:space="preserve">I will determine which bark fungi correspond to mycorrhizal taxa. </w:t>
+          </w:r>
+          <w:r>
+            <w:rPr>
+              <w:rFonts w:cs="Calibri"/>
+              <w:lang w:val="en-GB"/>
+            </w:rPr>
+            <w:t xml:space="preserve">With this information, </w:t>
+          </w:r>
+          <w:r>
+            <w:rPr>
+              <w:lang w:val="en-US"/>
+            </w:rPr>
+            <w:t xml:space="preserve">I will be able to test H2, which states that the availability of free-living fungi changes over the vertical gradient of light. To this end, </w:t>
+          </w:r>
+          <w:r>
+            <w:rPr>
+              <w:rFonts w:cs="Calibri"/>
+              <w:lang w:val="en-GB"/>
+            </w:rPr>
+            <w:t xml:space="preserve">I will first </w:t>
+          </w:r>
+          <w:r>
+            <w:rPr>
+              <w:rFonts w:cs="Times-Roman"/>
+              <w:lang w:val="en-US"/>
+            </w:rPr>
+            <w:t xml:space="preserve">describe mycorrhiza community composition, richness and turnover across tree heights. I will perform non-metric multidimensional scaling (NMDS) </w:t>
+          </w:r>
+          <w:r>
+            <w:rPr>
               <w:lang w:val="en-US" w:eastAsia="en-GB"/>
             </w:rPr>
-          </w:pPr>
-          <w:r>
-            <w:rPr>
-              <w:rFonts w:cs="Calibri"/>
-              <w:lang w:val="en-GB"/>
-            </w:rPr>
-            <w:t xml:space="preserve">I will determine which bark fungi correspond to mycorrhizal taxa. </w:t>
-          </w:r>
-          <w:r>
-            <w:rPr>
-              <w:rFonts w:cs="Calibri"/>
-              <w:lang w:val="en-GB"/>
-            </w:rPr>
-            <w:t xml:space="preserve">With this information, </w:t>
-          </w:r>
-          <w:r>
-            <w:rPr>
-              <w:lang w:val="en-US"/>
-            </w:rPr>
-            <w:t xml:space="preserve">I will be able to test H2, which states that the availability of free-living fungi changes over the vertical gradient of light. To this end, </w:t>
-          </w:r>
-          <w:r>
-            <w:rPr>
-              <w:rFonts w:cs="Calibri"/>
-              <w:lang w:val="en-GB"/>
-            </w:rPr>
-            <w:t xml:space="preserve">I will first </w:t>
+            <w:t>analysis over a mycorrhizal OTU presence-absence matrix</w:t>
           </w:r>
           <w:r>
             <w:rPr>
               <w:rFonts w:cs="Times-Roman"/>
               <w:lang w:val="en-US"/>
             </w:rPr>
-            <w:t xml:space="preserve">describe mycorrhiza community composition, richness and turnover across tree heights. I will perform non-metric multidimensional scaling (NMDS) </w:t>
+            <w:t xml:space="preserve"> and assess </w:t>
           </w:r>
           <w:r>
             <w:rPr>
               <w:lang w:val="en-US" w:eastAsia="en-GB"/>
             </w:rPr>
-            <w:t>analysis over a mycorrhizal OTU presence-absence matrix</w:t>
-          </w:r>
-          <w:r>
-            <w:rPr>
-              <w:rFonts w:cs="Times-Roman"/>
-              <w:lang w:val="en-US"/>
-            </w:rPr>
-            <w:t xml:space="preserve"> and assess </w:t>
+            <w:t>differences in species composition</w:t>
           </w:r>
           <w:r>
             <w:rPr>
               <w:lang w:val="en-US" w:eastAsia="en-GB"/>
             </w:rPr>
-            <w:t xml:space="preserve">differences in species composition with PERMANOVA, estimate </w:t>
+            <w:t xml:space="preserve"> between host trees and heights</w:t>
+          </w:r>
+          <w:r>
+            <w:rPr>
+              <w:lang w:val="en-US" w:eastAsia="en-GB"/>
+            </w:rPr>
+            <w:t xml:space="preserve"> with PERMANOVA, estimate </w:t>
           </w:r>
           <w:r>
             <w:rPr>
@@ -9152,44 +9491,104 @@
             <w:rPr>
               <w:lang w:val="en-US" w:eastAsia="en-GB"/>
             </w:rPr>
-            <w:t xml:space="preserve">. Second, I will test whether mycorrhizal fungi communities vary over the tree trunk </w:t>
+            <w:t xml:space="preserve">. Second, I will </w:t>
           </w:r>
           <w:r>
             <w:rPr>
               <w:lang w:val="en-US" w:eastAsia="en-GB"/>
             </w:rPr>
-            <w:t xml:space="preserve">by </w:t>
+            <w:t>build linear models</w:t>
           </w:r>
           <w:r>
             <w:rPr>
               <w:lang w:val="en-US" w:eastAsia="en-GB"/>
             </w:rPr>
-            <w:t>building linear models controlled by the host tree species.</w:t>
+            <w:t xml:space="preserve"> in R (</w:t>
+          </w:r>
+          <w:r>
+            <w:rPr>
+              <w:highlight w:val="yellow"/>
+              <w:lang w:val="en-US" w:eastAsia="en-GB"/>
+            </w:rPr>
+            <w:t>cita</w:t>
+          </w:r>
+          <w:r>
+            <w:rPr>
+              <w:lang w:val="en-US" w:eastAsia="en-GB"/>
+            </w:rPr>
+            <w:t>)</w:t>
+          </w:r>
+          <w:r>
+            <w:rPr>
+              <w:lang w:val="en-US" w:eastAsia="en-GB"/>
+            </w:rPr>
+            <w:t xml:space="preserve"> to </w:t>
+          </w:r>
+          <w:r>
+            <w:rPr>
+              <w:lang w:val="en-US" w:eastAsia="en-GB"/>
+            </w:rPr>
+            <w:t xml:space="preserve">test whether mycorrhizal fungi </w:t>
+          </w:r>
+          <w:r>
+            <w:rPr>
+              <w:lang w:val="en-US" w:eastAsia="en-GB"/>
+            </w:rPr>
+            <w:t xml:space="preserve">richness and composition (response variables) </w:t>
+          </w:r>
+          <w:r>
+            <w:rPr>
+              <w:lang w:val="en-US" w:eastAsia="en-GB"/>
+            </w:rPr>
+            <w:t xml:space="preserve">vary </w:t>
+          </w:r>
+          <w:r>
+            <w:rPr>
+              <w:lang w:val="en-US" w:eastAsia="en-GB"/>
+            </w:rPr>
+            <w:t xml:space="preserve">over trunk heights and among </w:t>
+          </w:r>
+          <w:r>
+            <w:rPr>
+              <w:lang w:val="en-US" w:eastAsia="en-GB"/>
+            </w:rPr>
+            <w:t>host tree species</w:t>
+          </w:r>
+          <w:r>
+            <w:rPr>
+              <w:lang w:val="en-US" w:eastAsia="en-GB"/>
+            </w:rPr>
+            <w:t xml:space="preserve"> (fixed factors)</w:t>
+          </w:r>
+          <w:r>
+            <w:rPr>
+              <w:lang w:val="en-US" w:eastAsia="en-GB"/>
+            </w:rPr>
+            <w:t>.</w:t>
+          </w:r>
+          <w:r>
+            <w:rPr>
+              <w:lang w:val="en-US" w:eastAsia="en-GB"/>
+            </w:rPr>
+            <w:t xml:space="preserve"> </w:t>
           </w:r>
         </w:p>
         <w:p>
           <w:pPr>
             <w:spacing w:after="0" w:line="240" w:lineRule="auto"/>
             <w:rPr>
-              <w:rFonts w:cs="Calibri"/>
               <w:b/>
               <w:lang w:val="en-US"/>
             </w:rPr>
           </w:pPr>
-        </w:p>
-        <w:p>
-          <w:pPr>
-            <w:spacing w:after="0" w:line="240" w:lineRule="auto"/>
+          <w:bookmarkStart w:id="3" w:name="_GoBack"/>
+          <w:bookmarkEnd w:id="3"/>
+          <w:r>
             <w:rPr>
               <w:b/>
               <w:lang w:val="en-US"/>
             </w:rPr>
-          </w:pPr>
-          <w:r>
-            <w:rPr>
-              <w:b/>
-              <w:lang w:val="en-US"/>
-            </w:rPr>
+            <w:lastRenderedPageBreak/>
             <w:t>WP3 Assessing turnover in mycorrhizal fungi over epiphytic orchid ontogeny.</w:t>
           </w:r>
         </w:p>
@@ -9268,7 +9667,19 @@
             <w:rPr>
               <w:lang w:val="en-US"/>
             </w:rPr>
-            <w:t xml:space="preserve">This WP will be conducted in dry-humid transition forest plots, using the seeds of 4 local orchid species. </w:t>
+            <w:t xml:space="preserve">This WP will be conducted in dry-humid transition forest plots, using the seeds of </w:t>
+          </w:r>
+          <w:r>
+            <w:rPr>
+              <w:lang w:val="en-US"/>
+            </w:rPr>
+            <w:t xml:space="preserve">four </w:t>
+          </w:r>
+          <w:r>
+            <w:rPr>
+              <w:lang w:val="en-US"/>
+            </w:rPr>
+            <w:t xml:space="preserve">local orchid species. </w:t>
           </w:r>
           <w:r>
             <w:rPr>
@@ -9281,141 +9692,35 @@
               <w:rFonts w:cs="Calibri"/>
               <w:lang w:val="en-GB"/>
             </w:rPr>
-            <w:t xml:space="preserve">I will sample </w:t>
-          </w:r>
-          <w:r>
-            <w:rPr>
-              <w:rFonts w:cs="Calibri"/>
-              <w:lang w:val="en-GB"/>
-            </w:rPr>
-            <w:t xml:space="preserve">the 20 trees at </w:t>
-          </w:r>
-          <w:r>
-            <w:rPr>
-              <w:rFonts w:cs="Calibri"/>
-              <w:lang w:val="en-GB"/>
-            </w:rPr>
-            <w:t>the three heights for the 4 species selected</w:t>
-          </w:r>
-          <w:r>
-            <w:rPr>
-              <w:rFonts w:cs="Calibri"/>
-              <w:lang w:val="en-GB"/>
-            </w:rPr>
-            <w:t>,</w:t>
-          </w:r>
-          <w:r>
-            <w:rPr>
-              <w:rFonts w:cs="Calibri"/>
-              <w:lang w:val="en-GB"/>
-            </w:rPr>
-            <w:t xml:space="preserve"> and collect 3 root fragments in 3-5 adult individuals </w:t>
-          </w:r>
-          <w:r>
-            <w:rPr>
-              <w:rFonts w:cs="Calibri"/>
-              <w:lang w:val="en-GB"/>
-            </w:rPr>
-            <w:t xml:space="preserve">(Fig </w:t>
-          </w:r>
-          <w:r>
-            <w:rPr>
-              <w:rFonts w:cs="Calibri"/>
-              <w:lang w:val="en-GB"/>
-            </w:rPr>
-            <w:lastRenderedPageBreak/>
-            <w:t>4</w:t>
-          </w:r>
-          <w:r>
-            <w:rPr>
-              <w:rFonts w:cs="Calibri"/>
-              <w:lang w:val="en-GB"/>
-            </w:rPr>
-            <w:t>a)</w:t>
-          </w:r>
-          <w:r>
-            <w:rPr>
-              <w:rFonts w:cs="Calibri"/>
-              <w:lang w:val="en-GB"/>
-            </w:rPr>
-            <w:t>.</w:t>
-          </w:r>
-          <w:r>
-            <w:rPr>
-              <w:rFonts w:cs="Calibri"/>
-              <w:lang w:val="en-GB"/>
-            </w:rPr>
-            <w:t xml:space="preserve"> These samples will be </w:t>
-          </w:r>
-          <w:r>
-            <w:rPr>
-              <w:rFonts w:cs="Calibri"/>
-              <w:lang w:val="en-GB"/>
-            </w:rPr>
-            <w:t xml:space="preserve">collected in the field trip of WP2 (Task 2.1), and will be </w:t>
-          </w:r>
-          <w:r>
-            <w:rPr>
-              <w:rFonts w:cs="Calibri"/>
-              <w:lang w:val="en-GB"/>
-            </w:rPr>
-            <w:t xml:space="preserve">shipped to Belgium along with </w:t>
-          </w:r>
-          <w:r>
-            <w:rPr>
-              <w:rFonts w:cs="Calibri"/>
-              <w:lang w:val="en-GB"/>
-            </w:rPr>
-            <w:t>the samples of</w:t>
-          </w:r>
-          <w:r>
-            <w:rPr>
-              <w:rFonts w:cs="Calibri"/>
-              <w:lang w:val="en-GB"/>
-            </w:rPr>
-            <w:t xml:space="preserve"> WP1</w:t>
-          </w:r>
-          <w:r>
-            <w:rPr>
-              <w:rFonts w:cs="Calibri"/>
-              <w:lang w:val="en-GB"/>
-            </w:rPr>
-            <w:t xml:space="preserve"> and WP2</w:t>
-          </w:r>
-          <w:r>
-            <w:rPr>
-              <w:rFonts w:cs="Calibri"/>
-              <w:lang w:val="en-GB"/>
-            </w:rPr>
-            <w:t xml:space="preserve">. </w:t>
-          </w:r>
-          <w:r>
-            <w:rPr>
-              <w:rFonts w:cs="Calibri"/>
-              <w:lang w:val="en-GB"/>
-            </w:rPr>
-            <w:t>Simultaneously</w:t>
-          </w:r>
-          <w:r>
-            <w:rPr>
-              <w:rFonts w:cs="Calibri"/>
-              <w:lang w:val="en-GB"/>
-            </w:rPr>
-            <w:t xml:space="preserve">, I will collect </w:t>
-          </w:r>
-          <w:r>
-            <w:rPr>
-              <w:rFonts w:cs="Calibri"/>
-              <w:lang w:val="en-US"/>
-            </w:rPr>
-            <w:t>ripe capsules of these species</w:t>
-          </w:r>
-          <w:r>
-            <w:rPr>
-              <w:rFonts w:cs="Calibri"/>
-              <w:lang w:val="en-US"/>
-            </w:rPr>
-            <w:t xml:space="preserve"> in order to obtain the seeds for setting the germination assays (Task 3.1).</w:t>
+            <w:t xml:space="preserve">I will collect </w:t>
+          </w:r>
+          <w:r>
+            <w:rPr>
+              <w:rFonts w:cs="Calibri"/>
+              <w:lang w:val="en-US"/>
+            </w:rPr>
+            <w:t xml:space="preserve">ripe capsules of </w:t>
+          </w:r>
+          <w:r>
+            <w:rPr>
+              <w:rFonts w:cs="Calibri"/>
+              <w:lang w:val="en-US"/>
+            </w:rPr>
+            <w:t>four orchid</w:t>
+          </w:r>
+          <w:r>
+            <w:rPr>
+              <w:rFonts w:cs="Calibri"/>
+              <w:lang w:val="en-US"/>
+            </w:rPr>
+            <w:t xml:space="preserve"> species</w:t>
+          </w:r>
+          <w:r>
+            <w:rPr>
+              <w:rFonts w:cs="Calibri"/>
+              <w:lang w:val="en-US"/>
+            </w:rPr>
+            <w:t xml:space="preserve"> to obtain the seeds for setting the germination assays (Task 3.1).</w:t>
           </w:r>
           <w:r>
             <w:rPr>
@@ -9889,14 +10194,7 @@
               <w:rFonts w:cs="Calibri"/>
               <w:lang w:val="en-US"/>
             </w:rPr>
-            <w:t xml:space="preserve">). </w:t>
-          </w:r>
-          <w:r>
-            <w:rPr>
-              <w:rFonts w:cs="Calibri"/>
-              <w:lang w:val="en-US"/>
-            </w:rPr>
-            <w:t>A potential risk is obtaining a low germination success (medium likelihood). I will implement two preventive measures to increase the probability of germination: (i) the use of an effective sowing method</w:t>
+            <w:t>). A potential risk is obtaining a low germination success (medium likelihood). I will implement two preventive measures to increase the probability of germination: (i) the use of an effective sowing method</w:t>
           </w:r>
           <w:r>
             <w:rPr>
@@ -9991,20 +10289,6 @@
             </w:rPr>
             <w:t>a member of Dr. Flanagan's lab. This will ensure that I do not miss the germination period for not being physically there.</w:t>
           </w:r>
-        </w:p>
-        <w:p>
-          <w:pPr>
-            <w:widowControl w:val="0"/>
-            <w:autoSpaceDE w:val="0"/>
-            <w:autoSpaceDN w:val="0"/>
-            <w:adjustRightInd w:val="0"/>
-            <w:spacing w:after="0" w:line="240" w:lineRule="auto"/>
-            <w:jc w:val="both"/>
-            <w:rPr>
-              <w:rFonts w:cs="Calibri"/>
-              <w:lang w:val="en-US"/>
-            </w:rPr>
-          </w:pPr>
         </w:p>
         <w:p>
           <w:pPr>
@@ -10323,6 +10607,13 @@
             </w:rPr>
             <w:t>species and height.</w:t>
           </w:r>
+          <w:r>
+            <w:rPr>
+              <w:rFonts w:cs="Calibri"/>
+              <w:lang w:val="en-US"/>
+            </w:rPr>
+            <w:t xml:space="preserve"> At the same time, I will also collect roots of the four orchid species for assessment of the mycorrhizal fungi in the adult plants.</w:t>
+          </w:r>
         </w:p>
         <w:p>
           <w:pPr>
@@ -10577,25 +10868,67 @@
             <w:rPr>
               <w:lang w:val="en-US"/>
             </w:rPr>
+            <w:t>.</w:t>
+          </w:r>
+          <w:r>
+            <w:rPr>
+              <w:lang w:val="en-US" w:eastAsia="en-GB"/>
+            </w:rPr>
             <w:t xml:space="preserve"> </w:t>
           </w:r>
           <w:r>
             <w:rPr>
               <w:lang w:val="en-US" w:eastAsia="en-GB"/>
             </w:rPr>
-            <w:t xml:space="preserve">by </w:t>
+            <w:t>To this end, I will build</w:t>
           </w:r>
           <w:r>
             <w:rPr>
               <w:lang w:val="en-US" w:eastAsia="en-GB"/>
             </w:rPr>
-            <w:t>building linear models.</w:t>
+            <w:t xml:space="preserve"> </w:t>
           </w:r>
           <w:r>
             <w:rPr>
               <w:lang w:val="en-US" w:eastAsia="en-GB"/>
             </w:rPr>
-            <w:t xml:space="preserve"> I expect seedlings to associate with a greater number of fungi OTUs. </w:t>
+            <w:t xml:space="preserve">a </w:t>
+          </w:r>
+          <w:r>
+            <w:rPr>
+              <w:lang w:val="en-US" w:eastAsia="en-GB"/>
+            </w:rPr>
+            <w:t xml:space="preserve">linear </w:t>
+          </w:r>
+          <w:r>
+            <w:rPr>
+              <w:lang w:val="en-US" w:eastAsia="en-GB"/>
+            </w:rPr>
+            <w:t>model in R, with mycorrhizal richness as the response variable and the developmental stage (seedling and adult) as a fixed factor</w:t>
+          </w:r>
+          <w:r>
+            <w:rPr>
+              <w:lang w:val="en-US" w:eastAsia="en-GB"/>
+            </w:rPr>
+            <w:t>.</w:t>
+          </w:r>
+          <w:r>
+            <w:rPr>
+              <w:lang w:val="en-US" w:eastAsia="en-GB"/>
+            </w:rPr>
+            <w:t xml:space="preserve"> I expect seedlings to associate with a greater number of </w:t>
+          </w:r>
+          <w:r>
+            <w:rPr>
+              <w:lang w:val="en-US" w:eastAsia="en-GB"/>
+            </w:rPr>
+            <w:t>mycorrhizal</w:t>
+          </w:r>
+          <w:r>
+            <w:rPr>
+              <w:lang w:val="en-US" w:eastAsia="en-GB"/>
+            </w:rPr>
+            <w:t xml:space="preserve"> OTUs. </w:t>
           </w:r>
           <w:r>
             <w:rPr>
@@ -10647,6 +10980,7 @@
               <w:b/>
               <w:lang w:val="en-US"/>
             </w:rPr>
+            <w:lastRenderedPageBreak/>
             <w:t xml:space="preserve">composition </w:t>
           </w:r>
           <w:r>
@@ -10846,15 +11180,7 @@
               <w:rFonts w:cs="Calibri"/>
               <w:lang w:val="en-US"/>
             </w:rPr>
-            <w:t xml:space="preserve">zal </w:t>
-          </w:r>
-          <w:r>
-            <w:rPr>
-              <w:rFonts w:cs="Calibri"/>
-              <w:lang w:val="en-US"/>
-            </w:rPr>
-            <w:lastRenderedPageBreak/>
-            <w:t xml:space="preserve">turnover over the ontogeny is due to sampling effects instead of total complementarity, thereby </w:t>
+            <w:t xml:space="preserve">zal turnover over the ontogeny is due to sampling effects instead of total complementarity, thereby </w:t>
           </w:r>
           <w:r>
             <w:rPr>
@@ -10914,7 +11240,23 @@
               <w:b/>
               <w:lang w:val="en-US"/>
             </w:rPr>
-            <w:t>ork plan (see last page)</w:t>
+            <w:t xml:space="preserve">ork plan (see </w:t>
+          </w:r>
+          <w:r>
+            <w:rPr>
+              <w:rFonts w:cs="Calibri"/>
+              <w:b/>
+              <w:lang w:val="en-US"/>
+            </w:rPr>
+            <w:t xml:space="preserve">the </w:t>
+          </w:r>
+          <w:r>
+            <w:rPr>
+              <w:rFonts w:cs="Calibri"/>
+              <w:b/>
+              <w:lang w:val="en-US"/>
+            </w:rPr>
+            <w:t>last page)</w:t>
           </w:r>
         </w:p>
         <w:p>
@@ -10931,8 +11273,6 @@
             </w:rPr>
           </w:pPr>
         </w:p>
-        <w:bookmarkStart w:id="3" w:name="_GoBack" w:displacedByCustomXml="next"/>
-        <w:bookmarkEnd w:id="3" w:displacedByCustomXml="next"/>
       </w:sdtContent>
     </w:sdt>
     <w:p>
@@ -11010,6 +11350,7 @@
             <w:rPr>
               <w:rFonts w:ascii="Calibri" w:hAnsi="Calibri" w:cs="Calibri"/>
               <w:noProof/>
+              <w:lang w:val="en-US"/>
             </w:rPr>
             <w:t xml:space="preserve">1. </w:t>
           </w:r>
@@ -11017,6 +11358,7 @@
             <w:rPr>
               <w:rFonts w:ascii="Calibri" w:hAnsi="Calibri" w:cs="Calibri"/>
               <w:noProof/>
+              <w:lang w:val="en-US"/>
             </w:rPr>
             <w:t>Krebs</w:t>
           </w:r>
@@ -11024,6 +11366,7 @@
             <w:rPr>
               <w:rFonts w:ascii="Calibri" w:hAnsi="Calibri" w:cs="Calibri"/>
               <w:noProof/>
+              <w:lang w:val="en-US"/>
             </w:rPr>
             <w:t xml:space="preserve"> </w:t>
           </w:r>
@@ -11031,6 +11374,7 @@
             <w:rPr>
               <w:rFonts w:ascii="Calibri" w:hAnsi="Calibri" w:cs="Calibri"/>
               <w:noProof/>
+              <w:lang w:val="en-US"/>
             </w:rPr>
             <w:t xml:space="preserve">1972. </w:t>
           </w:r>
@@ -11038,6 +11382,7 @@
             <w:rPr>
               <w:rFonts w:ascii="Calibri" w:hAnsi="Calibri" w:cs="Calibri"/>
               <w:noProof/>
+              <w:lang w:val="en-US"/>
             </w:rPr>
             <w:t>Ecology: the experimental analysis of distribution and abundance.</w:t>
           </w:r>
@@ -11045,8 +11390,16 @@
             <w:rPr>
               <w:rFonts w:ascii="Calibri" w:hAnsi="Calibri" w:cs="Calibri"/>
               <w:noProof/>
-            </w:rPr>
-            <w:t xml:space="preserve"> Harper &amp; Row NY</w:t>
+              <w:lang w:val="en-US"/>
+            </w:rPr>
+            <w:t xml:space="preserve"> </w:t>
+          </w:r>
+          <w:r>
+            <w:rPr>
+              <w:rFonts w:ascii="Calibri" w:hAnsi="Calibri" w:cs="Calibri"/>
+              <w:noProof/>
+            </w:rPr>
+            <w:t>Harper &amp; Row NY</w:t>
           </w:r>
           <w:r>
             <w:rPr>
@@ -11132,6 +11485,7 @@
             <w:rPr>
               <w:rFonts w:ascii="Calibri" w:hAnsi="Calibri" w:cs="Calibri"/>
               <w:noProof/>
+              <w:lang w:val="en-US"/>
             </w:rPr>
           </w:pPr>
           <w:r>
@@ -11160,7 +11514,15 @@
               <w:rFonts w:ascii="Calibri" w:hAnsi="Calibri" w:cs="Calibri"/>
               <w:noProof/>
             </w:rPr>
-            <w:t xml:space="preserve"> Proc R Soc B Biol Sci. 276:3037–45.</w:t>
+            <w:t xml:space="preserve"> </w:t>
+          </w:r>
+          <w:r>
+            <w:rPr>
+              <w:rFonts w:ascii="Calibri" w:hAnsi="Calibri" w:cs="Calibri"/>
+              <w:noProof/>
+              <w:lang w:val="en-US"/>
+            </w:rPr>
+            <w:t>Proc R Soc B Biol Sci. 276:3037–45.</w:t>
           </w:r>
         </w:p>
         <w:p>
@@ -11289,6 +11651,7 @@
             <w:rPr>
               <w:rFonts w:ascii="Calibri" w:hAnsi="Calibri" w:cs="Calibri"/>
               <w:noProof/>
+              <w:lang w:val="en-US"/>
             </w:rPr>
           </w:pPr>
           <w:r>
@@ -11324,12 +11687,21 @@
               <w:rFonts w:ascii="Calibri" w:hAnsi="Calibri" w:cs="Calibri"/>
               <w:noProof/>
             </w:rPr>
-            <w:t xml:space="preserve"> Ecology. </w:t>
-          </w:r>
-          <w:r>
-            <w:rPr>
-              <w:rFonts w:ascii="Calibri" w:hAnsi="Calibri" w:cs="Calibri"/>
-              <w:noProof/>
+            <w:t xml:space="preserve"> </w:t>
+          </w:r>
+          <w:r>
+            <w:rPr>
+              <w:rFonts w:ascii="Calibri" w:hAnsi="Calibri" w:cs="Calibri"/>
+              <w:noProof/>
+              <w:lang w:val="en-US"/>
+            </w:rPr>
+            <w:t xml:space="preserve">Ecology. </w:t>
+          </w:r>
+          <w:r>
+            <w:rPr>
+              <w:rFonts w:ascii="Calibri" w:hAnsi="Calibri" w:cs="Calibri"/>
+              <w:noProof/>
+              <w:lang w:val="en-US"/>
             </w:rPr>
             <w:t>99:1039–</w:t>
           </w:r>
@@ -11337,6 +11709,7 @@
             <w:rPr>
               <w:rFonts w:ascii="Calibri" w:hAnsi="Calibri" w:cs="Calibri"/>
               <w:noProof/>
+              <w:lang w:val="en-US"/>
             </w:rPr>
             <w:t>50.</w:t>
           </w:r>
@@ -11353,12 +11726,14 @@
             <w:rPr>
               <w:rFonts w:ascii="Calibri" w:hAnsi="Calibri" w:cs="Calibri"/>
               <w:noProof/>
+              <w:lang w:val="en-US"/>
             </w:rPr>
           </w:pPr>
           <w:r>
             <w:rPr>
               <w:rFonts w:ascii="Calibri" w:hAnsi="Calibri" w:cs="Calibri"/>
               <w:noProof/>
+              <w:lang w:val="en-US"/>
             </w:rPr>
             <w:t xml:space="preserve">7. </w:t>
           </w:r>
@@ -11366,6 +11741,7 @@
             <w:rPr>
               <w:rFonts w:ascii="Calibri" w:hAnsi="Calibri" w:cs="Calibri"/>
               <w:noProof/>
+              <w:lang w:val="en-US"/>
             </w:rPr>
             <w:t>Grubb 1977</w:t>
           </w:r>
@@ -11373,6 +11749,7 @@
             <w:rPr>
               <w:rFonts w:ascii="Calibri" w:hAnsi="Calibri" w:cs="Calibri"/>
               <w:noProof/>
+              <w:lang w:val="en-US"/>
             </w:rPr>
             <w:t xml:space="preserve">. Biol Rev. </w:t>
           </w:r>
@@ -11380,6 +11757,7 @@
             <w:rPr>
               <w:rFonts w:ascii="Calibri" w:hAnsi="Calibri" w:cs="Calibri"/>
               <w:noProof/>
+              <w:lang w:val="en-US"/>
             </w:rPr>
             <w:t>5</w:t>
           </w:r>
@@ -11387,6 +11765,7 @@
             <w:rPr>
               <w:rFonts w:ascii="Calibri" w:hAnsi="Calibri" w:cs="Calibri"/>
               <w:noProof/>
+              <w:lang w:val="en-US"/>
             </w:rPr>
             <w:t>2:107–</w:t>
           </w:r>
@@ -11394,6 +11773,7 @@
             <w:rPr>
               <w:rFonts w:ascii="Calibri" w:hAnsi="Calibri" w:cs="Calibri"/>
               <w:noProof/>
+              <w:lang w:val="en-US"/>
             </w:rPr>
             <w:t>45.</w:t>
           </w:r>
@@ -11416,6 +11796,7 @@
             <w:rPr>
               <w:rFonts w:ascii="Calibri" w:hAnsi="Calibri" w:cs="Calibri"/>
               <w:noProof/>
+              <w:lang w:val="en-US"/>
             </w:rPr>
             <w:t xml:space="preserve">8. </w:t>
           </w:r>
@@ -11423,6 +11804,7 @@
             <w:rPr>
               <w:rFonts w:ascii="Calibri" w:hAnsi="Calibri" w:cs="Calibri"/>
               <w:noProof/>
+              <w:lang w:val="en-US"/>
             </w:rPr>
             <w:t>Lusk 1995</w:t>
           </w:r>
@@ -11430,6 +11812,7 @@
             <w:rPr>
               <w:rFonts w:ascii="Calibri" w:hAnsi="Calibri" w:cs="Calibri"/>
               <w:noProof/>
+              <w:lang w:val="en-US"/>
             </w:rPr>
             <w:t xml:space="preserve">. </w:t>
           </w:r>
@@ -11467,6 +11850,7 @@
             <w:rPr>
               <w:rFonts w:ascii="Calibri" w:hAnsi="Calibri" w:cs="Calibri"/>
               <w:noProof/>
+              <w:lang w:val="en-US"/>
             </w:rPr>
           </w:pPr>
           <w:r>
@@ -11488,12 +11872,21 @@
               <w:rFonts w:ascii="Calibri" w:hAnsi="Calibri" w:cs="Calibri"/>
               <w:noProof/>
             </w:rPr>
-            <w:t xml:space="preserve"> Biotropica. 12:47–</w:t>
-          </w:r>
-          <w:r>
-            <w:rPr>
-              <w:rFonts w:ascii="Calibri" w:hAnsi="Calibri" w:cs="Calibri"/>
-              <w:noProof/>
+            <w:t xml:space="preserve"> Biotropica. </w:t>
+          </w:r>
+          <w:r>
+            <w:rPr>
+              <w:rFonts w:ascii="Calibri" w:hAnsi="Calibri" w:cs="Calibri"/>
+              <w:noProof/>
+              <w:lang w:val="en-US"/>
+            </w:rPr>
+            <w:t>12:47–</w:t>
+          </w:r>
+          <w:r>
+            <w:rPr>
+              <w:rFonts w:ascii="Calibri" w:hAnsi="Calibri" w:cs="Calibri"/>
+              <w:noProof/>
+              <w:lang w:val="en-US"/>
             </w:rPr>
             <w:t>55.</w:t>
           </w:r>
@@ -11510,12 +11903,14 @@
             <w:rPr>
               <w:rFonts w:ascii="Calibri" w:hAnsi="Calibri" w:cs="Calibri"/>
               <w:noProof/>
+              <w:lang w:val="en-US"/>
             </w:rPr>
           </w:pPr>
           <w:r>
             <w:rPr>
               <w:rFonts w:ascii="Calibri" w:hAnsi="Calibri" w:cs="Calibri"/>
               <w:noProof/>
+              <w:lang w:val="en-US"/>
             </w:rPr>
             <w:t xml:space="preserve">10. </w:t>
           </w:r>
@@ -11523,6 +11918,7 @@
             <w:rPr>
               <w:rFonts w:ascii="Calibri" w:hAnsi="Calibri" w:cs="Calibri"/>
               <w:noProof/>
+              <w:lang w:val="en-US"/>
             </w:rPr>
             <w:t>M</w:t>
           </w:r>
@@ -11530,6 +11926,7 @@
             <w:rPr>
               <w:rFonts w:ascii="Calibri" w:hAnsi="Calibri" w:cs="Calibri"/>
               <w:noProof/>
+              <w:lang w:val="en-US"/>
             </w:rPr>
             <w:t>cCormick &amp;</w:t>
           </w:r>
@@ -11537,6 +11934,7 @@
             <w:rPr>
               <w:rFonts w:ascii="Calibri" w:hAnsi="Calibri" w:cs="Calibri"/>
               <w:noProof/>
+              <w:lang w:val="en-US"/>
             </w:rPr>
             <w:t xml:space="preserve"> Jacquemyn</w:t>
           </w:r>
@@ -11544,6 +11942,7 @@
             <w:rPr>
               <w:rFonts w:ascii="Calibri" w:hAnsi="Calibri" w:cs="Calibri"/>
               <w:noProof/>
+              <w:lang w:val="en-US"/>
             </w:rPr>
             <w:t xml:space="preserve"> 2014.</w:t>
           </w:r>
@@ -11551,6 +11950,7 @@
             <w:rPr>
               <w:rFonts w:ascii="Calibri" w:hAnsi="Calibri" w:cs="Calibri"/>
               <w:noProof/>
+              <w:lang w:val="en-US"/>
             </w:rPr>
             <w:t xml:space="preserve"> New Phytol.</w:t>
           </w:r>
@@ -11558,6 +11958,7 @@
             <w:rPr>
               <w:rFonts w:ascii="Calibri" w:hAnsi="Calibri" w:cs="Calibri"/>
               <w:noProof/>
+              <w:lang w:val="en-US"/>
             </w:rPr>
             <w:t xml:space="preserve"> 202</w:t>
           </w:r>
@@ -11565,6 +11966,7 @@
             <w:rPr>
               <w:rFonts w:ascii="Calibri" w:hAnsi="Calibri" w:cs="Calibri"/>
               <w:noProof/>
+              <w:lang w:val="en-US"/>
             </w:rPr>
             <w:t>:</w:t>
           </w:r>
@@ -11572,6 +11974,7 @@
             <w:rPr>
               <w:rFonts w:ascii="Calibri" w:hAnsi="Calibri" w:cs="Calibri"/>
               <w:noProof/>
+              <w:lang w:val="en-US"/>
             </w:rPr>
             <w:t xml:space="preserve"> </w:t>
           </w:r>
@@ -11579,6 +11982,7 @@
             <w:rPr>
               <w:rFonts w:ascii="Calibri" w:hAnsi="Calibri" w:cs="Calibri"/>
               <w:noProof/>
+              <w:lang w:val="en-US"/>
             </w:rPr>
             <w:t>392–</w:t>
           </w:r>
@@ -11586,6 +11990,7 @@
             <w:rPr>
               <w:rFonts w:ascii="Calibri" w:hAnsi="Calibri" w:cs="Calibri"/>
               <w:noProof/>
+              <w:lang w:val="en-US"/>
             </w:rPr>
             <w:t>400.</w:t>
           </w:r>
@@ -11602,12 +12007,14 @@
             <w:rPr>
               <w:rFonts w:ascii="Calibri" w:hAnsi="Calibri" w:cs="Calibri"/>
               <w:noProof/>
+              <w:lang w:val="en-US"/>
             </w:rPr>
           </w:pPr>
           <w:r>
             <w:rPr>
               <w:rFonts w:ascii="Calibri" w:hAnsi="Calibri" w:cs="Calibri"/>
               <w:noProof/>
+              <w:lang w:val="en-US"/>
             </w:rPr>
             <w:t xml:space="preserve">11. Zotz </w:t>
           </w:r>
@@ -11615,6 +12022,7 @@
             <w:rPr>
               <w:rFonts w:ascii="Calibri" w:hAnsi="Calibri" w:cs="Calibri"/>
               <w:noProof/>
+              <w:lang w:val="en-US"/>
             </w:rPr>
             <w:t>2016</w:t>
           </w:r>
@@ -11622,6 +12030,7 @@
             <w:rPr>
               <w:rFonts w:ascii="Calibri" w:hAnsi="Calibri" w:cs="Calibri"/>
               <w:noProof/>
+              <w:lang w:val="en-US"/>
             </w:rPr>
             <w:t xml:space="preserve">. Plants on Plants – The Biology </w:t>
           </w:r>
@@ -11629,6 +12038,7 @@
             <w:rPr>
               <w:rFonts w:ascii="Calibri" w:hAnsi="Calibri" w:cs="Calibri"/>
               <w:noProof/>
+              <w:lang w:val="en-US"/>
             </w:rPr>
             <w:t>of Vascular Epiphytes. Springer</w:t>
           </w:r>
@@ -11636,6 +12046,7 @@
             <w:rPr>
               <w:rFonts w:ascii="Calibri" w:hAnsi="Calibri" w:cs="Calibri"/>
               <w:noProof/>
+              <w:lang w:val="en-US"/>
             </w:rPr>
             <w:t>. 282 p.</w:t>
           </w:r>
@@ -11652,12 +12063,14 @@
             <w:rPr>
               <w:rFonts w:ascii="Calibri" w:hAnsi="Calibri" w:cs="Calibri"/>
               <w:noProof/>
+              <w:lang w:val="en-US"/>
             </w:rPr>
           </w:pPr>
           <w:r>
             <w:rPr>
               <w:rFonts w:ascii="Calibri" w:hAnsi="Calibri" w:cs="Calibri"/>
               <w:noProof/>
+              <w:lang w:val="en-US"/>
             </w:rPr>
             <w:t xml:space="preserve">12. </w:t>
           </w:r>
@@ -11665,6 +12078,7 @@
             <w:rPr>
               <w:rFonts w:ascii="Calibri" w:hAnsi="Calibri" w:cs="Calibri"/>
               <w:noProof/>
+              <w:lang w:val="en-US"/>
             </w:rPr>
             <w:t>Benzing 1990</w:t>
           </w:r>
@@ -11672,6 +12086,7 @@
             <w:rPr>
               <w:rFonts w:ascii="Calibri" w:hAnsi="Calibri" w:cs="Calibri"/>
               <w:noProof/>
+              <w:lang w:val="en-US"/>
             </w:rPr>
             <w:t xml:space="preserve">. Vascular epiphytes: General Biology and Related Biota. </w:t>
           </w:r>
@@ -11679,6 +12094,7 @@
             <w:rPr>
               <w:rFonts w:ascii="Calibri" w:hAnsi="Calibri" w:cs="Calibri"/>
               <w:noProof/>
+              <w:lang w:val="en-US"/>
             </w:rPr>
             <w:t>Cambridge University Press</w:t>
           </w:r>
@@ -11686,6 +12102,7 @@
             <w:rPr>
               <w:rFonts w:ascii="Calibri" w:hAnsi="Calibri" w:cs="Calibri"/>
               <w:noProof/>
+              <w:lang w:val="en-US"/>
             </w:rPr>
             <w:t>. 354 p.</w:t>
           </w:r>
@@ -11702,12 +12119,14 @@
             <w:rPr>
               <w:rFonts w:ascii="Calibri" w:hAnsi="Calibri" w:cs="Calibri"/>
               <w:noProof/>
+              <w:lang w:val="en-US"/>
             </w:rPr>
           </w:pPr>
           <w:r>
             <w:rPr>
               <w:rFonts w:ascii="Calibri" w:hAnsi="Calibri" w:cs="Calibri"/>
               <w:noProof/>
+              <w:lang w:val="en-US"/>
             </w:rPr>
             <w:t xml:space="preserve">13. </w:t>
           </w:r>
@@ -11715,6 +12134,7 @@
             <w:rPr>
               <w:rFonts w:ascii="Calibri" w:hAnsi="Calibri" w:cs="Calibri"/>
               <w:noProof/>
+              <w:lang w:val="en-US"/>
             </w:rPr>
             <w:t>Rasmussen 2002</w:t>
           </w:r>
@@ -11722,6 +12142,7 @@
             <w:rPr>
               <w:rFonts w:ascii="Calibri" w:hAnsi="Calibri" w:cs="Calibri"/>
               <w:noProof/>
+              <w:lang w:val="en-US"/>
             </w:rPr>
             <w:t>. Plant Soil. 244:149–</w:t>
           </w:r>
@@ -11729,6 +12150,7 @@
             <w:rPr>
               <w:rFonts w:ascii="Calibri" w:hAnsi="Calibri" w:cs="Calibri"/>
               <w:noProof/>
+              <w:lang w:val="en-US"/>
             </w:rPr>
             <w:t>63.</w:t>
           </w:r>
@@ -11745,12 +12167,14 @@
             <w:rPr>
               <w:rFonts w:ascii="Calibri" w:hAnsi="Calibri" w:cs="Calibri"/>
               <w:noProof/>
+              <w:lang w:val="en-US"/>
             </w:rPr>
           </w:pPr>
           <w:r>
             <w:rPr>
               <w:rFonts w:ascii="Calibri" w:hAnsi="Calibri" w:cs="Calibri"/>
               <w:noProof/>
+              <w:lang w:val="en-US"/>
             </w:rPr>
             <w:t xml:space="preserve">14. Leake </w:t>
           </w:r>
@@ -11758,6 +12182,7 @@
             <w:rPr>
               <w:rFonts w:ascii="Calibri" w:hAnsi="Calibri" w:cs="Calibri"/>
               <w:noProof/>
+              <w:lang w:val="en-US"/>
             </w:rPr>
             <w:t>1994</w:t>
           </w:r>
@@ -11765,6 +12190,7 @@
             <w:rPr>
               <w:rFonts w:ascii="Calibri" w:hAnsi="Calibri" w:cs="Calibri"/>
               <w:noProof/>
+              <w:lang w:val="en-US"/>
             </w:rPr>
             <w:t xml:space="preserve">. </w:t>
           </w:r>
@@ -11772,6 +12198,7 @@
             <w:rPr>
               <w:rFonts w:ascii="Calibri" w:hAnsi="Calibri" w:cs="Calibri"/>
               <w:noProof/>
+              <w:lang w:val="en-US"/>
             </w:rPr>
             <w:t xml:space="preserve">New Phytol. </w:t>
           </w:r>
@@ -11779,6 +12206,7 @@
             <w:rPr>
               <w:rFonts w:ascii="Calibri" w:hAnsi="Calibri" w:cs="Calibri"/>
               <w:noProof/>
+              <w:lang w:val="en-US"/>
             </w:rPr>
             <w:t>69:171–</w:t>
           </w:r>
@@ -11786,6 +12214,7 @@
             <w:rPr>
               <w:rFonts w:ascii="Calibri" w:hAnsi="Calibri" w:cs="Calibri"/>
               <w:noProof/>
+              <w:lang w:val="en-US"/>
             </w:rPr>
             <w:t>216.</w:t>
           </w:r>
@@ -11802,12 +12231,14 @@
             <w:rPr>
               <w:rFonts w:ascii="Calibri" w:hAnsi="Calibri" w:cs="Calibri"/>
               <w:noProof/>
+              <w:lang w:val="en-US"/>
             </w:rPr>
           </w:pPr>
           <w:r>
             <w:rPr>
               <w:rFonts w:ascii="Calibri" w:hAnsi="Calibri" w:cs="Calibri"/>
               <w:noProof/>
+              <w:lang w:val="en-US"/>
             </w:rPr>
             <w:t xml:space="preserve">15. Burns </w:t>
           </w:r>
@@ -11815,6 +12246,7 @@
             <w:rPr>
               <w:rFonts w:ascii="Calibri" w:hAnsi="Calibri" w:cs="Calibri"/>
               <w:noProof/>
+              <w:lang w:val="en-US"/>
             </w:rPr>
             <w:t>&amp; Zotz 2010</w:t>
           </w:r>
@@ -11822,6 +12254,7 @@
             <w:rPr>
               <w:rFonts w:ascii="Calibri" w:hAnsi="Calibri" w:cs="Calibri"/>
               <w:noProof/>
+              <w:lang w:val="en-US"/>
             </w:rPr>
             <w:t>. Ecology.</w:t>
           </w:r>
@@ -11829,6 +12262,7 @@
             <w:rPr>
               <w:rFonts w:ascii="Calibri" w:hAnsi="Calibri" w:cs="Calibri"/>
               <w:noProof/>
+              <w:lang w:val="en-US"/>
             </w:rPr>
             <w:t xml:space="preserve"> </w:t>
           </w:r>
@@ -11836,6 +12270,7 @@
             <w:rPr>
               <w:rFonts w:ascii="Calibri" w:hAnsi="Calibri" w:cs="Calibri"/>
               <w:noProof/>
+              <w:lang w:val="en-US"/>
             </w:rPr>
             <w:t>91:377–</w:t>
           </w:r>
@@ -11843,6 +12278,7 @@
             <w:rPr>
               <w:rFonts w:ascii="Calibri" w:hAnsi="Calibri" w:cs="Calibri"/>
               <w:noProof/>
+              <w:lang w:val="en-US"/>
             </w:rPr>
             <w:t>85.</w:t>
           </w:r>
@@ -11859,12 +12295,14 @@
             <w:rPr>
               <w:rFonts w:ascii="Calibri" w:hAnsi="Calibri" w:cs="Calibri"/>
               <w:noProof/>
+              <w:lang w:val="en-US"/>
             </w:rPr>
           </w:pPr>
           <w:r>
             <w:rPr>
               <w:rFonts w:ascii="Calibri" w:hAnsi="Calibri" w:cs="Calibri"/>
               <w:noProof/>
+              <w:lang w:val="en-US"/>
             </w:rPr>
             <w:t xml:space="preserve">16. Wagner </w:t>
           </w:r>
@@ -11872,6 +12310,7 @@
             <w:rPr>
               <w:rFonts w:ascii="Calibri" w:hAnsi="Calibri" w:cs="Calibri"/>
               <w:noProof/>
+              <w:lang w:val="en-US"/>
             </w:rPr>
             <w:t>et al. 2015</w:t>
           </w:r>
@@ -11879,6 +12318,7 @@
             <w:rPr>
               <w:rFonts w:ascii="Calibri" w:hAnsi="Calibri" w:cs="Calibri"/>
               <w:noProof/>
+              <w:lang w:val="en-US"/>
             </w:rPr>
             <w:t>. AoB Plants</w:t>
           </w:r>
@@ -11886,6 +12326,7 @@
             <w:rPr>
               <w:rFonts w:ascii="Calibri" w:hAnsi="Calibri" w:cs="Calibri"/>
               <w:noProof/>
+              <w:lang w:val="en-US"/>
             </w:rPr>
             <w:t xml:space="preserve">. </w:t>
           </w:r>
@@ -11893,6 +12334,7 @@
             <w:rPr>
               <w:rFonts w:ascii="Calibri" w:hAnsi="Calibri" w:cs="Calibri"/>
               <w:noProof/>
+              <w:lang w:val="en-US"/>
             </w:rPr>
             <w:t>7</w:t>
           </w:r>
@@ -11900,6 +12342,7 @@
             <w:rPr>
               <w:rFonts w:ascii="Calibri" w:hAnsi="Calibri" w:cs="Calibri"/>
               <w:noProof/>
+              <w:lang w:val="en-US"/>
             </w:rPr>
             <w:t>:plu092</w:t>
           </w:r>
@@ -11922,6 +12365,7 @@
             <w:rPr>
               <w:rFonts w:ascii="Calibri" w:hAnsi="Calibri" w:cs="Calibri"/>
               <w:noProof/>
+              <w:lang w:val="en-US"/>
             </w:rPr>
             <w:t xml:space="preserve">17. Rasmussen </w:t>
           </w:r>
@@ -11929,6 +12373,7 @@
             <w:rPr>
               <w:rFonts w:ascii="Calibri" w:hAnsi="Calibri" w:cs="Calibri"/>
               <w:noProof/>
+              <w:lang w:val="en-US"/>
             </w:rPr>
             <w:t xml:space="preserve">&amp; Rasmussen </w:t>
           </w:r>
@@ -11936,6 +12381,7 @@
             <w:rPr>
               <w:rFonts w:ascii="Calibri" w:hAnsi="Calibri" w:cs="Calibri"/>
               <w:noProof/>
+              <w:lang w:val="en-US"/>
             </w:rPr>
             <w:t>2018</w:t>
           </w:r>
@@ -11943,8 +12389,16 @@
             <w:rPr>
               <w:rFonts w:ascii="Calibri" w:hAnsi="Calibri" w:cs="Calibri"/>
               <w:noProof/>
-            </w:rPr>
-            <w:t>. Bot J. Linn. Soc. 186</w:t>
+              <w:lang w:val="en-US"/>
+            </w:rPr>
+            <w:t xml:space="preserve">. </w:t>
+          </w:r>
+          <w:r>
+            <w:rPr>
+              <w:rFonts w:ascii="Calibri" w:hAnsi="Calibri" w:cs="Calibri"/>
+              <w:noProof/>
+            </w:rPr>
+            <w:t>Bot J. Linn. Soc. 186</w:t>
           </w:r>
           <w:r>
             <w:rPr>
@@ -11973,6 +12427,7 @@
             <w:rPr>
               <w:rFonts w:ascii="Calibri" w:hAnsi="Calibri" w:cs="Calibri"/>
               <w:noProof/>
+              <w:lang w:val="en-US"/>
             </w:rPr>
           </w:pPr>
           <w:r>
@@ -12008,12 +12463,21 @@
               <w:rFonts w:ascii="Calibri" w:hAnsi="Calibri" w:cs="Calibri"/>
               <w:noProof/>
             </w:rPr>
-            <w:t xml:space="preserve"> New Phytol. </w:t>
-          </w:r>
-          <w:r>
-            <w:rPr>
-              <w:rFonts w:ascii="Calibri" w:hAnsi="Calibri" w:cs="Calibri"/>
-              <w:noProof/>
+            <w:t xml:space="preserve"> </w:t>
+          </w:r>
+          <w:r>
+            <w:rPr>
+              <w:rFonts w:ascii="Calibri" w:hAnsi="Calibri" w:cs="Calibri"/>
+              <w:noProof/>
+              <w:lang w:val="en-US"/>
+            </w:rPr>
+            <w:t xml:space="preserve">New Phytol. </w:t>
+          </w:r>
+          <w:r>
+            <w:rPr>
+              <w:rFonts w:ascii="Calibri" w:hAnsi="Calibri" w:cs="Calibri"/>
+              <w:noProof/>
+              <w:lang w:val="en-US"/>
             </w:rPr>
             <w:t>154</w:t>
           </w:r>
@@ -12021,6 +12485,7 @@
             <w:rPr>
               <w:rFonts w:ascii="Calibri" w:hAnsi="Calibri" w:cs="Calibri"/>
               <w:noProof/>
+              <w:lang w:val="en-US"/>
             </w:rPr>
             <w:t>:233–</w:t>
           </w:r>
@@ -12028,6 +12493,7 @@
             <w:rPr>
               <w:rFonts w:ascii="Calibri" w:hAnsi="Calibri" w:cs="Calibri"/>
               <w:noProof/>
+              <w:lang w:val="en-US"/>
             </w:rPr>
             <w:t>47.</w:t>
           </w:r>
@@ -12044,12 +12510,14 @@
             <w:rPr>
               <w:rFonts w:ascii="Calibri" w:hAnsi="Calibri" w:cs="Calibri"/>
               <w:noProof/>
+              <w:lang w:val="en-US"/>
             </w:rPr>
           </w:pPr>
           <w:r>
             <w:rPr>
               <w:rFonts w:ascii="Calibri" w:hAnsi="Calibri" w:cs="Calibri"/>
               <w:noProof/>
+              <w:lang w:val="en-US"/>
             </w:rPr>
             <w:t xml:space="preserve">19. Bidartondo </w:t>
           </w:r>
@@ -12057,6 +12525,7 @@
             <w:rPr>
               <w:rFonts w:ascii="Calibri" w:hAnsi="Calibri" w:cs="Calibri"/>
               <w:noProof/>
+              <w:lang w:val="en-US"/>
             </w:rPr>
             <w:t>&amp;</w:t>
           </w:r>
@@ -12064,6 +12533,7 @@
             <w:rPr>
               <w:rFonts w:ascii="Calibri" w:hAnsi="Calibri" w:cs="Calibri"/>
               <w:noProof/>
+              <w:lang w:val="en-US"/>
             </w:rPr>
             <w:t xml:space="preserve"> Read </w:t>
           </w:r>
@@ -12071,6 +12541,7 @@
             <w:rPr>
               <w:rFonts w:ascii="Calibri" w:hAnsi="Calibri" w:cs="Calibri"/>
               <w:noProof/>
+              <w:lang w:val="en-US"/>
             </w:rPr>
             <w:t>2008</w:t>
           </w:r>
@@ -12078,6 +12549,7 @@
             <w:rPr>
               <w:rFonts w:ascii="Calibri" w:hAnsi="Calibri" w:cs="Calibri"/>
               <w:noProof/>
+              <w:lang w:val="en-US"/>
             </w:rPr>
             <w:t>. Mol Ecol. 17:3707–</w:t>
           </w:r>
@@ -12085,6 +12557,7 @@
             <w:rPr>
               <w:rFonts w:ascii="Calibri" w:hAnsi="Calibri" w:cs="Calibri"/>
               <w:noProof/>
+              <w:lang w:val="en-US"/>
             </w:rPr>
             <w:t>16.</w:t>
           </w:r>
@@ -12101,12 +12574,14 @@
             <w:rPr>
               <w:rFonts w:ascii="Calibri" w:hAnsi="Calibri" w:cs="Calibri"/>
               <w:noProof/>
+              <w:lang w:val="en-US"/>
             </w:rPr>
           </w:pPr>
           <w:r>
             <w:rPr>
               <w:rFonts w:ascii="Calibri" w:hAnsi="Calibri" w:cs="Calibri"/>
               <w:noProof/>
+              <w:lang w:val="en-US"/>
             </w:rPr>
             <w:t xml:space="preserve">20. </w:t>
           </w:r>
@@ -12114,6 +12589,7 @@
             <w:rPr>
               <w:rFonts w:ascii="Calibri" w:hAnsi="Calibri" w:cs="Calibri"/>
               <w:noProof/>
+              <w:lang w:val="en-US"/>
             </w:rPr>
             <w:t>Jacquemyn</w:t>
           </w:r>
@@ -12121,6 +12597,7 @@
             <w:rPr>
               <w:rFonts w:ascii="Calibri" w:hAnsi="Calibri" w:cs="Calibri"/>
               <w:noProof/>
+              <w:lang w:val="en-US"/>
             </w:rPr>
             <w:t xml:space="preserve"> et al.</w:t>
           </w:r>
@@ -12128,6 +12605,7 @@
             <w:rPr>
               <w:rFonts w:ascii="Calibri" w:hAnsi="Calibri" w:cs="Calibri"/>
               <w:noProof/>
+              <w:lang w:val="en-US"/>
             </w:rPr>
             <w:t xml:space="preserve"> 2016.</w:t>
           </w:r>
@@ -12135,6 +12613,7 @@
             <w:rPr>
               <w:rFonts w:ascii="Calibri" w:hAnsi="Calibri" w:cs="Calibri"/>
               <w:noProof/>
+              <w:lang w:val="en-US"/>
             </w:rPr>
             <w:t xml:space="preserve"> </w:t>
           </w:r>
@@ -12142,6 +12621,7 @@
             <w:rPr>
               <w:rFonts w:ascii="Calibri" w:hAnsi="Calibri" w:cs="Calibri"/>
               <w:noProof/>
+              <w:lang w:val="en-US"/>
             </w:rPr>
             <w:t>Sci. Rep</w:t>
           </w:r>
@@ -12149,6 +12629,7 @@
             <w:rPr>
               <w:rFonts w:ascii="Calibri" w:hAnsi="Calibri" w:cs="Calibri"/>
               <w:noProof/>
+              <w:lang w:val="en-US"/>
             </w:rPr>
             <w:t xml:space="preserve">. </w:t>
           </w:r>
@@ -12156,6 +12637,7 @@
             <w:rPr>
               <w:rFonts w:ascii="Calibri" w:hAnsi="Calibri" w:cs="Calibri"/>
               <w:noProof/>
+              <w:lang w:val="en-US"/>
             </w:rPr>
             <w:t>6: 37182</w:t>
           </w:r>
@@ -12329,6 +12811,7 @@
             <w:rPr>
               <w:rFonts w:ascii="Calibri" w:hAnsi="Calibri" w:cs="Calibri"/>
               <w:noProof/>
+              <w:lang w:val="es-ES"/>
             </w:rPr>
           </w:pPr>
           <w:r>
@@ -12364,12 +12847,21 @@
               <w:rFonts w:ascii="Calibri" w:hAnsi="Calibri" w:cs="Calibri"/>
               <w:noProof/>
             </w:rPr>
-            <w:t>. Lankesteriana. 16:299–</w:t>
-          </w:r>
-          <w:r>
-            <w:rPr>
-              <w:rFonts w:ascii="Calibri" w:hAnsi="Calibri" w:cs="Calibri"/>
-              <w:noProof/>
+            <w:t xml:space="preserve">. Lankesteriana. </w:t>
+          </w:r>
+          <w:r>
+            <w:rPr>
+              <w:rFonts w:ascii="Calibri" w:hAnsi="Calibri" w:cs="Calibri"/>
+              <w:noProof/>
+              <w:lang w:val="es-ES"/>
+            </w:rPr>
+            <w:t>16:299–</w:t>
+          </w:r>
+          <w:r>
+            <w:rPr>
+              <w:rFonts w:ascii="Calibri" w:hAnsi="Calibri" w:cs="Calibri"/>
+              <w:noProof/>
+              <w:lang w:val="es-ES"/>
             </w:rPr>
             <w:t>305.</w:t>
           </w:r>
@@ -12386,19 +12878,23 @@
             <w:rPr>
               <w:rFonts w:ascii="Calibri" w:hAnsi="Calibri" w:cs="Calibri"/>
               <w:noProof/>
+              <w:lang w:val="es-ES"/>
             </w:rPr>
           </w:pPr>
           <w:r>
             <w:rPr>
               <w:rFonts w:ascii="Calibri" w:hAnsi="Calibri" w:cs="Calibri"/>
               <w:noProof/>
-            </w:rPr>
+              <w:lang w:val="es-ES"/>
+            </w:rPr>
+            <w:lastRenderedPageBreak/>
             <w:t xml:space="preserve">25. Herrera </w:t>
           </w:r>
           <w:r>
             <w:rPr>
               <w:rFonts w:ascii="Calibri" w:hAnsi="Calibri" w:cs="Calibri"/>
               <w:noProof/>
+              <w:lang w:val="es-ES"/>
             </w:rPr>
             <w:t>et al. 2018</w:t>
           </w:r>
@@ -12406,6 +12902,7 @@
             <w:rPr>
               <w:rFonts w:ascii="Calibri" w:hAnsi="Calibri" w:cs="Calibri"/>
               <w:noProof/>
+              <w:lang w:val="es-ES"/>
             </w:rPr>
             <w:t xml:space="preserve">. </w:t>
           </w:r>
@@ -12413,6 +12910,7 @@
             <w:rPr>
               <w:rFonts w:ascii="Calibri" w:hAnsi="Calibri" w:cs="Calibri"/>
               <w:noProof/>
+              <w:lang w:val="es-ES"/>
             </w:rPr>
             <w:t>Mycoscience. 59</w:t>
           </w:r>
@@ -12420,6 +12918,7 @@
             <w:rPr>
               <w:rFonts w:ascii="Calibri" w:hAnsi="Calibri" w:cs="Calibri"/>
               <w:noProof/>
+              <w:lang w:val="es-ES"/>
             </w:rPr>
             <w:t>:38–</w:t>
           </w:r>
@@ -12427,6 +12926,7 @@
             <w:rPr>
               <w:rFonts w:ascii="Calibri" w:hAnsi="Calibri" w:cs="Calibri"/>
               <w:noProof/>
+              <w:lang w:val="es-ES"/>
             </w:rPr>
             <w:t>48.</w:t>
           </w:r>
@@ -12443,12 +12943,14 @@
             <w:rPr>
               <w:rFonts w:ascii="Calibri" w:hAnsi="Calibri" w:cs="Calibri"/>
               <w:noProof/>
+              <w:lang w:val="en-US"/>
             </w:rPr>
           </w:pPr>
           <w:r>
             <w:rPr>
               <w:rFonts w:ascii="Calibri" w:hAnsi="Calibri" w:cs="Calibri"/>
               <w:noProof/>
+              <w:lang w:val="es-ES"/>
             </w:rPr>
             <w:t xml:space="preserve">26. </w:t>
           </w:r>
@@ -12456,6 +12958,7 @@
             <w:rPr>
               <w:rFonts w:ascii="Calibri" w:hAnsi="Calibri" w:cs="Calibri"/>
               <w:noProof/>
+              <w:lang w:val="es-ES"/>
             </w:rPr>
             <w:t xml:space="preserve">Riofrío </w:t>
           </w:r>
@@ -12463,6 +12966,7 @@
             <w:rPr>
               <w:rFonts w:ascii="Calibri" w:hAnsi="Calibri" w:cs="Calibri"/>
               <w:noProof/>
+              <w:lang w:val="es-ES"/>
             </w:rPr>
             <w:t>et al</w:t>
           </w:r>
@@ -12470,6 +12974,7 @@
             <w:rPr>
               <w:rFonts w:ascii="Calibri" w:hAnsi="Calibri" w:cs="Calibri"/>
               <w:noProof/>
+              <w:lang w:val="es-ES"/>
             </w:rPr>
             <w:t xml:space="preserve">. </w:t>
           </w:r>
@@ -12477,6 +12982,7 @@
             <w:rPr>
               <w:rFonts w:ascii="Calibri" w:hAnsi="Calibri" w:cs="Calibri"/>
               <w:noProof/>
+              <w:lang w:val="es-ES"/>
             </w:rPr>
             <w:t xml:space="preserve">2013. </w:t>
           </w:r>
@@ -12484,6 +12990,7 @@
             <w:rPr>
               <w:rFonts w:ascii="Calibri" w:hAnsi="Calibri" w:cs="Calibri"/>
               <w:noProof/>
+              <w:lang w:val="en-US"/>
             </w:rPr>
             <w:t>Am J Bot. 100:2339–</w:t>
           </w:r>
@@ -12491,6 +12998,7 @@
             <w:rPr>
               <w:rFonts w:ascii="Calibri" w:hAnsi="Calibri" w:cs="Calibri"/>
               <w:noProof/>
+              <w:lang w:val="en-US"/>
             </w:rPr>
             <w:t>48.</w:t>
           </w:r>
@@ -12507,12 +13015,14 @@
             <w:rPr>
               <w:rFonts w:ascii="Calibri" w:hAnsi="Calibri" w:cs="Calibri"/>
               <w:noProof/>
+              <w:lang w:val="en-US"/>
             </w:rPr>
           </w:pPr>
           <w:r>
             <w:rPr>
               <w:rFonts w:ascii="Calibri" w:hAnsi="Calibri" w:cs="Calibri"/>
               <w:noProof/>
+              <w:lang w:val="en-US"/>
             </w:rPr>
             <w:t xml:space="preserve">27. </w:t>
           </w:r>
@@ -12520,6 +13030,7 @@
             <w:rPr>
               <w:rFonts w:ascii="Calibri" w:hAnsi="Calibri" w:cs="Calibri"/>
               <w:noProof/>
+              <w:lang w:val="en-US"/>
             </w:rPr>
             <w:t xml:space="preserve">Jacquemyn </w:t>
           </w:r>
@@ -12527,6 +13038,7 @@
             <w:rPr>
               <w:rFonts w:ascii="Calibri" w:hAnsi="Calibri" w:cs="Calibri"/>
               <w:noProof/>
+              <w:lang w:val="en-US"/>
             </w:rPr>
             <w:t>et al. 2014.</w:t>
           </w:r>
@@ -12534,6 +13046,7 @@
             <w:rPr>
               <w:rFonts w:ascii="Calibri" w:hAnsi="Calibri" w:cs="Calibri"/>
               <w:noProof/>
+              <w:lang w:val="en-US"/>
             </w:rPr>
             <w:t xml:space="preserve"> New Phytol. 202:616–</w:t>
           </w:r>
@@ -12541,6 +13054,7 @@
             <w:rPr>
               <w:rFonts w:ascii="Calibri" w:hAnsi="Calibri" w:cs="Calibri"/>
               <w:noProof/>
+              <w:lang w:val="en-US"/>
             </w:rPr>
             <w:t>27.</w:t>
           </w:r>
@@ -12557,12 +13071,14 @@
             <w:rPr>
               <w:rFonts w:ascii="Calibri" w:hAnsi="Calibri" w:cs="Calibri"/>
               <w:noProof/>
+              <w:lang w:val="en-US"/>
             </w:rPr>
           </w:pPr>
           <w:r>
             <w:rPr>
               <w:rFonts w:ascii="Calibri" w:hAnsi="Calibri" w:cs="Calibri"/>
               <w:noProof/>
+              <w:lang w:val="en-US"/>
             </w:rPr>
             <w:t xml:space="preserve">28. </w:t>
           </w:r>
@@ -12570,6 +13086,7 @@
             <w:rPr>
               <w:rFonts w:ascii="Calibri" w:hAnsi="Calibri" w:cs="Calibri"/>
               <w:noProof/>
+              <w:lang w:val="en-US"/>
             </w:rPr>
             <w:t>Clements</w:t>
           </w:r>
@@ -12577,6 +13094,7 @@
             <w:rPr>
               <w:rFonts w:ascii="Calibri" w:hAnsi="Calibri" w:cs="Calibri"/>
               <w:noProof/>
+              <w:lang w:val="en-US"/>
             </w:rPr>
             <w:t xml:space="preserve"> </w:t>
           </w:r>
@@ -12584,6 +13102,7 @@
             <w:rPr>
               <w:rFonts w:ascii="Calibri" w:hAnsi="Calibri" w:cs="Calibri"/>
               <w:noProof/>
+              <w:lang w:val="en-US"/>
             </w:rPr>
             <w:t xml:space="preserve">1987 </w:t>
           </w:r>
@@ -12591,6 +13110,7 @@
             <w:rPr>
               <w:rFonts w:ascii="Calibri" w:hAnsi="Calibri" w:cs="Calibri"/>
               <w:noProof/>
+              <w:lang w:val="en-US"/>
             </w:rPr>
             <w:t>Orchid-fungus-host associations of epiphytic orchid</w:t>
           </w:r>
@@ -12598,21 +13118,15 @@
             <w:rPr>
               <w:rFonts w:ascii="Calibri" w:hAnsi="Calibri" w:cs="Calibri"/>
               <w:noProof/>
-            </w:rPr>
-            <w:t xml:space="preserve">s. In: Saito &amp; </w:t>
-          </w:r>
-          <w:r>
-            <w:rPr>
-              <w:rFonts w:ascii="Calibri" w:hAnsi="Calibri" w:cs="Calibri"/>
-              <w:noProof/>
-            </w:rPr>
-            <w:lastRenderedPageBreak/>
-            <w:t>Tanaka ed</w:t>
-          </w:r>
-          <w:r>
-            <w:rPr>
-              <w:rFonts w:ascii="Calibri" w:hAnsi="Calibri" w:cs="Calibri"/>
-              <w:noProof/>
+              <w:lang w:val="en-US"/>
+            </w:rPr>
+            <w:t>s. In: Saito &amp; Tanaka ed</w:t>
+          </w:r>
+          <w:r>
+            <w:rPr>
+              <w:rFonts w:ascii="Calibri" w:hAnsi="Calibri" w:cs="Calibri"/>
+              <w:noProof/>
+              <w:lang w:val="en-US"/>
             </w:rPr>
             <w:t>s. Proceedings of the 12th W</w:t>
           </w:r>
@@ -12620,6 +13134,7 @@
             <w:rPr>
               <w:rFonts w:ascii="Calibri" w:hAnsi="Calibri" w:cs="Calibri"/>
               <w:noProof/>
+              <w:lang w:val="en-US"/>
             </w:rPr>
             <w:t xml:space="preserve">orld </w:t>
           </w:r>
@@ -12627,6 +13142,7 @@
             <w:rPr>
               <w:rFonts w:ascii="Calibri" w:hAnsi="Calibri" w:cs="Calibri"/>
               <w:noProof/>
+              <w:lang w:val="en-US"/>
             </w:rPr>
             <w:t>O</w:t>
           </w:r>
@@ -12634,6 +13150,7 @@
             <w:rPr>
               <w:rFonts w:ascii="Calibri" w:hAnsi="Calibri" w:cs="Calibri"/>
               <w:noProof/>
+              <w:lang w:val="en-US"/>
             </w:rPr>
             <w:t xml:space="preserve">rchid </w:t>
           </w:r>
@@ -12641,6 +13158,7 @@
             <w:rPr>
               <w:rFonts w:ascii="Calibri" w:hAnsi="Calibri" w:cs="Calibri"/>
               <w:noProof/>
+              <w:lang w:val="en-US"/>
             </w:rPr>
             <w:t>C</w:t>
           </w:r>
@@ -12648,6 +13166,7 @@
             <w:rPr>
               <w:rFonts w:ascii="Calibri" w:hAnsi="Calibri" w:cs="Calibri"/>
               <w:noProof/>
+              <w:lang w:val="en-US"/>
             </w:rPr>
             <w:t>onference</w:t>
           </w:r>
@@ -12655,6 +13174,7 @@
             <w:rPr>
               <w:rFonts w:ascii="Calibri" w:hAnsi="Calibri" w:cs="Calibri"/>
               <w:noProof/>
+              <w:lang w:val="en-US"/>
             </w:rPr>
             <w:t>. Tokyo.</w:t>
           </w:r>
@@ -12671,12 +13191,14 @@
             <w:rPr>
               <w:rFonts w:ascii="Calibri" w:hAnsi="Calibri" w:cs="Calibri"/>
               <w:noProof/>
+              <w:lang w:val="en-US"/>
             </w:rPr>
           </w:pPr>
           <w:r>
             <w:rPr>
               <w:rFonts w:ascii="Calibri" w:hAnsi="Calibri" w:cs="Calibri"/>
               <w:noProof/>
+              <w:lang w:val="en-US"/>
             </w:rPr>
             <w:t xml:space="preserve">29. Gowland </w:t>
           </w:r>
@@ -12684,6 +13206,7 @@
             <w:rPr>
               <w:rFonts w:ascii="Calibri" w:hAnsi="Calibri" w:cs="Calibri"/>
               <w:noProof/>
+              <w:lang w:val="en-US"/>
             </w:rPr>
             <w:t>et al. 2013</w:t>
           </w:r>
@@ -12691,6 +13214,7 @@
             <w:rPr>
               <w:rFonts w:ascii="Calibri" w:hAnsi="Calibri" w:cs="Calibri"/>
               <w:noProof/>
+              <w:lang w:val="en-US"/>
             </w:rPr>
             <w:t xml:space="preserve">. </w:t>
           </w:r>
@@ -12698,6 +13222,7 @@
             <w:rPr>
               <w:rFonts w:ascii="Calibri" w:hAnsi="Calibri" w:cs="Calibri"/>
               <w:noProof/>
+              <w:lang w:val="en-US"/>
             </w:rPr>
             <w:t xml:space="preserve">Am J Bot. </w:t>
           </w:r>
@@ -12705,6 +13230,7 @@
             <w:rPr>
               <w:rFonts w:ascii="Calibri" w:hAnsi="Calibri" w:cs="Calibri"/>
               <w:noProof/>
+              <w:lang w:val="en-US"/>
             </w:rPr>
             <w:t>100:764–</w:t>
           </w:r>
@@ -12712,6 +13238,7 @@
             <w:rPr>
               <w:rFonts w:ascii="Calibri" w:hAnsi="Calibri" w:cs="Calibri"/>
               <w:noProof/>
+              <w:lang w:val="en-US"/>
             </w:rPr>
             <w:t>77.</w:t>
           </w:r>
@@ -12728,12 +13255,14 @@
             <w:rPr>
               <w:rFonts w:ascii="Calibri" w:hAnsi="Calibri" w:cs="Calibri"/>
               <w:noProof/>
+              <w:lang w:val="en-US"/>
             </w:rPr>
           </w:pPr>
           <w:r>
             <w:rPr>
               <w:rFonts w:ascii="Calibri" w:hAnsi="Calibri" w:cs="Calibri"/>
               <w:noProof/>
+              <w:lang w:val="en-US"/>
             </w:rPr>
             <w:t xml:space="preserve">30. </w:t>
           </w:r>
@@ -12741,6 +13270,7 @@
             <w:rPr>
               <w:rFonts w:ascii="Calibri" w:hAnsi="Calibri" w:cs="Calibri"/>
               <w:noProof/>
+              <w:lang w:val="en-US"/>
             </w:rPr>
             <w:t>Harper 1977.</w:t>
           </w:r>
@@ -12748,6 +13278,7 @@
             <w:rPr>
               <w:rFonts w:ascii="Calibri" w:hAnsi="Calibri" w:cs="Calibri"/>
               <w:noProof/>
+              <w:lang w:val="en-US"/>
             </w:rPr>
             <w:t xml:space="preserve"> Population Biology of Plants. Academic Press</w:t>
           </w:r>
@@ -12755,6 +13286,7 @@
             <w:rPr>
               <w:rFonts w:ascii="Calibri" w:hAnsi="Calibri" w:cs="Calibri"/>
               <w:noProof/>
+              <w:lang w:val="en-US"/>
             </w:rPr>
             <w:t xml:space="preserve"> NY</w:t>
           </w:r>
@@ -12762,6 +13294,7 @@
             <w:rPr>
               <w:rFonts w:ascii="Calibri" w:hAnsi="Calibri" w:cs="Calibri"/>
               <w:noProof/>
+              <w:lang w:val="en-US"/>
             </w:rPr>
             <w:t>.</w:t>
           </w:r>
@@ -12778,12 +13311,14 @@
             <w:rPr>
               <w:rFonts w:ascii="Calibri" w:hAnsi="Calibri" w:cs="Calibri"/>
               <w:noProof/>
+              <w:lang w:val="en-US"/>
             </w:rPr>
           </w:pPr>
           <w:r>
             <w:rPr>
               <w:rFonts w:ascii="Calibri" w:hAnsi="Calibri" w:cs="Calibri"/>
               <w:noProof/>
+              <w:lang w:val="en-US"/>
             </w:rPr>
             <w:t>31. Batty</w:t>
           </w:r>
@@ -12791,6 +13326,7 @@
             <w:rPr>
               <w:rFonts w:ascii="Calibri" w:hAnsi="Calibri" w:cs="Calibri"/>
               <w:noProof/>
+              <w:lang w:val="en-US"/>
             </w:rPr>
             <w:t xml:space="preserve"> et al. 2001</w:t>
           </w:r>
@@ -12798,6 +13334,7 @@
             <w:rPr>
               <w:rFonts w:ascii="Calibri" w:hAnsi="Calibri" w:cs="Calibri"/>
               <w:noProof/>
+              <w:lang w:val="en-US"/>
             </w:rPr>
             <w:t xml:space="preserve">. </w:t>
           </w:r>
@@ -12805,6 +13342,7 @@
             <w:rPr>
               <w:rFonts w:ascii="Calibri" w:hAnsi="Calibri" w:cs="Calibri"/>
               <w:noProof/>
+              <w:lang w:val="en-US"/>
             </w:rPr>
             <w:t xml:space="preserve">New Phytol. </w:t>
           </w:r>
@@ -12812,6 +13350,7 @@
             <w:rPr>
               <w:rFonts w:ascii="Calibri" w:hAnsi="Calibri" w:cs="Calibri"/>
               <w:noProof/>
+              <w:lang w:val="en-US"/>
             </w:rPr>
             <w:t>152:511–</w:t>
           </w:r>
@@ -12819,6 +13358,7 @@
             <w:rPr>
               <w:rFonts w:ascii="Calibri" w:hAnsi="Calibri" w:cs="Calibri"/>
               <w:noProof/>
+              <w:lang w:val="en-US"/>
             </w:rPr>
             <w:t>20.</w:t>
           </w:r>
@@ -12835,12 +13375,14 @@
             <w:rPr>
               <w:rFonts w:ascii="Calibri" w:hAnsi="Calibri" w:cs="Calibri"/>
               <w:noProof/>
+              <w:lang w:val="en-US"/>
             </w:rPr>
           </w:pPr>
           <w:r>
             <w:rPr>
               <w:rFonts w:ascii="Calibri" w:hAnsi="Calibri" w:cs="Calibri"/>
               <w:noProof/>
+              <w:lang w:val="en-US"/>
             </w:rPr>
             <w:t xml:space="preserve">32. Eriksson </w:t>
           </w:r>
@@ -12848,6 +13390,7 @@
             <w:rPr>
               <w:rFonts w:ascii="Calibri" w:hAnsi="Calibri" w:cs="Calibri"/>
               <w:noProof/>
+              <w:lang w:val="en-US"/>
             </w:rPr>
             <w:t xml:space="preserve">&amp; </w:t>
           </w:r>
@@ -12855,6 +13398,7 @@
             <w:rPr>
               <w:rFonts w:ascii="Calibri" w:hAnsi="Calibri" w:cs="Calibri"/>
               <w:noProof/>
+              <w:lang w:val="en-US"/>
             </w:rPr>
             <w:t xml:space="preserve">Ehrlén. </w:t>
           </w:r>
@@ -12862,6 +13406,7 @@
             <w:rPr>
               <w:rFonts w:ascii="Calibri" w:hAnsi="Calibri" w:cs="Calibri"/>
               <w:noProof/>
+              <w:lang w:val="en-US"/>
             </w:rPr>
             <w:t xml:space="preserve">2009. </w:t>
           </w:r>
@@ -12869,6 +13414,7 @@
             <w:rPr>
               <w:rFonts w:ascii="Calibri" w:hAnsi="Calibri" w:cs="Calibri"/>
               <w:noProof/>
+              <w:lang w:val="en-US"/>
             </w:rPr>
             <w:t>Seedling recruitment and</w:t>
           </w:r>
@@ -12876,6 +13422,7 @@
             <w:rPr>
               <w:rFonts w:ascii="Calibri" w:hAnsi="Calibri" w:cs="Calibri"/>
               <w:noProof/>
+              <w:lang w:val="en-US"/>
             </w:rPr>
             <w:t xml:space="preserve"> population ecology. In: Leck, Parker &amp;</w:t>
           </w:r>
@@ -12883,6 +13430,7 @@
             <w:rPr>
               <w:rFonts w:ascii="Calibri" w:hAnsi="Calibri" w:cs="Calibri"/>
               <w:noProof/>
+              <w:lang w:val="en-US"/>
             </w:rPr>
             <w:t xml:space="preserve"> Simpson</w:t>
           </w:r>
@@ -12890,6 +13438,7 @@
             <w:rPr>
               <w:rFonts w:ascii="Calibri" w:hAnsi="Calibri" w:cs="Calibri"/>
               <w:noProof/>
+              <w:lang w:val="en-US"/>
             </w:rPr>
             <w:t xml:space="preserve"> ed</w:t>
           </w:r>
@@ -12897,6 +13446,7 @@
             <w:rPr>
               <w:rFonts w:ascii="Calibri" w:hAnsi="Calibri" w:cs="Calibri"/>
               <w:noProof/>
+              <w:lang w:val="en-US"/>
             </w:rPr>
             <w:t>s. Seedling Ecology and Evolution. Cambridge University Press</w:t>
           </w:r>
@@ -12904,6 +13454,7 @@
             <w:rPr>
               <w:rFonts w:ascii="Calibri" w:hAnsi="Calibri" w:cs="Calibri"/>
               <w:noProof/>
+              <w:lang w:val="en-US"/>
             </w:rPr>
             <w:t>.</w:t>
           </w:r>
@@ -12963,12 +13514,14 @@
             <w:rPr>
               <w:rFonts w:ascii="Calibri" w:hAnsi="Calibri" w:cs="Calibri"/>
               <w:noProof/>
+              <w:lang w:val="en-US"/>
             </w:rPr>
           </w:pPr>
           <w:r>
             <w:rPr>
               <w:rFonts w:ascii="Calibri" w:hAnsi="Calibri" w:cs="Calibri"/>
               <w:noProof/>
+              <w:lang w:val="en-US"/>
             </w:rPr>
             <w:t xml:space="preserve">34. Jersáková </w:t>
           </w:r>
@@ -12976,6 +13529,7 @@
             <w:rPr>
               <w:rFonts w:ascii="Calibri" w:hAnsi="Calibri" w:cs="Calibri"/>
               <w:noProof/>
+              <w:lang w:val="en-US"/>
             </w:rPr>
             <w:t>&amp;</w:t>
           </w:r>
@@ -12983,6 +13537,7 @@
             <w:rPr>
               <w:rFonts w:ascii="Calibri" w:hAnsi="Calibri" w:cs="Calibri"/>
               <w:noProof/>
+              <w:lang w:val="en-US"/>
             </w:rPr>
             <w:t xml:space="preserve"> Malinová </w:t>
           </w:r>
@@ -12990,6 +13545,7 @@
             <w:rPr>
               <w:rFonts w:ascii="Calibri" w:hAnsi="Calibri" w:cs="Calibri"/>
               <w:noProof/>
+              <w:lang w:val="en-US"/>
             </w:rPr>
             <w:t>2007</w:t>
           </w:r>
@@ -12997,6 +13553,7 @@
             <w:rPr>
               <w:rFonts w:ascii="Calibri" w:hAnsi="Calibri" w:cs="Calibri"/>
               <w:noProof/>
+              <w:lang w:val="en-US"/>
             </w:rPr>
             <w:t>. New Phytol. 176:237–</w:t>
           </w:r>
@@ -13004,6 +13561,7 @@
             <w:rPr>
               <w:rFonts w:ascii="Calibri" w:hAnsi="Calibri" w:cs="Calibri"/>
               <w:noProof/>
+              <w:lang w:val="en-US"/>
             </w:rPr>
             <w:t>41.</w:t>
           </w:r>
@@ -13020,12 +13578,14 @@
             <w:rPr>
               <w:rFonts w:ascii="Calibri" w:hAnsi="Calibri" w:cs="Calibri"/>
               <w:noProof/>
+              <w:lang w:val="en-US"/>
             </w:rPr>
           </w:pPr>
           <w:r>
             <w:rPr>
               <w:rFonts w:ascii="Calibri" w:hAnsi="Calibri" w:cs="Calibri"/>
               <w:noProof/>
+              <w:lang w:val="en-US"/>
             </w:rPr>
             <w:t xml:space="preserve">35. </w:t>
           </w:r>
@@ -13033,6 +13593,7 @@
             <w:rPr>
               <w:rFonts w:ascii="Calibri" w:hAnsi="Calibri" w:cs="Calibri"/>
               <w:noProof/>
+              <w:lang w:val="en-US"/>
             </w:rPr>
             <w:t>Frederickson 2013</w:t>
           </w:r>
@@ -13040,6 +13601,7 @@
             <w:rPr>
               <w:rFonts w:ascii="Calibri" w:hAnsi="Calibri" w:cs="Calibri"/>
               <w:noProof/>
+              <w:lang w:val="en-US"/>
             </w:rPr>
             <w:t>. Q Rev Biol. 88:269–</w:t>
           </w:r>
@@ -13047,6 +13609,7 @@
             <w:rPr>
               <w:rFonts w:ascii="Calibri" w:hAnsi="Calibri" w:cs="Calibri"/>
               <w:noProof/>
+              <w:lang w:val="en-US"/>
             </w:rPr>
             <w:t>95.</w:t>
           </w:r>
@@ -13063,12 +13626,14 @@
             <w:rPr>
               <w:rFonts w:ascii="Calibri" w:hAnsi="Calibri" w:cs="Calibri"/>
               <w:noProof/>
+              <w:lang w:val="en-US"/>
             </w:rPr>
           </w:pPr>
           <w:r>
             <w:rPr>
               <w:rFonts w:ascii="Calibri" w:hAnsi="Calibri" w:cs="Calibri"/>
               <w:noProof/>
+              <w:lang w:val="en-US"/>
             </w:rPr>
             <w:t xml:space="preserve">36. White </w:t>
           </w:r>
@@ -13076,6 +13641,7 @@
             <w:rPr>
               <w:rFonts w:ascii="Calibri" w:hAnsi="Calibri" w:cs="Calibri"/>
               <w:noProof/>
+              <w:lang w:val="en-US"/>
             </w:rPr>
             <w:t>et al</w:t>
           </w:r>
@@ -13083,6 +13649,7 @@
             <w:rPr>
               <w:rFonts w:ascii="Calibri" w:hAnsi="Calibri" w:cs="Calibri"/>
               <w:noProof/>
+              <w:lang w:val="en-US"/>
             </w:rPr>
             <w:t xml:space="preserve">. </w:t>
           </w:r>
@@ -13090,6 +13657,7 @@
             <w:rPr>
               <w:rFonts w:ascii="Calibri" w:hAnsi="Calibri" w:cs="Calibri"/>
               <w:noProof/>
+              <w:lang w:val="en-US"/>
             </w:rPr>
             <w:t xml:space="preserve">1990. </w:t>
           </w:r>
@@ -13097,6 +13665,7 @@
             <w:rPr>
               <w:rFonts w:ascii="Calibri" w:hAnsi="Calibri" w:cs="Calibri"/>
               <w:noProof/>
+              <w:lang w:val="en-US"/>
             </w:rPr>
             <w:t>Amplification and direct sequencing of fungal ribosomal RNA Genes for phylogenetics. In: PCR - Protocols and Applications - A Laboratory Manual. Academic Press; p. 315–</w:t>
           </w:r>
@@ -13104,6 +13673,7 @@
             <w:rPr>
               <w:rFonts w:ascii="Calibri" w:hAnsi="Calibri" w:cs="Calibri"/>
               <w:noProof/>
+              <w:lang w:val="en-US"/>
             </w:rPr>
             <w:t>22.</w:t>
           </w:r>
@@ -13120,12 +13690,14 @@
             <w:rPr>
               <w:rFonts w:ascii="Calibri" w:hAnsi="Calibri" w:cs="Calibri"/>
               <w:noProof/>
+              <w:lang w:val="en-US"/>
             </w:rPr>
           </w:pPr>
           <w:r>
             <w:rPr>
               <w:rFonts w:ascii="Calibri" w:hAnsi="Calibri" w:cs="Calibri"/>
               <w:noProof/>
+              <w:lang w:val="en-US"/>
             </w:rPr>
             <w:t xml:space="preserve">37. Taylor </w:t>
           </w:r>
@@ -13133,6 +13705,7 @@
             <w:rPr>
               <w:rFonts w:ascii="Calibri" w:hAnsi="Calibri" w:cs="Calibri"/>
               <w:noProof/>
+              <w:lang w:val="en-US"/>
             </w:rPr>
             <w:t>&amp;</w:t>
           </w:r>
@@ -13140,6 +13713,7 @@
             <w:rPr>
               <w:rFonts w:ascii="Calibri" w:hAnsi="Calibri" w:cs="Calibri"/>
               <w:noProof/>
+              <w:lang w:val="en-US"/>
             </w:rPr>
             <w:t xml:space="preserve"> McCormick</w:t>
           </w:r>
@@ -13147,6 +13721,7 @@
             <w:rPr>
               <w:rFonts w:ascii="Calibri" w:hAnsi="Calibri" w:cs="Calibri"/>
               <w:noProof/>
+              <w:lang w:val="en-US"/>
             </w:rPr>
             <w:t xml:space="preserve"> 2008</w:t>
           </w:r>
@@ -13154,6 +13729,7 @@
             <w:rPr>
               <w:rFonts w:ascii="Calibri" w:hAnsi="Calibri" w:cs="Calibri"/>
               <w:noProof/>
+              <w:lang w:val="en-US"/>
             </w:rPr>
             <w:t>. New Phytol. 177:1020–33.</w:t>
           </w:r>
@@ -13176,6 +13752,7 @@
             <w:rPr>
               <w:rFonts w:ascii="Calibri" w:hAnsi="Calibri" w:cs="Calibri"/>
               <w:noProof/>
+              <w:lang w:val="en-US"/>
             </w:rPr>
             <w:t xml:space="preserve">38. Turenne </w:t>
           </w:r>
@@ -13183,6 +13760,7 @@
             <w:rPr>
               <w:rFonts w:ascii="Calibri" w:hAnsi="Calibri" w:cs="Calibri"/>
               <w:noProof/>
+              <w:lang w:val="en-US"/>
             </w:rPr>
             <w:t>et al</w:t>
           </w:r>
@@ -13190,6 +13768,7 @@
             <w:rPr>
               <w:rFonts w:ascii="Calibri" w:hAnsi="Calibri" w:cs="Calibri"/>
               <w:noProof/>
+              <w:lang w:val="en-US"/>
             </w:rPr>
             <w:t>.</w:t>
           </w:r>
@@ -13197,6 +13776,7 @@
             <w:rPr>
               <w:rFonts w:ascii="Calibri" w:hAnsi="Calibri" w:cs="Calibri"/>
               <w:noProof/>
+              <w:lang w:val="en-US"/>
             </w:rPr>
             <w:t xml:space="preserve"> 1999.</w:t>
           </w:r>
@@ -13204,8 +13784,16 @@
             <w:rPr>
               <w:rFonts w:ascii="Calibri" w:hAnsi="Calibri" w:cs="Calibri"/>
               <w:noProof/>
-            </w:rPr>
-            <w:t xml:space="preserve"> J Clin Microbiol</w:t>
+              <w:lang w:val="en-US"/>
+            </w:rPr>
+            <w:t xml:space="preserve"> </w:t>
+          </w:r>
+          <w:r>
+            <w:rPr>
+              <w:rFonts w:ascii="Calibri" w:hAnsi="Calibri" w:cs="Calibri"/>
+              <w:noProof/>
+            </w:rPr>
+            <w:t>J Clin Microbiol</w:t>
           </w:r>
           <w:r>
             <w:rPr>
@@ -13234,6 +13822,7 @@
             <w:rPr>
               <w:rFonts w:ascii="Calibri" w:hAnsi="Calibri" w:cs="Calibri"/>
               <w:noProof/>
+              <w:lang w:val="en-US"/>
             </w:rPr>
           </w:pPr>
           <w:r>
@@ -13268,6 +13857,7 @@
             <w:rPr>
               <w:rFonts w:ascii="Calibri" w:hAnsi="Calibri" w:cs="Calibri"/>
               <w:noProof/>
+              <w:lang w:val="en-US"/>
             </w:rPr>
             <w:t>Appl Environ Microbiol</w:t>
           </w:r>
@@ -13275,6 +13865,7 @@
             <w:rPr>
               <w:rFonts w:ascii="Calibri" w:hAnsi="Calibri" w:cs="Calibri"/>
               <w:noProof/>
+              <w:lang w:val="en-US"/>
             </w:rPr>
             <w:t>.</w:t>
           </w:r>
@@ -13282,6 +13873,7 @@
             <w:rPr>
               <w:rFonts w:ascii="Calibri" w:hAnsi="Calibri" w:cs="Calibri"/>
               <w:noProof/>
+              <w:lang w:val="en-US"/>
             </w:rPr>
             <w:t xml:space="preserve"> 79:5112–20.</w:t>
           </w:r>
@@ -13304,6 +13896,7 @@
             <w:rPr>
               <w:rFonts w:ascii="Calibri" w:hAnsi="Calibri" w:cs="Calibri"/>
               <w:noProof/>
+              <w:lang w:val="en-US"/>
             </w:rPr>
             <w:t xml:space="preserve">40. </w:t>
           </w:r>
@@ -13311,6 +13904,7 @@
             <w:rPr>
               <w:rFonts w:ascii="Calibri" w:hAnsi="Calibri" w:cs="Calibri"/>
               <w:noProof/>
+              <w:lang w:val="en-US"/>
             </w:rPr>
             <w:t>Newman 2018</w:t>
           </w:r>
@@ -13318,6 +13912,7 @@
             <w:rPr>
               <w:rFonts w:ascii="Calibri" w:hAnsi="Calibri" w:cs="Calibri"/>
               <w:noProof/>
+              <w:lang w:val="en-US"/>
             </w:rPr>
             <w:t>. Networks. 2nd ed. Oxford University Press</w:t>
           </w:r>
@@ -13325,6 +13920,7 @@
             <w:rPr>
               <w:rFonts w:ascii="Calibri" w:hAnsi="Calibri" w:cs="Calibri"/>
               <w:noProof/>
+              <w:lang w:val="en-US"/>
             </w:rPr>
             <w:t>.</w:t>
           </w:r>
@@ -13332,8 +13928,16 @@
             <w:rPr>
               <w:rFonts w:ascii="Calibri" w:hAnsi="Calibri" w:cs="Calibri"/>
               <w:noProof/>
-            </w:rPr>
-            <w:t xml:space="preserve"> 784 p.</w:t>
+              <w:lang w:val="en-US"/>
+            </w:rPr>
+            <w:t xml:space="preserve"> </w:t>
+          </w:r>
+          <w:r>
+            <w:rPr>
+              <w:rFonts w:ascii="Calibri" w:hAnsi="Calibri" w:cs="Calibri"/>
+              <w:noProof/>
+            </w:rPr>
+            <w:t>784 p.</w:t>
           </w:r>
         </w:p>
         <w:p>
@@ -13348,6 +13952,7 @@
             <w:rPr>
               <w:rFonts w:ascii="Calibri" w:hAnsi="Calibri" w:cs="Calibri"/>
               <w:noProof/>
+              <w:lang w:val="en-US"/>
             </w:rPr>
           </w:pPr>
           <w:r>
@@ -13369,12 +13974,21 @@
               <w:rFonts w:ascii="Calibri" w:hAnsi="Calibri" w:cs="Calibri"/>
               <w:noProof/>
             </w:rPr>
-            <w:t>. Phys Rev E.</w:t>
-          </w:r>
-          <w:r>
-            <w:rPr>
-              <w:rFonts w:ascii="Calibri" w:hAnsi="Calibri" w:cs="Calibri"/>
-              <w:noProof/>
+            <w:t xml:space="preserve">. </w:t>
+          </w:r>
+          <w:r>
+            <w:rPr>
+              <w:rFonts w:ascii="Calibri" w:hAnsi="Calibri" w:cs="Calibri"/>
+              <w:noProof/>
+              <w:lang w:val="en-US"/>
+            </w:rPr>
+            <w:t>Phys Rev E.</w:t>
+          </w:r>
+          <w:r>
+            <w:rPr>
+              <w:rFonts w:ascii="Calibri" w:hAnsi="Calibri" w:cs="Calibri"/>
+              <w:noProof/>
+              <w:lang w:val="en-US"/>
             </w:rPr>
             <w:t xml:space="preserve"> </w:t>
           </w:r>
@@ -13382,6 +13996,7 @@
             <w:rPr>
               <w:rFonts w:ascii="Calibri" w:hAnsi="Calibri" w:cs="Calibri"/>
               <w:noProof/>
+              <w:lang w:val="en-US"/>
             </w:rPr>
             <w:t>95:042317.</w:t>
           </w:r>
@@ -13404,13 +14019,23 @@
             <w:rPr>
               <w:rFonts w:ascii="Calibri" w:hAnsi="Calibri" w:cs="Calibri"/>
               <w:noProof/>
-            </w:rPr>
-            <w:t xml:space="preserve">42. Kivelä </w:t>
-          </w:r>
-          <w:r>
-            <w:rPr>
-              <w:rFonts w:ascii="Calibri" w:hAnsi="Calibri" w:cs="Calibri"/>
-              <w:noProof/>
+              <w:lang w:val="en-US"/>
+            </w:rPr>
+            <w:t xml:space="preserve">42. </w:t>
+          </w:r>
+          <w:r>
+            <w:rPr>
+              <w:rFonts w:ascii="Calibri" w:hAnsi="Calibri" w:cs="Calibri"/>
+              <w:noProof/>
+              <w:lang w:val="en-US"/>
+            </w:rPr>
+            <w:t xml:space="preserve">Kivelä </w:t>
+          </w:r>
+          <w:r>
+            <w:rPr>
+              <w:rFonts w:ascii="Calibri" w:hAnsi="Calibri" w:cs="Calibri"/>
+              <w:noProof/>
+              <w:lang w:val="en-US"/>
             </w:rPr>
             <w:t>et al. 2014</w:t>
           </w:r>
@@ -13418,8 +14043,16 @@
             <w:rPr>
               <w:rFonts w:ascii="Calibri" w:hAnsi="Calibri" w:cs="Calibri"/>
               <w:noProof/>
-            </w:rPr>
-            <w:t>. J Complex Networks.</w:t>
+              <w:lang w:val="en-US"/>
+            </w:rPr>
+            <w:t xml:space="preserve">. </w:t>
+          </w:r>
+          <w:r>
+            <w:rPr>
+              <w:rFonts w:ascii="Calibri" w:hAnsi="Calibri" w:cs="Calibri"/>
+              <w:noProof/>
+            </w:rPr>
+            <w:t>J Complex Networks.</w:t>
           </w:r>
           <w:r>
             <w:rPr>
@@ -13462,6 +14095,7 @@
               <w:rFonts w:ascii="Calibri" w:hAnsi="Calibri" w:cs="Calibri"/>
               <w:noProof/>
             </w:rPr>
+            <w:lastRenderedPageBreak/>
             <w:t xml:space="preserve">43. Kéfi </w:t>
           </w:r>
           <w:r>
@@ -13547,6 +14181,7 @@
             <w:rPr>
               <w:rFonts w:ascii="Calibri" w:hAnsi="Calibri" w:cs="Calibri"/>
               <w:noProof/>
+              <w:lang w:val="es-ES"/>
             </w:rPr>
           </w:pPr>
           <w:r>
@@ -13588,6 +14223,7 @@
             <w:rPr>
               <w:rFonts w:ascii="Calibri" w:hAnsi="Calibri" w:cs="Calibri"/>
               <w:noProof/>
+              <w:lang w:val="es-ES"/>
             </w:rPr>
             <w:t xml:space="preserve">Proc. Natl. Acad. Sci. USA. </w:t>
           </w:r>
@@ -13595,6 +14231,7 @@
             <w:rPr>
               <w:rFonts w:ascii="Calibri" w:hAnsi="Calibri" w:cs="Calibri"/>
               <w:noProof/>
+              <w:lang w:val="es-ES"/>
             </w:rPr>
             <w:t>100:9383–</w:t>
           </w:r>
@@ -13602,6 +14239,7 @@
             <w:rPr>
               <w:rFonts w:ascii="Calibri" w:hAnsi="Calibri" w:cs="Calibri"/>
               <w:noProof/>
+              <w:lang w:val="es-ES"/>
             </w:rPr>
             <w:t>7.</w:t>
           </w:r>
@@ -13674,13 +14312,16 @@
             <w:rPr>
               <w:rFonts w:ascii="Calibri" w:hAnsi="Calibri" w:cs="Calibri"/>
               <w:noProof/>
-            </w:rPr>
+              <w:lang w:val="en-US"/>
+            </w:rPr>
+            <w:lastRenderedPageBreak/>
             <w:t xml:space="preserve">47. Magurran </w:t>
           </w:r>
           <w:r>
             <w:rPr>
               <w:rFonts w:ascii="Calibri" w:hAnsi="Calibri" w:cs="Calibri"/>
               <w:noProof/>
+              <w:lang w:val="en-US"/>
             </w:rPr>
             <w:t>2004</w:t>
           </w:r>
@@ -13688,6 +14329,7 @@
             <w:rPr>
               <w:rFonts w:ascii="Calibri" w:hAnsi="Calibri" w:cs="Calibri"/>
               <w:noProof/>
+              <w:lang w:val="en-US"/>
             </w:rPr>
             <w:t>. Measuring biological diversity. Oxford: Blackwell</w:t>
           </w:r>
@@ -13695,8 +14337,16 @@
             <w:rPr>
               <w:rFonts w:ascii="Calibri" w:hAnsi="Calibri" w:cs="Calibri"/>
               <w:noProof/>
-            </w:rPr>
-            <w:t>. 256 p.</w:t>
+              <w:lang w:val="en-US"/>
+            </w:rPr>
+            <w:t xml:space="preserve">. </w:t>
+          </w:r>
+          <w:r>
+            <w:rPr>
+              <w:rFonts w:ascii="Calibri" w:hAnsi="Calibri" w:cs="Calibri"/>
+              <w:noProof/>
+            </w:rPr>
+            <w:t>256 p.</w:t>
           </w:r>
         </w:p>
         <w:p>
@@ -13773,6 +14423,7 @@
             <w:rPr>
               <w:rFonts w:ascii="Calibri" w:hAnsi="Calibri" w:cs="Calibri"/>
               <w:noProof/>
+              <w:lang w:val="en-US"/>
             </w:rPr>
             <w:t>Front Plant Sci. 8:888.</w:t>
           </w:r>
@@ -14073,6 +14724,10 @@
         </w:rPr>
       </w:pPr>
       <w:r>
+        <w:rPr>
+          <w:noProof/>
+          <w:lang w:val="en-US"/>
+        </w:rPr>
         <w:drawing>
           <wp:inline distT="0" distB="0" distL="0" distR="0" wp14:anchorId="65DA0510" wp14:editId="3CA3AA62">
             <wp:extent cx="8531860" cy="2437829"/>
@@ -15616,11 +16271,14 @@
     <w:rsid w:val="007E5CB1"/>
     <w:rsid w:val="007F580C"/>
     <w:rsid w:val="00877F97"/>
+    <w:rsid w:val="00B97BE0"/>
     <w:rsid w:val="00C1528C"/>
     <w:rsid w:val="00CB0172"/>
+    <w:rsid w:val="00D00373"/>
     <w:rsid w:val="00D17C7F"/>
     <w:rsid w:val="00D22F0B"/>
     <w:rsid w:val="00DE3F6C"/>
+    <w:rsid w:val="00EB181B"/>
     <w:rsid w:val="00FB4BE1"/>
   </w:rsids>
   <m:mathPr>
@@ -16442,6 +17100,12 @@
 </file>
 
 <file path=customXml/item1.xml><?xml version="1.0" encoding="utf-8"?>
+<p:properties xmlns:p="http://schemas.microsoft.com/office/2006/metadata/properties" xmlns:xsi="http://www.w3.org/2001/XMLSchema-instance" xmlns:pc="http://schemas.microsoft.com/office/infopath/2007/PartnerControls">
+  <documentManagement/>
+</p:properties>
+</file>
+
+<file path=customXml/item2.xml><?xml version="1.0" encoding="utf-8"?>
 <ct:contentTypeSchema xmlns:ct="http://schemas.microsoft.com/office/2006/metadata/contentType" xmlns:ma="http://schemas.microsoft.com/office/2006/metadata/properties/metaAttributes" ct:_="" ma:_="" ma:contentTypeName="Document" ma:contentTypeID="0x0101008EF74B74D89B604E934DF92B44E1FC5F" ma:contentTypeVersion="3" ma:contentTypeDescription="Create a new document." ma:contentTypeScope="" ma:versionID="4309d114f77a29b4c28118c6030c0a9b">
   <xsd:schema xmlns:xsd="http://www.w3.org/2001/XMLSchema" xmlns:xs="http://www.w3.org/2001/XMLSchema" xmlns:p="http://schemas.microsoft.com/office/2006/metadata/properties" targetNamespace="http://schemas.microsoft.com/office/2006/metadata/properties" ma:root="true" ma:fieldsID="1b05d82d297216baf5b26c55225140df">
     <xsd:element name="properties">
@@ -16555,12 +17219,6 @@
 </ct:contentTypeSchema>
 </file>
 
-<file path=customXml/item2.xml><?xml version="1.0" encoding="utf-8"?>
-<p:properties xmlns:p="http://schemas.microsoft.com/office/2006/metadata/properties" xmlns:xsi="http://www.w3.org/2001/XMLSchema-instance" xmlns:pc="http://schemas.microsoft.com/office/infopath/2007/PartnerControls">
-  <documentManagement/>
-</p:properties>
-</file>
-
 <file path=customXml/item3.xml><?xml version="1.0" encoding="utf-8"?>
 <?mso-contentType ?>
 <FormTemplates xmlns="http://schemas.microsoft.com/sharepoint/v3/contenttype/forms">
@@ -16575,6 +17233,15 @@
 </file>
 
 <file path=customXml/itemProps1.xml><?xml version="1.0" encoding="utf-8"?>
+<ds:datastoreItem xmlns:ds="http://schemas.openxmlformats.org/officeDocument/2006/customXml" ds:itemID="{C8BD3FB0-E097-40AC-8D4E-63312CC07D0E}">
+  <ds:schemaRefs>
+    <ds:schemaRef ds:uri="http://schemas.microsoft.com/office/2006/metadata/properties"/>
+    <ds:schemaRef ds:uri="http://schemas.microsoft.com/office/infopath/2007/PartnerControls"/>
+  </ds:schemaRefs>
+</ds:datastoreItem>
+</file>
+
+<file path=customXml/itemProps2.xml><?xml version="1.0" encoding="utf-8"?>
 <ds:datastoreItem xmlns:ds="http://schemas.openxmlformats.org/officeDocument/2006/customXml" ds:itemID="{414AA819-34F3-4E12-8743-69B4A2169538}">
   <ds:schemaRefs>
     <ds:schemaRef ds:uri="http://schemas.microsoft.com/office/2006/metadata/contentType"/>
@@ -16590,15 +17257,6 @@
 </ds:datastoreItem>
 </file>
 
-<file path=customXml/itemProps2.xml><?xml version="1.0" encoding="utf-8"?>
-<ds:datastoreItem xmlns:ds="http://schemas.openxmlformats.org/officeDocument/2006/customXml" ds:itemID="{C8BD3FB0-E097-40AC-8D4E-63312CC07D0E}">
-  <ds:schemaRefs>
-    <ds:schemaRef ds:uri="http://schemas.microsoft.com/office/2006/metadata/properties"/>
-    <ds:schemaRef ds:uri="http://schemas.microsoft.com/office/infopath/2007/PartnerControls"/>
-  </ds:schemaRefs>
-</ds:datastoreItem>
-</file>
-
 <file path=customXml/itemProps3.xml><?xml version="1.0" encoding="utf-8"?>
 <ds:datastoreItem xmlns:ds="http://schemas.openxmlformats.org/officeDocument/2006/customXml" ds:itemID="{32B3F62C-9B83-4163-BEEF-3CDD273FBB39}">
   <ds:schemaRefs>
@@ -16608,7 +17266,7 @@
 </file>
 
 <file path=customXml/itemProps4.xml><?xml version="1.0" encoding="utf-8"?>
-<ds:datastoreItem xmlns:ds="http://schemas.openxmlformats.org/officeDocument/2006/customXml" ds:itemID="{C4178F2F-A692-4339-B65B-9A3CDFD16050}">
+<ds:datastoreItem xmlns:ds="http://schemas.openxmlformats.org/officeDocument/2006/customXml" ds:itemID="{C26DC9A5-E64E-4D1A-AA73-4CCCFAA52008}">
   <ds:schemaRefs>
     <ds:schemaRef ds:uri="http://schemas.openxmlformats.org/officeDocument/2006/bibliography"/>
   </ds:schemaRefs>

</xml_diff>